<commit_message>
Spec 1.2 Translation started (See "target" folder)
</commit_message>
<xml_diff>
--- a/target/openchainspec-1.2_target.docx
+++ b/target/openchainspec-1.2_target.docx
@@ -246,19 +246,7 @@
           <w:sz w:val="40"/>
           <w:szCs w:val="22"/>
         </w:rPr>
-        <w:t>（ドラフト</w:t>
-      </w:r>
-      <w:bookmarkStart w:id="0" w:name="_GoBack"/>
-      <w:bookmarkEnd w:id="0"/>
-      <w:r>
-        <w:rPr>
-          <w:rFonts w:ascii="Calibri" w:eastAsia="ＭＳ ゴシック" w:hAnsi="Calibri" w:cs="Calibri" w:hint="eastAsia"/>
-          <w:color w:val="FF0000"/>
-          <w:kern w:val="0"/>
-          <w:sz w:val="40"/>
-          <w:szCs w:val="22"/>
-        </w:rPr>
-        <w:t>）</w:t>
+        <w:t>（ドラフト）</w:t>
       </w:r>
     </w:p>
     <w:p>
@@ -412,7 +400,6 @@
         <w:tabs>
           <w:tab w:val="right" w:leader="dot" w:pos="9572"/>
         </w:tabs>
-        <w:ind w:rightChars="100" w:right="210"/>
         <w:rPr>
           <w:rFonts w:asciiTheme="minorHAnsi" w:eastAsiaTheme="minorEastAsia" w:hAnsiTheme="minorHAnsi"/>
           <w:b w:val="0"/>
@@ -451,14 +438,28 @@
       </w:r>
       <w:r>
         <w:rPr>
+          <w:rFonts w:hint="eastAsia"/>
           <w:noProof/>
         </w:rPr>
-        <w:t>免責事項（Disclaimer）</w:t>
+        <w:t>免責事項（</w:t>
       </w:r>
       <w:r>
         <w:rPr>
           <w:noProof/>
         </w:rPr>
+        <w:t>Disclaimer</w:t>
+      </w:r>
+      <w:r>
+        <w:rPr>
+          <w:rFonts w:hint="eastAsia"/>
+          <w:noProof/>
+        </w:rPr>
+        <w:t>）</w:t>
+      </w:r>
+      <w:r>
+        <w:rPr>
+          <w:noProof/>
+        </w:rPr>
         <w:tab/>
       </w:r>
       <w:r>
@@ -471,7 +472,7 @@
         <w:rPr>
           <w:noProof/>
         </w:rPr>
-        <w:instrText xml:space="preserve"> PAGEREF _Toc483915145 \h </w:instrText>
+        <w:instrText xml:space="preserve"> PAGEREF _Toc511360870 \h </w:instrText>
       </w:r>
       <w:r>
         <w:rPr>
@@ -503,7 +504,6 @@
         <w:tabs>
           <w:tab w:val="right" w:leader="dot" w:pos="9572"/>
         </w:tabs>
-        <w:ind w:rightChars="100" w:right="210"/>
         <w:rPr>
           <w:rFonts w:asciiTheme="minorHAnsi" w:eastAsiaTheme="minorEastAsia" w:hAnsiTheme="minorHAnsi"/>
           <w:b w:val="0"/>
@@ -515,6 +515,7 @@
       </w:pPr>
       <w:r>
         <w:rPr>
+          <w:rFonts w:hint="eastAsia"/>
           <w:noProof/>
         </w:rPr>
         <w:t>著作権、ライセンス</w:t>
@@ -535,7 +536,7 @@
         <w:rPr>
           <w:noProof/>
         </w:rPr>
-        <w:instrText xml:space="preserve"> PAGEREF _Toc483915146 \h </w:instrText>
+        <w:instrText xml:space="preserve"> PAGEREF _Toc511360871 \h </w:instrText>
       </w:r>
       <w:r>
         <w:rPr>
@@ -567,7 +568,6 @@
         <w:tabs>
           <w:tab w:val="right" w:leader="dot" w:pos="9572"/>
         </w:tabs>
-        <w:ind w:rightChars="100" w:right="210"/>
         <w:rPr>
           <w:rFonts w:asciiTheme="minorHAnsi" w:eastAsiaTheme="minorEastAsia" w:hAnsiTheme="minorHAnsi"/>
           <w:b w:val="0"/>
@@ -581,12 +581,19 @@
         <w:rPr>
           <w:noProof/>
         </w:rPr>
-        <w:t>1）はじめに</w:t>
-      </w:r>
-      <w:r>
-        <w:rPr>
+        <w:t>1</w:t>
+      </w:r>
+      <w:r>
+        <w:rPr>
+          <w:rFonts w:hint="eastAsia"/>
           <w:noProof/>
         </w:rPr>
+        <w:t>）はじめに</w:t>
+      </w:r>
+      <w:r>
+        <w:rPr>
+          <w:noProof/>
+        </w:rPr>
         <w:tab/>
       </w:r>
       <w:r>
@@ -599,7 +606,7 @@
         <w:rPr>
           <w:noProof/>
         </w:rPr>
-        <w:instrText xml:space="preserve"> PAGEREF _Toc483915147 \h </w:instrText>
+        <w:instrText xml:space="preserve"> PAGEREF _Toc511360872 \h </w:instrText>
       </w:r>
       <w:r>
         <w:rPr>
@@ -631,7 +638,6 @@
         <w:tabs>
           <w:tab w:val="right" w:leader="dot" w:pos="9572"/>
         </w:tabs>
-        <w:ind w:rightChars="100" w:right="210"/>
         <w:rPr>
           <w:rFonts w:asciiTheme="minorHAnsi" w:eastAsiaTheme="minorEastAsia" w:hAnsiTheme="minorHAnsi"/>
           <w:b w:val="0"/>
@@ -645,12 +651,19 @@
         <w:rPr>
           <w:noProof/>
         </w:rPr>
-        <w:t>2）用語の定義</w:t>
-      </w:r>
-      <w:r>
-        <w:rPr>
+        <w:t>2</w:t>
+      </w:r>
+      <w:r>
+        <w:rPr>
+          <w:rFonts w:hint="eastAsia"/>
           <w:noProof/>
         </w:rPr>
+        <w:t>）用語の定義</w:t>
+      </w:r>
+      <w:r>
+        <w:rPr>
+          <w:noProof/>
+        </w:rPr>
         <w:tab/>
       </w:r>
       <w:r>
@@ -663,7 +676,7 @@
         <w:rPr>
           <w:noProof/>
         </w:rPr>
-        <w:instrText xml:space="preserve"> PAGEREF _Toc483915148 \h </w:instrText>
+        <w:instrText xml:space="preserve"> PAGEREF _Toc511360873 \h </w:instrText>
       </w:r>
       <w:r>
         <w:rPr>
@@ -695,7 +708,6 @@
         <w:tabs>
           <w:tab w:val="right" w:leader="dot" w:pos="9572"/>
         </w:tabs>
-        <w:ind w:rightChars="100" w:right="210"/>
         <w:rPr>
           <w:rFonts w:asciiTheme="minorHAnsi" w:eastAsiaTheme="minorEastAsia" w:hAnsiTheme="minorHAnsi"/>
           <w:b w:val="0"/>
@@ -709,12 +721,19 @@
         <w:rPr>
           <w:noProof/>
         </w:rPr>
-        <w:t>3）満たすべき要件</w:t>
-      </w:r>
-      <w:r>
-        <w:rPr>
+        <w:t>3</w:t>
+      </w:r>
+      <w:r>
+        <w:rPr>
+          <w:rFonts w:hint="eastAsia"/>
           <w:noProof/>
         </w:rPr>
+        <w:t>）満たすべき要件</w:t>
+      </w:r>
+      <w:r>
+        <w:rPr>
+          <w:noProof/>
+        </w:rPr>
         <w:tab/>
       </w:r>
       <w:r>
@@ -727,7 +746,7 @@
         <w:rPr>
           <w:noProof/>
         </w:rPr>
-        <w:instrText xml:space="preserve"> PAGEREF _Toc483915149 \h </w:instrText>
+        <w:instrText xml:space="preserve"> PAGEREF _Toc511360874 \h </w:instrText>
       </w:r>
       <w:r>
         <w:rPr>
@@ -759,84 +778,85 @@
         <w:tabs>
           <w:tab w:val="right" w:leader="dot" w:pos="9572"/>
         </w:tabs>
-        <w:ind w:rightChars="100" w:right="210"/>
-        <w:rPr>
-          <w:rFonts w:ascii="Calibri" w:hAnsi="Calibri" w:cs="Calibri"/>
+        <w:rPr>
+          <w:rFonts w:eastAsiaTheme="minorEastAsia"/>
           <w:noProof/>
           <w:szCs w:val="22"/>
         </w:rPr>
       </w:pPr>
+      <w:r>
+        <w:rPr>
+          <w:rFonts w:ascii="Calibri" w:eastAsia="ＭＳ ゴシック" w:hAnsi="Calibri" w:hint="eastAsia"/>
+          <w:noProof/>
+          <w:color w:val="FF0000"/>
+        </w:rPr>
+        <w:t>ゴール</w:t>
+      </w:r>
       <w:r>
         <w:rPr>
           <w:rFonts w:ascii="Calibri" w:eastAsia="ＭＳ ゴシック" w:hAnsi="Calibri"/>
           <w:noProof/>
         </w:rPr>
-        <w:t>G1</w:t>
+        <w:t xml:space="preserve"> 1</w:t>
+      </w:r>
+      <w:r>
+        <w:rPr>
+          <w:rFonts w:ascii="Calibri" w:eastAsia="ＭＳ ゴシック" w:hAnsi="Calibri" w:hint="eastAsia"/>
+          <w:noProof/>
+        </w:rPr>
+        <w:t>：</w:t>
       </w:r>
       <w:r>
         <w:rPr>
           <w:rFonts w:ascii="Calibri" w:eastAsia="ＭＳ ゴシック" w:hAnsi="Calibri"/>
           <w:noProof/>
         </w:rPr>
-        <w:t>：</w:t>
-      </w:r>
-      <w:r>
-        <w:rPr>
-          <w:rFonts w:ascii="Calibri" w:eastAsia="ＭＳ ゴシック" w:hAnsi="Calibri"/>
+        <w:t>FOSS</w:t>
+      </w:r>
+      <w:r>
+        <w:rPr>
+          <w:rFonts w:ascii="Calibri" w:eastAsia="ＭＳ ゴシック" w:hAnsi="Calibri" w:hint="eastAsia"/>
           <w:noProof/>
         </w:rPr>
-        <w:t>FOSS</w:t>
-      </w:r>
-      <w:r>
-        <w:rPr>
-          <w:rFonts w:ascii="Calibri" w:eastAsia="ＭＳ ゴシック" w:hAnsi="Calibri"/>
+        <w:t>に関わる責任の理解</w:t>
+      </w:r>
+      <w:r>
+        <w:rPr>
           <w:noProof/>
         </w:rPr>
-        <w:t>に関わる責任の理解</w:t>
+        <w:tab/>
       </w:r>
       <w:r>
         <w:rPr>
           <w:noProof/>
         </w:rPr>
-        <w:tab/>
-      </w:r>
-      <w:r>
-        <w:rPr>
-          <w:rFonts w:ascii="Calibri" w:hAnsi="Calibri" w:cs="Calibri"/>
+        <w:fldChar w:fldCharType="begin"/>
+      </w:r>
+      <w:r>
+        <w:rPr>
           <w:noProof/>
         </w:rPr>
-        <w:fldChar w:fldCharType="begin"/>
-      </w:r>
-      <w:r>
-        <w:rPr>
-          <w:rFonts w:ascii="Calibri" w:hAnsi="Calibri" w:cs="Calibri"/>
+        <w:instrText xml:space="preserve"> PAGEREF _Toc511360875 \h </w:instrText>
+      </w:r>
+      <w:r>
+        <w:rPr>
           <w:noProof/>
         </w:rPr>
-        <w:instrText xml:space="preserve"> PAGEREF _Toc483915150 \h </w:instrText>
-      </w:r>
-      <w:r>
-        <w:rPr>
-          <w:rFonts w:ascii="Calibri" w:hAnsi="Calibri" w:cs="Calibri"/>
+      </w:r>
+      <w:r>
+        <w:rPr>
           <w:noProof/>
         </w:rPr>
-      </w:r>
-      <w:r>
-        <w:rPr>
-          <w:rFonts w:ascii="Calibri" w:hAnsi="Calibri" w:cs="Calibri"/>
+        <w:fldChar w:fldCharType="separate"/>
+      </w:r>
+      <w:r>
+        <w:rPr>
           <w:noProof/>
         </w:rPr>
-        <w:fldChar w:fldCharType="separate"/>
-      </w:r>
-      <w:r>
-        <w:rPr>
-          <w:rFonts w:ascii="Calibri" w:hAnsi="Calibri" w:cs="Calibri"/>
-          <w:noProof/>
-        </w:rPr>
         <w:t>6</w:t>
       </w:r>
       <w:r>
         <w:rPr>
-          <w:rFonts w:ascii="Calibri" w:hAnsi="Calibri" w:cs="Calibri"/>
           <w:noProof/>
         </w:rPr>
         <w:fldChar w:fldCharType="end"/>
@@ -848,22 +868,30 @@
         <w:tabs>
           <w:tab w:val="right" w:leader="dot" w:pos="9572"/>
         </w:tabs>
-        <w:ind w:rightChars="100" w:right="210"/>
-        <w:rPr>
+        <w:rPr>
+          <w:rFonts w:eastAsiaTheme="minorEastAsia"/>
           <w:noProof/>
           <w:szCs w:val="22"/>
         </w:rPr>
       </w:pPr>
+      <w:r>
+        <w:rPr>
+          <w:rFonts w:ascii="Calibri" w:eastAsia="ＭＳ ゴシック" w:hAnsi="Calibri" w:hint="eastAsia"/>
+          <w:noProof/>
+          <w:color w:val="FF0000"/>
+        </w:rPr>
+        <w:t>ゴール</w:t>
+      </w:r>
       <w:r>
         <w:rPr>
           <w:rFonts w:ascii="Calibri" w:eastAsia="ＭＳ ゴシック" w:hAnsi="Calibri"/>
           <w:noProof/>
         </w:rPr>
-        <w:t>G2</w:t>
-      </w:r>
-      <w:r>
-        <w:rPr>
-          <w:rFonts w:ascii="Calibri" w:eastAsia="ＭＳ ゴシック" w:hAnsi="Calibri"/>
+        <w:t xml:space="preserve"> 2</w:t>
+      </w:r>
+      <w:r>
+        <w:rPr>
+          <w:rFonts w:ascii="Calibri" w:eastAsia="ＭＳ ゴシック" w:hAnsi="Calibri" w:hint="eastAsia"/>
           <w:noProof/>
         </w:rPr>
         <w:t>：コンプライアンスを履行するための責任者のアサイン</w:t>
@@ -876,41 +904,35 @@
       </w:r>
       <w:r>
         <w:rPr>
-          <w:rFonts w:ascii="Calibri" w:hAnsi="Calibri" w:cs="Calibri"/>
           <w:noProof/>
         </w:rPr>
         <w:fldChar w:fldCharType="begin"/>
       </w:r>
       <w:r>
         <w:rPr>
-          <w:rFonts w:ascii="Calibri" w:hAnsi="Calibri" w:cs="Calibri"/>
           <w:noProof/>
         </w:rPr>
-        <w:instrText xml:space="preserve"> PAGEREF _Toc483915151 \h </w:instrText>
-      </w:r>
-      <w:r>
-        <w:rPr>
-          <w:rFonts w:ascii="Calibri" w:hAnsi="Calibri" w:cs="Calibri"/>
+        <w:instrText xml:space="preserve"> PAGEREF _Toc511360876 \h </w:instrText>
+      </w:r>
+      <w:r>
+        <w:rPr>
           <w:noProof/>
         </w:rPr>
       </w:r>
       <w:r>
         <w:rPr>
-          <w:rFonts w:ascii="Calibri" w:hAnsi="Calibri" w:cs="Calibri"/>
           <w:noProof/>
         </w:rPr>
         <w:fldChar w:fldCharType="separate"/>
       </w:r>
       <w:r>
         <w:rPr>
-          <w:rFonts w:ascii="Calibri" w:hAnsi="Calibri" w:cs="Calibri"/>
           <w:noProof/>
         </w:rPr>
         <w:t>8</w:t>
       </w:r>
       <w:r>
         <w:rPr>
-          <w:rFonts w:ascii="Calibri" w:hAnsi="Calibri" w:cs="Calibri"/>
           <w:noProof/>
         </w:rPr>
         <w:fldChar w:fldCharType="end"/>
@@ -922,83 +944,85 @@
         <w:tabs>
           <w:tab w:val="right" w:leader="dot" w:pos="9572"/>
         </w:tabs>
-        <w:ind w:rightChars="100" w:right="210"/>
-        <w:rPr>
+        <w:rPr>
+          <w:rFonts w:eastAsiaTheme="minorEastAsia"/>
           <w:noProof/>
           <w:szCs w:val="22"/>
         </w:rPr>
       </w:pPr>
+      <w:r>
+        <w:rPr>
+          <w:rFonts w:ascii="Calibri" w:eastAsia="ＭＳ ゴシック" w:hAnsi="Calibri" w:hint="eastAsia"/>
+          <w:noProof/>
+          <w:color w:val="FF0000"/>
+        </w:rPr>
+        <w:t>ゴール</w:t>
+      </w:r>
       <w:r>
         <w:rPr>
           <w:rFonts w:ascii="Calibri" w:eastAsia="ＭＳ ゴシック" w:hAnsi="Calibri"/>
           <w:noProof/>
         </w:rPr>
-        <w:t>G3</w:t>
+        <w:t xml:space="preserve"> 3</w:t>
+      </w:r>
+      <w:r>
+        <w:rPr>
+          <w:rFonts w:ascii="Calibri" w:eastAsia="ＭＳ ゴシック" w:hAnsi="Calibri" w:hint="eastAsia"/>
+          <w:noProof/>
+        </w:rPr>
+        <w:t>：</w:t>
       </w:r>
       <w:r>
         <w:rPr>
           <w:rFonts w:ascii="Calibri" w:eastAsia="ＭＳ ゴシック" w:hAnsi="Calibri"/>
           <w:noProof/>
         </w:rPr>
-        <w:t>：</w:t>
-      </w:r>
-      <w:r>
-        <w:rPr>
-          <w:rFonts w:ascii="Calibri" w:eastAsia="ＭＳ ゴシック" w:hAnsi="Calibri"/>
+        <w:t>FOSS</w:t>
+      </w:r>
+      <w:r>
+        <w:rPr>
+          <w:rFonts w:ascii="Calibri" w:eastAsia="ＭＳ ゴシック" w:hAnsi="Calibri" w:hint="eastAsia"/>
           <w:noProof/>
         </w:rPr>
-        <w:t>FOSS</w:t>
-      </w:r>
-      <w:r>
-        <w:rPr>
-          <w:rFonts w:ascii="Calibri" w:eastAsia="ＭＳ ゴシック" w:hAnsi="Calibri"/>
+        <w:t>コンテンツのレビューと承認</w:t>
+      </w:r>
+      <w:r>
+        <w:rPr>
           <w:noProof/>
         </w:rPr>
-        <w:t>コンテンツのレビューと承認</w:t>
+        <w:tab/>
       </w:r>
       <w:r>
         <w:rPr>
           <w:noProof/>
         </w:rPr>
-        <w:tab/>
-      </w:r>
-      <w:r>
-        <w:rPr>
-          <w:rFonts w:ascii="Calibri" w:hAnsi="Calibri" w:cs="Calibri"/>
+        <w:fldChar w:fldCharType="begin"/>
+      </w:r>
+      <w:r>
+        <w:rPr>
           <w:noProof/>
         </w:rPr>
-        <w:fldChar w:fldCharType="begin"/>
-      </w:r>
-      <w:r>
-        <w:rPr>
-          <w:rFonts w:ascii="Calibri" w:hAnsi="Calibri" w:cs="Calibri"/>
+        <w:instrText xml:space="preserve"> PAGEREF _Toc511360877 \h </w:instrText>
+      </w:r>
+      <w:r>
+        <w:rPr>
           <w:noProof/>
         </w:rPr>
-        <w:instrText xml:space="preserve"> PAGEREF _Toc483915152 \h </w:instrText>
-      </w:r>
-      <w:r>
-        <w:rPr>
-          <w:rFonts w:ascii="Calibri" w:hAnsi="Calibri" w:cs="Calibri"/>
+      </w:r>
+      <w:r>
+        <w:rPr>
           <w:noProof/>
         </w:rPr>
-      </w:r>
-      <w:r>
-        <w:rPr>
-          <w:rFonts w:ascii="Calibri" w:hAnsi="Calibri" w:cs="Calibri"/>
+        <w:fldChar w:fldCharType="separate"/>
+      </w:r>
+      <w:r>
+        <w:rPr>
           <w:noProof/>
         </w:rPr>
-        <w:fldChar w:fldCharType="separate"/>
-      </w:r>
-      <w:r>
-        <w:rPr>
-          <w:rFonts w:ascii="Calibri" w:hAnsi="Calibri" w:cs="Calibri"/>
-          <w:noProof/>
-        </w:rPr>
         <w:t>9</w:t>
       </w:r>
       <w:r>
         <w:rPr>
-          <w:rFonts w:ascii="Calibri" w:hAnsi="Calibri" w:cs="Calibri"/>
           <w:noProof/>
         </w:rPr>
         <w:fldChar w:fldCharType="end"/>
@@ -1010,97 +1034,99 @@
         <w:tabs>
           <w:tab w:val="right" w:leader="dot" w:pos="9572"/>
         </w:tabs>
-        <w:ind w:rightChars="100" w:right="210"/>
-        <w:rPr>
+        <w:rPr>
+          <w:rFonts w:eastAsiaTheme="minorEastAsia"/>
           <w:noProof/>
           <w:szCs w:val="22"/>
         </w:rPr>
       </w:pPr>
+      <w:r>
+        <w:rPr>
+          <w:rFonts w:ascii="Calibri" w:eastAsia="ＭＳ ゴシック" w:hAnsi="Calibri" w:hint="eastAsia"/>
+          <w:noProof/>
+          <w:color w:val="FF0000"/>
+        </w:rPr>
+        <w:t>ゴール</w:t>
+      </w:r>
       <w:r>
         <w:rPr>
           <w:rFonts w:ascii="Calibri" w:eastAsia="ＭＳ ゴシック" w:hAnsi="Calibri"/>
           <w:noProof/>
         </w:rPr>
-        <w:t>G4</w:t>
+        <w:t xml:space="preserve"> 4</w:t>
+      </w:r>
+      <w:r>
+        <w:rPr>
+          <w:rFonts w:ascii="Calibri" w:eastAsia="ＭＳ ゴシック" w:hAnsi="Calibri" w:hint="eastAsia"/>
+          <w:noProof/>
+        </w:rPr>
+        <w:t>：</w:t>
       </w:r>
       <w:r>
         <w:rPr>
           <w:rFonts w:ascii="Calibri" w:eastAsia="ＭＳ ゴシック" w:hAnsi="Calibri"/>
           <w:noProof/>
         </w:rPr>
-        <w:t>：</w:t>
+        <w:t>FOSS</w:t>
+      </w:r>
+      <w:r>
+        <w:rPr>
+          <w:rFonts w:ascii="Calibri" w:eastAsia="ＭＳ ゴシック" w:hAnsi="Calibri" w:hint="eastAsia"/>
+          <w:noProof/>
+        </w:rPr>
+        <w:t>コンテンツ</w:t>
       </w:r>
       <w:r>
         <w:rPr>
           <w:rFonts w:ascii="Calibri" w:eastAsia="ＭＳ ゴシック" w:hAnsi="Calibri"/>
           <w:noProof/>
         </w:rPr>
-        <w:t>FOSS</w:t>
-      </w:r>
-      <w:r>
-        <w:rPr>
-          <w:rFonts w:ascii="Calibri" w:eastAsia="ＭＳ ゴシック" w:hAnsi="Calibri"/>
+        <w:t xml:space="preserve"> </w:t>
+      </w:r>
+      <w:r>
+        <w:rPr>
+          <w:rFonts w:ascii="Calibri" w:eastAsia="ＭＳ ゴシック" w:hAnsi="Calibri" w:hint="eastAsia"/>
           <w:noProof/>
         </w:rPr>
-        <w:t>コンテンツ</w:t>
-      </w:r>
-      <w:r>
-        <w:rPr>
-          <w:rFonts w:ascii="Calibri" w:eastAsia="ＭＳ ゴシック" w:hAnsi="Calibri"/>
+        <w:t>ドキュメントとコンプライアンス関連資料の頒布</w:t>
+      </w:r>
+      <w:r>
+        <w:rPr>
           <w:noProof/>
         </w:rPr>
-        <w:t xml:space="preserve"> </w:t>
-      </w:r>
-      <w:r>
-        <w:rPr>
-          <w:rFonts w:ascii="Calibri" w:eastAsia="ＭＳ ゴシック" w:hAnsi="Calibri"/>
+        <w:tab/>
+      </w:r>
+      <w:r>
+        <w:rPr>
           <w:noProof/>
         </w:rPr>
-        <w:t>ドキュメントとコンプライアンス関連資料の頒布</w:t>
+        <w:fldChar w:fldCharType="begin"/>
       </w:r>
       <w:r>
         <w:rPr>
           <w:noProof/>
         </w:rPr>
-        <w:tab/>
-      </w:r>
-      <w:r>
-        <w:rPr>
-          <w:rFonts w:ascii="Calibri" w:hAnsi="Calibri" w:cs="Calibri"/>
+        <w:instrText xml:space="preserve"> PAGEREF _Toc511360878 \h </w:instrText>
+      </w:r>
+      <w:r>
+        <w:rPr>
           <w:noProof/>
         </w:rPr>
-        <w:fldChar w:fldCharType="begin"/>
-      </w:r>
-      <w:r>
-        <w:rPr>
-          <w:rFonts w:ascii="Calibri" w:hAnsi="Calibri" w:cs="Calibri"/>
+      </w:r>
+      <w:r>
+        <w:rPr>
           <w:noProof/>
         </w:rPr>
-        <w:instrText xml:space="preserve"> PAGEREF _Toc483915153 \h </w:instrText>
-      </w:r>
-      <w:r>
-        <w:rPr>
-          <w:rFonts w:ascii="Calibri" w:hAnsi="Calibri" w:cs="Calibri"/>
+        <w:fldChar w:fldCharType="separate"/>
+      </w:r>
+      <w:r>
+        <w:rPr>
           <w:noProof/>
         </w:rPr>
-      </w:r>
-      <w:r>
-        <w:rPr>
-          <w:rFonts w:ascii="Calibri" w:hAnsi="Calibri" w:cs="Calibri"/>
-          <w:noProof/>
-        </w:rPr>
-        <w:fldChar w:fldCharType="separate"/>
-      </w:r>
-      <w:r>
-        <w:rPr>
-          <w:rFonts w:ascii="Calibri" w:hAnsi="Calibri" w:cs="Calibri"/>
-          <w:noProof/>
-        </w:rPr>
         <w:t>10</w:t>
       </w:r>
       <w:r>
         <w:rPr>
-          <w:rFonts w:ascii="Calibri" w:hAnsi="Calibri" w:cs="Calibri"/>
           <w:noProof/>
         </w:rPr>
         <w:fldChar w:fldCharType="end"/>
@@ -1112,83 +1138,85 @@
         <w:tabs>
           <w:tab w:val="right" w:leader="dot" w:pos="9572"/>
         </w:tabs>
-        <w:ind w:rightChars="100" w:right="210"/>
-        <w:rPr>
+        <w:rPr>
+          <w:rFonts w:eastAsiaTheme="minorEastAsia"/>
           <w:noProof/>
           <w:szCs w:val="22"/>
         </w:rPr>
       </w:pPr>
+      <w:r>
+        <w:rPr>
+          <w:rFonts w:ascii="Calibri" w:eastAsia="ＭＳ ゴシック" w:hAnsi="Calibri" w:hint="eastAsia"/>
+          <w:noProof/>
+          <w:color w:val="FF0000"/>
+        </w:rPr>
+        <w:t>ゴール</w:t>
+      </w:r>
       <w:r>
         <w:rPr>
           <w:rFonts w:ascii="Calibri" w:eastAsia="ＭＳ ゴシック" w:hAnsi="Calibri"/>
           <w:noProof/>
         </w:rPr>
-        <w:t>G5</w:t>
+        <w:t xml:space="preserve"> 5</w:t>
+      </w:r>
+      <w:r>
+        <w:rPr>
+          <w:rFonts w:ascii="Calibri" w:eastAsia="ＭＳ ゴシック" w:hAnsi="Calibri" w:hint="eastAsia"/>
+          <w:noProof/>
+        </w:rPr>
+        <w:t>：</w:t>
       </w:r>
       <w:r>
         <w:rPr>
           <w:rFonts w:ascii="Calibri" w:eastAsia="ＭＳ ゴシック" w:hAnsi="Calibri"/>
           <w:noProof/>
         </w:rPr>
-        <w:t>：</w:t>
-      </w:r>
-      <w:r>
-        <w:rPr>
-          <w:rFonts w:ascii="Calibri" w:eastAsia="ＭＳ ゴシック" w:hAnsi="Calibri"/>
+        <w:t>FOSS</w:t>
+      </w:r>
+      <w:r>
+        <w:rPr>
+          <w:rFonts w:ascii="Calibri" w:eastAsia="ＭＳ ゴシック" w:hAnsi="Calibri" w:hint="eastAsia"/>
           <w:noProof/>
         </w:rPr>
-        <w:t>FOSS</w:t>
-      </w:r>
-      <w:r>
-        <w:rPr>
-          <w:rFonts w:ascii="Calibri" w:eastAsia="ＭＳ ゴシック" w:hAnsi="Calibri"/>
+        <w:t>コミュニティへの（積極的な）関わり方の理解</w:t>
+      </w:r>
+      <w:r>
+        <w:rPr>
           <w:noProof/>
         </w:rPr>
-        <w:t>コミュニティへの（積極的な）関わり方の理解</w:t>
+        <w:tab/>
       </w:r>
       <w:r>
         <w:rPr>
           <w:noProof/>
         </w:rPr>
-        <w:tab/>
-      </w:r>
-      <w:r>
-        <w:rPr>
-          <w:rFonts w:ascii="Calibri" w:hAnsi="Calibri" w:cs="Calibri"/>
+        <w:fldChar w:fldCharType="begin"/>
+      </w:r>
+      <w:r>
+        <w:rPr>
           <w:noProof/>
         </w:rPr>
-        <w:fldChar w:fldCharType="begin"/>
-      </w:r>
-      <w:r>
-        <w:rPr>
-          <w:rFonts w:ascii="Calibri" w:hAnsi="Calibri" w:cs="Calibri"/>
+        <w:instrText xml:space="preserve"> PAGEREF _Toc511360879 \h </w:instrText>
+      </w:r>
+      <w:r>
+        <w:rPr>
           <w:noProof/>
         </w:rPr>
-        <w:instrText xml:space="preserve"> PAGEREF _Toc483915154 \h </w:instrText>
-      </w:r>
-      <w:r>
-        <w:rPr>
-          <w:rFonts w:ascii="Calibri" w:hAnsi="Calibri" w:cs="Calibri"/>
+      </w:r>
+      <w:r>
+        <w:rPr>
           <w:noProof/>
         </w:rPr>
-      </w:r>
-      <w:r>
-        <w:rPr>
-          <w:rFonts w:ascii="Calibri" w:hAnsi="Calibri" w:cs="Calibri"/>
+        <w:fldChar w:fldCharType="separate"/>
+      </w:r>
+      <w:r>
+        <w:rPr>
           <w:noProof/>
         </w:rPr>
-        <w:fldChar w:fldCharType="separate"/>
-      </w:r>
-      <w:r>
-        <w:rPr>
-          <w:rFonts w:ascii="Calibri" w:hAnsi="Calibri" w:cs="Calibri"/>
-          <w:noProof/>
-        </w:rPr>
         <w:t>11</w:t>
       </w:r>
       <w:r>
         <w:rPr>
-          <w:rFonts w:ascii="Calibri" w:hAnsi="Calibri" w:cs="Calibri"/>
           <w:noProof/>
         </w:rPr>
         <w:fldChar w:fldCharType="end"/>
@@ -1200,83 +1228,85 @@
         <w:tabs>
           <w:tab w:val="right" w:leader="dot" w:pos="9572"/>
         </w:tabs>
-        <w:ind w:rightChars="100" w:right="210"/>
-        <w:rPr>
+        <w:rPr>
+          <w:rFonts w:eastAsiaTheme="minorEastAsia"/>
           <w:noProof/>
           <w:szCs w:val="22"/>
         </w:rPr>
       </w:pPr>
+      <w:r>
+        <w:rPr>
+          <w:rFonts w:ascii="Calibri" w:eastAsia="ＭＳ ゴシック" w:hAnsi="Calibri" w:hint="eastAsia"/>
+          <w:noProof/>
+          <w:color w:val="FF0000"/>
+        </w:rPr>
+        <w:t>ゴール</w:t>
+      </w:r>
       <w:r>
         <w:rPr>
           <w:rFonts w:ascii="Calibri" w:eastAsia="ＭＳ ゴシック" w:hAnsi="Calibri"/>
           <w:noProof/>
         </w:rPr>
-        <w:t>G6</w:t>
+        <w:t xml:space="preserve"> 6</w:t>
+      </w:r>
+      <w:r>
+        <w:rPr>
+          <w:rFonts w:ascii="Calibri" w:eastAsia="ＭＳ ゴシック" w:hAnsi="Calibri" w:hint="eastAsia"/>
+          <w:noProof/>
+        </w:rPr>
+        <w:t>：</w:t>
       </w:r>
       <w:r>
         <w:rPr>
           <w:rFonts w:ascii="Calibri" w:eastAsia="ＭＳ ゴシック" w:hAnsi="Calibri"/>
           <w:noProof/>
         </w:rPr>
-        <w:t>：</w:t>
-      </w:r>
-      <w:r>
-        <w:rPr>
-          <w:rFonts w:ascii="Calibri" w:eastAsia="ＭＳ ゴシック" w:hAnsi="Calibri"/>
+        <w:t>OpenChain</w:t>
+      </w:r>
+      <w:r>
+        <w:rPr>
+          <w:rFonts w:ascii="Calibri" w:eastAsia="ＭＳ ゴシック" w:hAnsi="Calibri" w:hint="eastAsia"/>
           <w:noProof/>
         </w:rPr>
-        <w:t>OpenChain</w:t>
-      </w:r>
-      <w:r>
-        <w:rPr>
-          <w:rFonts w:ascii="Calibri" w:eastAsia="ＭＳ ゴシック" w:hAnsi="Calibri"/>
+        <w:t>要件適合の認定</w:t>
+      </w:r>
+      <w:r>
+        <w:rPr>
           <w:noProof/>
         </w:rPr>
-        <w:t>要件適合の認定</w:t>
+        <w:tab/>
       </w:r>
       <w:r>
         <w:rPr>
           <w:noProof/>
         </w:rPr>
-        <w:tab/>
-      </w:r>
-      <w:r>
-        <w:rPr>
-          <w:rFonts w:ascii="Calibri" w:hAnsi="Calibri" w:cs="Calibri"/>
+        <w:fldChar w:fldCharType="begin"/>
+      </w:r>
+      <w:r>
+        <w:rPr>
           <w:noProof/>
         </w:rPr>
-        <w:fldChar w:fldCharType="begin"/>
-      </w:r>
-      <w:r>
-        <w:rPr>
-          <w:rFonts w:ascii="Calibri" w:hAnsi="Calibri" w:cs="Calibri"/>
+        <w:instrText xml:space="preserve"> PAGEREF _Toc511360880 \h </w:instrText>
+      </w:r>
+      <w:r>
+        <w:rPr>
           <w:noProof/>
         </w:rPr>
-        <w:instrText xml:space="preserve"> PAGEREF _Toc483915155 \h </w:instrText>
-      </w:r>
-      <w:r>
-        <w:rPr>
-          <w:rFonts w:ascii="Calibri" w:hAnsi="Calibri" w:cs="Calibri"/>
+      </w:r>
+      <w:r>
+        <w:rPr>
           <w:noProof/>
         </w:rPr>
-      </w:r>
-      <w:r>
-        <w:rPr>
-          <w:rFonts w:ascii="Calibri" w:hAnsi="Calibri" w:cs="Calibri"/>
+        <w:fldChar w:fldCharType="separate"/>
+      </w:r>
+      <w:r>
+        <w:rPr>
           <w:noProof/>
         </w:rPr>
-        <w:fldChar w:fldCharType="separate"/>
-      </w:r>
-      <w:r>
-        <w:rPr>
-          <w:rFonts w:ascii="Calibri" w:hAnsi="Calibri" w:cs="Calibri"/>
-          <w:noProof/>
-        </w:rPr>
         <w:t>12</w:t>
       </w:r>
       <w:r>
         <w:rPr>
-          <w:rFonts w:ascii="Calibri" w:hAnsi="Calibri" w:cs="Calibri"/>
           <w:noProof/>
         </w:rPr>
         <w:fldChar w:fldCharType="end"/>
@@ -1288,7 +1318,6 @@
         <w:tabs>
           <w:tab w:val="right" w:leader="dot" w:pos="9572"/>
         </w:tabs>
-        <w:ind w:rightChars="100" w:right="210"/>
         <w:rPr>
           <w:rFonts w:asciiTheme="minorHAnsi" w:eastAsiaTheme="minorEastAsia" w:hAnsiTheme="minorHAnsi"/>
           <w:b w:val="0"/>
@@ -1300,14 +1329,28 @@
       </w:pPr>
       <w:r>
         <w:rPr>
+          <w:rFonts w:hint="eastAsia"/>
           <w:noProof/>
         </w:rPr>
-        <w:t>付録I：本文書の翻訳について</w:t>
+        <w:t>付録</w:t>
       </w:r>
       <w:r>
         <w:rPr>
           <w:noProof/>
         </w:rPr>
+        <w:t>I</w:t>
+      </w:r>
+      <w:r>
+        <w:rPr>
+          <w:rFonts w:hint="eastAsia"/>
+          <w:noProof/>
+        </w:rPr>
+        <w:t>：本文書の翻訳について</w:t>
+      </w:r>
+      <w:r>
+        <w:rPr>
+          <w:noProof/>
+        </w:rPr>
         <w:tab/>
       </w:r>
       <w:r>
@@ -1320,7 +1363,7 @@
         <w:rPr>
           <w:noProof/>
         </w:rPr>
-        <w:instrText xml:space="preserve"> PAGEREF _Toc483915156 \h </w:instrText>
+        <w:instrText xml:space="preserve"> PAGEREF _Toc511360881 \h </w:instrText>
       </w:r>
       <w:r>
         <w:rPr>
@@ -1382,9 +1425,9 @@
         <w:pStyle w:val="1"/>
         <w:ind w:rightChars="100" w:right="210"/>
       </w:pPr>
-      <w:bookmarkStart w:id="1" w:name="_Toc480816633"/>
-      <w:bookmarkStart w:id="2" w:name="_Toc483131392"/>
-      <w:bookmarkStart w:id="3" w:name="_Toc483915145"/>
+      <w:bookmarkStart w:id="0" w:name="_Toc480816633"/>
+      <w:bookmarkStart w:id="1" w:name="_Toc483131392"/>
+      <w:bookmarkStart w:id="2" w:name="_Toc511360870"/>
       <w:r>
         <w:lastRenderedPageBreak/>
         <w:t>免責事項（</w:t>
@@ -1395,9 +1438,9 @@
       <w:r>
         <w:t>）</w:t>
       </w:r>
+      <w:bookmarkEnd w:id="0"/>
       <w:bookmarkEnd w:id="1"/>
       <w:bookmarkEnd w:id="2"/>
-      <w:bookmarkEnd w:id="3"/>
     </w:p>
     <w:p>
       <w:pPr>
@@ -1566,18 +1609,18 @@
         <w:pStyle w:val="1"/>
         <w:ind w:rightChars="100" w:right="210"/>
       </w:pPr>
-      <w:bookmarkStart w:id="4" w:name="_Toc480816634"/>
-      <w:bookmarkStart w:id="5" w:name="_Toc483131393"/>
-      <w:bookmarkStart w:id="6" w:name="_Toc483915146"/>
+      <w:bookmarkStart w:id="3" w:name="_Toc480816634"/>
+      <w:bookmarkStart w:id="4" w:name="_Toc483131393"/>
+      <w:bookmarkStart w:id="5" w:name="_Toc511360871"/>
       <w:r>
         <w:rPr>
           <w:rFonts w:hint="eastAsia"/>
         </w:rPr>
         <w:t>著作権、ライセンス</w:t>
       </w:r>
+      <w:bookmarkEnd w:id="3"/>
       <w:bookmarkEnd w:id="4"/>
       <w:bookmarkEnd w:id="5"/>
-      <w:bookmarkEnd w:id="6"/>
     </w:p>
     <w:p>
       <w:pPr>
@@ -1594,7 +1637,34 @@
         <w:rPr>
           <w:rFonts w:ascii="Calibri" w:eastAsia="ＭＳ ゴシック" w:hAnsi="Calibri"/>
         </w:rPr>
-        <w:t>Copyright © 2016 The Linux Foundation®.</w:t>
+        <w:t xml:space="preserve">Copyright © </w:t>
+      </w:r>
+      <w:r>
+        <w:rPr>
+          <w:rFonts w:ascii="Calibri" w:eastAsia="ＭＳ ゴシック" w:hAnsi="Calibri" w:hint="eastAsia"/>
+          <w:color w:val="FF0000"/>
+        </w:rPr>
+        <w:t>2016-</w:t>
+      </w:r>
+      <w:r>
+        <w:rPr>
+          <w:rFonts w:ascii="Calibri" w:eastAsia="ＭＳ ゴシック" w:hAnsi="Calibri"/>
+          <w:color w:val="FF0000"/>
+        </w:rPr>
+        <w:t>201</w:t>
+      </w:r>
+      <w:r>
+        <w:rPr>
+          <w:rFonts w:ascii="Calibri" w:eastAsia="ＭＳ ゴシック" w:hAnsi="Calibri" w:hint="eastAsia"/>
+          <w:color w:val="FF0000"/>
+        </w:rPr>
+        <w:t>8</w:t>
+      </w:r>
+      <w:r>
+        <w:rPr>
+          <w:rFonts w:ascii="Calibri" w:eastAsia="ＭＳ ゴシック" w:hAnsi="Calibri"/>
+        </w:rPr>
+        <w:t xml:space="preserve"> The Linux Foundation®.</w:t>
       </w:r>
     </w:p>
     <w:p>
@@ -1680,9 +1750,6 @@
         <w:instrText xml:space="preserve"> HYPERLINK "https://creativecommons.org/licenses/by/4.0/" </w:instrText>
       </w:r>
       <w:r>
-        <w:fldChar w:fldCharType="separate"/>
-      </w:r>
-      <w:r>
         <w:fldChar w:fldCharType="end"/>
       </w:r>
     </w:p>
@@ -1721,11 +1788,11 @@
         <w:pStyle w:val="1"/>
         <w:ind w:rightChars="100" w:right="210"/>
       </w:pPr>
-      <w:bookmarkStart w:id="7" w:name="_bookmark0"/>
-      <w:bookmarkStart w:id="8" w:name="_Toc480816635"/>
-      <w:bookmarkStart w:id="9" w:name="_Toc483131394"/>
-      <w:bookmarkStart w:id="10" w:name="_Toc483915147"/>
-      <w:bookmarkEnd w:id="7"/>
+      <w:bookmarkStart w:id="6" w:name="_bookmark0"/>
+      <w:bookmarkStart w:id="7" w:name="_Toc480816635"/>
+      <w:bookmarkStart w:id="8" w:name="_Toc483131394"/>
+      <w:bookmarkStart w:id="9" w:name="_Toc511360872"/>
+      <w:bookmarkEnd w:id="6"/>
       <w:r>
         <w:lastRenderedPageBreak/>
         <w:t>1</w:t>
@@ -1739,9 +1806,9 @@
       <w:r>
         <w:t>はじめに</w:t>
       </w:r>
+      <w:bookmarkEnd w:id="7"/>
       <w:bookmarkEnd w:id="8"/>
       <w:bookmarkEnd w:id="9"/>
-      <w:bookmarkEnd w:id="10"/>
     </w:p>
     <w:p>
       <w:pPr>
@@ -2688,7 +2755,25 @@
           <w:sz w:val="22"/>
           <w:szCs w:val="22"/>
         </w:rPr>
-        <w:t>Verification Artifact</w:t>
+        <w:t xml:space="preserve">Verification </w:t>
+      </w:r>
+      <w:commentRangeStart w:id="10"/>
+      <w:r>
+        <w:rPr>
+          <w:rFonts w:ascii="Calibri" w:eastAsia="ＭＳ ゴシック" w:hAnsi="Calibri" w:cs="Calibri" w:hint="eastAsia"/>
+          <w:color w:val="FF0000"/>
+          <w:kern w:val="0"/>
+          <w:sz w:val="22"/>
+          <w:szCs w:val="22"/>
+        </w:rPr>
+        <w:t>Material</w:t>
+      </w:r>
+      <w:commentRangeEnd w:id="10"/>
+      <w:r>
+        <w:rPr>
+          <w:rStyle w:val="af2"/>
+        </w:rPr>
+        <w:commentReference w:id="10"/>
       </w:r>
       <w:r>
         <w:rPr>
@@ -2985,7 +3070,7 @@
       <w:bookmarkStart w:id="11" w:name="_bookmark1"/>
       <w:bookmarkStart w:id="12" w:name="_Toc480816636"/>
       <w:bookmarkStart w:id="13" w:name="_Toc483131395"/>
-      <w:bookmarkStart w:id="14" w:name="_Toc483915148"/>
+      <w:bookmarkStart w:id="14" w:name="_Toc511360873"/>
       <w:bookmarkEnd w:id="11"/>
       <w:r>
         <w:lastRenderedPageBreak/>
@@ -3009,170 +3094,45 @@
         <w:spacing w:beforeLines="100" w:before="240" w:line="278" w:lineRule="auto"/>
         <w:ind w:left="561" w:rightChars="100" w:right="210"/>
         <w:rPr>
-          <w:rFonts w:ascii="Calibri" w:eastAsia="ＭＳ ゴシック" w:hAnsi="Calibri" w:cs="Calibri"/>
-          <w:b/>
-          <w:kern w:val="0"/>
-          <w:sz w:val="22"/>
-          <w:szCs w:val="22"/>
-        </w:rPr>
-      </w:pPr>
-      <w:r>
-        <w:rPr>
-          <w:rFonts w:ascii="Calibri" w:eastAsia="ＭＳ ゴシック" w:hAnsi="Calibri" w:cs="Calibri"/>
-          <w:b/>
-          <w:kern w:val="0"/>
-          <w:sz w:val="22"/>
-          <w:szCs w:val="22"/>
-        </w:rPr>
-        <w:t>FOSS</w:t>
-      </w:r>
-      <w:r>
-        <w:rPr>
-          <w:rFonts w:ascii="Calibri" w:eastAsia="ＭＳ ゴシック" w:hAnsi="Calibri" w:cs="Calibri"/>
-          <w:b/>
-          <w:kern w:val="0"/>
-          <w:sz w:val="22"/>
-          <w:szCs w:val="22"/>
-        </w:rPr>
-        <w:t>（フリー／オープンソース</w:t>
-      </w:r>
-      <w:r>
-        <w:rPr>
-          <w:rFonts w:ascii="Calibri" w:eastAsia="ＭＳ ゴシック" w:hAnsi="Calibri" w:cs="Calibri"/>
-          <w:b/>
-          <w:kern w:val="0"/>
-          <w:sz w:val="22"/>
-          <w:szCs w:val="22"/>
-        </w:rPr>
-        <w:t xml:space="preserve"> </w:t>
-      </w:r>
-      <w:r>
-        <w:rPr>
-          <w:rFonts w:ascii="Calibri" w:eastAsia="ＭＳ ゴシック" w:hAnsi="Calibri" w:cs="Calibri"/>
-          <w:b/>
-          <w:kern w:val="0"/>
-          <w:sz w:val="22"/>
-          <w:szCs w:val="22"/>
-        </w:rPr>
-        <w:t>ソフトウェア）</w:t>
-      </w:r>
-      <w:r>
-        <w:rPr>
           <w:rFonts w:ascii="Calibri" w:eastAsia="ＭＳ ゴシック" w:hAnsi="Calibri" w:cs="Calibri" w:hint="eastAsia"/>
-          <w:b/>
-          <w:kern w:val="0"/>
-          <w:sz w:val="22"/>
-          <w:szCs w:val="22"/>
-        </w:rPr>
-        <w:t>：</w:t>
-      </w:r>
-      <w:r>
-        <w:rPr>
-          <w:rFonts w:ascii="Calibri" w:eastAsia="ＭＳ ゴシック" w:hAnsi="Calibri" w:cs="Calibri"/>
-          <w:kern w:val="0"/>
-          <w:sz w:val="22"/>
-          <w:szCs w:val="22"/>
-        </w:rPr>
-        <w:t>Open Source Initiative</w:t>
-      </w:r>
-      <w:r>
-        <w:rPr>
-          <w:rFonts w:ascii="Calibri" w:eastAsia="ＭＳ ゴシック" w:hAnsi="Calibri" w:cs="Calibri"/>
-          <w:kern w:val="0"/>
-          <w:sz w:val="22"/>
-          <w:szCs w:val="22"/>
-        </w:rPr>
-        <w:t>（</w:t>
-      </w:r>
-      <w:r>
-        <w:rPr>
-          <w:rFonts w:ascii="Calibri" w:eastAsia="ＭＳ ゴシック" w:hAnsi="Calibri" w:cs="Calibri"/>
-          <w:kern w:val="0"/>
-          <w:sz w:val="22"/>
-          <w:szCs w:val="22"/>
-        </w:rPr>
-        <w:t>OpenSource.org</w:t>
-      </w:r>
-      <w:r>
-        <w:rPr>
-          <w:rFonts w:ascii="Calibri" w:eastAsia="ＭＳ ゴシック" w:hAnsi="Calibri" w:cs="Calibri"/>
-          <w:kern w:val="0"/>
-          <w:sz w:val="22"/>
-          <w:szCs w:val="22"/>
-        </w:rPr>
-        <w:t>）によって公開されているオープンソースの定義や（</w:t>
-      </w:r>
-      <w:r>
-        <w:rPr>
-          <w:rFonts w:ascii="Calibri" w:eastAsia="ＭＳ ゴシック" w:hAnsi="Calibri" w:cs="Calibri"/>
-          <w:kern w:val="0"/>
-          <w:sz w:val="22"/>
-          <w:szCs w:val="22"/>
-        </w:rPr>
-        <w:t>Free Software Foundation</w:t>
-      </w:r>
-      <w:r>
-        <w:rPr>
-          <w:rFonts w:ascii="Calibri" w:eastAsia="ＭＳ ゴシック" w:hAnsi="Calibri" w:cs="Calibri"/>
-          <w:kern w:val="0"/>
-          <w:sz w:val="22"/>
-          <w:szCs w:val="22"/>
-        </w:rPr>
-        <w:t>によって公開されている）</w:t>
-      </w:r>
-      <w:r>
-        <w:rPr>
-          <w:rFonts w:ascii="Calibri" w:eastAsia="ＭＳ ゴシック" w:hAnsi="Calibri" w:cs="Calibri"/>
-          <w:kern w:val="0"/>
-          <w:sz w:val="22"/>
-          <w:szCs w:val="22"/>
-        </w:rPr>
-        <w:t xml:space="preserve"> </w:t>
-      </w:r>
-      <w:r>
-        <w:rPr>
-          <w:rFonts w:ascii="Calibri" w:eastAsia="ＭＳ ゴシック" w:hAnsi="Calibri" w:cs="Calibri"/>
-          <w:kern w:val="0"/>
-          <w:sz w:val="22"/>
-          <w:szCs w:val="22"/>
-        </w:rPr>
-        <w:t>フリー</w:t>
-      </w:r>
-      <w:r>
-        <w:rPr>
-          <w:rFonts w:ascii="Calibri" w:eastAsia="ＭＳ ゴシック" w:hAnsi="Calibri" w:cs="Calibri"/>
-          <w:kern w:val="0"/>
-          <w:sz w:val="22"/>
-          <w:szCs w:val="22"/>
-        </w:rPr>
-        <w:t xml:space="preserve"> </w:t>
-      </w:r>
-      <w:r>
-        <w:rPr>
-          <w:rFonts w:ascii="Calibri" w:eastAsia="ＭＳ ゴシック" w:hAnsi="Calibri" w:cs="Calibri"/>
-          <w:kern w:val="0"/>
-          <w:sz w:val="22"/>
-          <w:szCs w:val="22"/>
-        </w:rPr>
-        <w:t>ソフトウェアの定義に該当または類似したライセンスの</w:t>
-      </w:r>
-      <w:r>
-        <w:rPr>
-          <w:rFonts w:ascii="Calibri" w:eastAsia="ＭＳ ゴシック" w:hAnsi="Calibri" w:cs="Calibri"/>
-          <w:kern w:val="0"/>
-          <w:sz w:val="22"/>
-          <w:szCs w:val="22"/>
-        </w:rPr>
-        <w:t>1</w:t>
-      </w:r>
-      <w:r>
-        <w:rPr>
-          <w:rFonts w:ascii="Calibri" w:eastAsia="ＭＳ ゴシック" w:hAnsi="Calibri" w:cs="Calibri"/>
-          <w:kern w:val="0"/>
-          <w:sz w:val="22"/>
-          <w:szCs w:val="22"/>
-        </w:rPr>
-        <w:t>つもしくはそれ以上に従うソフトウェアのこと。</w:t>
+          <w:color w:val="FF0000"/>
+          <w:kern w:val="0"/>
+          <w:sz w:val="22"/>
+          <w:szCs w:val="22"/>
+        </w:rPr>
+      </w:pPr>
+      <w:r>
+        <w:rPr>
+          <w:rFonts w:ascii="Calibri" w:eastAsia="ＭＳ ゴシック" w:hAnsi="Calibri" w:cs="Calibri" w:hint="eastAsia"/>
+          <w:b/>
+          <w:color w:val="FF0000"/>
+          <w:kern w:val="0"/>
+          <w:sz w:val="22"/>
+          <w:szCs w:val="22"/>
+        </w:rPr>
+        <w:t>コンプライアンス証跡（</w:t>
+      </w:r>
+      <w:r>
+        <w:rPr>
+          <w:rFonts w:ascii="Calibri" w:eastAsia="ＭＳ ゴシック" w:hAnsi="Calibri" w:cs="Calibri" w:hint="eastAsia"/>
+          <w:b/>
+          <w:color w:val="FF0000"/>
+          <w:kern w:val="0"/>
+          <w:sz w:val="22"/>
+          <w:szCs w:val="22"/>
+        </w:rPr>
+        <w:t>Compliance Artifact</w:t>
+      </w:r>
+      <w:r>
+        <w:rPr>
+          <w:rFonts w:ascii="Calibri" w:eastAsia="ＭＳ ゴシック" w:hAnsi="Calibri" w:cs="Calibri" w:hint="eastAsia"/>
+          <w:b/>
+          <w:color w:val="FF0000"/>
+          <w:kern w:val="0"/>
+          <w:sz w:val="22"/>
+          <w:szCs w:val="22"/>
+        </w:rPr>
+        <w:t>）：</w:t>
       </w:r>
     </w:p>
     <w:p>
@@ -3195,37 +3155,37 @@
           <w:sz w:val="22"/>
           <w:szCs w:val="22"/>
         </w:rPr>
-        <w:t xml:space="preserve">FOSS </w:t>
-      </w:r>
-      <w:r>
-        <w:rPr>
-          <w:rFonts w:ascii="Calibri" w:eastAsia="ＭＳ ゴシック" w:hAnsi="Calibri" w:cs="Calibri"/>
-          <w:b/>
-          <w:kern w:val="0"/>
-          <w:sz w:val="22"/>
-          <w:szCs w:val="22"/>
-        </w:rPr>
-        <w:t>窓口（</w:t>
-      </w:r>
-      <w:r>
-        <w:rPr>
-          <w:rFonts w:ascii="Calibri" w:eastAsia="ＭＳ ゴシック" w:hAnsi="Calibri" w:cs="Calibri"/>
-          <w:b/>
-          <w:kern w:val="0"/>
-          <w:sz w:val="22"/>
-          <w:szCs w:val="22"/>
-        </w:rPr>
-        <w:t>FOSS Liaison</w:t>
-      </w:r>
-      <w:r>
-        <w:rPr>
-          <w:rFonts w:ascii="Calibri" w:eastAsia="ＭＳ ゴシック" w:hAnsi="Calibri" w:cs="Calibri"/>
-          <w:b/>
-          <w:kern w:val="0"/>
-          <w:sz w:val="22"/>
-          <w:szCs w:val="22"/>
-        </w:rPr>
-        <w:t>）</w:t>
+        <w:t>FOSS</w:t>
+      </w:r>
+      <w:r>
+        <w:rPr>
+          <w:rFonts w:ascii="Calibri" w:eastAsia="ＭＳ ゴシック" w:hAnsi="Calibri" w:cs="Calibri"/>
+          <w:b/>
+          <w:kern w:val="0"/>
+          <w:sz w:val="22"/>
+          <w:szCs w:val="22"/>
+        </w:rPr>
+        <w:t>（フリー／オープンソース</w:t>
+      </w:r>
+      <w:r>
+        <w:rPr>
+          <w:rFonts w:ascii="Calibri" w:eastAsia="ＭＳ ゴシック" w:hAnsi="Calibri" w:cs="Calibri"/>
+          <w:b/>
+          <w:kern w:val="0"/>
+          <w:sz w:val="22"/>
+          <w:szCs w:val="22"/>
+        </w:rPr>
+        <w:t xml:space="preserve"> </w:t>
+      </w:r>
+      <w:r>
+        <w:rPr>
+          <w:rFonts w:ascii="Calibri" w:eastAsia="ＭＳ ゴシック" w:hAnsi="Calibri" w:cs="Calibri"/>
+          <w:b/>
+          <w:kern w:val="0"/>
+          <w:sz w:val="22"/>
+          <w:szCs w:val="22"/>
+        </w:rPr>
+        <w:t>ソフトウェア）</w:t>
       </w:r>
       <w:r>
         <w:rPr>
@@ -3244,16 +3204,106 @@
           <w:sz w:val="22"/>
           <w:szCs w:val="22"/>
         </w:rPr>
-        <w:t>FOSS</w:t>
-      </w:r>
-      <w:r>
-        <w:rPr>
-          <w:rFonts w:ascii="Calibri" w:eastAsia="ＭＳ ゴシック" w:hAnsi="Calibri" w:cs="Calibri"/>
-          <w:kern w:val="0"/>
-          <w:sz w:val="22"/>
-          <w:szCs w:val="22"/>
-        </w:rPr>
-        <w:t>に関し、外部からの問い合わせに対応するためにアサインされた担当者のこと。</w:t>
+        <w:t>Open Source Initiative</w:t>
+      </w:r>
+      <w:r>
+        <w:rPr>
+          <w:rFonts w:ascii="Calibri" w:eastAsia="ＭＳ ゴシック" w:hAnsi="Calibri" w:cs="Calibri"/>
+          <w:kern w:val="0"/>
+          <w:sz w:val="22"/>
+          <w:szCs w:val="22"/>
+        </w:rPr>
+        <w:t>（</w:t>
+      </w:r>
+      <w:r>
+        <w:rPr>
+          <w:rFonts w:ascii="Calibri" w:eastAsia="ＭＳ ゴシック" w:hAnsi="Calibri" w:cs="Calibri"/>
+          <w:kern w:val="0"/>
+          <w:sz w:val="22"/>
+          <w:szCs w:val="22"/>
+        </w:rPr>
+        <w:t>OpenSource.org</w:t>
+      </w:r>
+      <w:r>
+        <w:rPr>
+          <w:rFonts w:ascii="Calibri" w:eastAsia="ＭＳ ゴシック" w:hAnsi="Calibri" w:cs="Calibri"/>
+          <w:kern w:val="0"/>
+          <w:sz w:val="22"/>
+          <w:szCs w:val="22"/>
+        </w:rPr>
+        <w:t>）によって公開されているオープンソースの定義や（</w:t>
+      </w:r>
+      <w:r>
+        <w:rPr>
+          <w:rFonts w:ascii="Calibri" w:eastAsia="ＭＳ ゴシック" w:hAnsi="Calibri" w:cs="Calibri"/>
+          <w:kern w:val="0"/>
+          <w:sz w:val="22"/>
+          <w:szCs w:val="22"/>
+        </w:rPr>
+        <w:t>Free Software Foundation</w:t>
+      </w:r>
+      <w:r>
+        <w:rPr>
+          <w:rFonts w:ascii="Calibri" w:eastAsia="ＭＳ ゴシック" w:hAnsi="Calibri" w:cs="Calibri"/>
+          <w:kern w:val="0"/>
+          <w:sz w:val="22"/>
+          <w:szCs w:val="22"/>
+        </w:rPr>
+        <w:t>によって公開されている）</w:t>
+      </w:r>
+      <w:r>
+        <w:rPr>
+          <w:rFonts w:ascii="Calibri" w:eastAsia="ＭＳ ゴシック" w:hAnsi="Calibri" w:cs="Calibri"/>
+          <w:kern w:val="0"/>
+          <w:sz w:val="22"/>
+          <w:szCs w:val="22"/>
+        </w:rPr>
+        <w:t xml:space="preserve"> </w:t>
+      </w:r>
+      <w:r>
+        <w:rPr>
+          <w:rFonts w:ascii="Calibri" w:eastAsia="ＭＳ ゴシック" w:hAnsi="Calibri" w:cs="Calibri"/>
+          <w:kern w:val="0"/>
+          <w:sz w:val="22"/>
+          <w:szCs w:val="22"/>
+        </w:rPr>
+        <w:t>フリー</w:t>
+      </w:r>
+      <w:r>
+        <w:rPr>
+          <w:rFonts w:ascii="Calibri" w:eastAsia="ＭＳ ゴシック" w:hAnsi="Calibri" w:cs="Calibri"/>
+          <w:kern w:val="0"/>
+          <w:sz w:val="22"/>
+          <w:szCs w:val="22"/>
+        </w:rPr>
+        <w:t xml:space="preserve"> </w:t>
+      </w:r>
+      <w:r>
+        <w:rPr>
+          <w:rFonts w:ascii="Calibri" w:eastAsia="ＭＳ ゴシック" w:hAnsi="Calibri" w:cs="Calibri"/>
+          <w:kern w:val="0"/>
+          <w:sz w:val="22"/>
+          <w:szCs w:val="22"/>
+        </w:rPr>
+        <w:t>ソフトウェアの定義に該当または類似したライセンスの</w:t>
+      </w:r>
+      <w:r>
+        <w:rPr>
+          <w:rFonts w:ascii="Calibri" w:eastAsia="ＭＳ ゴシック" w:hAnsi="Calibri" w:cs="Calibri"/>
+          <w:kern w:val="0"/>
+          <w:sz w:val="22"/>
+          <w:szCs w:val="22"/>
+        </w:rPr>
+        <w:t>1</w:t>
+      </w:r>
+      <w:r>
+        <w:rPr>
+          <w:rFonts w:ascii="Calibri" w:eastAsia="ＭＳ ゴシック" w:hAnsi="Calibri" w:cs="Calibri"/>
+          <w:kern w:val="0"/>
+          <w:sz w:val="22"/>
+          <w:szCs w:val="22"/>
+        </w:rPr>
+        <w:t>つもしくはそれ以上に従うソフトウェアのこと。</w:t>
       </w:r>
     </w:p>
     <w:p>
@@ -3262,30 +3312,41 @@
         <w:ind w:left="561" w:rightChars="100" w:right="210"/>
         <w:rPr>
           <w:rFonts w:ascii="Calibri" w:eastAsia="ＭＳ ゴシック" w:hAnsi="Calibri" w:cs="Calibri"/>
-          <w:kern w:val="0"/>
-          <w:sz w:val="22"/>
-          <w:szCs w:val="22"/>
-        </w:rPr>
-      </w:pPr>
-      <w:r>
-        <w:rPr>
-          <w:rFonts w:ascii="Calibri" w:eastAsia="ＭＳ ゴシック" w:hAnsi="Calibri" w:cs="Calibri"/>
-          <w:b/>
-          <w:kern w:val="0"/>
-          <w:sz w:val="22"/>
-          <w:szCs w:val="22"/>
-        </w:rPr>
-        <w:t>確認ライセンス（</w:t>
-      </w:r>
-      <w:r>
-        <w:rPr>
-          <w:rFonts w:ascii="Calibri" w:eastAsia="ＭＳ ゴシック" w:hAnsi="Calibri" w:cs="Calibri"/>
-          <w:b/>
-          <w:kern w:val="0"/>
-          <w:sz w:val="22"/>
-          <w:szCs w:val="22"/>
-        </w:rPr>
-        <w:t>Identified License</w:t>
+          <w:b/>
+          <w:kern w:val="0"/>
+          <w:sz w:val="22"/>
+          <w:szCs w:val="22"/>
+        </w:rPr>
+      </w:pPr>
+      <w:r>
+        <w:rPr>
+          <w:rFonts w:ascii="Calibri" w:eastAsia="ＭＳ ゴシック" w:hAnsi="Calibri" w:cs="Calibri"/>
+          <w:b/>
+          <w:kern w:val="0"/>
+          <w:sz w:val="22"/>
+          <w:szCs w:val="22"/>
+        </w:rPr>
+        <w:t xml:space="preserve">FOSS </w:t>
+      </w:r>
+      <w:r>
+        <w:rPr>
+          <w:rFonts w:ascii="Calibri" w:eastAsia="ＭＳ ゴシック" w:hAnsi="Calibri" w:cs="Calibri"/>
+          <w:b/>
+          <w:kern w:val="0"/>
+          <w:sz w:val="22"/>
+          <w:szCs w:val="22"/>
+        </w:rPr>
+        <w:t>窓口（</w:t>
+      </w:r>
+      <w:r>
+        <w:rPr>
+          <w:rFonts w:ascii="Calibri" w:eastAsia="ＭＳ ゴシック" w:hAnsi="Calibri" w:cs="Calibri"/>
+          <w:b/>
+          <w:kern w:val="0"/>
+          <w:sz w:val="22"/>
+          <w:szCs w:val="22"/>
+        </w:rPr>
+        <w:t>FOSS Liaison</w:t>
       </w:r>
       <w:r>
         <w:rPr>
@@ -3314,15 +3375,6 @@
           <w:sz w:val="22"/>
           <w:szCs w:val="22"/>
         </w:rPr>
-        <w:t>適切なライセンス確認手順の結果として存在の確認ができた一連の</w:t>
-      </w:r>
-      <w:r>
-        <w:rPr>
-          <w:rFonts w:ascii="Calibri" w:eastAsia="ＭＳ ゴシック" w:hAnsi="Calibri" w:cs="Calibri"/>
-          <w:kern w:val="0"/>
-          <w:sz w:val="22"/>
-          <w:szCs w:val="22"/>
-        </w:rPr>
         <w:t>FOSS</w:t>
       </w:r>
       <w:r>
@@ -3332,7 +3384,7 @@
           <w:sz w:val="22"/>
           <w:szCs w:val="22"/>
         </w:rPr>
-        <w:t>ライセンスのこと。</w:t>
+        <w:t>に関し、外部からの問い合わせに対応するためにアサインされた担当者のこと。</w:t>
       </w:r>
     </w:p>
     <w:p>
@@ -3340,55 +3392,31 @@
         <w:spacing w:beforeLines="100" w:before="240" w:line="278" w:lineRule="auto"/>
         <w:ind w:left="561" w:rightChars="100" w:right="210"/>
         <w:rPr>
-          <w:rFonts w:ascii="Calibri" w:eastAsia="ＭＳ ゴシック" w:hAnsi="Calibri" w:cs="Calibri"/>
-          <w:kern w:val="0"/>
-          <w:sz w:val="22"/>
-          <w:szCs w:val="22"/>
-        </w:rPr>
-      </w:pPr>
-      <w:proofErr w:type="spellStart"/>
-      <w:r>
-        <w:rPr>
-          <w:rFonts w:ascii="Calibri" w:eastAsia="ＭＳ ゴシック" w:hAnsi="Calibri" w:cs="Calibri"/>
-          <w:b/>
-          <w:kern w:val="0"/>
-          <w:sz w:val="22"/>
-          <w:szCs w:val="22"/>
-        </w:rPr>
-        <w:t>OpenChain</w:t>
-      </w:r>
-      <w:proofErr w:type="spellEnd"/>
-      <w:r>
-        <w:rPr>
-          <w:rFonts w:ascii="Calibri" w:eastAsia="ＭＳ ゴシック" w:hAnsi="Calibri" w:cs="Calibri"/>
-          <w:b/>
-          <w:kern w:val="0"/>
-          <w:sz w:val="22"/>
-          <w:szCs w:val="22"/>
-        </w:rPr>
-        <w:t>適合（</w:t>
-      </w:r>
-      <w:proofErr w:type="spellStart"/>
-      <w:r>
-        <w:rPr>
-          <w:rFonts w:ascii="Calibri" w:eastAsia="ＭＳ ゴシック" w:hAnsi="Calibri" w:cs="Calibri"/>
-          <w:b/>
-          <w:kern w:val="0"/>
-          <w:sz w:val="22"/>
-          <w:szCs w:val="22"/>
-        </w:rPr>
-        <w:t>OpenChain</w:t>
-      </w:r>
-      <w:proofErr w:type="spellEnd"/>
-      <w:r>
-        <w:rPr>
-          <w:rFonts w:ascii="Calibri" w:eastAsia="ＭＳ ゴシック" w:hAnsi="Calibri" w:cs="Calibri"/>
-          <w:b/>
-          <w:kern w:val="0"/>
-          <w:sz w:val="22"/>
-          <w:szCs w:val="22"/>
-        </w:rPr>
-        <w:t xml:space="preserve"> Conforming</w:t>
+          <w:rFonts w:ascii="Calibri" w:eastAsia="ＭＳ ゴシック" w:hAnsi="Calibri" w:cs="Calibri" w:hint="eastAsia"/>
+          <w:kern w:val="0"/>
+          <w:sz w:val="22"/>
+          <w:szCs w:val="22"/>
+        </w:rPr>
+      </w:pPr>
+      <w:r>
+        <w:rPr>
+          <w:rFonts w:ascii="Calibri" w:eastAsia="ＭＳ ゴシック" w:hAnsi="Calibri" w:cs="Calibri"/>
+          <w:b/>
+          <w:kern w:val="0"/>
+          <w:sz w:val="22"/>
+          <w:szCs w:val="22"/>
+        </w:rPr>
+        <w:t>確認ライセンス（</w:t>
+      </w:r>
+      <w:r>
+        <w:rPr>
+          <w:rFonts w:ascii="Calibri" w:eastAsia="ＭＳ ゴシック" w:hAnsi="Calibri" w:cs="Calibri"/>
+          <w:b/>
+          <w:kern w:val="0"/>
+          <w:sz w:val="22"/>
+          <w:szCs w:val="22"/>
+        </w:rPr>
+        <w:t>Identified License</w:t>
       </w:r>
       <w:r>
         <w:rPr>
@@ -3417,25 +3445,25 @@
           <w:sz w:val="22"/>
           <w:szCs w:val="22"/>
         </w:rPr>
-        <w:t>本仕様書のすべての要件を満たすコンプライアンス</w:t>
-      </w:r>
-      <w:r>
-        <w:rPr>
-          <w:rFonts w:ascii="Calibri" w:eastAsia="ＭＳ ゴシック" w:hAnsi="Calibri" w:cs="Calibri"/>
-          <w:kern w:val="0"/>
-          <w:sz w:val="22"/>
-          <w:szCs w:val="22"/>
-        </w:rPr>
-        <w:t xml:space="preserve"> </w:t>
-      </w:r>
-      <w:r>
-        <w:rPr>
-          <w:rFonts w:ascii="Calibri" w:eastAsia="ＭＳ ゴシック" w:hAnsi="Calibri" w:cs="Calibri"/>
-          <w:kern w:val="0"/>
-          <w:sz w:val="22"/>
-          <w:szCs w:val="22"/>
-        </w:rPr>
-        <w:t>プログラムのこと。</w:t>
+        <w:t>適切なライセンス確認手順の結果として存在の確認ができた一連の</w:t>
+      </w:r>
+      <w:r>
+        <w:rPr>
+          <w:rFonts w:ascii="Calibri" w:eastAsia="ＭＳ ゴシック" w:hAnsi="Calibri" w:cs="Calibri"/>
+          <w:kern w:val="0"/>
+          <w:sz w:val="22"/>
+          <w:szCs w:val="22"/>
+        </w:rPr>
+        <w:t>FOSS</w:t>
+      </w:r>
+      <w:r>
+        <w:rPr>
+          <w:rFonts w:ascii="Calibri" w:eastAsia="ＭＳ ゴシック" w:hAnsi="Calibri" w:cs="Calibri"/>
+          <w:kern w:val="0"/>
+          <w:sz w:val="22"/>
+          <w:szCs w:val="22"/>
+        </w:rPr>
+        <w:t>ライセンスのこと。</w:t>
       </w:r>
     </w:p>
     <w:p>
@@ -3444,95 +3472,46 @@
         <w:ind w:left="561" w:rightChars="100" w:right="210"/>
         <w:rPr>
           <w:rFonts w:ascii="Calibri" w:eastAsia="ＭＳ ゴシック" w:hAnsi="Calibri" w:cs="Calibri"/>
-          <w:kern w:val="0"/>
-          <w:sz w:val="22"/>
-          <w:szCs w:val="22"/>
-        </w:rPr>
-      </w:pPr>
-      <w:r>
-        <w:rPr>
-          <w:rFonts w:ascii="Calibri" w:eastAsia="ＭＳ ゴシック" w:hAnsi="Calibri" w:cs="Calibri"/>
-          <w:b/>
-          <w:kern w:val="0"/>
-          <w:sz w:val="22"/>
-          <w:szCs w:val="22"/>
-        </w:rPr>
-        <w:t>ソフトウェア</w:t>
-      </w:r>
-      <w:r>
-        <w:rPr>
-          <w:rFonts w:ascii="Calibri" w:eastAsia="ＭＳ ゴシック" w:hAnsi="Calibri" w:cs="Calibri"/>
-          <w:b/>
-          <w:kern w:val="0"/>
-          <w:sz w:val="22"/>
-          <w:szCs w:val="22"/>
-        </w:rPr>
-        <w:t xml:space="preserve"> </w:t>
-      </w:r>
-      <w:r>
-        <w:rPr>
-          <w:rFonts w:ascii="Calibri" w:eastAsia="ＭＳ ゴシック" w:hAnsi="Calibri" w:cs="Calibri"/>
-          <w:b/>
-          <w:kern w:val="0"/>
-          <w:sz w:val="22"/>
-          <w:szCs w:val="22"/>
-        </w:rPr>
-        <w:t>スタッフ</w:t>
-      </w:r>
+          <w:color w:val="FF0000"/>
+          <w:kern w:val="0"/>
+          <w:sz w:val="22"/>
+          <w:szCs w:val="22"/>
+        </w:rPr>
+      </w:pPr>
+      <w:proofErr w:type="spellStart"/>
       <w:r>
         <w:rPr>
           <w:rFonts w:ascii="Calibri" w:eastAsia="ＭＳ ゴシック" w:hAnsi="Calibri" w:cs="Calibri" w:hint="eastAsia"/>
           <w:b/>
+          <w:color w:val="FF0000"/>
+          <w:kern w:val="0"/>
+          <w:sz w:val="22"/>
+          <w:szCs w:val="22"/>
+        </w:rPr>
+        <w:t>OpenChain</w:t>
+      </w:r>
+      <w:proofErr w:type="spellEnd"/>
+      <w:r>
+        <w:rPr>
+          <w:rFonts w:ascii="Calibri" w:eastAsia="ＭＳ ゴシック" w:hAnsi="Calibri" w:cs="Calibri" w:hint="eastAsia"/>
+          <w:b/>
+          <w:color w:val="FF0000"/>
+          <w:kern w:val="0"/>
+          <w:sz w:val="22"/>
+          <w:szCs w:val="22"/>
+        </w:rPr>
+        <w:t>適合プログラム</w:t>
+      </w:r>
+      <w:r>
+        <w:rPr>
+          <w:rFonts w:ascii="Calibri" w:eastAsia="ＭＳ ゴシック" w:hAnsi="Calibri" w:cs="Calibri" w:hint="eastAsia"/>
+          <w:b/>
+          <w:color w:val="FF0000"/>
           <w:kern w:val="0"/>
           <w:sz w:val="22"/>
           <w:szCs w:val="22"/>
         </w:rPr>
         <w:t>：</w:t>
-      </w:r>
-      <w:r>
-        <w:rPr>
-          <w:rFonts w:ascii="Calibri" w:eastAsia="ＭＳ ゴシック" w:hAnsi="Calibri" w:cs="Calibri"/>
-          <w:kern w:val="0"/>
-          <w:sz w:val="22"/>
-          <w:szCs w:val="22"/>
-        </w:rPr>
-        <w:t>供給ソフトウェアについて、定義し、コントリビュートし、もしくは使えるよう準備する責任を持つ従業員や契約者のこと。組織によって異なるが、ソフトウェア開発者、リリース</w:t>
-      </w:r>
-      <w:r>
-        <w:rPr>
-          <w:rFonts w:ascii="Calibri" w:eastAsia="ＭＳ ゴシック" w:hAnsi="Calibri" w:cs="Calibri"/>
-          <w:kern w:val="0"/>
-          <w:sz w:val="22"/>
-          <w:szCs w:val="22"/>
-        </w:rPr>
-        <w:t xml:space="preserve"> </w:t>
-      </w:r>
-      <w:r>
-        <w:rPr>
-          <w:rFonts w:ascii="Calibri" w:eastAsia="ＭＳ ゴシック" w:hAnsi="Calibri" w:cs="Calibri"/>
-          <w:kern w:val="0"/>
-          <w:sz w:val="22"/>
-          <w:szCs w:val="22"/>
-        </w:rPr>
-        <w:t>エンジニア、品質管理技術者、プロダクト</w:t>
-      </w:r>
-      <w:r>
-        <w:rPr>
-          <w:rFonts w:ascii="Calibri" w:eastAsia="ＭＳ ゴシック" w:hAnsi="Calibri" w:cs="Calibri"/>
-          <w:kern w:val="0"/>
-          <w:sz w:val="22"/>
-          <w:szCs w:val="22"/>
-        </w:rPr>
-        <w:t xml:space="preserve"> </w:t>
-      </w:r>
-      <w:r>
-        <w:rPr>
-          <w:rFonts w:ascii="Calibri" w:eastAsia="ＭＳ ゴシック" w:hAnsi="Calibri" w:cs="Calibri"/>
-          <w:kern w:val="0"/>
-          <w:sz w:val="22"/>
-          <w:szCs w:val="22"/>
-        </w:rPr>
-        <w:t>マーケティング担当者、プロダクト管理者などが含まれる（ただし、この限りではない）。</w:t>
       </w:r>
     </w:p>
     <w:p>
@@ -3546,35 +3525,59 @@
           <w:szCs w:val="22"/>
         </w:rPr>
       </w:pPr>
-      <w:r>
-        <w:rPr>
-          <w:rFonts w:ascii="Calibri" w:eastAsia="ＭＳ ゴシック" w:hAnsi="Calibri" w:cs="Calibri"/>
-          <w:b/>
-          <w:kern w:val="0"/>
-          <w:sz w:val="22"/>
-          <w:szCs w:val="22"/>
-        </w:rPr>
-        <w:t>SPDX</w:t>
-      </w:r>
-      <w:r>
-        <w:rPr>
-          <w:rFonts w:ascii="Calibri" w:eastAsia="ＭＳ ゴシック" w:hAnsi="Calibri" w:cs="Calibri"/>
-          <w:b/>
-          <w:kern w:val="0"/>
-          <w:sz w:val="22"/>
-          <w:szCs w:val="22"/>
-        </w:rPr>
-        <w:t>もしくは</w:t>
-      </w:r>
-      <w:r>
-        <w:rPr>
-          <w:rFonts w:ascii="Calibri" w:eastAsia="ＭＳ ゴシック" w:hAnsi="Calibri" w:cs="Calibri"/>
-          <w:b/>
-          <w:kern w:val="0"/>
-          <w:sz w:val="22"/>
-          <w:szCs w:val="22"/>
-        </w:rPr>
-        <w:t>Software Package Data Exchange</w:t>
+      <w:proofErr w:type="spellStart"/>
+      <w:r>
+        <w:rPr>
+          <w:rFonts w:ascii="Calibri" w:eastAsia="ＭＳ ゴシック" w:hAnsi="Calibri" w:cs="Calibri"/>
+          <w:b/>
+          <w:kern w:val="0"/>
+          <w:sz w:val="22"/>
+          <w:szCs w:val="22"/>
+        </w:rPr>
+        <w:t>OpenChain</w:t>
+      </w:r>
+      <w:proofErr w:type="spellEnd"/>
+      <w:r>
+        <w:rPr>
+          <w:rFonts w:ascii="Calibri" w:eastAsia="ＭＳ ゴシック" w:hAnsi="Calibri" w:cs="Calibri"/>
+          <w:b/>
+          <w:kern w:val="0"/>
+          <w:sz w:val="22"/>
+          <w:szCs w:val="22"/>
+        </w:rPr>
+        <w:t>適合（</w:t>
+      </w:r>
+      <w:proofErr w:type="spellStart"/>
+      <w:r>
+        <w:rPr>
+          <w:rFonts w:ascii="Calibri" w:eastAsia="ＭＳ ゴシック" w:hAnsi="Calibri" w:cs="Calibri"/>
+          <w:b/>
+          <w:kern w:val="0"/>
+          <w:sz w:val="22"/>
+          <w:szCs w:val="22"/>
+        </w:rPr>
+        <w:t>OpenChain</w:t>
+      </w:r>
+      <w:proofErr w:type="spellEnd"/>
+      <w:r>
+        <w:rPr>
+          <w:rFonts w:ascii="Calibri" w:eastAsia="ＭＳ ゴシック" w:hAnsi="Calibri" w:cs="Calibri"/>
+          <w:b/>
+          <w:kern w:val="0"/>
+          <w:sz w:val="22"/>
+          <w:szCs w:val="22"/>
+        </w:rPr>
+        <w:t xml:space="preserve"> Conforming</w:t>
+      </w:r>
+      <w:r>
+        <w:rPr>
+          <w:rFonts w:ascii="Calibri" w:eastAsia="ＭＳ ゴシック" w:hAnsi="Calibri" w:cs="Calibri"/>
+          <w:b/>
+          <w:kern w:val="0"/>
+          <w:sz w:val="22"/>
+          <w:szCs w:val="22"/>
+        </w:rPr>
+        <w:t>）</w:t>
       </w:r>
       <w:r>
         <w:rPr>
@@ -3584,89 +3587,34 @@
           <w:sz w:val="22"/>
           <w:szCs w:val="22"/>
         </w:rPr>
+        <w:t>：</w:t>
+      </w:r>
+      <w:r>
+        <w:rPr>
+          <w:rFonts w:ascii="Calibri" w:eastAsia="ＭＳ ゴシック" w:hAnsi="Calibri" w:cs="Calibri"/>
+          <w:kern w:val="0"/>
+          <w:sz w:val="22"/>
+          <w:szCs w:val="22"/>
+        </w:rPr>
+        <w:t>本仕様書のすべての要件を満たすコンプライアンス</w:t>
+      </w:r>
+      <w:r>
+        <w:rPr>
+          <w:rFonts w:ascii="Calibri" w:eastAsia="ＭＳ ゴシック" w:hAnsi="Calibri" w:cs="Calibri"/>
+          <w:kern w:val="0"/>
+          <w:sz w:val="22"/>
+          <w:szCs w:val="22"/>
+        </w:rPr>
         <w:t xml:space="preserve"> </w:t>
       </w:r>
       <w:r>
         <w:rPr>
-          <w:rFonts w:ascii="Calibri" w:eastAsia="ＭＳ ゴシック" w:hAnsi="Calibri" w:cs="Calibri" w:hint="eastAsia"/>
-          <w:b/>
-          <w:kern w:val="0"/>
-          <w:sz w:val="22"/>
-          <w:szCs w:val="22"/>
-        </w:rPr>
-        <w:t>：</w:t>
-      </w:r>
-      <w:r>
-        <w:rPr>
-          <w:rFonts w:ascii="Calibri" w:eastAsia="ＭＳ ゴシック" w:hAnsi="Calibri" w:cs="Calibri"/>
-          <w:kern w:val="0"/>
-          <w:sz w:val="22"/>
-          <w:szCs w:val="22"/>
-        </w:rPr>
-        <w:t>SPDX</w:t>
-      </w:r>
-      <w:r>
-        <w:rPr>
-          <w:rFonts w:ascii="Calibri" w:eastAsia="ＭＳ ゴシック" w:hAnsi="Calibri" w:cs="Calibri"/>
-          <w:kern w:val="0"/>
-          <w:sz w:val="22"/>
-          <w:szCs w:val="22"/>
-        </w:rPr>
-        <w:t>ワーキング</w:t>
-      </w:r>
-      <w:r>
-        <w:rPr>
-          <w:rFonts w:ascii="Calibri" w:eastAsia="ＭＳ ゴシック" w:hAnsi="Calibri" w:cs="Calibri"/>
-          <w:kern w:val="0"/>
-          <w:sz w:val="22"/>
-          <w:szCs w:val="22"/>
-        </w:rPr>
-        <w:t xml:space="preserve"> </w:t>
-      </w:r>
-      <w:r>
-        <w:rPr>
-          <w:rFonts w:ascii="Calibri" w:eastAsia="ＭＳ ゴシック" w:hAnsi="Calibri" w:cs="Calibri"/>
-          <w:kern w:val="0"/>
-          <w:sz w:val="22"/>
-          <w:szCs w:val="22"/>
-        </w:rPr>
-        <w:t>グループによって作られ、ライセンスや著作権情報をやりとりすることを目的としたフォーマット標準のこと。</w:t>
-      </w:r>
-      <w:r>
-        <w:rPr>
-          <w:rFonts w:ascii="Calibri" w:eastAsia="ＭＳ ゴシック" w:hAnsi="Calibri" w:cs="Calibri"/>
-          <w:kern w:val="0"/>
-          <w:sz w:val="22"/>
-          <w:szCs w:val="22"/>
-        </w:rPr>
-        <w:t>SPDX</w:t>
-      </w:r>
-      <w:r>
-        <w:rPr>
-          <w:rFonts w:ascii="Calibri" w:eastAsia="ＭＳ ゴシック" w:hAnsi="Calibri" w:cs="Calibri"/>
-          <w:kern w:val="0"/>
-          <w:sz w:val="22"/>
-          <w:szCs w:val="22"/>
-        </w:rPr>
-        <w:t>については</w:t>
-      </w:r>
-      <w:r>
-        <w:rPr>
-          <w:rFonts w:ascii="Calibri" w:eastAsia="ＭＳ ゴシック" w:hAnsi="Calibri" w:cs="Calibri"/>
-          <w:kern w:val="0"/>
-          <w:sz w:val="22"/>
-          <w:szCs w:val="22"/>
-        </w:rPr>
-        <w:t>www.spdx.org</w:t>
-      </w:r>
-      <w:r>
-        <w:rPr>
-          <w:rFonts w:ascii="Calibri" w:eastAsia="ＭＳ ゴシック" w:hAnsi="Calibri" w:cs="Calibri"/>
-          <w:kern w:val="0"/>
-          <w:sz w:val="22"/>
-          <w:szCs w:val="22"/>
-        </w:rPr>
-        <w:t>にその仕様が記載されている。</w:t>
+          <w:rFonts w:ascii="Calibri" w:eastAsia="ＭＳ ゴシック" w:hAnsi="Calibri" w:cs="Calibri"/>
+          <w:kern w:val="0"/>
+          <w:sz w:val="22"/>
+          <w:szCs w:val="22"/>
+        </w:rPr>
+        <w:t>プログラムのこと。</w:t>
       </w:r>
     </w:p>
     <w:p>
@@ -3688,27 +3636,27 @@
           <w:sz w:val="22"/>
           <w:szCs w:val="22"/>
         </w:rPr>
-        <w:t>供給ソフトウェア（</w:t>
-      </w:r>
-      <w:r>
-        <w:rPr>
-          <w:rFonts w:ascii="Calibri" w:eastAsia="ＭＳ ゴシック" w:hAnsi="Calibri" w:cs="Calibri"/>
-          <w:b/>
-          <w:kern w:val="0"/>
-          <w:sz w:val="22"/>
-          <w:szCs w:val="22"/>
-        </w:rPr>
-        <w:t>Supplied Software</w:t>
-      </w:r>
-      <w:r>
-        <w:rPr>
-          <w:rFonts w:ascii="Calibri" w:eastAsia="ＭＳ ゴシック" w:hAnsi="Calibri" w:cs="Calibri"/>
-          <w:b/>
-          <w:kern w:val="0"/>
-          <w:sz w:val="22"/>
-          <w:szCs w:val="22"/>
-        </w:rPr>
-        <w:t>）</w:t>
+        <w:t>ソフトウェア</w:t>
+      </w:r>
+      <w:r>
+        <w:rPr>
+          <w:rFonts w:ascii="Calibri" w:eastAsia="ＭＳ ゴシック" w:hAnsi="Calibri" w:cs="Calibri"/>
+          <w:b/>
+          <w:kern w:val="0"/>
+          <w:sz w:val="22"/>
+          <w:szCs w:val="22"/>
+        </w:rPr>
+        <w:t xml:space="preserve"> </w:t>
+      </w:r>
+      <w:r>
+        <w:rPr>
+          <w:rFonts w:ascii="Calibri" w:eastAsia="ＭＳ ゴシック" w:hAnsi="Calibri" w:cs="Calibri"/>
+          <w:b/>
+          <w:kern w:val="0"/>
+          <w:sz w:val="22"/>
+          <w:szCs w:val="22"/>
+        </w:rPr>
+        <w:t>スタッフ</w:t>
       </w:r>
       <w:r>
         <w:rPr>
@@ -3727,7 +3675,43 @@
           <w:sz w:val="22"/>
           <w:szCs w:val="22"/>
         </w:rPr>
-        <w:t>組織が第三者（他組織または個人）に対して提供するソフトウェアのこと。</w:t>
+        <w:t>供給ソフトウェアについて、定義し、コントリビュートし、もしくは使えるよう準備する責任を持つ従業員や契約者のこと。組織によって異なるが、ソフトウェア開発者、リリース</w:t>
+      </w:r>
+      <w:r>
+        <w:rPr>
+          <w:rFonts w:ascii="Calibri" w:eastAsia="ＭＳ ゴシック" w:hAnsi="Calibri" w:cs="Calibri"/>
+          <w:kern w:val="0"/>
+          <w:sz w:val="22"/>
+          <w:szCs w:val="22"/>
+        </w:rPr>
+        <w:t xml:space="preserve"> </w:t>
+      </w:r>
+      <w:r>
+        <w:rPr>
+          <w:rFonts w:ascii="Calibri" w:eastAsia="ＭＳ ゴシック" w:hAnsi="Calibri" w:cs="Calibri"/>
+          <w:kern w:val="0"/>
+          <w:sz w:val="22"/>
+          <w:szCs w:val="22"/>
+        </w:rPr>
+        <w:t>エンジニア、品質管理技術者、プロダクト</w:t>
+      </w:r>
+      <w:r>
+        <w:rPr>
+          <w:rFonts w:ascii="Calibri" w:eastAsia="ＭＳ ゴシック" w:hAnsi="Calibri" w:cs="Calibri"/>
+          <w:kern w:val="0"/>
+          <w:sz w:val="22"/>
+          <w:szCs w:val="22"/>
+        </w:rPr>
+        <w:t xml:space="preserve"> </w:t>
+      </w:r>
+      <w:r>
+        <w:rPr>
+          <w:rFonts w:ascii="Calibri" w:eastAsia="ＭＳ ゴシック" w:hAnsi="Calibri" w:cs="Calibri"/>
+          <w:kern w:val="0"/>
+          <w:sz w:val="22"/>
+          <w:szCs w:val="22"/>
+        </w:rPr>
+        <w:t>マーケティング担当者、プロダクト管理者などが含まれる（ただし、この限りではない）。</w:t>
       </w:r>
     </w:p>
     <w:p>
@@ -3736,6 +3720,201 @@
         <w:ind w:left="561" w:rightChars="100" w:right="210"/>
         <w:rPr>
           <w:rFonts w:ascii="Calibri" w:eastAsia="ＭＳ ゴシック" w:hAnsi="Calibri" w:cs="Calibri"/>
+          <w:kern w:val="0"/>
+          <w:sz w:val="22"/>
+          <w:szCs w:val="22"/>
+        </w:rPr>
+      </w:pPr>
+      <w:r>
+        <w:rPr>
+          <w:rFonts w:ascii="Calibri" w:eastAsia="ＭＳ ゴシック" w:hAnsi="Calibri" w:cs="Calibri"/>
+          <w:b/>
+          <w:kern w:val="0"/>
+          <w:sz w:val="22"/>
+          <w:szCs w:val="22"/>
+        </w:rPr>
+        <w:t>SPDX</w:t>
+      </w:r>
+      <w:r>
+        <w:rPr>
+          <w:rFonts w:ascii="Calibri" w:eastAsia="ＭＳ ゴシック" w:hAnsi="Calibri" w:cs="Calibri"/>
+          <w:b/>
+          <w:kern w:val="0"/>
+          <w:sz w:val="22"/>
+          <w:szCs w:val="22"/>
+        </w:rPr>
+        <w:t>もしくは</w:t>
+      </w:r>
+      <w:r>
+        <w:rPr>
+          <w:rFonts w:ascii="Calibri" w:eastAsia="ＭＳ ゴシック" w:hAnsi="Calibri" w:cs="Calibri"/>
+          <w:b/>
+          <w:kern w:val="0"/>
+          <w:sz w:val="22"/>
+          <w:szCs w:val="22"/>
+        </w:rPr>
+        <w:t>Software Package Data Exchange</w:t>
+      </w:r>
+      <w:r>
+        <w:rPr>
+          <w:rFonts w:ascii="Calibri" w:eastAsia="ＭＳ ゴシック" w:hAnsi="Calibri" w:cs="Calibri" w:hint="eastAsia"/>
+          <w:b/>
+          <w:kern w:val="0"/>
+          <w:sz w:val="22"/>
+          <w:szCs w:val="22"/>
+        </w:rPr>
+        <w:t xml:space="preserve"> </w:t>
+      </w:r>
+      <w:r>
+        <w:rPr>
+          <w:rFonts w:ascii="Calibri" w:eastAsia="ＭＳ ゴシック" w:hAnsi="Calibri" w:cs="Calibri" w:hint="eastAsia"/>
+          <w:b/>
+          <w:kern w:val="0"/>
+          <w:sz w:val="22"/>
+          <w:szCs w:val="22"/>
+        </w:rPr>
+        <w:t>：</w:t>
+      </w:r>
+      <w:r>
+        <w:rPr>
+          <w:rFonts w:ascii="Calibri" w:eastAsia="ＭＳ ゴシック" w:hAnsi="Calibri" w:cs="Calibri"/>
+          <w:kern w:val="0"/>
+          <w:sz w:val="22"/>
+          <w:szCs w:val="22"/>
+        </w:rPr>
+        <w:t>SPDX</w:t>
+      </w:r>
+      <w:r>
+        <w:rPr>
+          <w:rFonts w:ascii="Calibri" w:eastAsia="ＭＳ ゴシック" w:hAnsi="Calibri" w:cs="Calibri"/>
+          <w:kern w:val="0"/>
+          <w:sz w:val="22"/>
+          <w:szCs w:val="22"/>
+        </w:rPr>
+        <w:t>ワーキング</w:t>
+      </w:r>
+      <w:r>
+        <w:rPr>
+          <w:rFonts w:ascii="Calibri" w:eastAsia="ＭＳ ゴシック" w:hAnsi="Calibri" w:cs="Calibri"/>
+          <w:kern w:val="0"/>
+          <w:sz w:val="22"/>
+          <w:szCs w:val="22"/>
+        </w:rPr>
+        <w:t xml:space="preserve"> </w:t>
+      </w:r>
+      <w:r>
+        <w:rPr>
+          <w:rFonts w:ascii="Calibri" w:eastAsia="ＭＳ ゴシック" w:hAnsi="Calibri" w:cs="Calibri"/>
+          <w:kern w:val="0"/>
+          <w:sz w:val="22"/>
+          <w:szCs w:val="22"/>
+        </w:rPr>
+        <w:t>グループによって作られ、ライセンスや著作権情報をやりとりすることを目的としたフォーマット標準のこと。</w:t>
+      </w:r>
+      <w:r>
+        <w:rPr>
+          <w:rFonts w:ascii="Calibri" w:eastAsia="ＭＳ ゴシック" w:hAnsi="Calibri" w:cs="Calibri"/>
+          <w:kern w:val="0"/>
+          <w:sz w:val="22"/>
+          <w:szCs w:val="22"/>
+        </w:rPr>
+        <w:t>SPDX</w:t>
+      </w:r>
+      <w:r>
+        <w:rPr>
+          <w:rFonts w:ascii="Calibri" w:eastAsia="ＭＳ ゴシック" w:hAnsi="Calibri" w:cs="Calibri"/>
+          <w:kern w:val="0"/>
+          <w:sz w:val="22"/>
+          <w:szCs w:val="22"/>
+        </w:rPr>
+        <w:t>については</w:t>
+      </w:r>
+      <w:r>
+        <w:rPr>
+          <w:rFonts w:ascii="Calibri" w:eastAsia="ＭＳ ゴシック" w:hAnsi="Calibri" w:cs="Calibri"/>
+          <w:kern w:val="0"/>
+          <w:sz w:val="22"/>
+          <w:szCs w:val="22"/>
+        </w:rPr>
+        <w:t>www.spdx.org</w:t>
+      </w:r>
+      <w:r>
+        <w:rPr>
+          <w:rFonts w:ascii="Calibri" w:eastAsia="ＭＳ ゴシック" w:hAnsi="Calibri" w:cs="Calibri"/>
+          <w:kern w:val="0"/>
+          <w:sz w:val="22"/>
+          <w:szCs w:val="22"/>
+        </w:rPr>
+        <w:t>にその仕様が記載されている。</w:t>
+      </w:r>
+    </w:p>
+    <w:p>
+      <w:pPr>
+        <w:spacing w:beforeLines="100" w:before="240" w:line="278" w:lineRule="auto"/>
+        <w:ind w:left="561" w:rightChars="100" w:right="210"/>
+        <w:rPr>
+          <w:rFonts w:ascii="Calibri" w:eastAsia="ＭＳ ゴシック" w:hAnsi="Calibri" w:cs="Calibri"/>
+          <w:kern w:val="0"/>
+          <w:sz w:val="22"/>
+          <w:szCs w:val="22"/>
+        </w:rPr>
+      </w:pPr>
+      <w:r>
+        <w:rPr>
+          <w:rFonts w:ascii="Calibri" w:eastAsia="ＭＳ ゴシック" w:hAnsi="Calibri" w:cs="Calibri"/>
+          <w:b/>
+          <w:kern w:val="0"/>
+          <w:sz w:val="22"/>
+          <w:szCs w:val="22"/>
+        </w:rPr>
+        <w:t>供給ソフトウェア（</w:t>
+      </w:r>
+      <w:r>
+        <w:rPr>
+          <w:rFonts w:ascii="Calibri" w:eastAsia="ＭＳ ゴシック" w:hAnsi="Calibri" w:cs="Calibri"/>
+          <w:b/>
+          <w:kern w:val="0"/>
+          <w:sz w:val="22"/>
+          <w:szCs w:val="22"/>
+        </w:rPr>
+        <w:t>Supplied Software</w:t>
+      </w:r>
+      <w:r>
+        <w:rPr>
+          <w:rFonts w:ascii="Calibri" w:eastAsia="ＭＳ ゴシック" w:hAnsi="Calibri" w:cs="Calibri"/>
+          <w:b/>
+          <w:kern w:val="0"/>
+          <w:sz w:val="22"/>
+          <w:szCs w:val="22"/>
+        </w:rPr>
+        <w:t>）</w:t>
+      </w:r>
+      <w:r>
+        <w:rPr>
+          <w:rFonts w:ascii="Calibri" w:eastAsia="ＭＳ ゴシック" w:hAnsi="Calibri" w:cs="Calibri" w:hint="eastAsia"/>
+          <w:b/>
+          <w:kern w:val="0"/>
+          <w:sz w:val="22"/>
+          <w:szCs w:val="22"/>
+        </w:rPr>
+        <w:t>：</w:t>
+      </w:r>
+      <w:r>
+        <w:rPr>
+          <w:rFonts w:ascii="Calibri" w:eastAsia="ＭＳ ゴシック" w:hAnsi="Calibri" w:cs="Calibri"/>
+          <w:kern w:val="0"/>
+          <w:sz w:val="22"/>
+          <w:szCs w:val="22"/>
+        </w:rPr>
+        <w:t>組織が第三者（他組織または個人）に対して提供するソフトウェアのこと。</w:t>
+      </w:r>
+    </w:p>
+    <w:p>
+      <w:pPr>
+        <w:spacing w:beforeLines="100" w:before="240" w:line="278" w:lineRule="auto"/>
+        <w:ind w:left="561" w:rightChars="100" w:right="210"/>
+        <w:rPr>
+          <w:rFonts w:ascii="Calibri" w:eastAsia="ＭＳ ゴシック" w:hAnsi="Calibri" w:cs="Calibri"/>
           <w:b/>
           <w:kern w:val="0"/>
           <w:sz w:val="22"/>
@@ -3760,7 +3939,18 @@
           <w:sz w:val="22"/>
           <w:szCs w:val="22"/>
         </w:rPr>
-        <w:t>Verification Artifact</w:t>
+        <w:t xml:space="preserve">Verification </w:t>
+      </w:r>
+      <w:r>
+        <w:rPr>
+          <w:rFonts w:ascii="Calibri" w:eastAsia="ＭＳ ゴシック" w:hAnsi="Calibri" w:cs="Calibri" w:hint="eastAsia"/>
+          <w:b/>
+          <w:color w:val="FF0000"/>
+          <w:kern w:val="0"/>
+          <w:sz w:val="22"/>
+          <w:szCs w:val="22"/>
+        </w:rPr>
+        <w:t>Material</w:t>
       </w:r>
       <w:r>
         <w:rPr>
@@ -3830,7 +4020,7 @@
       <w:bookmarkStart w:id="15" w:name="_bookmark2"/>
       <w:bookmarkStart w:id="16" w:name="_Toc480816637"/>
       <w:bookmarkStart w:id="17" w:name="_Toc483131396"/>
-      <w:bookmarkStart w:id="18" w:name="_Toc483915149"/>
+      <w:bookmarkStart w:id="18" w:name="_Toc511360874"/>
       <w:bookmarkEnd w:id="15"/>
       <w:r>
         <w:lastRenderedPageBreak/>
@@ -3861,7 +4051,7 @@
       <w:bookmarkStart w:id="19" w:name="_bookmark3"/>
       <w:bookmarkStart w:id="20" w:name="_Toc480816638"/>
       <w:bookmarkStart w:id="21" w:name="_Toc483131397"/>
-      <w:bookmarkStart w:id="22" w:name="_Toc483915150"/>
+      <w:bookmarkStart w:id="22" w:name="_Toc511360875"/>
       <w:bookmarkEnd w:id="19"/>
       <w:r>
         <w:rPr>
@@ -4077,7 +4267,27 @@
           <w:sz w:val="22"/>
           <w:szCs w:val="22"/>
         </w:rPr>
-        <w:t>ポリシーが存在する。</w:t>
+        <w:t>ポリシー</w:t>
+      </w:r>
+      <w:r>
+        <w:rPr>
+          <w:rFonts w:ascii="Calibri" w:eastAsia="ＭＳ ゴシック" w:hAnsi="Calibri" w:cs="Calibri"/>
+          <w:strike/>
+          <w:color w:val="FF0000"/>
+          <w:kern w:val="0"/>
+          <w:sz w:val="22"/>
+          <w:szCs w:val="22"/>
+        </w:rPr>
+        <w:t>が存在する</w:t>
+      </w:r>
+      <w:r>
+        <w:rPr>
+          <w:rFonts w:ascii="Calibri" w:eastAsia="ＭＳ ゴシック" w:hAnsi="Calibri" w:cs="Calibri"/>
+          <w:kern w:val="0"/>
+          <w:sz w:val="22"/>
+          <w:szCs w:val="22"/>
+        </w:rPr>
+        <w:t>。</w:t>
       </w:r>
     </w:p>
     <w:p>
@@ -4164,7 +4374,27 @@
           <w:sz w:val="22"/>
           <w:szCs w:val="22"/>
         </w:rPr>
-        <w:t>ポリシーの存在を知ることのできる文書化された手続きが存在する。</w:t>
+        <w:t>ポリシーの存在を知ることのできる文書化された手続き</w:t>
+      </w:r>
+      <w:r>
+        <w:rPr>
+          <w:rFonts w:ascii="Calibri" w:eastAsia="ＭＳ ゴシック" w:hAnsi="Calibri" w:cs="Calibri"/>
+          <w:strike/>
+          <w:color w:val="FF0000"/>
+          <w:kern w:val="0"/>
+          <w:sz w:val="22"/>
+          <w:szCs w:val="22"/>
+        </w:rPr>
+        <w:t>が存在する</w:t>
+      </w:r>
+      <w:r>
+        <w:rPr>
+          <w:rFonts w:ascii="Calibri" w:eastAsia="ＭＳ ゴシック" w:hAnsi="Calibri" w:cs="Calibri"/>
+          <w:kern w:val="0"/>
+          <w:sz w:val="22"/>
+          <w:szCs w:val="22"/>
+        </w:rPr>
+        <w:t>。</w:t>
       </w:r>
     </w:p>
     <w:p>
@@ -4770,7 +5000,47 @@
           <w:sz w:val="22"/>
           <w:szCs w:val="22"/>
         </w:rPr>
-        <w:t>スタッフは、</w:t>
+        <w:t>スタッフ</w:t>
+      </w:r>
+      <w:r>
+        <w:rPr>
+          <w:rFonts w:ascii="Calibri" w:eastAsia="ＭＳ ゴシック" w:hAnsi="Calibri" w:cs="Calibri" w:hint="eastAsia"/>
+          <w:b/>
+          <w:color w:val="FF0000"/>
+          <w:kern w:val="0"/>
+          <w:sz w:val="22"/>
+          <w:szCs w:val="22"/>
+        </w:rPr>
+        <w:t>が</w:t>
+      </w:r>
+      <w:r>
+        <w:rPr>
+          <w:rFonts w:ascii="Calibri" w:eastAsia="ＭＳ ゴシック" w:hAnsi="Calibri" w:cs="Calibri"/>
+          <w:b/>
+          <w:kern w:val="0"/>
+          <w:sz w:val="22"/>
+          <w:szCs w:val="22"/>
+        </w:rPr>
+        <w:t>、</w:t>
+      </w:r>
+      <w:commentRangeStart w:id="23"/>
+      <w:r>
+        <w:rPr>
+          <w:rFonts w:ascii="Calibri" w:eastAsia="ＭＳ ゴシック" w:hAnsi="Calibri" w:cs="Calibri"/>
+          <w:b/>
+          <w:color w:val="FF0000"/>
+          <w:kern w:val="0"/>
+          <w:sz w:val="22"/>
+          <w:szCs w:val="22"/>
+        </w:rPr>
+        <w:t>最新の状況に即すとみなされるよう</w:t>
+      </w:r>
+      <w:commentRangeEnd w:id="23"/>
+      <w:r>
+        <w:rPr>
+          <w:rStyle w:val="af2"/>
+        </w:rPr>
+        <w:commentReference w:id="23"/>
       </w:r>
       <w:r>
         <w:rPr>
@@ -4810,7 +5080,38 @@
           <w:sz w:val="22"/>
           <w:szCs w:val="22"/>
         </w:rPr>
-        <w:t>か月以内に（最新の状況に即すとみなされるよう）修了していること。ソフトウェア</w:t>
+        <w:t>か月以内に</w:t>
+      </w:r>
+      <w:r>
+        <w:rPr>
+          <w:rFonts w:ascii="Calibri" w:eastAsia="ＭＳ ゴシック" w:hAnsi="Calibri" w:cs="Calibri"/>
+          <w:b/>
+          <w:kern w:val="0"/>
+          <w:sz w:val="22"/>
+          <w:szCs w:val="22"/>
+        </w:rPr>
+        <w:t>修了していること</w:t>
+      </w:r>
+      <w:r>
+        <w:rPr>
+          <w:rFonts w:ascii="Calibri" w:eastAsia="ＭＳ ゴシック" w:hAnsi="Calibri" w:cs="Calibri" w:hint="eastAsia"/>
+          <w:b/>
+          <w:color w:val="FF0000"/>
+          <w:kern w:val="0"/>
+          <w:sz w:val="22"/>
+          <w:szCs w:val="22"/>
+        </w:rPr>
+        <w:t>（「最新の修了者」）</w:t>
+      </w:r>
+      <w:r>
+        <w:rPr>
+          <w:rFonts w:ascii="Calibri" w:eastAsia="ＭＳ ゴシック" w:hAnsi="Calibri" w:cs="Calibri"/>
+          <w:b/>
+          <w:kern w:val="0"/>
+          <w:sz w:val="22"/>
+          <w:szCs w:val="22"/>
+        </w:rPr>
+        <w:t>。ソフトウェア</w:t>
       </w:r>
       <w:r>
         <w:rPr>
@@ -5020,6 +5321,16 @@
         </w:rPr>
         <w:t>が、本節上記で定義したような最新の状況に即した状態にある。</w:t>
       </w:r>
+      <w:r>
+        <w:rPr>
+          <w:rFonts w:ascii="Calibri" w:eastAsia="ＭＳ ゴシック" w:hAnsi="Calibri" w:cs="Calibri" w:hint="eastAsia"/>
+          <w:color w:val="FF0000"/>
+          <w:kern w:val="0"/>
+          <w:sz w:val="22"/>
+          <w:szCs w:val="22"/>
+        </w:rPr>
+        <w:t>（未）</w:t>
+      </w:r>
     </w:p>
     <w:p>
       <w:pPr>
@@ -5046,6 +5357,8 @@
         </w:rPr>
         <w:t>論拠：</w:t>
       </w:r>
+      <w:bookmarkStart w:id="24" w:name="_GoBack"/>
+      <w:bookmarkEnd w:id="24"/>
     </w:p>
     <w:p>
       <w:pPr>
@@ -5137,7 +5450,17 @@
           <w:sz w:val="22"/>
           <w:szCs w:val="22"/>
         </w:rPr>
-        <w:t>プログラムでは、ここで求められる内容より包括的なものになると考えられます。</w:t>
+        <w:t>プログラムでは、ここで求められる内</w:t>
+      </w:r>
+      <w:r>
+        <w:rPr>
+          <w:rFonts w:ascii="Calibri" w:eastAsia="ＭＳ ゴシック" w:hAnsi="Calibri" w:cs="Calibri"/>
+          <w:kern w:val="0"/>
+          <w:sz w:val="22"/>
+          <w:szCs w:val="22"/>
+        </w:rPr>
+        <w:lastRenderedPageBreak/>
+        <w:t>容より包括的なものになると考えられます。</w:t>
       </w:r>
     </w:p>
     <w:p>
@@ -5170,7 +5493,6 @@
           <w:sz w:val="22"/>
           <w:szCs w:val="22"/>
         </w:rPr>
-        <w:lastRenderedPageBreak/>
         <w:t>各</w:t>
       </w:r>
       <w:r>
@@ -5502,9 +5824,9 @@
           <w:rFonts w:ascii="Calibri" w:eastAsia="ＭＳ ゴシック" w:hAnsi="Calibri"/>
         </w:rPr>
       </w:pPr>
-      <w:bookmarkStart w:id="23" w:name="_Toc480816639"/>
-      <w:bookmarkStart w:id="24" w:name="_Toc483131398"/>
-      <w:bookmarkStart w:id="25" w:name="_Toc483915151"/>
+      <w:bookmarkStart w:id="25" w:name="_Toc480816639"/>
+      <w:bookmarkStart w:id="26" w:name="_Toc483131398"/>
+      <w:bookmarkStart w:id="27" w:name="_Toc511360876"/>
       <w:r>
         <w:rPr>
           <w:rFonts w:ascii="Calibri" w:eastAsia="ＭＳ ゴシック" w:hAnsi="Calibri" w:hint="eastAsia"/>
@@ -5537,9 +5859,9 @@
         </w:rPr>
         <w:t>コンプライアンスを履行するための責任者のアサイン</w:t>
       </w:r>
-      <w:bookmarkEnd w:id="23"/>
-      <w:bookmarkEnd w:id="24"/>
       <w:bookmarkEnd w:id="25"/>
+      <w:bookmarkEnd w:id="26"/>
+      <w:bookmarkEnd w:id="27"/>
     </w:p>
     <w:p>
       <w:pPr>
@@ -6688,11 +7010,11 @@
           <w:rFonts w:ascii="Calibri" w:eastAsia="ＭＳ ゴシック" w:hAnsi="Calibri"/>
         </w:rPr>
       </w:pPr>
-      <w:bookmarkStart w:id="26" w:name="_bookmark5"/>
-      <w:bookmarkStart w:id="27" w:name="_Toc480816640"/>
-      <w:bookmarkStart w:id="28" w:name="_Toc483131399"/>
-      <w:bookmarkStart w:id="29" w:name="_Toc483915152"/>
-      <w:bookmarkEnd w:id="26"/>
+      <w:bookmarkStart w:id="28" w:name="_bookmark5"/>
+      <w:bookmarkStart w:id="29" w:name="_Toc480816640"/>
+      <w:bookmarkStart w:id="30" w:name="_Toc483131399"/>
+      <w:bookmarkStart w:id="31" w:name="_Toc511360877"/>
+      <w:bookmarkEnd w:id="28"/>
       <w:r>
         <w:rPr>
           <w:rFonts w:ascii="Calibri" w:eastAsia="ＭＳ ゴシック" w:hAnsi="Calibri" w:hint="eastAsia"/>
@@ -6731,9 +7053,9 @@
         </w:rPr>
         <w:t>コンテンツのレビューと承認</w:t>
       </w:r>
-      <w:bookmarkEnd w:id="27"/>
-      <w:bookmarkEnd w:id="28"/>
       <w:bookmarkEnd w:id="29"/>
+      <w:bookmarkEnd w:id="30"/>
+      <w:bookmarkEnd w:id="31"/>
     </w:p>
     <w:p>
       <w:pPr>
@@ -8238,11 +8560,11 @@
           <w:rFonts w:ascii="Calibri" w:eastAsia="ＭＳ ゴシック" w:hAnsi="Calibri"/>
         </w:rPr>
       </w:pPr>
-      <w:bookmarkStart w:id="30" w:name="_bookmark6"/>
-      <w:bookmarkStart w:id="31" w:name="_Toc483131400"/>
-      <w:bookmarkStart w:id="32" w:name="_Toc480816641"/>
-      <w:bookmarkStart w:id="33" w:name="_Toc483915153"/>
-      <w:bookmarkEnd w:id="30"/>
+      <w:bookmarkStart w:id="32" w:name="_bookmark6"/>
+      <w:bookmarkStart w:id="33" w:name="_Toc483131400"/>
+      <w:bookmarkStart w:id="34" w:name="_Toc480816641"/>
+      <w:bookmarkStart w:id="35" w:name="_Toc511360878"/>
+      <w:bookmarkEnd w:id="32"/>
       <w:r>
         <w:rPr>
           <w:rFonts w:ascii="Calibri" w:eastAsia="ＭＳ ゴシック" w:hAnsi="Calibri" w:hint="eastAsia"/>
@@ -8293,9 +8615,9 @@
         </w:rPr>
         <w:t>ドキュメントとコンプライアンス関連資料の頒布</w:t>
       </w:r>
-      <w:bookmarkEnd w:id="31"/>
-      <w:bookmarkEnd w:id="32"/>
       <w:bookmarkEnd w:id="33"/>
+      <w:bookmarkEnd w:id="34"/>
+      <w:bookmarkEnd w:id="35"/>
     </w:p>
     <w:p>
       <w:pPr>
@@ -8904,11 +9226,11 @@
           <w:rFonts w:ascii="Calibri" w:eastAsia="ＭＳ ゴシック" w:hAnsi="Calibri"/>
         </w:rPr>
       </w:pPr>
-      <w:bookmarkStart w:id="34" w:name="_bookmark7"/>
-      <w:bookmarkStart w:id="35" w:name="_Toc480816642"/>
-      <w:bookmarkStart w:id="36" w:name="_Toc483131401"/>
-      <w:bookmarkStart w:id="37" w:name="_Toc483915154"/>
-      <w:bookmarkEnd w:id="34"/>
+      <w:bookmarkStart w:id="36" w:name="_bookmark7"/>
+      <w:bookmarkStart w:id="37" w:name="_Toc480816642"/>
+      <w:bookmarkStart w:id="38" w:name="_Toc483131401"/>
+      <w:bookmarkStart w:id="39" w:name="_Toc511360879"/>
+      <w:bookmarkEnd w:id="36"/>
       <w:r>
         <w:rPr>
           <w:rFonts w:ascii="Calibri" w:eastAsia="ＭＳ ゴシック" w:hAnsi="Calibri" w:hint="eastAsia"/>
@@ -8947,9 +9269,9 @@
         </w:rPr>
         <w:t>コミュニティへの（積極的な）関わり方の理解</w:t>
       </w:r>
-      <w:bookmarkEnd w:id="35"/>
-      <w:bookmarkEnd w:id="36"/>
       <w:bookmarkEnd w:id="37"/>
+      <w:bookmarkEnd w:id="38"/>
+      <w:bookmarkEnd w:id="39"/>
     </w:p>
     <w:p>
       <w:pPr>
@@ -9721,11 +10043,11 @@
           <w:rFonts w:ascii="Calibri" w:eastAsia="ＭＳ ゴシック" w:hAnsi="Calibri"/>
         </w:rPr>
       </w:pPr>
-      <w:bookmarkStart w:id="38" w:name="_bookmark8"/>
-      <w:bookmarkStart w:id="39" w:name="_Toc480816643"/>
-      <w:bookmarkStart w:id="40" w:name="_Toc483131402"/>
-      <w:bookmarkStart w:id="41" w:name="_Toc483915155"/>
-      <w:bookmarkEnd w:id="38"/>
+      <w:bookmarkStart w:id="40" w:name="_bookmark8"/>
+      <w:bookmarkStart w:id="41" w:name="_Toc480816643"/>
+      <w:bookmarkStart w:id="42" w:name="_Toc483131402"/>
+      <w:bookmarkStart w:id="43" w:name="_Toc511360880"/>
+      <w:bookmarkEnd w:id="40"/>
       <w:r>
         <w:rPr>
           <w:rFonts w:ascii="Calibri" w:eastAsia="ＭＳ ゴシック" w:hAnsi="Calibri" w:hint="eastAsia"/>
@@ -9766,9 +10088,9 @@
         </w:rPr>
         <w:t>要件適合の認定</w:t>
       </w:r>
-      <w:bookmarkEnd w:id="39"/>
-      <w:bookmarkEnd w:id="40"/>
       <w:bookmarkEnd w:id="41"/>
+      <w:bookmarkEnd w:id="42"/>
+      <w:bookmarkEnd w:id="43"/>
     </w:p>
     <w:p>
       <w:pPr>
@@ -10729,8 +11051,8 @@
         <w:pStyle w:val="1"/>
         <w:ind w:rightChars="100" w:right="210"/>
       </w:pPr>
-      <w:bookmarkStart w:id="42" w:name="_Toc483131403"/>
-      <w:bookmarkStart w:id="43" w:name="_Toc483915156"/>
+      <w:bookmarkStart w:id="44" w:name="_Toc483131403"/>
+      <w:bookmarkStart w:id="45" w:name="_Toc511360881"/>
       <w:r>
         <w:lastRenderedPageBreak/>
         <w:t>付録</w:t>
@@ -10756,8 +11078,8 @@
         </w:rPr>
         <w:t>翻訳について</w:t>
       </w:r>
-      <w:bookmarkEnd w:id="42"/>
-      <w:bookmarkEnd w:id="43"/>
+      <w:bookmarkEnd w:id="44"/>
+      <w:bookmarkEnd w:id="45"/>
     </w:p>
     <w:p>
       <w:pPr>
@@ -10853,7 +11175,7 @@
         </w:rPr>
         <w:t>入手可能な翻訳版の詳細については、</w:t>
       </w:r>
-      <w:hyperlink r:id="rId14" w:history="1">
+      <w:hyperlink r:id="rId15" w:history="1">
         <w:r>
           <w:rPr>
             <w:rStyle w:val="a6"/>
@@ -10901,7 +11223,7 @@
         </w:rPr>
         <w:t>でご確認ください。</w:t>
       </w:r>
-      <w:hyperlink r:id="rId15" w:history="1"/>
+      <w:hyperlink r:id="rId16" w:history="1"/>
     </w:p>
     <w:sectPr>
       <w:pgSz w:w="11907" w:h="16840" w:code="9"/>
@@ -10911,6 +11233,71 @@
     </w:sectPr>
   </w:body>
 </w:document>
+</file>
+
+<file path=word/comments.xml><?xml version="1.0" encoding="utf-8"?>
+<w:comments xmlns:wpc="http://schemas.microsoft.com/office/word/2010/wordprocessingCanvas" xmlns:mc="http://schemas.openxmlformats.org/markup-compatibility/2006" xmlns:o="urn:schemas-microsoft-com:office:office" xmlns:r="http://schemas.openxmlformats.org/officeDocument/2006/relationships" xmlns:m="http://schemas.openxmlformats.org/officeDocument/2006/math" xmlns:v="urn:schemas-microsoft-com:vml" xmlns:wp14="http://schemas.microsoft.com/office/word/2010/wordprocessingDrawing" xmlns:wp="http://schemas.openxmlformats.org/drawingml/2006/wordprocessingDrawing" xmlns:w10="urn:schemas-microsoft-com:office:word" xmlns:w="http://schemas.openxmlformats.org/wordprocessingml/2006/main" xmlns:w14="http://schemas.microsoft.com/office/word/2010/wordml" xmlns:wpg="http://schemas.microsoft.com/office/word/2010/wordprocessingGroup" xmlns:wpi="http://schemas.microsoft.com/office/word/2010/wordprocessingInk" xmlns:wne="http://schemas.microsoft.com/office/word/2006/wordml" xmlns:wps="http://schemas.microsoft.com/office/word/2010/wordprocessingShape" mc:Ignorable="w14 wp14">
+  <w:comment w:id="10" w:author="The Linux Foundation Japan" w:date="2018-04-13T05:36:00Z" w:initials="tani">
+    <w:p>
+      <w:pPr>
+        <w:pStyle w:val="af3"/>
+        <w:rPr>
+          <w:rFonts w:hint="eastAsia"/>
+        </w:rPr>
+      </w:pPr>
+      <w:r>
+        <w:rPr>
+          <w:rStyle w:val="af2"/>
+        </w:rPr>
+        <w:annotationRef/>
+      </w:r>
+    </w:p>
+    <w:p>
+      <w:pPr>
+        <w:pStyle w:val="af3"/>
+        <w:rPr>
+          <w:rFonts w:hint="eastAsia"/>
+        </w:rPr>
+      </w:pPr>
+      <w:r>
+        <w:rPr>
+          <w:rFonts w:hint="eastAsia"/>
+        </w:rPr>
+        <w:t>①訳は変えなくてよさそう</w:t>
+      </w:r>
+    </w:p>
+    <w:p>
+      <w:pPr>
+        <w:pStyle w:val="af3"/>
+      </w:pPr>
+      <w:r>
+        <w:rPr>
+          <w:rFonts w:hint="eastAsia"/>
+        </w:rPr>
+        <w:t>②これまでの経緯から単数形</w:t>
+      </w:r>
+    </w:p>
+  </w:comment>
+  <w:comment w:id="23" w:author="The Linux Foundation Japan" w:date="2018-04-13T05:46:00Z" w:initials="tani">
+    <w:p>
+      <w:pPr>
+        <w:pStyle w:val="af3"/>
+      </w:pPr>
+      <w:r>
+        <w:rPr>
+          <w:rStyle w:val="af2"/>
+        </w:rPr>
+        <w:annotationRef/>
+      </w:r>
+      <w:r>
+        <w:rPr>
+          <w:rFonts w:hint="eastAsia"/>
+        </w:rPr>
+        <w:t>読みやすいよう位置を変えました。</w:t>
+      </w:r>
+    </w:p>
+  </w:comment>
+</w:comments>
 </file>
 
 <file path=word/endnotes.xml><?xml version="1.0" encoding="utf-8"?>
@@ -11186,7 +11573,7 @@
                               <w:b/>
                               <w:noProof/>
                             </w:rPr>
-                            <w:t>13</w:t>
+                            <w:t>6</w:t>
                           </w:r>
                           <w:r>
                             <w:rPr>
@@ -11284,7 +11671,7 @@
                         <w:b/>
                         <w:noProof/>
                       </w:rPr>
-                      <w:t>13</w:t>
+                      <w:t>6</w:t>
                     </w:r>
                     <w:r>
                       <w:rPr>
@@ -11719,15 +12106,7 @@
           <w:sz w:val="18"/>
           <w:szCs w:val="18"/>
         </w:rPr>
-        <w:t>）</w:t>
-      </w:r>
-      <w:r>
-        <w:rPr>
-          <w:rFonts w:ascii="Calibri" w:eastAsia="ＭＳ ゴシック" w:hAnsi="Calibri" w:hint="eastAsia"/>
-          <w:sz w:val="18"/>
-          <w:szCs w:val="18"/>
-        </w:rPr>
-        <w:t>」</w:t>
+        <w:t>）」</w:t>
       </w:r>
       <w:r>
         <w:rPr>
@@ -16232,7 +16611,7 @@
 </file>
 
 <file path=customXml/itemProps1.xml><?xml version="1.0" encoding="utf-8"?>
-<ds:datastoreItem xmlns:ds="http://schemas.openxmlformats.org/officeDocument/2006/customXml" ds:itemID="{E0B7A9CA-FC52-4316-BF66-B55A6FF4E801}">
+<ds:datastoreItem xmlns:ds="http://schemas.openxmlformats.org/officeDocument/2006/customXml" ds:itemID="{B36DB7F8-0373-4962-8532-367A97318C97}">
   <ds:schemaRefs>
     <ds:schemaRef ds:uri="http://schemas.openxmlformats.org/officeDocument/2006/bibliography"/>
   </ds:schemaRefs>

</xml_diff>

<commit_message>
Tranlslation for spec v1.2 started. (see "target" folder)
</commit_message>
<xml_diff>
--- a/target/openchainspec-1.2_target.docx
+++ b/target/openchainspec-1.2_target.docx
@@ -1,6 +1,6 @@
 
 <file path=word/document.xml><?xml version="1.0" encoding="utf-8"?>
-<w:document xmlns:wpc="http://schemas.microsoft.com/office/word/2010/wordprocessingCanvas" xmlns:mc="http://schemas.openxmlformats.org/markup-compatibility/2006" xmlns:o="urn:schemas-microsoft-com:office:office" xmlns:r="http://schemas.openxmlformats.org/officeDocument/2006/relationships" xmlns:m="http://schemas.openxmlformats.org/officeDocument/2006/math" xmlns:v="urn:schemas-microsoft-com:vml" xmlns:wp14="http://schemas.microsoft.com/office/word/2010/wordprocessingDrawing" xmlns:wp="http://schemas.openxmlformats.org/drawingml/2006/wordprocessingDrawing" xmlns:w10="urn:schemas-microsoft-com:office:word" xmlns:w="http://schemas.openxmlformats.org/wordprocessingml/2006/main" xmlns:w14="http://schemas.microsoft.com/office/word/2010/wordml" xmlns:wpg="http://schemas.microsoft.com/office/word/2010/wordprocessingGroup" xmlns:wpi="http://schemas.microsoft.com/office/word/2010/wordprocessingInk" xmlns:wne="http://schemas.microsoft.com/office/word/2006/wordml" xmlns:wps="http://schemas.microsoft.com/office/word/2010/wordprocessingShape" mc:Ignorable="w14 wp14">
+<w:document xmlns:wpc="http://schemas.microsoft.com/office/word/2010/wordprocessingCanvas" xmlns:mc="http://schemas.openxmlformats.org/markup-compatibility/2006" xmlns:o="urn:schemas-microsoft-com:office:office" xmlns:r="http://schemas.openxmlformats.org/officeDocument/2006/relationships" xmlns:m="http://schemas.openxmlformats.org/officeDocument/2006/math" xmlns:v="urn:schemas-microsoft-com:vml" xmlns:wp14="http://schemas.microsoft.com/office/word/2010/wordprocessingDrawing" xmlns:wp="http://schemas.openxmlformats.org/drawingml/2006/wordprocessingDrawing" xmlns:w10="urn:schemas-microsoft-com:office:word" xmlns:w="http://schemas.openxmlformats.org/wordprocessingml/2006/main" xmlns:w14="http://schemas.microsoft.com/office/word/2010/wordml" xmlns:w15="http://schemas.microsoft.com/office/word/2012/wordml" xmlns:wpg="http://schemas.microsoft.com/office/word/2010/wordprocessingGroup" xmlns:wpi="http://schemas.microsoft.com/office/word/2010/wordprocessingInk" xmlns:wne="http://schemas.microsoft.com/office/word/2006/wordml" xmlns:wps="http://schemas.microsoft.com/office/word/2010/wordprocessingShape" mc:Ignorable="w14 w15 wp14">
   <w:body>
     <w:p>
       <w:pPr>
@@ -38,7 +38,7 @@
                     <pic:cNvPicPr/>
                   </pic:nvPicPr>
                   <pic:blipFill>
-                    <a:blip r:embed="rId9" cstate="print"/>
+                    <a:blip r:embed="rId8" cstate="print"/>
                     <a:stretch>
                       <a:fillRect/>
                     </a:stretch>
@@ -72,7 +72,6 @@
           <w:szCs w:val="22"/>
         </w:rPr>
       </w:pPr>
-      <w:proofErr w:type="spellStart"/>
       <w:r>
         <w:rPr>
           <w:rFonts w:ascii="Calibri" w:eastAsia="ＭＳ ゴシック" w:hAnsi="Calibri" w:cs="Calibri"/>
@@ -84,7 +83,6 @@
         </w:rPr>
         <w:t>OpenChain</w:t>
       </w:r>
-      <w:proofErr w:type="spellEnd"/>
       <w:r>
         <w:rPr>
           <w:rFonts w:ascii="Calibri" w:eastAsia="ＭＳ ゴシック" w:hAnsi="Calibri" w:cs="Calibri"/>
@@ -166,9 +164,9 @@
               </wp:anchor>
             </w:drawing>
           </mc:Choice>
-          <mc:Fallback xmlns:w15="http://schemas.microsoft.com/office/word/2012/wordml">
+          <mc:Fallback>
             <w:pict>
-              <v:line w14:anchorId="78D5A5C8" id="Line 6" o:spid="_x0000_s1026" style="position:absolute;left:0;text-align:left;z-index:251659776;visibility:visible;mso-wrap-style:square;mso-width-percent:0;mso-height-percent:0;mso-wrap-distance-left:0;mso-wrap-distance-top:0;mso-wrap-distance-right:0;mso-wrap-distance-bottom:0;mso-position-horizontal:center;mso-position-horizontal-relative:margin;mso-position-vertical:absolute;mso-position-vertical-relative:text;mso-width-percent:0;mso-height-percent:0;mso-width-relative:page;mso-height-relative:page" from="0,12.7pt" to="467.7pt,12.7pt" o:gfxdata="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" strokecolor="#4b7dba" strokeweight=".72pt">
+              <v:line w14:anchorId="32551BDF" id="Line 6" o:spid="_x0000_s1026" style="position:absolute;left:0;text-align:left;z-index:251659776;visibility:visible;mso-wrap-style:square;mso-width-percent:0;mso-height-percent:0;mso-wrap-distance-left:0;mso-wrap-distance-top:0;mso-wrap-distance-right:0;mso-wrap-distance-bottom:0;mso-position-horizontal:center;mso-position-horizontal-relative:margin;mso-position-vertical:absolute;mso-position-vertical-relative:text;mso-width-percent:0;mso-height-percent:0;mso-width-relative:page;mso-height-relative:page" from="0,12.7pt" to="467.7pt,12.7pt" o:gfxdata="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" strokecolor="#4b7dba" strokeweight=".72pt">
                 <w10:wrap type="topAndBottom" anchorx="margin"/>
               </v:line>
             </w:pict>
@@ -329,9 +327,9 @@
               </wp:anchor>
             </w:drawing>
           </mc:Choice>
-          <mc:Fallback xmlns:w15="http://schemas.microsoft.com/office/word/2012/wordml">
+          <mc:Fallback>
             <w:pict>
-              <v:line w14:anchorId="465C9277" id="Line 5" o:spid="_x0000_s1026" style="position:absolute;left:0;text-align:left;z-index:251660800;visibility:visible;mso-wrap-style:square;mso-width-percent:0;mso-height-percent:0;mso-wrap-distance-left:0;mso-wrap-distance-top:0;mso-wrap-distance-right:0;mso-wrap-distance-bottom:0;mso-position-horizontal:absolute;mso-position-horizontal-relative:margin;mso-position-vertical:absolute;mso-position-vertical-relative:page;mso-width-percent:0;mso-height-percent:0;mso-width-relative:page;mso-height-relative:page" from="4.8pt,765.45pt" to="472.5pt,765.45pt" o:gfxdata="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" strokecolor="#4b7dba" strokeweight=".72pt">
+              <v:line w14:anchorId="4E6E7A40" id="Line 5" o:spid="_x0000_s1026" style="position:absolute;left:0;text-align:left;z-index:251660800;visibility:visible;mso-wrap-style:square;mso-width-percent:0;mso-height-percent:0;mso-wrap-distance-left:0;mso-wrap-distance-top:0;mso-wrap-distance-right:0;mso-wrap-distance-bottom:0;mso-position-horizontal:absolute;mso-position-horizontal-relative:margin;mso-position-vertical:absolute;mso-position-vertical-relative:page;mso-width-percent:0;mso-height-percent:0;mso-width-relative:page;mso-height-relative:page" from="4.8pt,765.45pt" to="472.5pt,765.45pt" o:gfxdata="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" strokecolor="#4b7dba" strokeweight=".72pt">
                 <w10:wrap type="topAndBottom" anchorx="margin" anchory="page"/>
               </v:line>
             </w:pict>
@@ -1401,8 +1399,8 @@
           <w:szCs w:val="22"/>
         </w:rPr>
         <w:sectPr>
-          <w:headerReference w:type="default" r:id="rId10"/>
-          <w:footerReference w:type="default" r:id="rId11"/>
+          <w:headerReference w:type="default" r:id="rId9"/>
+          <w:footerReference w:type="default" r:id="rId10"/>
           <w:pgSz w:w="11907" w:h="16840" w:code="9"/>
           <w:pgMar w:top="1134" w:right="1191" w:bottom="1021" w:left="1134" w:header="567" w:footer="1417" w:gutter="0"/>
           <w:cols w:space="720"/>
@@ -1480,7 +1478,6 @@
         </w:rPr>
         <w:t>における</w:t>
       </w:r>
-      <w:proofErr w:type="spellStart"/>
       <w:r>
         <w:rPr>
           <w:rFonts w:ascii="Calibri" w:eastAsia="ＭＳ ゴシック" w:hAnsi="Calibri" w:cs="Calibri"/>
@@ -1490,7 +1487,6 @@
         </w:rPr>
         <w:t>OpenChain</w:t>
       </w:r>
-      <w:proofErr w:type="spellEnd"/>
       <w:r>
         <w:rPr>
           <w:rFonts w:ascii="Calibri" w:eastAsia="ＭＳ ゴシック" w:hAnsi="Calibri" w:cs="Calibri" w:hint="eastAsia"/>
@@ -1539,7 +1535,6 @@
         </w:rPr>
         <w:t>また、</w:t>
       </w:r>
-      <w:proofErr w:type="spellStart"/>
       <w:r>
         <w:rPr>
           <w:rFonts w:ascii="Calibri" w:eastAsia="ＭＳ ゴシック" w:hAnsi="Calibri" w:cs="Calibri"/>
@@ -1549,7 +1544,6 @@
         </w:rPr>
         <w:t>OpenChain</w:t>
       </w:r>
-      <w:proofErr w:type="spellEnd"/>
       <w:r>
         <w:rPr>
           <w:rFonts w:ascii="Calibri" w:eastAsia="ＭＳ ゴシック" w:hAnsi="Calibri" w:cs="Calibri" w:hint="eastAsia"/>
@@ -1579,29 +1573,7 @@
           <w:szCs w:val="22"/>
           <w:lang w:eastAsia="en-US"/>
         </w:rPr>
-        <w:t xml:space="preserve">This is an official translation from the </w:t>
-      </w:r>
-      <w:proofErr w:type="spellStart"/>
-      <w:r>
-        <w:rPr>
-          <w:rFonts w:ascii="Calibri" w:eastAsia="ＭＳ ゴシック" w:hAnsi="Calibri" w:cs="Calibri"/>
-          <w:kern w:val="0"/>
-          <w:sz w:val="22"/>
-          <w:szCs w:val="22"/>
-          <w:lang w:eastAsia="en-US"/>
-        </w:rPr>
-        <w:t>OpenChain</w:t>
-      </w:r>
-      <w:proofErr w:type="spellEnd"/>
-      <w:r>
-        <w:rPr>
-          <w:rFonts w:ascii="Calibri" w:eastAsia="ＭＳ ゴシック" w:hAnsi="Calibri" w:cs="Calibri"/>
-          <w:kern w:val="0"/>
-          <w:sz w:val="22"/>
-          <w:szCs w:val="22"/>
-          <w:lang w:eastAsia="en-US"/>
-        </w:rPr>
-        <w:t xml:space="preserve"> Project. It has been translated from the original English text. In the event there is confusion between a translation and the English version, The English text shall take precedence.</w:t>
+        <w:t>This is an official translation from the OpenChain Project. It has been translated from the original English text. In the event there is confusion between a translation and the English version, The English text shall take precedence.</w:t>
       </w:r>
     </w:p>
     <w:p>
@@ -1713,7 +1685,7 @@
         </w:rPr>
         <w:t xml:space="preserve"> </w:t>
       </w:r>
-      <w:hyperlink r:id="rId12" w:history="1">
+      <w:hyperlink r:id="rId11" w:history="1">
         <w:r>
           <w:rPr>
             <w:rStyle w:val="a6"/>
@@ -1743,15 +1715,7 @@
         </w:rPr>
         <w:t>で確認できます。</w:t>
       </w:r>
-      <w:r>
-        <w:fldChar w:fldCharType="begin"/>
-      </w:r>
-      <w:r>
-        <w:instrText xml:space="preserve"> HYPERLINK "https://creativecommons.org/licenses/by/4.0/" </w:instrText>
-      </w:r>
-      <w:r>
-        <w:fldChar w:fldCharType="end"/>
-      </w:r>
+      <w:hyperlink r:id="rId12" w:history="1"/>
     </w:p>
     <w:p>
       <w:pPr>
@@ -1821,25 +1785,14 @@
           <w:szCs w:val="22"/>
         </w:rPr>
       </w:pPr>
-      <w:proofErr w:type="spellStart"/>
-      <w:r>
-        <w:rPr>
-          <w:rFonts w:ascii="Calibri" w:eastAsia="ＭＳ ゴシック" w:hAnsi="Calibri" w:cs="Calibri"/>
-          <w:kern w:val="0"/>
-          <w:sz w:val="22"/>
-          <w:szCs w:val="22"/>
-        </w:rPr>
-        <w:t>OpenChain</w:t>
-      </w:r>
-      <w:proofErr w:type="spellEnd"/>
-      <w:r>
-        <w:rPr>
-          <w:rFonts w:ascii="Calibri" w:eastAsia="ＭＳ ゴシック" w:hAnsi="Calibri" w:cs="Calibri"/>
-          <w:kern w:val="0"/>
-          <w:sz w:val="22"/>
-          <w:szCs w:val="22"/>
-        </w:rPr>
-        <w:t xml:space="preserve"> </w:t>
+      <w:r>
+        <w:rPr>
+          <w:rFonts w:ascii="Calibri" w:eastAsia="ＭＳ ゴシック" w:hAnsi="Calibri" w:cs="Calibri"/>
+          <w:kern w:val="0"/>
+          <w:sz w:val="22"/>
+          <w:szCs w:val="22"/>
+        </w:rPr>
+        <w:t xml:space="preserve">OpenChain </w:t>
       </w:r>
       <w:r>
         <w:rPr>
@@ -2051,7 +2004,6 @@
         </w:rPr>
         <w:t>プログラムの仕様書を整備できるかどうかを検討する研究グループが形成されました。この仕様書は、</w:t>
       </w:r>
-      <w:proofErr w:type="spellStart"/>
       <w:r>
         <w:rPr>
           <w:rFonts w:ascii="Calibri" w:eastAsia="ＭＳ ゴシック" w:hAnsi="Calibri" w:cs="Calibri"/>
@@ -2061,7 +2013,6 @@
         </w:rPr>
         <w:t>i</w:t>
       </w:r>
-      <w:proofErr w:type="spellEnd"/>
       <w:r>
         <w:rPr>
           <w:rFonts w:ascii="Calibri" w:eastAsia="ＭＳ ゴシック" w:hAnsi="Calibri" w:cs="Calibri"/>
@@ -2191,7 +2142,6 @@
           <w:szCs w:val="22"/>
         </w:rPr>
       </w:pPr>
-      <w:proofErr w:type="spellStart"/>
       <w:r>
         <w:rPr>
           <w:rFonts w:ascii="Calibri" w:eastAsia="ＭＳ ゴシック" w:hAnsi="Calibri" w:cs="Calibri"/>
@@ -2201,7 +2151,6 @@
         </w:rPr>
         <w:t>OpenChain</w:t>
       </w:r>
-      <w:proofErr w:type="spellEnd"/>
       <w:r>
         <w:rPr>
           <w:rFonts w:ascii="Calibri" w:eastAsia="ＭＳ ゴシック" w:hAnsi="Calibri" w:cs="Calibri"/>
@@ -2544,7 +2493,6 @@
         </w:rPr>
         <w:t>プログラムが</w:t>
       </w:r>
-      <w:proofErr w:type="spellStart"/>
       <w:r>
         <w:rPr>
           <w:rFonts w:ascii="Calibri" w:eastAsia="ＭＳ ゴシック" w:hAnsi="Calibri" w:cs="Calibri"/>
@@ -2554,7 +2502,6 @@
         </w:rPr>
         <w:t>OpenChain</w:t>
       </w:r>
-      <w:proofErr w:type="spellEnd"/>
       <w:r>
         <w:rPr>
           <w:rFonts w:ascii="Calibri" w:eastAsia="ＭＳ ゴシック" w:hAnsi="Calibri" w:cs="Calibri"/>
@@ -2659,394 +2606,6 @@
       <w:pPr>
         <w:spacing w:before="197" w:line="276" w:lineRule="auto"/>
         <w:ind w:left="560" w:rightChars="100" w:right="210"/>
-        <w:jc w:val="both"/>
-        <w:rPr>
-          <w:rFonts w:ascii="Calibri" w:eastAsia="ＭＳ ゴシック" w:hAnsi="Calibri" w:cs="Calibri"/>
-          <w:kern w:val="0"/>
-          <w:sz w:val="22"/>
-          <w:szCs w:val="22"/>
-        </w:rPr>
-      </w:pPr>
-      <w:r>
-        <w:rPr>
-          <w:rFonts w:ascii="Calibri" w:eastAsia="ＭＳ ゴシック" w:hAnsi="Calibri" w:cs="Calibri"/>
-          <w:kern w:val="0"/>
-          <w:sz w:val="22"/>
-          <w:szCs w:val="22"/>
-        </w:rPr>
-        <w:t>第</w:t>
-      </w:r>
-      <w:r>
-        <w:rPr>
-          <w:rFonts w:ascii="Calibri" w:eastAsia="ＭＳ ゴシック" w:hAnsi="Calibri" w:cs="Calibri"/>
-          <w:kern w:val="0"/>
-          <w:sz w:val="22"/>
-          <w:szCs w:val="22"/>
-        </w:rPr>
-        <w:t>2</w:t>
-      </w:r>
-      <w:r>
-        <w:rPr>
-          <w:rFonts w:ascii="Calibri" w:eastAsia="ＭＳ ゴシック" w:hAnsi="Calibri" w:cs="Calibri"/>
-          <w:kern w:val="0"/>
-          <w:sz w:val="22"/>
-          <w:szCs w:val="22"/>
-        </w:rPr>
-        <w:t>節では、本資料全般で用いられる重要用語について定義します。第</w:t>
-      </w:r>
-      <w:r>
-        <w:rPr>
-          <w:rFonts w:ascii="Calibri" w:eastAsia="ＭＳ ゴシック" w:hAnsi="Calibri" w:cs="Calibri"/>
-          <w:kern w:val="0"/>
-          <w:sz w:val="22"/>
-          <w:szCs w:val="22"/>
-        </w:rPr>
-        <w:t>3</w:t>
-      </w:r>
-      <w:r>
-        <w:rPr>
-          <w:rFonts w:ascii="Calibri" w:eastAsia="ＭＳ ゴシック" w:hAnsi="Calibri" w:cs="Calibri"/>
-          <w:kern w:val="0"/>
-          <w:sz w:val="22"/>
-          <w:szCs w:val="22"/>
-        </w:rPr>
-        <w:t>節では、仕様としての要件を示します。それぞれに</w:t>
-      </w:r>
-      <w:r>
-        <w:rPr>
-          <w:rFonts w:ascii="Calibri" w:eastAsia="ＭＳ ゴシック" w:hAnsi="Calibri" w:cs="Calibri"/>
-          <w:kern w:val="0"/>
-          <w:sz w:val="22"/>
-          <w:szCs w:val="22"/>
-        </w:rPr>
-        <w:t>1</w:t>
-      </w:r>
-      <w:r>
-        <w:rPr>
-          <w:rFonts w:ascii="Calibri" w:eastAsia="ＭＳ ゴシック" w:hAnsi="Calibri" w:cs="Calibri"/>
-          <w:kern w:val="0"/>
-          <w:sz w:val="22"/>
-          <w:szCs w:val="22"/>
-        </w:rPr>
-        <w:t>つ以上の「</w:t>
-      </w:r>
-      <w:r>
-        <w:rPr>
-          <w:rFonts w:ascii="Calibri" w:eastAsia="ＭＳ ゴシック" w:hAnsi="Calibri" w:cs="Calibri"/>
-          <w:kern w:val="0"/>
-          <w:sz w:val="22"/>
-          <w:szCs w:val="22"/>
-        </w:rPr>
-        <w:t xml:space="preserve"> </w:t>
-      </w:r>
-      <w:r>
-        <w:rPr>
-          <w:rFonts w:ascii="Calibri" w:eastAsia="ＭＳ ゴシック" w:hAnsi="Calibri" w:cs="Calibri"/>
-          <w:kern w:val="0"/>
-          <w:sz w:val="22"/>
-          <w:szCs w:val="22"/>
-        </w:rPr>
-        <w:t>検証すべき証跡（</w:t>
-      </w:r>
-      <w:r>
-        <w:rPr>
-          <w:rFonts w:ascii="Calibri" w:eastAsia="ＭＳ ゴシック" w:hAnsi="Calibri" w:cs="Calibri"/>
-          <w:kern w:val="0"/>
-          <w:sz w:val="22"/>
-          <w:szCs w:val="22"/>
-        </w:rPr>
-        <w:t xml:space="preserve">Verification </w:t>
-      </w:r>
-      <w:commentRangeStart w:id="10"/>
-      <w:r>
-        <w:rPr>
-          <w:rFonts w:ascii="Calibri" w:eastAsia="ＭＳ ゴシック" w:hAnsi="Calibri" w:cs="Calibri" w:hint="eastAsia"/>
-          <w:color w:val="FF0000"/>
-          <w:kern w:val="0"/>
-          <w:sz w:val="22"/>
-          <w:szCs w:val="22"/>
-        </w:rPr>
-        <w:t>Material</w:t>
-      </w:r>
-      <w:commentRangeEnd w:id="10"/>
-      <w:r>
-        <w:rPr>
-          <w:rStyle w:val="af2"/>
-        </w:rPr>
-        <w:commentReference w:id="10"/>
-      </w:r>
-      <w:r>
-        <w:rPr>
-          <w:rFonts w:ascii="Calibri" w:eastAsia="ＭＳ ゴシック" w:hAnsi="Calibri" w:cs="Calibri"/>
-          <w:kern w:val="0"/>
-          <w:sz w:val="22"/>
-          <w:szCs w:val="22"/>
-        </w:rPr>
-        <w:t>）」があります。これらは示された要件が満たされているかどうかを確認するために存在しなくてはならない確証としての役割を果たしています。すべての要件をそのコンプライアンス</w:t>
-      </w:r>
-      <w:r>
-        <w:rPr>
-          <w:rFonts w:ascii="Calibri" w:eastAsia="ＭＳ ゴシック" w:hAnsi="Calibri" w:cs="Calibri"/>
-          <w:kern w:val="0"/>
-          <w:sz w:val="22"/>
-          <w:szCs w:val="22"/>
-        </w:rPr>
-        <w:t xml:space="preserve"> </w:t>
-      </w:r>
-      <w:r>
-        <w:rPr>
-          <w:rFonts w:ascii="Calibri" w:eastAsia="ＭＳ ゴシック" w:hAnsi="Calibri" w:cs="Calibri"/>
-          <w:kern w:val="0"/>
-          <w:sz w:val="22"/>
-          <w:szCs w:val="22"/>
-        </w:rPr>
-        <w:t>プログラムが満たしている場合には、仕様書第</w:t>
-      </w:r>
-      <w:r>
-        <w:rPr>
-          <w:rFonts w:ascii="Calibri" w:eastAsia="ＭＳ ゴシック" w:hAnsi="Calibri" w:cs="Calibri"/>
-          <w:kern w:val="0"/>
-          <w:sz w:val="22"/>
-          <w:szCs w:val="22"/>
-        </w:rPr>
-        <w:t>1.1</w:t>
-      </w:r>
-      <w:r>
-        <w:rPr>
-          <w:rFonts w:ascii="Calibri" w:eastAsia="ＭＳ ゴシック" w:hAnsi="Calibri" w:cs="Calibri"/>
-          <w:kern w:val="0"/>
-          <w:sz w:val="22"/>
-          <w:szCs w:val="22"/>
-        </w:rPr>
-        <w:t>版における「</w:t>
-      </w:r>
-      <w:proofErr w:type="spellStart"/>
-      <w:r>
-        <w:rPr>
-          <w:rFonts w:ascii="Calibri" w:eastAsia="ＭＳ ゴシック" w:hAnsi="Calibri" w:cs="Calibri"/>
-          <w:kern w:val="0"/>
-          <w:sz w:val="22"/>
-          <w:szCs w:val="22"/>
-        </w:rPr>
-        <w:t>OpenChain</w:t>
-      </w:r>
-      <w:proofErr w:type="spellEnd"/>
-      <w:r>
-        <w:rPr>
-          <w:rFonts w:ascii="Calibri" w:eastAsia="ＭＳ ゴシック" w:hAnsi="Calibri" w:cs="Calibri"/>
-          <w:kern w:val="0"/>
-          <w:sz w:val="22"/>
-          <w:szCs w:val="22"/>
-        </w:rPr>
-        <w:t>適合（</w:t>
-      </w:r>
-      <w:proofErr w:type="spellStart"/>
-      <w:r>
-        <w:rPr>
-          <w:rFonts w:ascii="Calibri" w:eastAsia="ＭＳ ゴシック" w:hAnsi="Calibri" w:cs="Calibri"/>
-          <w:kern w:val="0"/>
-          <w:sz w:val="22"/>
-          <w:szCs w:val="22"/>
-        </w:rPr>
-        <w:t>OpenChain</w:t>
-      </w:r>
-      <w:proofErr w:type="spellEnd"/>
-      <w:r>
-        <w:rPr>
-          <w:rFonts w:ascii="Calibri" w:eastAsia="ＭＳ ゴシック" w:hAnsi="Calibri" w:cs="Calibri"/>
-          <w:kern w:val="0"/>
-          <w:sz w:val="22"/>
-          <w:szCs w:val="22"/>
-        </w:rPr>
-        <w:t xml:space="preserve"> Conforming</w:t>
-      </w:r>
-      <w:r>
-        <w:rPr>
-          <w:rFonts w:ascii="Calibri" w:eastAsia="ＭＳ ゴシック" w:hAnsi="Calibri" w:cs="Calibri"/>
-          <w:kern w:val="0"/>
-          <w:sz w:val="22"/>
-          <w:szCs w:val="22"/>
-        </w:rPr>
-        <w:t>）」とみなされます。「検証すべき証跡（</w:t>
-      </w:r>
-      <w:r>
-        <w:rPr>
-          <w:rFonts w:ascii="Calibri" w:eastAsia="ＭＳ ゴシック" w:hAnsi="Calibri" w:cs="Calibri"/>
-          <w:kern w:val="0"/>
-          <w:sz w:val="22"/>
-          <w:szCs w:val="22"/>
-        </w:rPr>
-        <w:t>Verification Artifact</w:t>
-      </w:r>
-      <w:r>
-        <w:rPr>
-          <w:rFonts w:ascii="Calibri" w:eastAsia="ＭＳ ゴシック" w:hAnsi="Calibri" w:cs="Calibri"/>
-          <w:kern w:val="0"/>
-          <w:sz w:val="22"/>
-          <w:szCs w:val="22"/>
-        </w:rPr>
-        <w:t>）」は公開を意図したものではありませんが、</w:t>
-      </w:r>
-      <w:r>
-        <w:rPr>
-          <w:rFonts w:ascii="Calibri" w:eastAsia="ＭＳ ゴシック" w:hAnsi="Calibri" w:cs="Calibri"/>
-          <w:kern w:val="0"/>
-          <w:sz w:val="22"/>
-          <w:szCs w:val="22"/>
-        </w:rPr>
-        <w:t>守秘義務契約（</w:t>
-      </w:r>
-      <w:r>
-        <w:rPr>
-          <w:rFonts w:ascii="Calibri" w:eastAsia="ＭＳ ゴシック" w:hAnsi="Calibri" w:cs="Calibri"/>
-          <w:kern w:val="0"/>
-          <w:sz w:val="22"/>
-          <w:szCs w:val="22"/>
-        </w:rPr>
-        <w:t>NDA</w:t>
-      </w:r>
-      <w:r>
-        <w:rPr>
-          <w:rFonts w:ascii="Calibri" w:eastAsia="ＭＳ ゴシック" w:hAnsi="Calibri" w:cs="Calibri"/>
-          <w:kern w:val="0"/>
-          <w:sz w:val="22"/>
-          <w:szCs w:val="22"/>
-        </w:rPr>
-        <w:t>）</w:t>
-      </w:r>
-      <w:r>
-        <w:rPr>
-          <w:rFonts w:ascii="Calibri" w:eastAsia="ＭＳ ゴシック" w:hAnsi="Calibri" w:cs="Calibri"/>
-          <w:kern w:val="0"/>
-          <w:sz w:val="22"/>
-          <w:szCs w:val="22"/>
-        </w:rPr>
-        <w:t>のもと</w:t>
-      </w:r>
-      <w:r>
-        <w:rPr>
-          <w:rFonts w:ascii="Calibri" w:eastAsia="ＭＳ ゴシック" w:hAnsi="Calibri" w:cs="Calibri" w:hint="eastAsia"/>
-          <w:kern w:val="0"/>
-          <w:sz w:val="22"/>
-          <w:szCs w:val="22"/>
-        </w:rPr>
-        <w:t>、</w:t>
-      </w:r>
-      <w:r>
-        <w:rPr>
-          <w:rFonts w:ascii="Calibri" w:eastAsia="ＭＳ ゴシック" w:hAnsi="Calibri" w:cs="Calibri" w:hint="eastAsia"/>
-          <w:kern w:val="0"/>
-          <w:sz w:val="22"/>
-          <w:szCs w:val="22"/>
-        </w:rPr>
-        <w:t>または</w:t>
-      </w:r>
-      <w:proofErr w:type="spellStart"/>
-      <w:r>
-        <w:rPr>
-          <w:rFonts w:ascii="Calibri" w:eastAsia="ＭＳ ゴシック" w:hAnsi="Calibri" w:cs="Calibri"/>
-          <w:kern w:val="0"/>
-          <w:sz w:val="22"/>
-          <w:szCs w:val="22"/>
-        </w:rPr>
-        <w:t>OpenChain</w:t>
-      </w:r>
-      <w:proofErr w:type="spellEnd"/>
-      <w:r>
-        <w:rPr>
-          <w:rFonts w:ascii="Calibri" w:eastAsia="ＭＳ ゴシック" w:hAnsi="Calibri" w:cs="Calibri"/>
-          <w:kern w:val="0"/>
-          <w:sz w:val="22"/>
-          <w:szCs w:val="22"/>
-        </w:rPr>
-        <w:t>適合を</w:t>
-      </w:r>
-      <w:r>
-        <w:rPr>
-          <w:rFonts w:ascii="Calibri" w:eastAsia="ＭＳ ゴシック" w:hAnsi="Calibri" w:cs="Calibri" w:hint="eastAsia"/>
-          <w:kern w:val="0"/>
-          <w:sz w:val="22"/>
-          <w:szCs w:val="22"/>
-        </w:rPr>
-        <w:t>検証</w:t>
-      </w:r>
-      <w:r>
-        <w:rPr>
-          <w:rFonts w:ascii="Calibri" w:eastAsia="ＭＳ ゴシック" w:hAnsi="Calibri" w:cs="Calibri"/>
-          <w:kern w:val="0"/>
-          <w:sz w:val="22"/>
-          <w:szCs w:val="22"/>
-        </w:rPr>
-        <w:t>する機関による</w:t>
-      </w:r>
-      <w:r>
-        <w:rPr>
-          <w:rFonts w:ascii="Calibri" w:eastAsia="ＭＳ ゴシック" w:hAnsi="Calibri" w:cs="Calibri" w:hint="eastAsia"/>
-          <w:kern w:val="0"/>
-          <w:sz w:val="22"/>
-          <w:szCs w:val="22"/>
-        </w:rPr>
-        <w:t>非公開</w:t>
-      </w:r>
-      <w:r>
-        <w:rPr>
-          <w:rFonts w:ascii="Calibri" w:eastAsia="ＭＳ ゴシック" w:hAnsi="Calibri" w:cs="Calibri"/>
-          <w:kern w:val="0"/>
-          <w:sz w:val="22"/>
-          <w:szCs w:val="22"/>
-        </w:rPr>
-        <w:t>の要請</w:t>
-      </w:r>
-      <w:r>
-        <w:rPr>
-          <w:rFonts w:ascii="Calibri" w:eastAsia="ＭＳ ゴシック" w:hAnsi="Calibri" w:cs="Calibri" w:hint="eastAsia"/>
-          <w:kern w:val="0"/>
-          <w:sz w:val="22"/>
-          <w:szCs w:val="22"/>
-        </w:rPr>
-        <w:t>に</w:t>
-      </w:r>
-      <w:r>
-        <w:rPr>
-          <w:rFonts w:ascii="Calibri" w:eastAsia="ＭＳ ゴシック" w:hAnsi="Calibri" w:cs="Calibri" w:hint="eastAsia"/>
-          <w:kern w:val="0"/>
-          <w:sz w:val="22"/>
-          <w:szCs w:val="22"/>
-        </w:rPr>
-        <w:t>応じて</w:t>
-      </w:r>
-      <w:r>
-        <w:rPr>
-          <w:rFonts w:ascii="Calibri" w:eastAsia="ＭＳ ゴシック" w:hAnsi="Calibri" w:cs="Calibri"/>
-          <w:kern w:val="0"/>
-          <w:sz w:val="22"/>
-          <w:szCs w:val="22"/>
-        </w:rPr>
-        <w:t>提供されること</w:t>
-      </w:r>
-      <w:r>
-        <w:rPr>
-          <w:rFonts w:ascii="Calibri" w:eastAsia="ＭＳ ゴシック" w:hAnsi="Calibri" w:cs="Calibri" w:hint="eastAsia"/>
-          <w:kern w:val="0"/>
-          <w:sz w:val="22"/>
-          <w:szCs w:val="22"/>
-        </w:rPr>
-        <w:t>があります</w:t>
-      </w:r>
-      <w:r>
-        <w:rPr>
-          <w:rFonts w:ascii="Calibri" w:eastAsia="ＭＳ ゴシック" w:hAnsi="Calibri" w:cs="Calibri"/>
-          <w:kern w:val="0"/>
-          <w:sz w:val="22"/>
-          <w:szCs w:val="22"/>
-        </w:rPr>
-        <w:t>。</w:t>
-      </w:r>
-    </w:p>
-    <w:p>
-      <w:pPr>
-        <w:spacing w:line="276" w:lineRule="auto"/>
-        <w:ind w:rightChars="100" w:right="210"/>
         <w:jc w:val="both"/>
         <w:rPr>
           <w:rFonts w:ascii="Calibri" w:eastAsia="ＭＳ ゴシック" w:hAnsi="Calibri" w:cs="Calibri"/>
@@ -3061,6 +2620,489 @@
           <w:docGrid w:linePitch="299"/>
         </w:sectPr>
       </w:pPr>
+      <w:r>
+        <w:rPr>
+          <w:rFonts w:ascii="Calibri" w:eastAsia="ＭＳ ゴシック" w:hAnsi="Calibri" w:cs="Calibri"/>
+          <w:kern w:val="0"/>
+          <w:sz w:val="22"/>
+          <w:szCs w:val="22"/>
+        </w:rPr>
+        <w:t>第</w:t>
+      </w:r>
+      <w:r>
+        <w:rPr>
+          <w:rFonts w:ascii="Calibri" w:eastAsia="ＭＳ ゴシック" w:hAnsi="Calibri" w:cs="Calibri"/>
+          <w:kern w:val="0"/>
+          <w:sz w:val="22"/>
+          <w:szCs w:val="22"/>
+        </w:rPr>
+        <w:t>2</w:t>
+      </w:r>
+      <w:r>
+        <w:rPr>
+          <w:rFonts w:ascii="Calibri" w:eastAsia="ＭＳ ゴシック" w:hAnsi="Calibri" w:cs="Calibri"/>
+          <w:kern w:val="0"/>
+          <w:sz w:val="22"/>
+          <w:szCs w:val="22"/>
+        </w:rPr>
+        <w:t>節では、本資料全般で用いられる重要用語について定義します。第</w:t>
+      </w:r>
+      <w:r>
+        <w:rPr>
+          <w:rFonts w:ascii="Calibri" w:eastAsia="ＭＳ ゴシック" w:hAnsi="Calibri" w:cs="Calibri"/>
+          <w:kern w:val="0"/>
+          <w:sz w:val="22"/>
+          <w:szCs w:val="22"/>
+        </w:rPr>
+        <w:t>3</w:t>
+      </w:r>
+      <w:r>
+        <w:rPr>
+          <w:rFonts w:ascii="Calibri" w:eastAsia="ＭＳ ゴシック" w:hAnsi="Calibri" w:cs="Calibri"/>
+          <w:kern w:val="0"/>
+          <w:sz w:val="22"/>
+          <w:szCs w:val="22"/>
+        </w:rPr>
+        <w:t>節では、仕様としての要件を示します。それぞれに</w:t>
+      </w:r>
+      <w:r>
+        <w:rPr>
+          <w:rFonts w:ascii="Calibri" w:eastAsia="ＭＳ ゴシック" w:hAnsi="Calibri" w:cs="Calibri"/>
+          <w:kern w:val="0"/>
+          <w:sz w:val="22"/>
+          <w:szCs w:val="22"/>
+        </w:rPr>
+        <w:t>1</w:t>
+      </w:r>
+      <w:r>
+        <w:rPr>
+          <w:rFonts w:ascii="Calibri" w:eastAsia="ＭＳ ゴシック" w:hAnsi="Calibri" w:cs="Calibri"/>
+          <w:kern w:val="0"/>
+          <w:sz w:val="22"/>
+          <w:szCs w:val="22"/>
+        </w:rPr>
+        <w:t>つ以上の「</w:t>
+      </w:r>
+      <w:r>
+        <w:rPr>
+          <w:rFonts w:ascii="Calibri" w:eastAsia="ＭＳ ゴシック" w:hAnsi="Calibri" w:cs="Calibri"/>
+          <w:kern w:val="0"/>
+          <w:sz w:val="22"/>
+          <w:szCs w:val="22"/>
+        </w:rPr>
+        <w:t xml:space="preserve"> </w:t>
+      </w:r>
+      <w:r>
+        <w:rPr>
+          <w:rFonts w:ascii="Calibri" w:eastAsia="ＭＳ ゴシック" w:hAnsi="Calibri" w:cs="Calibri"/>
+          <w:kern w:val="0"/>
+          <w:sz w:val="22"/>
+          <w:szCs w:val="22"/>
+        </w:rPr>
+        <w:t>検証すべき証跡（</w:t>
+      </w:r>
+      <w:r>
+        <w:rPr>
+          <w:rFonts w:ascii="Calibri" w:eastAsia="ＭＳ ゴシック" w:hAnsi="Calibri" w:cs="Calibri"/>
+          <w:kern w:val="0"/>
+          <w:sz w:val="22"/>
+          <w:szCs w:val="22"/>
+        </w:rPr>
+        <w:t xml:space="preserve">Verification </w:t>
+      </w:r>
+      <w:commentRangeStart w:id="10"/>
+      <w:r>
+        <w:rPr>
+          <w:rFonts w:ascii="Calibri" w:eastAsia="ＭＳ ゴシック" w:hAnsi="Calibri" w:cs="Calibri" w:hint="eastAsia"/>
+          <w:color w:val="FF0000"/>
+          <w:kern w:val="0"/>
+          <w:sz w:val="22"/>
+          <w:szCs w:val="22"/>
+        </w:rPr>
+        <w:t>Material</w:t>
+      </w:r>
+      <w:commentRangeEnd w:id="10"/>
+      <w:r>
+        <w:rPr>
+          <w:rStyle w:val="af2"/>
+        </w:rPr>
+        <w:commentReference w:id="10"/>
+      </w:r>
+      <w:r>
+        <w:rPr>
+          <w:rFonts w:ascii="Calibri" w:eastAsia="ＭＳ ゴシック" w:hAnsi="Calibri" w:cs="Calibri"/>
+          <w:kern w:val="0"/>
+          <w:sz w:val="22"/>
+          <w:szCs w:val="22"/>
+        </w:rPr>
+        <w:t>）」があります。これらは示された要件が満たされているかどうかを確認するために存在しなくてはならない確証としての役割を果たしています。すべての要件をそのコンプライアンス</w:t>
+      </w:r>
+      <w:r>
+        <w:rPr>
+          <w:rFonts w:ascii="Calibri" w:eastAsia="ＭＳ ゴシック" w:hAnsi="Calibri" w:cs="Calibri"/>
+          <w:kern w:val="0"/>
+          <w:sz w:val="22"/>
+          <w:szCs w:val="22"/>
+        </w:rPr>
+        <w:t xml:space="preserve"> </w:t>
+      </w:r>
+      <w:r>
+        <w:rPr>
+          <w:rFonts w:ascii="Calibri" w:eastAsia="ＭＳ ゴシック" w:hAnsi="Calibri" w:cs="Calibri"/>
+          <w:kern w:val="0"/>
+          <w:sz w:val="22"/>
+          <w:szCs w:val="22"/>
+        </w:rPr>
+        <w:t>プログラムが満たしている場合には、仕様書第</w:t>
+      </w:r>
+      <w:r>
+        <w:rPr>
+          <w:rFonts w:ascii="Calibri" w:eastAsia="ＭＳ ゴシック" w:hAnsi="Calibri" w:cs="Calibri"/>
+          <w:kern w:val="0"/>
+          <w:sz w:val="22"/>
+          <w:szCs w:val="22"/>
+        </w:rPr>
+        <w:t>1.</w:t>
+      </w:r>
+      <w:r>
+        <w:rPr>
+          <w:rFonts w:ascii="Calibri" w:eastAsia="ＭＳ ゴシック" w:hAnsi="Calibri" w:cs="Calibri"/>
+          <w:color w:val="FF0000"/>
+          <w:kern w:val="0"/>
+          <w:sz w:val="22"/>
+          <w:szCs w:val="22"/>
+        </w:rPr>
+        <w:t>2</w:t>
+      </w:r>
+      <w:r>
+        <w:rPr>
+          <w:rFonts w:ascii="Calibri" w:eastAsia="ＭＳ ゴシック" w:hAnsi="Calibri" w:cs="Calibri"/>
+          <w:kern w:val="0"/>
+          <w:sz w:val="22"/>
+          <w:szCs w:val="22"/>
+        </w:rPr>
+        <w:t>版における「</w:t>
+      </w:r>
+      <w:r>
+        <w:rPr>
+          <w:rFonts w:ascii="Calibri" w:eastAsia="ＭＳ ゴシック" w:hAnsi="Calibri" w:cs="Calibri"/>
+          <w:kern w:val="0"/>
+          <w:sz w:val="22"/>
+          <w:szCs w:val="22"/>
+        </w:rPr>
+        <w:t>OpenChain</w:t>
+      </w:r>
+      <w:r>
+        <w:rPr>
+          <w:rFonts w:ascii="Calibri" w:eastAsia="ＭＳ ゴシック" w:hAnsi="Calibri" w:cs="Calibri"/>
+          <w:kern w:val="0"/>
+          <w:sz w:val="22"/>
+          <w:szCs w:val="22"/>
+        </w:rPr>
+        <w:t>適合（</w:t>
+      </w:r>
+      <w:r>
+        <w:rPr>
+          <w:rFonts w:ascii="Calibri" w:eastAsia="ＭＳ ゴシック" w:hAnsi="Calibri" w:cs="Calibri"/>
+          <w:kern w:val="0"/>
+          <w:sz w:val="22"/>
+          <w:szCs w:val="22"/>
+        </w:rPr>
+        <w:t>OpenChain Conforming</w:t>
+      </w:r>
+      <w:r>
+        <w:rPr>
+          <w:rFonts w:ascii="Calibri" w:eastAsia="ＭＳ ゴシック" w:hAnsi="Calibri" w:cs="Calibri"/>
+          <w:kern w:val="0"/>
+          <w:sz w:val="22"/>
+          <w:szCs w:val="22"/>
+        </w:rPr>
+        <w:t>）」とみなされます。「検証すべき証跡（</w:t>
+      </w:r>
+      <w:r>
+        <w:rPr>
+          <w:rFonts w:ascii="Calibri" w:eastAsia="ＭＳ ゴシック" w:hAnsi="Calibri" w:cs="Calibri"/>
+          <w:kern w:val="0"/>
+          <w:sz w:val="22"/>
+          <w:szCs w:val="22"/>
+        </w:rPr>
+        <w:t>Verification Artifact</w:t>
+      </w:r>
+      <w:r>
+        <w:rPr>
+          <w:rFonts w:ascii="Calibri" w:eastAsia="ＭＳ ゴシック" w:hAnsi="Calibri" w:cs="Calibri"/>
+          <w:kern w:val="0"/>
+          <w:sz w:val="22"/>
+          <w:szCs w:val="22"/>
+        </w:rPr>
+        <w:t>）」は公開を意図したものではありませんが、</w:t>
+      </w:r>
+      <w:r>
+        <w:rPr>
+          <w:rFonts w:ascii="Calibri" w:eastAsia="ＭＳ ゴシック" w:hAnsi="Calibri" w:cs="Calibri"/>
+          <w:kern w:val="0"/>
+          <w:sz w:val="22"/>
+          <w:szCs w:val="22"/>
+        </w:rPr>
+        <w:t>守秘義務契約（</w:t>
+      </w:r>
+      <w:r>
+        <w:rPr>
+          <w:rFonts w:ascii="Calibri" w:eastAsia="ＭＳ ゴシック" w:hAnsi="Calibri" w:cs="Calibri"/>
+          <w:kern w:val="0"/>
+          <w:sz w:val="22"/>
+          <w:szCs w:val="22"/>
+        </w:rPr>
+        <w:t>NDA</w:t>
+      </w:r>
+      <w:r>
+        <w:rPr>
+          <w:rFonts w:ascii="Calibri" w:eastAsia="ＭＳ ゴシック" w:hAnsi="Calibri" w:cs="Calibri"/>
+          <w:kern w:val="0"/>
+          <w:sz w:val="22"/>
+          <w:szCs w:val="22"/>
+        </w:rPr>
+        <w:t>）</w:t>
+      </w:r>
+      <w:r>
+        <w:rPr>
+          <w:rFonts w:ascii="Calibri" w:eastAsia="ＭＳ ゴシック" w:hAnsi="Calibri" w:cs="Calibri"/>
+          <w:kern w:val="0"/>
+          <w:sz w:val="22"/>
+          <w:szCs w:val="22"/>
+        </w:rPr>
+        <w:t>のもと</w:t>
+      </w:r>
+      <w:r>
+        <w:rPr>
+          <w:rFonts w:ascii="Calibri" w:eastAsia="ＭＳ ゴシック" w:hAnsi="Calibri" w:cs="Calibri" w:hint="eastAsia"/>
+          <w:kern w:val="0"/>
+          <w:sz w:val="22"/>
+          <w:szCs w:val="22"/>
+        </w:rPr>
+        <w:t>、</w:t>
+      </w:r>
+      <w:r>
+        <w:rPr>
+          <w:rFonts w:ascii="Calibri" w:eastAsia="ＭＳ ゴシック" w:hAnsi="Calibri" w:cs="Calibri" w:hint="eastAsia"/>
+          <w:kern w:val="0"/>
+          <w:sz w:val="22"/>
+          <w:szCs w:val="22"/>
+        </w:rPr>
+        <w:t>または</w:t>
+      </w:r>
+      <w:r>
+        <w:rPr>
+          <w:rFonts w:ascii="Calibri" w:eastAsia="ＭＳ ゴシック" w:hAnsi="Calibri" w:cs="Calibri"/>
+          <w:kern w:val="0"/>
+          <w:sz w:val="22"/>
+          <w:szCs w:val="22"/>
+        </w:rPr>
+        <w:t>OpenChain</w:t>
+      </w:r>
+      <w:r>
+        <w:rPr>
+          <w:rFonts w:ascii="Calibri" w:eastAsia="ＭＳ ゴシック" w:hAnsi="Calibri" w:cs="Calibri"/>
+          <w:kern w:val="0"/>
+          <w:sz w:val="22"/>
+          <w:szCs w:val="22"/>
+        </w:rPr>
+        <w:t>適合を</w:t>
+      </w:r>
+      <w:r>
+        <w:rPr>
+          <w:rFonts w:ascii="Calibri" w:eastAsia="ＭＳ ゴシック" w:hAnsi="Calibri" w:cs="Calibri" w:hint="eastAsia"/>
+          <w:kern w:val="0"/>
+          <w:sz w:val="22"/>
+          <w:szCs w:val="22"/>
+        </w:rPr>
+        <w:t>検証</w:t>
+      </w:r>
+      <w:r>
+        <w:rPr>
+          <w:rFonts w:ascii="Calibri" w:eastAsia="ＭＳ ゴシック" w:hAnsi="Calibri" w:cs="Calibri"/>
+          <w:kern w:val="0"/>
+          <w:sz w:val="22"/>
+          <w:szCs w:val="22"/>
+        </w:rPr>
+        <w:t>する機関による</w:t>
+      </w:r>
+      <w:r>
+        <w:rPr>
+          <w:rFonts w:ascii="Calibri" w:eastAsia="ＭＳ ゴシック" w:hAnsi="Calibri" w:cs="Calibri" w:hint="eastAsia"/>
+          <w:kern w:val="0"/>
+          <w:sz w:val="22"/>
+          <w:szCs w:val="22"/>
+        </w:rPr>
+        <w:t>非公開</w:t>
+      </w:r>
+      <w:r>
+        <w:rPr>
+          <w:rFonts w:ascii="Calibri" w:eastAsia="ＭＳ ゴシック" w:hAnsi="Calibri" w:cs="Calibri"/>
+          <w:kern w:val="0"/>
+          <w:sz w:val="22"/>
+          <w:szCs w:val="22"/>
+        </w:rPr>
+        <w:t>の要請</w:t>
+      </w:r>
+      <w:r>
+        <w:rPr>
+          <w:rFonts w:ascii="Calibri" w:eastAsia="ＭＳ ゴシック" w:hAnsi="Calibri" w:cs="Calibri" w:hint="eastAsia"/>
+          <w:kern w:val="0"/>
+          <w:sz w:val="22"/>
+          <w:szCs w:val="22"/>
+        </w:rPr>
+        <w:t>に</w:t>
+      </w:r>
+      <w:r>
+        <w:rPr>
+          <w:rFonts w:ascii="Calibri" w:eastAsia="ＭＳ ゴシック" w:hAnsi="Calibri" w:cs="Calibri" w:hint="eastAsia"/>
+          <w:kern w:val="0"/>
+          <w:sz w:val="22"/>
+          <w:szCs w:val="22"/>
+        </w:rPr>
+        <w:t>応じて</w:t>
+      </w:r>
+      <w:r>
+        <w:rPr>
+          <w:rFonts w:ascii="Calibri" w:eastAsia="ＭＳ ゴシック" w:hAnsi="Calibri" w:cs="Calibri"/>
+          <w:kern w:val="0"/>
+          <w:sz w:val="22"/>
+          <w:szCs w:val="22"/>
+        </w:rPr>
+        <w:t>提供されること</w:t>
+      </w:r>
+      <w:r>
+        <w:rPr>
+          <w:rFonts w:ascii="Calibri" w:eastAsia="ＭＳ ゴシック" w:hAnsi="Calibri" w:cs="Calibri" w:hint="eastAsia"/>
+          <w:kern w:val="0"/>
+          <w:sz w:val="22"/>
+          <w:szCs w:val="22"/>
+        </w:rPr>
+        <w:t>があります</w:t>
+      </w:r>
+      <w:r>
+        <w:rPr>
+          <w:rFonts w:ascii="Calibri" w:eastAsia="ＭＳ ゴシック" w:hAnsi="Calibri" w:cs="Calibri"/>
+          <w:kern w:val="0"/>
+          <w:sz w:val="22"/>
+          <w:szCs w:val="22"/>
+        </w:rPr>
+        <w:t>。</w:t>
+      </w:r>
+      <w:r>
+        <w:rPr>
+          <w:rFonts w:ascii="Calibri" w:eastAsia="ＭＳ ゴシック" w:hAnsi="Calibri" w:cs="Calibri" w:hint="eastAsia"/>
+          <w:color w:val="FF0000"/>
+          <w:kern w:val="0"/>
+          <w:sz w:val="22"/>
+          <w:szCs w:val="22"/>
+        </w:rPr>
+        <w:t>本仕様書の理解するために、付随説明を「仕様書</w:t>
+      </w:r>
+      <w:r>
+        <w:rPr>
+          <w:rFonts w:ascii="Calibri" w:eastAsia="ＭＳ ゴシック" w:hAnsi="Calibri" w:cs="Calibri" w:hint="eastAsia"/>
+          <w:color w:val="FF0000"/>
+          <w:kern w:val="0"/>
+          <w:sz w:val="22"/>
+          <w:szCs w:val="22"/>
+        </w:rPr>
+        <w:t>FAQ</w:t>
+      </w:r>
+      <w:r>
+        <w:rPr>
+          <w:rFonts w:ascii="Calibri" w:eastAsia="ＭＳ ゴシック" w:hAnsi="Calibri" w:cs="Calibri" w:hint="eastAsia"/>
+          <w:color w:val="FF0000"/>
+          <w:kern w:val="0"/>
+          <w:sz w:val="22"/>
+          <w:szCs w:val="22"/>
+        </w:rPr>
+        <w:t>（</w:t>
+      </w:r>
+      <w:r>
+        <w:rPr>
+          <w:rFonts w:ascii="Calibri" w:eastAsia="ＭＳ ゴシック" w:hAnsi="Calibri" w:cs="Calibri" w:hint="eastAsia"/>
+          <w:color w:val="FF0000"/>
+          <w:kern w:val="0"/>
+          <w:sz w:val="22"/>
+          <w:szCs w:val="22"/>
+        </w:rPr>
+        <w:t xml:space="preserve">Frequently </w:t>
+      </w:r>
+      <w:r>
+        <w:rPr>
+          <w:rFonts w:ascii="Calibri" w:eastAsia="ＭＳ ゴシック" w:hAnsi="Calibri" w:cs="Calibri" w:hint="eastAsia"/>
+          <w:color w:val="FF0000"/>
+          <w:kern w:val="0"/>
+          <w:sz w:val="22"/>
+          <w:szCs w:val="22"/>
+        </w:rPr>
+        <w:lastRenderedPageBreak/>
+        <w:t>Aske</w:t>
+      </w:r>
+      <w:r>
+        <w:rPr>
+          <w:rFonts w:ascii="Calibri" w:eastAsia="ＭＳ ゴシック" w:hAnsi="Calibri" w:cs="Calibri"/>
+          <w:color w:val="FF0000"/>
+          <w:kern w:val="0"/>
+          <w:sz w:val="22"/>
+          <w:szCs w:val="22"/>
+        </w:rPr>
+        <w:t>d Question</w:t>
+      </w:r>
+      <w:r>
+        <w:rPr>
+          <w:rFonts w:ascii="Calibri" w:eastAsia="ＭＳ ゴシック" w:hAnsi="Calibri" w:cs="Calibri" w:hint="eastAsia"/>
+          <w:color w:val="FF0000"/>
+          <w:kern w:val="0"/>
+          <w:sz w:val="22"/>
+          <w:szCs w:val="22"/>
+        </w:rPr>
+        <w:t>、よくある質問）」が以下サイトに掲載しています。</w:t>
+      </w:r>
+      <w:r>
+        <w:rPr>
+          <w:rFonts w:ascii="Calibri" w:eastAsia="ＭＳ ゴシック" w:hAnsi="Calibri" w:cs="Calibri"/>
+          <w:color w:val="FF0000"/>
+          <w:kern w:val="0"/>
+          <w:sz w:val="22"/>
+          <w:szCs w:val="22"/>
+        </w:rPr>
+        <w:br/>
+      </w:r>
+      <w:hyperlink r:id="rId16" w:history="1">
+        <w:r>
+          <w:rPr>
+            <w:rStyle w:val="a6"/>
+            <w:rFonts w:ascii="Calibri" w:eastAsia="ＭＳ ゴシック" w:hAnsi="Calibri" w:cs="Calibri" w:hint="eastAsia"/>
+            <w:kern w:val="0"/>
+            <w:sz w:val="22"/>
+            <w:szCs w:val="22"/>
+          </w:rPr>
+          <w:t>h</w:t>
+        </w:r>
+        <w:r>
+          <w:rPr>
+            <w:rStyle w:val="a6"/>
+            <w:rFonts w:ascii="Calibri" w:eastAsia="ＭＳ ゴシック" w:hAnsi="Calibri" w:cs="Calibri"/>
+            <w:kern w:val="0"/>
+            <w:sz w:val="22"/>
+            <w:szCs w:val="22"/>
+          </w:rPr>
+          <w:t>ttps://www.openchainproject.org/specification-faq</w:t>
+        </w:r>
+      </w:hyperlink>
+      <w:r>
+        <w:rPr>
+          <w:rFonts w:ascii="Calibri" w:eastAsia="ＭＳ ゴシック" w:hAnsi="Calibri" w:cs="Calibri"/>
+          <w:color w:val="FF0000"/>
+          <w:kern w:val="0"/>
+          <w:sz w:val="22"/>
+          <w:szCs w:val="22"/>
+        </w:rPr>
+        <w:t xml:space="preserve"> </w:t>
+      </w:r>
     </w:p>
     <w:p>
       <w:pPr>
@@ -3094,7 +3136,7 @@
         <w:spacing w:beforeLines="100" w:before="240" w:line="278" w:lineRule="auto"/>
         <w:ind w:left="561" w:rightChars="100" w:right="210"/>
         <w:rPr>
-          <w:rFonts w:ascii="Calibri" w:eastAsia="ＭＳ ゴシック" w:hAnsi="Calibri" w:cs="Calibri" w:hint="eastAsia"/>
+          <w:rFonts w:ascii="Calibri" w:eastAsia="ＭＳ ゴシック" w:hAnsi="Calibri" w:cs="Calibri"/>
           <w:color w:val="FF0000"/>
           <w:kern w:val="0"/>
           <w:sz w:val="22"/>
@@ -3392,7 +3434,7 @@
         <w:spacing w:beforeLines="100" w:before="240" w:line="278" w:lineRule="auto"/>
         <w:ind w:left="561" w:rightChars="100" w:right="210"/>
         <w:rPr>
-          <w:rFonts w:ascii="Calibri" w:eastAsia="ＭＳ ゴシック" w:hAnsi="Calibri" w:cs="Calibri" w:hint="eastAsia"/>
+          <w:rFonts w:ascii="Calibri" w:eastAsia="ＭＳ ゴシック" w:hAnsi="Calibri" w:cs="Calibri"/>
           <w:kern w:val="0"/>
           <w:sz w:val="22"/>
           <w:szCs w:val="22"/>
@@ -3478,7 +3520,7 @@
           <w:szCs w:val="22"/>
         </w:rPr>
       </w:pPr>
-      <w:proofErr w:type="spellStart"/>
+      <w:commentRangeStart w:id="15"/>
       <w:r>
         <w:rPr>
           <w:rFonts w:ascii="Calibri" w:eastAsia="ＭＳ ゴシック" w:hAnsi="Calibri" w:cs="Calibri" w:hint="eastAsia"/>
@@ -3490,7 +3532,6 @@
         </w:rPr>
         <w:t>OpenChain</w:t>
       </w:r>
-      <w:proofErr w:type="spellEnd"/>
       <w:r>
         <w:rPr>
           <w:rFonts w:ascii="Calibri" w:eastAsia="ＭＳ ゴシック" w:hAnsi="Calibri" w:cs="Calibri" w:hint="eastAsia"/>
@@ -3502,6 +3543,13 @@
         </w:rPr>
         <w:t>適合プログラム</w:t>
       </w:r>
+      <w:commentRangeEnd w:id="15"/>
+      <w:r>
+        <w:rPr>
+          <w:rStyle w:val="af2"/>
+        </w:rPr>
+        <w:commentReference w:id="15"/>
+      </w:r>
       <w:r>
         <w:rPr>
           <w:rFonts w:ascii="Calibri" w:eastAsia="ＭＳ ゴシック" w:hAnsi="Calibri" w:cs="Calibri" w:hint="eastAsia"/>
@@ -3513,6 +3561,8 @@
         </w:rPr>
         <w:t>：</w:t>
       </w:r>
+      <w:bookmarkStart w:id="16" w:name="_GoBack"/>
+      <w:bookmarkEnd w:id="16"/>
     </w:p>
     <w:p>
       <w:pPr>
@@ -3525,7 +3575,6 @@
           <w:szCs w:val="22"/>
         </w:rPr>
       </w:pPr>
-      <w:proofErr w:type="spellStart"/>
       <w:r>
         <w:rPr>
           <w:rFonts w:ascii="Calibri" w:eastAsia="ＭＳ ゴシック" w:hAnsi="Calibri" w:cs="Calibri"/>
@@ -3536,7 +3585,6 @@
         </w:rPr>
         <w:t>OpenChain</w:t>
       </w:r>
-      <w:proofErr w:type="spellEnd"/>
       <w:r>
         <w:rPr>
           <w:rFonts w:ascii="Calibri" w:eastAsia="ＭＳ ゴシック" w:hAnsi="Calibri" w:cs="Calibri"/>
@@ -3547,27 +3595,15 @@
         </w:rPr>
         <w:t>適合（</w:t>
       </w:r>
-      <w:proofErr w:type="spellStart"/>
-      <w:r>
-        <w:rPr>
-          <w:rFonts w:ascii="Calibri" w:eastAsia="ＭＳ ゴシック" w:hAnsi="Calibri" w:cs="Calibri"/>
-          <w:b/>
-          <w:kern w:val="0"/>
-          <w:sz w:val="22"/>
-          <w:szCs w:val="22"/>
-        </w:rPr>
-        <w:t>OpenChain</w:t>
-      </w:r>
-      <w:proofErr w:type="spellEnd"/>
-      <w:r>
-        <w:rPr>
-          <w:rFonts w:ascii="Calibri" w:eastAsia="ＭＳ ゴシック" w:hAnsi="Calibri" w:cs="Calibri"/>
-          <w:b/>
-          <w:kern w:val="0"/>
-          <w:sz w:val="22"/>
-          <w:szCs w:val="22"/>
-        </w:rPr>
-        <w:t xml:space="preserve"> Conforming</w:t>
+      <w:r>
+        <w:rPr>
+          <w:rFonts w:ascii="Calibri" w:eastAsia="ＭＳ ゴシック" w:hAnsi="Calibri" w:cs="Calibri"/>
+          <w:b/>
+          <w:kern w:val="0"/>
+          <w:sz w:val="22"/>
+          <w:szCs w:val="22"/>
+        </w:rPr>
+        <w:t>OpenChain Conforming</w:t>
       </w:r>
       <w:r>
         <w:rPr>
@@ -4017,11 +4053,11 @@
         <w:pStyle w:val="1"/>
         <w:ind w:rightChars="100" w:right="210"/>
       </w:pPr>
-      <w:bookmarkStart w:id="15" w:name="_bookmark2"/>
-      <w:bookmarkStart w:id="16" w:name="_Toc480816637"/>
-      <w:bookmarkStart w:id="17" w:name="_Toc483131396"/>
-      <w:bookmarkStart w:id="18" w:name="_Toc511360874"/>
-      <w:bookmarkEnd w:id="15"/>
+      <w:bookmarkStart w:id="17" w:name="_bookmark2"/>
+      <w:bookmarkStart w:id="18" w:name="_Toc480816637"/>
+      <w:bookmarkStart w:id="19" w:name="_Toc483131396"/>
+      <w:bookmarkStart w:id="20" w:name="_Toc511360874"/>
+      <w:bookmarkEnd w:id="17"/>
       <w:r>
         <w:lastRenderedPageBreak/>
         <w:t>3</w:t>
@@ -4035,9 +4071,9 @@
       <w:r>
         <w:t>満たすべき要件</w:t>
       </w:r>
-      <w:bookmarkEnd w:id="16"/>
-      <w:bookmarkEnd w:id="17"/>
       <w:bookmarkEnd w:id="18"/>
+      <w:bookmarkEnd w:id="19"/>
+      <w:bookmarkEnd w:id="20"/>
     </w:p>
     <w:p>
       <w:pPr>
@@ -4048,11 +4084,12 @@
           <w:rFonts w:ascii="Calibri" w:eastAsia="ＭＳ ゴシック" w:hAnsi="Calibri"/>
         </w:rPr>
       </w:pPr>
-      <w:bookmarkStart w:id="19" w:name="_bookmark3"/>
-      <w:bookmarkStart w:id="20" w:name="_Toc480816638"/>
-      <w:bookmarkStart w:id="21" w:name="_Toc483131397"/>
-      <w:bookmarkStart w:id="22" w:name="_Toc511360875"/>
-      <w:bookmarkEnd w:id="19"/>
+      <w:bookmarkStart w:id="21" w:name="_bookmark3"/>
+      <w:bookmarkStart w:id="22" w:name="_Toc480816638"/>
+      <w:bookmarkStart w:id="23" w:name="_Toc483131397"/>
+      <w:bookmarkStart w:id="24" w:name="_Toc511360875"/>
+      <w:bookmarkEnd w:id="21"/>
+      <w:commentRangeStart w:id="25"/>
       <w:r>
         <w:rPr>
           <w:rFonts w:ascii="Calibri" w:eastAsia="ＭＳ ゴシック" w:hAnsi="Calibri" w:hint="eastAsia"/>
@@ -4060,6 +4097,17 @@
         </w:rPr>
         <w:t>ゴール</w:t>
       </w:r>
+      <w:commentRangeEnd w:id="25"/>
+      <w:r>
+        <w:rPr>
+          <w:rStyle w:val="af2"/>
+          <w:rFonts w:asciiTheme="minorHAnsi" w:eastAsiaTheme="minorEastAsia" w:hAnsiTheme="minorHAnsi" w:cstheme="minorBidi"/>
+          <w:b w:val="0"/>
+          <w:color w:val="auto"/>
+          <w:kern w:val="2"/>
+        </w:rPr>
+        <w:commentReference w:id="25"/>
+      </w:r>
       <w:r>
         <w:rPr>
           <w:rFonts w:ascii="Calibri" w:eastAsia="ＭＳ ゴシック" w:hAnsi="Calibri" w:hint="eastAsia"/>
@@ -4090,9 +4138,9 @@
         </w:rPr>
         <w:t>に関わる責任の理解</w:t>
       </w:r>
-      <w:bookmarkEnd w:id="20"/>
-      <w:bookmarkEnd w:id="21"/>
       <w:bookmarkEnd w:id="22"/>
+      <w:bookmarkEnd w:id="23"/>
+      <w:bookmarkEnd w:id="24"/>
     </w:p>
     <w:p>
       <w:pPr>
@@ -5023,7 +5071,7 @@
         </w:rPr>
         <w:t>、</w:t>
       </w:r>
-      <w:commentRangeStart w:id="23"/>
+      <w:commentRangeStart w:id="26"/>
       <w:r>
         <w:rPr>
           <w:rFonts w:ascii="Calibri" w:eastAsia="ＭＳ ゴシック" w:hAnsi="Calibri" w:cs="Calibri"/>
@@ -5035,12 +5083,12 @@
         </w:rPr>
         <w:t>最新の状況に即すとみなされるよう</w:t>
       </w:r>
-      <w:commentRangeEnd w:id="23"/>
+      <w:commentRangeEnd w:id="26"/>
       <w:r>
         <w:rPr>
           <w:rStyle w:val="af2"/>
         </w:rPr>
-        <w:commentReference w:id="23"/>
+        <w:commentReference w:id="26"/>
       </w:r>
       <w:r>
         <w:rPr>
@@ -5357,8 +5405,6 @@
         </w:rPr>
         <w:t>論拠：</w:t>
       </w:r>
-      <w:bookmarkStart w:id="24" w:name="_GoBack"/>
-      <w:bookmarkEnd w:id="24"/>
     </w:p>
     <w:p>
       <w:pPr>
@@ -5824,9 +5870,9 @@
           <w:rFonts w:ascii="Calibri" w:eastAsia="ＭＳ ゴシック" w:hAnsi="Calibri"/>
         </w:rPr>
       </w:pPr>
-      <w:bookmarkStart w:id="25" w:name="_Toc480816639"/>
-      <w:bookmarkStart w:id="26" w:name="_Toc483131398"/>
-      <w:bookmarkStart w:id="27" w:name="_Toc511360876"/>
+      <w:bookmarkStart w:id="27" w:name="_Toc480816639"/>
+      <w:bookmarkStart w:id="28" w:name="_Toc483131398"/>
+      <w:bookmarkStart w:id="29" w:name="_Toc511360876"/>
       <w:r>
         <w:rPr>
           <w:rFonts w:ascii="Calibri" w:eastAsia="ＭＳ ゴシック" w:hAnsi="Calibri" w:hint="eastAsia"/>
@@ -5859,9 +5905,9 @@
         </w:rPr>
         <w:t>コンプライアンスを履行するための責任者のアサイン</w:t>
       </w:r>
-      <w:bookmarkEnd w:id="25"/>
-      <w:bookmarkEnd w:id="26"/>
       <w:bookmarkEnd w:id="27"/>
+      <w:bookmarkEnd w:id="28"/>
+      <w:bookmarkEnd w:id="29"/>
     </w:p>
     <w:p>
       <w:pPr>
@@ -7010,11 +7056,11 @@
           <w:rFonts w:ascii="Calibri" w:eastAsia="ＭＳ ゴシック" w:hAnsi="Calibri"/>
         </w:rPr>
       </w:pPr>
-      <w:bookmarkStart w:id="28" w:name="_bookmark5"/>
-      <w:bookmarkStart w:id="29" w:name="_Toc480816640"/>
-      <w:bookmarkStart w:id="30" w:name="_Toc483131399"/>
-      <w:bookmarkStart w:id="31" w:name="_Toc511360877"/>
-      <w:bookmarkEnd w:id="28"/>
+      <w:bookmarkStart w:id="30" w:name="_bookmark5"/>
+      <w:bookmarkStart w:id="31" w:name="_Toc480816640"/>
+      <w:bookmarkStart w:id="32" w:name="_Toc483131399"/>
+      <w:bookmarkStart w:id="33" w:name="_Toc511360877"/>
+      <w:bookmarkEnd w:id="30"/>
       <w:r>
         <w:rPr>
           <w:rFonts w:ascii="Calibri" w:eastAsia="ＭＳ ゴシック" w:hAnsi="Calibri" w:hint="eastAsia"/>
@@ -7053,9 +7099,9 @@
         </w:rPr>
         <w:t>コンテンツのレビューと承認</w:t>
       </w:r>
-      <w:bookmarkEnd w:id="29"/>
-      <w:bookmarkEnd w:id="30"/>
       <w:bookmarkEnd w:id="31"/>
+      <w:bookmarkEnd w:id="32"/>
+      <w:bookmarkEnd w:id="33"/>
     </w:p>
     <w:p>
       <w:pPr>
@@ -8285,7 +8331,6 @@
           <w:szCs w:val="22"/>
         </w:rPr>
       </w:pPr>
-      <w:proofErr w:type="spellStart"/>
       <w:r>
         <w:rPr>
           <w:rFonts w:ascii="Calibri" w:eastAsia="ＭＳ ゴシック" w:hAnsi="Calibri" w:cs="Calibri" w:hint="eastAsia"/>
@@ -8296,20 +8341,7 @@
           <w:szCs w:val="22"/>
           <w:lang w:eastAsia="en-US"/>
         </w:rPr>
-        <w:t>検証すべき証跡</w:t>
-      </w:r>
-      <w:proofErr w:type="spellEnd"/>
-      <w:r>
-        <w:rPr>
-          <w:rFonts w:ascii="Calibri" w:eastAsia="ＭＳ ゴシック" w:hAnsi="Calibri" w:cs="Calibri" w:hint="eastAsia"/>
-          <w:b/>
-          <w:bCs/>
-          <w:kern w:val="0"/>
-          <w:sz w:val="22"/>
-          <w:szCs w:val="22"/>
-          <w:lang w:eastAsia="en-US"/>
-        </w:rPr>
-        <w:t>：</w:t>
+        <w:t>検証すべき証跡：</w:t>
       </w:r>
     </w:p>
     <w:p>
@@ -8560,11 +8592,11 @@
           <w:rFonts w:ascii="Calibri" w:eastAsia="ＭＳ ゴシック" w:hAnsi="Calibri"/>
         </w:rPr>
       </w:pPr>
-      <w:bookmarkStart w:id="32" w:name="_bookmark6"/>
-      <w:bookmarkStart w:id="33" w:name="_Toc483131400"/>
-      <w:bookmarkStart w:id="34" w:name="_Toc480816641"/>
-      <w:bookmarkStart w:id="35" w:name="_Toc511360878"/>
-      <w:bookmarkEnd w:id="32"/>
+      <w:bookmarkStart w:id="34" w:name="_bookmark6"/>
+      <w:bookmarkStart w:id="35" w:name="_Toc483131400"/>
+      <w:bookmarkStart w:id="36" w:name="_Toc480816641"/>
+      <w:bookmarkStart w:id="37" w:name="_Toc511360878"/>
+      <w:bookmarkEnd w:id="34"/>
       <w:r>
         <w:rPr>
           <w:rFonts w:ascii="Calibri" w:eastAsia="ＭＳ ゴシック" w:hAnsi="Calibri" w:hint="eastAsia"/>
@@ -8615,9 +8647,9 @@
         </w:rPr>
         <w:t>ドキュメントとコンプライアンス関連資料の頒布</w:t>
       </w:r>
-      <w:bookmarkEnd w:id="33"/>
-      <w:bookmarkEnd w:id="34"/>
       <w:bookmarkEnd w:id="35"/>
+      <w:bookmarkEnd w:id="36"/>
+      <w:bookmarkEnd w:id="37"/>
     </w:p>
     <w:p>
       <w:pPr>
@@ -9008,7 +9040,6 @@
           <w:szCs w:val="22"/>
         </w:rPr>
       </w:pPr>
-      <w:proofErr w:type="spellStart"/>
       <w:r>
         <w:rPr>
           <w:rFonts w:ascii="Calibri" w:eastAsia="ＭＳ ゴシック" w:hAnsi="Calibri" w:cs="Calibri" w:hint="eastAsia"/>
@@ -9019,20 +9050,7 @@
           <w:szCs w:val="22"/>
           <w:lang w:eastAsia="en-US"/>
         </w:rPr>
-        <w:t>検証すべき証跡</w:t>
-      </w:r>
-      <w:proofErr w:type="spellEnd"/>
-      <w:r>
-        <w:rPr>
-          <w:rFonts w:ascii="Calibri" w:eastAsia="ＭＳ ゴシック" w:hAnsi="Calibri" w:cs="Calibri" w:hint="eastAsia"/>
-          <w:b/>
-          <w:bCs/>
-          <w:kern w:val="0"/>
-          <w:sz w:val="22"/>
-          <w:szCs w:val="22"/>
-          <w:lang w:eastAsia="en-US"/>
-        </w:rPr>
-        <w:t>：</w:t>
+        <w:t>検証すべき証跡：</w:t>
       </w:r>
     </w:p>
     <w:p>
@@ -9226,11 +9244,11 @@
           <w:rFonts w:ascii="Calibri" w:eastAsia="ＭＳ ゴシック" w:hAnsi="Calibri"/>
         </w:rPr>
       </w:pPr>
-      <w:bookmarkStart w:id="36" w:name="_bookmark7"/>
-      <w:bookmarkStart w:id="37" w:name="_Toc480816642"/>
-      <w:bookmarkStart w:id="38" w:name="_Toc483131401"/>
-      <w:bookmarkStart w:id="39" w:name="_Toc511360879"/>
-      <w:bookmarkEnd w:id="36"/>
+      <w:bookmarkStart w:id="38" w:name="_bookmark7"/>
+      <w:bookmarkStart w:id="39" w:name="_Toc480816642"/>
+      <w:bookmarkStart w:id="40" w:name="_Toc483131401"/>
+      <w:bookmarkStart w:id="41" w:name="_Toc511360879"/>
+      <w:bookmarkEnd w:id="38"/>
       <w:r>
         <w:rPr>
           <w:rFonts w:ascii="Calibri" w:eastAsia="ＭＳ ゴシック" w:hAnsi="Calibri" w:hint="eastAsia"/>
@@ -9269,9 +9287,9 @@
         </w:rPr>
         <w:t>コミュニティへの（積極的な）関わり方の理解</w:t>
       </w:r>
-      <w:bookmarkEnd w:id="37"/>
-      <w:bookmarkEnd w:id="38"/>
       <w:bookmarkEnd w:id="39"/>
+      <w:bookmarkEnd w:id="40"/>
+      <w:bookmarkEnd w:id="41"/>
     </w:p>
     <w:p>
       <w:pPr>
@@ -9353,7 +9371,6 @@
           <w:szCs w:val="22"/>
         </w:rPr>
       </w:pPr>
-      <w:proofErr w:type="spellStart"/>
       <w:r>
         <w:rPr>
           <w:rFonts w:ascii="Calibri" w:eastAsia="ＭＳ ゴシック" w:hAnsi="Calibri" w:cs="Calibri" w:hint="eastAsia"/>
@@ -9364,20 +9381,7 @@
           <w:szCs w:val="22"/>
           <w:lang w:eastAsia="en-US"/>
         </w:rPr>
-        <w:t>検証すべき証跡</w:t>
-      </w:r>
-      <w:proofErr w:type="spellEnd"/>
-      <w:r>
-        <w:rPr>
-          <w:rFonts w:ascii="Calibri" w:eastAsia="ＭＳ ゴシック" w:hAnsi="Calibri" w:cs="Calibri" w:hint="eastAsia"/>
-          <w:b/>
-          <w:bCs/>
-          <w:kern w:val="0"/>
-          <w:sz w:val="22"/>
-          <w:szCs w:val="22"/>
-          <w:lang w:eastAsia="en-US"/>
-        </w:rPr>
-        <w:t>：</w:t>
+        <w:t>検証すべき証跡：</w:t>
       </w:r>
     </w:p>
     <w:p>
@@ -9753,7 +9757,6 @@
           <w:szCs w:val="22"/>
         </w:rPr>
       </w:pPr>
-      <w:proofErr w:type="spellStart"/>
       <w:r>
         <w:rPr>
           <w:rFonts w:ascii="Calibri" w:eastAsia="ＭＳ ゴシック" w:hAnsi="Calibri" w:cs="Calibri" w:hint="eastAsia"/>
@@ -9764,20 +9767,7 @@
           <w:szCs w:val="22"/>
           <w:lang w:eastAsia="en-US"/>
         </w:rPr>
-        <w:t>検証すべき証跡</w:t>
-      </w:r>
-      <w:proofErr w:type="spellEnd"/>
-      <w:r>
-        <w:rPr>
-          <w:rFonts w:ascii="Calibri" w:eastAsia="ＭＳ ゴシック" w:hAnsi="Calibri" w:cs="Calibri" w:hint="eastAsia"/>
-          <w:b/>
-          <w:bCs/>
-          <w:kern w:val="0"/>
-          <w:sz w:val="22"/>
-          <w:szCs w:val="22"/>
-          <w:lang w:eastAsia="en-US"/>
-        </w:rPr>
-        <w:t>：</w:t>
+        <w:t>検証すべき証跡：</w:t>
       </w:r>
     </w:p>
     <w:p>
@@ -10043,11 +10033,11 @@
           <w:rFonts w:ascii="Calibri" w:eastAsia="ＭＳ ゴシック" w:hAnsi="Calibri"/>
         </w:rPr>
       </w:pPr>
-      <w:bookmarkStart w:id="40" w:name="_bookmark8"/>
-      <w:bookmarkStart w:id="41" w:name="_Toc480816643"/>
-      <w:bookmarkStart w:id="42" w:name="_Toc483131402"/>
-      <w:bookmarkStart w:id="43" w:name="_Toc511360880"/>
-      <w:bookmarkEnd w:id="40"/>
+      <w:bookmarkStart w:id="42" w:name="_bookmark8"/>
+      <w:bookmarkStart w:id="43" w:name="_Toc480816643"/>
+      <w:bookmarkStart w:id="44" w:name="_Toc483131402"/>
+      <w:bookmarkStart w:id="45" w:name="_Toc511360880"/>
+      <w:bookmarkEnd w:id="42"/>
       <w:r>
         <w:rPr>
           <w:rFonts w:ascii="Calibri" w:eastAsia="ＭＳ ゴシック" w:hAnsi="Calibri" w:hint="eastAsia"/>
@@ -10074,23 +10064,21 @@
         </w:rPr>
         <w:t>：</w:t>
       </w:r>
-      <w:proofErr w:type="spellStart"/>
       <w:r>
         <w:rPr>
           <w:rFonts w:ascii="Calibri" w:eastAsia="ＭＳ ゴシック" w:hAnsi="Calibri"/>
         </w:rPr>
         <w:t>OpenChain</w:t>
       </w:r>
-      <w:proofErr w:type="spellEnd"/>
       <w:r>
         <w:rPr>
           <w:rFonts w:ascii="Calibri" w:eastAsia="ＭＳ ゴシック" w:hAnsi="Calibri"/>
         </w:rPr>
         <w:t>要件適合の認定</w:t>
       </w:r>
-      <w:bookmarkEnd w:id="41"/>
-      <w:bookmarkEnd w:id="42"/>
       <w:bookmarkEnd w:id="43"/>
+      <w:bookmarkEnd w:id="44"/>
+      <w:bookmarkEnd w:id="45"/>
     </w:p>
     <w:p>
       <w:pPr>
@@ -10124,7 +10112,6 @@
         </w:rPr>
         <w:t>組織が</w:t>
       </w:r>
-      <w:proofErr w:type="spellStart"/>
       <w:r>
         <w:rPr>
           <w:rFonts w:ascii="Calibri" w:eastAsia="ＭＳ ゴシック" w:hAnsi="Calibri" w:cs="Calibri"/>
@@ -10136,7 +10123,6 @@
         </w:rPr>
         <w:t>OpenChain</w:t>
       </w:r>
-      <w:proofErr w:type="spellEnd"/>
       <w:r>
         <w:rPr>
           <w:rFonts w:ascii="Calibri" w:eastAsia="ＭＳ ゴシック" w:hAnsi="Calibri" w:cs="Calibri"/>
@@ -10148,7 +10134,6 @@
         </w:rPr>
         <w:t>に適合していると認定されるためには、本</w:t>
       </w:r>
-      <w:proofErr w:type="spellStart"/>
       <w:r>
         <w:rPr>
           <w:rFonts w:ascii="Calibri" w:eastAsia="ＭＳ ゴシック" w:hAnsi="Calibri" w:cs="Calibri"/>
@@ -10160,7 +10145,6 @@
         </w:rPr>
         <w:t>OpenChain</w:t>
       </w:r>
-      <w:proofErr w:type="spellEnd"/>
       <w:r>
         <w:rPr>
           <w:rFonts w:ascii="Calibri" w:eastAsia="ＭＳ ゴシック" w:hAnsi="Calibri" w:cs="Calibri"/>
@@ -10253,7 +10237,6 @@
           <w:szCs w:val="22"/>
         </w:rPr>
       </w:pPr>
-      <w:proofErr w:type="spellStart"/>
       <w:r>
         <w:rPr>
           <w:rFonts w:ascii="Calibri" w:eastAsia="ＭＳ ゴシック" w:hAnsi="Calibri" w:cs="Calibri" w:hint="eastAsia"/>
@@ -10264,20 +10247,7 @@
           <w:szCs w:val="22"/>
           <w:lang w:eastAsia="en-US"/>
         </w:rPr>
-        <w:t>検証すべき証跡</w:t>
-      </w:r>
-      <w:proofErr w:type="spellEnd"/>
-      <w:r>
-        <w:rPr>
-          <w:rFonts w:ascii="Calibri" w:eastAsia="ＭＳ ゴシック" w:hAnsi="Calibri" w:cs="Calibri" w:hint="eastAsia"/>
-          <w:b/>
-          <w:bCs/>
-          <w:kern w:val="0"/>
-          <w:sz w:val="22"/>
-          <w:szCs w:val="22"/>
-          <w:lang w:eastAsia="en-US"/>
-        </w:rPr>
-        <w:t>：</w:t>
+        <w:t>検証すべき証跡：</w:t>
       </w:r>
     </w:p>
     <w:p>
@@ -10306,7 +10276,6 @@
         </w:rPr>
         <w:t>その組織に本</w:t>
       </w:r>
-      <w:proofErr w:type="spellStart"/>
       <w:r>
         <w:rPr>
           <w:rFonts w:ascii="Calibri" w:eastAsia="ＭＳ ゴシック" w:hAnsi="Calibri" w:cs="Calibri"/>
@@ -10316,7 +10285,6 @@
         </w:rPr>
         <w:t>OpenChain</w:t>
       </w:r>
-      <w:proofErr w:type="spellEnd"/>
       <w:r>
         <w:rPr>
           <w:rFonts w:ascii="Calibri" w:eastAsia="ＭＳ ゴシック" w:hAnsi="Calibri" w:cs="Calibri"/>
@@ -10454,7 +10422,6 @@
         </w:rPr>
         <w:t>組織が</w:t>
       </w:r>
-      <w:proofErr w:type="spellStart"/>
       <w:r>
         <w:rPr>
           <w:rFonts w:ascii="Calibri" w:eastAsia="ＭＳ ゴシック" w:hAnsi="Calibri" w:cs="Calibri"/>
@@ -10464,7 +10431,6 @@
         </w:rPr>
         <w:t>OpenChain</w:t>
       </w:r>
-      <w:proofErr w:type="spellEnd"/>
       <w:r>
         <w:rPr>
           <w:rFonts w:ascii="Calibri" w:eastAsia="ＭＳ ゴシック" w:hAnsi="Calibri" w:cs="Calibri"/>
@@ -10520,7 +10486,6 @@
         </w:rPr>
         <w:t>ことを確かなものにします。これらの要件に部分的に準拠しているだけでは</w:t>
       </w:r>
-      <w:proofErr w:type="spellStart"/>
       <w:r>
         <w:rPr>
           <w:rFonts w:ascii="Calibri" w:eastAsia="ＭＳ ゴシック" w:hAnsi="Calibri" w:cs="Calibri"/>
@@ -10530,7 +10495,6 @@
         </w:rPr>
         <w:t>OpenChain</w:t>
       </w:r>
-      <w:proofErr w:type="spellEnd"/>
       <w:r>
         <w:rPr>
           <w:rFonts w:ascii="Calibri" w:eastAsia="ＭＳ ゴシック" w:hAnsi="Calibri" w:cs="Calibri"/>
@@ -10639,7 +10603,6 @@
         </w:rPr>
         <w:t>ための要件は</w:t>
       </w:r>
-      <w:proofErr w:type="spellStart"/>
       <w:r>
         <w:rPr>
           <w:rFonts w:ascii="Calibri" w:eastAsia="ＭＳ ゴシック" w:hAnsi="Calibri" w:cs="Calibri"/>
@@ -10651,7 +10614,6 @@
         </w:rPr>
         <w:t>OpenChain</w:t>
       </w:r>
-      <w:proofErr w:type="spellEnd"/>
       <w:r>
         <w:rPr>
           <w:rFonts w:ascii="Calibri" w:eastAsia="ＭＳ ゴシック" w:hAnsi="Calibri" w:cs="Calibri"/>
@@ -10760,7 +10722,6 @@
         </w:rPr>
         <w:t>本</w:t>
       </w:r>
-      <w:proofErr w:type="spellStart"/>
       <w:r>
         <w:rPr>
           <w:rFonts w:ascii="Calibri" w:eastAsia="ＭＳ ゴシック" w:hAnsi="Calibri" w:cs="Calibri" w:hint="eastAsia"/>
@@ -10770,7 +10731,6 @@
         </w:rPr>
         <w:t>OpenChain</w:t>
       </w:r>
-      <w:proofErr w:type="spellEnd"/>
       <w:r>
         <w:rPr>
           <w:rFonts w:ascii="Calibri" w:eastAsia="ＭＳ ゴシック" w:hAnsi="Calibri" w:cs="Calibri" w:hint="eastAsia"/>
@@ -11051,8 +11011,8 @@
         <w:pStyle w:val="1"/>
         <w:ind w:rightChars="100" w:right="210"/>
       </w:pPr>
-      <w:bookmarkStart w:id="44" w:name="_Toc483131403"/>
-      <w:bookmarkStart w:id="45" w:name="_Toc511360881"/>
+      <w:bookmarkStart w:id="46" w:name="_Toc483131403"/>
+      <w:bookmarkStart w:id="47" w:name="_Toc511360881"/>
       <w:r>
         <w:lastRenderedPageBreak/>
         <w:t>付録</w:t>
@@ -11078,8 +11038,8 @@
         </w:rPr>
         <w:t>翻訳について</w:t>
       </w:r>
-      <w:bookmarkEnd w:id="44"/>
-      <w:bookmarkEnd w:id="45"/>
+      <w:bookmarkEnd w:id="46"/>
+      <w:bookmarkEnd w:id="47"/>
     </w:p>
     <w:p>
       <w:pPr>
@@ -11101,7 +11061,6 @@
         </w:rPr>
         <w:t>本仕様書がグローバルに採用されることを促進するために、私たちは本仕様書を多言語に翻訳する取り組みを歓迎します。</w:t>
       </w:r>
-      <w:proofErr w:type="spellStart"/>
       <w:r>
         <w:rPr>
           <w:rFonts w:ascii="Calibri" w:eastAsia="ＭＳ ゴシック" w:hAnsi="Calibri" w:cs="Calibri"/>
@@ -11111,7 +11070,6 @@
         </w:rPr>
         <w:t>OpenChain</w:t>
       </w:r>
-      <w:proofErr w:type="spellEnd"/>
       <w:r>
         <w:rPr>
           <w:rFonts w:ascii="Calibri" w:eastAsia="ＭＳ ゴシック" w:hAnsi="Calibri" w:cs="Calibri"/>
@@ -11175,7 +11133,7 @@
         </w:rPr>
         <w:t>入手可能な翻訳版の詳細については、</w:t>
       </w:r>
-      <w:hyperlink r:id="rId15" w:history="1">
+      <w:hyperlink r:id="rId17" w:history="1">
         <w:r>
           <w:rPr>
             <w:rStyle w:val="a6"/>
@@ -11223,7 +11181,7 @@
         </w:rPr>
         <w:t>でご確認ください。</w:t>
       </w:r>
-      <w:hyperlink r:id="rId16" w:history="1"/>
+      <w:hyperlink r:id="rId18" w:history="1"/>
     </w:p>
     <w:sectPr>
       <w:pgSz w:w="11907" w:h="16840" w:code="9"/>
@@ -11236,14 +11194,46 @@
 </file>
 
 <file path=word/comments.xml><?xml version="1.0" encoding="utf-8"?>
-<w:comments xmlns:wpc="http://schemas.microsoft.com/office/word/2010/wordprocessingCanvas" xmlns:mc="http://schemas.openxmlformats.org/markup-compatibility/2006" xmlns:o="urn:schemas-microsoft-com:office:office" xmlns:r="http://schemas.openxmlformats.org/officeDocument/2006/relationships" xmlns:m="http://schemas.openxmlformats.org/officeDocument/2006/math" xmlns:v="urn:schemas-microsoft-com:vml" xmlns:wp14="http://schemas.microsoft.com/office/word/2010/wordprocessingDrawing" xmlns:wp="http://schemas.openxmlformats.org/drawingml/2006/wordprocessingDrawing" xmlns:w10="urn:schemas-microsoft-com:office:word" xmlns:w="http://schemas.openxmlformats.org/wordprocessingml/2006/main" xmlns:w14="http://schemas.microsoft.com/office/word/2010/wordml" xmlns:wpg="http://schemas.microsoft.com/office/word/2010/wordprocessingGroup" xmlns:wpi="http://schemas.microsoft.com/office/word/2010/wordprocessingInk" xmlns:wne="http://schemas.microsoft.com/office/word/2006/wordml" xmlns:wps="http://schemas.microsoft.com/office/word/2010/wordprocessingShape" mc:Ignorable="w14 wp14">
+<w:comments xmlns:wpc="http://schemas.microsoft.com/office/word/2010/wordprocessingCanvas" xmlns:mc="http://schemas.openxmlformats.org/markup-compatibility/2006" xmlns:o="urn:schemas-microsoft-com:office:office" xmlns:r="http://schemas.openxmlformats.org/officeDocument/2006/relationships" xmlns:m="http://schemas.openxmlformats.org/officeDocument/2006/math" xmlns:v="urn:schemas-microsoft-com:vml" xmlns:wp14="http://schemas.microsoft.com/office/word/2010/wordprocessingDrawing" xmlns:wp="http://schemas.openxmlformats.org/drawingml/2006/wordprocessingDrawing" xmlns:w10="urn:schemas-microsoft-com:office:word" xmlns:w="http://schemas.openxmlformats.org/wordprocessingml/2006/main" xmlns:w14="http://schemas.microsoft.com/office/word/2010/wordml" xmlns:w15="http://schemas.microsoft.com/office/word/2012/wordml" xmlns:wpg="http://schemas.microsoft.com/office/word/2010/wordprocessingGroup" xmlns:wpi="http://schemas.microsoft.com/office/word/2010/wordprocessingInk" xmlns:wne="http://schemas.microsoft.com/office/word/2006/wordml" xmlns:wps="http://schemas.microsoft.com/office/word/2010/wordprocessingShape" mc:Ignorable="w14 w15 wp14">
   <w:comment w:id="10" w:author="The Linux Foundation Japan" w:date="2018-04-13T05:36:00Z" w:initials="tani">
     <w:p>
       <w:pPr>
         <w:pStyle w:val="af3"/>
+      </w:pPr>
+      <w:r>
+        <w:rPr>
+          <w:rStyle w:val="af2"/>
+        </w:rPr>
+        <w:annotationRef/>
+      </w:r>
+    </w:p>
+    <w:p>
+      <w:pPr>
+        <w:pStyle w:val="af3"/>
+      </w:pPr>
+      <w:r>
         <w:rPr>
           <w:rFonts w:hint="eastAsia"/>
         </w:rPr>
+        <w:t>①訳は変えなくてよさそう</w:t>
+      </w:r>
+    </w:p>
+    <w:p>
+      <w:pPr>
+        <w:pStyle w:val="af3"/>
+      </w:pPr>
+      <w:r>
+        <w:rPr>
+          <w:rFonts w:hint="eastAsia"/>
+        </w:rPr>
+        <w:t>②これまでの経緯から単数形</w:t>
+      </w:r>
+    </w:p>
+  </w:comment>
+  <w:comment w:id="15" w:author="M.Taniguchi" w:date="2018-04-13T09:38:00Z" w:initials="tani">
+    <w:p>
+      <w:pPr>
+        <w:pStyle w:val="af3"/>
       </w:pPr>
       <w:r>
         <w:rPr>
@@ -11251,34 +11241,34 @@
         </w:rPr>
         <w:annotationRef/>
       </w:r>
-    </w:p>
+      <w:r>
+        <w:rPr>
+          <w:rFonts w:hint="eastAsia"/>
+        </w:rPr>
+        <w:t>そもそもこの用語定義が追加されたようです。</w:t>
+      </w:r>
+    </w:p>
+  </w:comment>
+  <w:comment w:id="25" w:author="M.Taniguchi" w:date="2018-04-13T09:37:00Z" w:initials="tani">
     <w:p>
       <w:pPr>
         <w:pStyle w:val="af3"/>
+      </w:pPr>
+      <w:r>
+        <w:rPr>
+          <w:rStyle w:val="af2"/>
+        </w:rPr>
+        <w:annotationRef/>
+      </w:r>
+      <w:r>
         <w:rPr>
           <w:rFonts w:hint="eastAsia"/>
         </w:rPr>
-      </w:pPr>
-      <w:r>
-        <w:rPr>
-          <w:rFonts w:hint="eastAsia"/>
-        </w:rPr>
-        <w:t>①訳は変えなくてよさそう</w:t>
-      </w:r>
-    </w:p>
-    <w:p>
-      <w:pPr>
-        <w:pStyle w:val="af3"/>
-      </w:pPr>
-      <w:r>
-        <w:rPr>
-          <w:rFonts w:hint="eastAsia"/>
-        </w:rPr>
-        <w:t>②これまでの経緯から単数形</w:t>
+        <w:t>「目標」というとちょっとニュアンスが変わりそうなのでそのまま「ゴール」でおきます。</w:t>
       </w:r>
     </w:p>
   </w:comment>
-  <w:comment w:id="23" w:author="The Linux Foundation Japan" w:date="2018-04-13T05:46:00Z" w:initials="tani">
+  <w:comment w:id="26" w:author="The Linux Foundation Japan" w:date="2018-04-13T05:46:00Z" w:initials="tani">
     <w:p>
       <w:pPr>
         <w:pStyle w:val="af3"/>
@@ -11300,8 +11290,17 @@
 </w:comments>
 </file>
 
+<file path=word/commentsExtended.xml><?xml version="1.0" encoding="utf-8"?>
+<w15:commentsEx xmlns:wpc="http://schemas.microsoft.com/office/word/2010/wordprocessingCanvas" xmlns:mc="http://schemas.openxmlformats.org/markup-compatibility/2006" xmlns:o="urn:schemas-microsoft-com:office:office" xmlns:r="http://schemas.openxmlformats.org/officeDocument/2006/relationships" xmlns:m="http://schemas.openxmlformats.org/officeDocument/2006/math" xmlns:v="urn:schemas-microsoft-com:vml" xmlns:wp14="http://schemas.microsoft.com/office/word/2010/wordprocessingDrawing" xmlns:wp="http://schemas.openxmlformats.org/drawingml/2006/wordprocessingDrawing" xmlns:w10="urn:schemas-microsoft-com:office:word" xmlns:w="http://schemas.openxmlformats.org/wordprocessingml/2006/main" xmlns:w14="http://schemas.microsoft.com/office/word/2010/wordml" xmlns:w15="http://schemas.microsoft.com/office/word/2012/wordml" xmlns:wpg="http://schemas.microsoft.com/office/word/2010/wordprocessingGroup" xmlns:wpi="http://schemas.microsoft.com/office/word/2010/wordprocessingInk" xmlns:wne="http://schemas.microsoft.com/office/word/2006/wordml" xmlns:wps="http://schemas.microsoft.com/office/word/2010/wordprocessingShape" mc:Ignorable="w14 w15 wp14">
+  <w15:commentEx w15:paraId="45FDDB4C" w15:done="0"/>
+  <w15:commentEx w15:paraId="67D803DD" w15:done="0"/>
+  <w15:commentEx w15:paraId="06BE157B" w15:done="0"/>
+  <w15:commentEx w15:paraId="0AE4D557" w15:done="0"/>
+</w15:commentsEx>
+</file>
+
 <file path=word/endnotes.xml><?xml version="1.0" encoding="utf-8"?>
-<w:endnotes xmlns:wpc="http://schemas.microsoft.com/office/word/2010/wordprocessingCanvas" xmlns:mc="http://schemas.openxmlformats.org/markup-compatibility/2006" xmlns:o="urn:schemas-microsoft-com:office:office" xmlns:r="http://schemas.openxmlformats.org/officeDocument/2006/relationships" xmlns:m="http://schemas.openxmlformats.org/officeDocument/2006/math" xmlns:v="urn:schemas-microsoft-com:vml" xmlns:wp14="http://schemas.microsoft.com/office/word/2010/wordprocessingDrawing" xmlns:wp="http://schemas.openxmlformats.org/drawingml/2006/wordprocessingDrawing" xmlns:w10="urn:schemas-microsoft-com:office:word" xmlns:w="http://schemas.openxmlformats.org/wordprocessingml/2006/main" xmlns:w14="http://schemas.microsoft.com/office/word/2010/wordml" xmlns:wpg="http://schemas.microsoft.com/office/word/2010/wordprocessingGroup" xmlns:wpi="http://schemas.microsoft.com/office/word/2010/wordprocessingInk" xmlns:wne="http://schemas.microsoft.com/office/word/2006/wordml" xmlns:wps="http://schemas.microsoft.com/office/word/2010/wordprocessingShape" mc:Ignorable="w14 wp14">
+<w:endnotes xmlns:wpc="http://schemas.microsoft.com/office/word/2010/wordprocessingCanvas" xmlns:mc="http://schemas.openxmlformats.org/markup-compatibility/2006" xmlns:o="urn:schemas-microsoft-com:office:office" xmlns:r="http://schemas.openxmlformats.org/officeDocument/2006/relationships" xmlns:m="http://schemas.openxmlformats.org/officeDocument/2006/math" xmlns:v="urn:schemas-microsoft-com:vml" xmlns:wp14="http://schemas.microsoft.com/office/word/2010/wordprocessingDrawing" xmlns:wp="http://schemas.openxmlformats.org/drawingml/2006/wordprocessingDrawing" xmlns:w10="urn:schemas-microsoft-com:office:word" xmlns:w="http://schemas.openxmlformats.org/wordprocessingml/2006/main" xmlns:w14="http://schemas.microsoft.com/office/word/2010/wordml" xmlns:w15="http://schemas.microsoft.com/office/word/2012/wordml" xmlns:wpg="http://schemas.microsoft.com/office/word/2010/wordprocessingGroup" xmlns:wpi="http://schemas.microsoft.com/office/word/2010/wordprocessingInk" xmlns:wne="http://schemas.microsoft.com/office/word/2006/wordml" xmlns:wps="http://schemas.microsoft.com/office/word/2010/wordprocessingShape" mc:Ignorable="w14 w15 wp14">
   <w:endnote w:type="separator" w:id="-1">
     <w:p>
       <w:r>
@@ -11323,7 +11322,7 @@
 </file>
 
 <file path=word/footer1.xml><?xml version="1.0" encoding="utf-8"?>
-<w:ftr xmlns:wpc="http://schemas.microsoft.com/office/word/2010/wordprocessingCanvas" xmlns:mc="http://schemas.openxmlformats.org/markup-compatibility/2006" xmlns:o="urn:schemas-microsoft-com:office:office" xmlns:r="http://schemas.openxmlformats.org/officeDocument/2006/relationships" xmlns:m="http://schemas.openxmlformats.org/officeDocument/2006/math" xmlns:v="urn:schemas-microsoft-com:vml" xmlns:wp14="http://schemas.microsoft.com/office/word/2010/wordprocessingDrawing" xmlns:wp="http://schemas.openxmlformats.org/drawingml/2006/wordprocessingDrawing" xmlns:w10="urn:schemas-microsoft-com:office:word" xmlns:w="http://schemas.openxmlformats.org/wordprocessingml/2006/main" xmlns:w14="http://schemas.microsoft.com/office/word/2010/wordml" xmlns:wpg="http://schemas.microsoft.com/office/word/2010/wordprocessingGroup" xmlns:wpi="http://schemas.microsoft.com/office/word/2010/wordprocessingInk" xmlns:wne="http://schemas.microsoft.com/office/word/2006/wordml" xmlns:wps="http://schemas.microsoft.com/office/word/2010/wordprocessingShape" mc:Ignorable="w14 wp14">
+<w:ftr xmlns:wpc="http://schemas.microsoft.com/office/word/2010/wordprocessingCanvas" xmlns:mc="http://schemas.openxmlformats.org/markup-compatibility/2006" xmlns:o="urn:schemas-microsoft-com:office:office" xmlns:r="http://schemas.openxmlformats.org/officeDocument/2006/relationships" xmlns:m="http://schemas.openxmlformats.org/officeDocument/2006/math" xmlns:v="urn:schemas-microsoft-com:vml" xmlns:wp14="http://schemas.microsoft.com/office/word/2010/wordprocessingDrawing" xmlns:wp="http://schemas.openxmlformats.org/drawingml/2006/wordprocessingDrawing" xmlns:w10="urn:schemas-microsoft-com:office:word" xmlns:w="http://schemas.openxmlformats.org/wordprocessingml/2006/main" xmlns:w14="http://schemas.microsoft.com/office/word/2010/wordml" xmlns:w15="http://schemas.microsoft.com/office/word/2012/wordml" xmlns:wpg="http://schemas.microsoft.com/office/word/2010/wordprocessingGroup" xmlns:wpi="http://schemas.microsoft.com/office/word/2010/wordprocessingInk" xmlns:wne="http://schemas.microsoft.com/office/word/2006/wordml" xmlns:wps="http://schemas.microsoft.com/office/word/2010/wordprocessingShape" mc:Ignorable="w14 w15 wp14">
   <w:p>
     <w:pPr>
       <w:pStyle w:val="a3"/>
@@ -11428,7 +11427,7 @@
             </wp:anchor>
           </w:drawing>
         </mc:Choice>
-        <mc:Fallback xmlns:w15="http://schemas.microsoft.com/office/word/2012/wordml">
+        <mc:Fallback>
           <w:pict>
             <v:shapetype w14:anchorId="237DBD40" id="_x0000_t202" coordsize="21600,21600" o:spt="202" path="m,l,21600r21600,l21600,xe">
               <v:stroke joinstyle="miter"/>
@@ -11573,7 +11572,7 @@
                               <w:b/>
                               <w:noProof/>
                             </w:rPr>
-                            <w:t>6</w:t>
+                            <w:t>7</w:t>
                           </w:r>
                           <w:r>
                             <w:rPr>
@@ -11615,11 +11614,7 @@
         </mc:Choice>
         <mc:Fallback>
           <w:pict>
-            <v:shapetype id="_x0000_t202" coordsize="21600,21600" o:spt="202" path="m,l,21600r21600,l21600,xe">
-              <v:stroke joinstyle="miter"/>
-              <v:path gradientshapeok="t" o:connecttype="rect"/>
-            </v:shapetype>
-            <v:shape id="Text Box 4" o:spid="_x0000_s1028" type="#_x0000_t202" style="position:absolute;margin-left:0;margin-top:782.45pt;width:62.35pt;height:17.45pt;z-index:-251658752;visibility:visible;mso-wrap-style:square;mso-width-percent:0;mso-height-percent:0;mso-wrap-distance-left:9pt;mso-wrap-distance-top:0;mso-wrap-distance-right:9pt;mso-wrap-distance-bottom:0;mso-position-horizontal:center;mso-position-horizontal-relative:margin;mso-position-vertical:absolute;mso-position-vertical-relative:page;mso-width-percent:0;mso-height-percent:0;mso-width-relative:page;mso-height-relative:page;v-text-anchor:top" o:gfxdata="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" filled="f" stroked="f">
+            <v:shape w14:anchorId="7A290E14" id="Text Box 4" o:spid="_x0000_s1028" type="#_x0000_t202" style="position:absolute;margin-left:0;margin-top:782.45pt;width:62.35pt;height:17.45pt;z-index:-251658752;visibility:visible;mso-wrap-style:square;mso-width-percent:0;mso-height-percent:0;mso-wrap-distance-left:9pt;mso-wrap-distance-top:0;mso-wrap-distance-right:9pt;mso-wrap-distance-bottom:0;mso-position-horizontal:center;mso-position-horizontal-relative:margin;mso-position-vertical:absolute;mso-position-vertical-relative:page;mso-width-percent:0;mso-height-percent:0;mso-width-relative:page;mso-height-relative:page;v-text-anchor:top" o:gfxdata="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" filled="f" stroked="f">
               <v:textbox inset="0,0,0,0">
                 <w:txbxContent>
                   <w:p>
@@ -11671,7 +11666,7 @@
                         <w:b/>
                         <w:noProof/>
                       </w:rPr>
-                      <w:t>6</w:t>
+                      <w:t>7</w:t>
                     </w:r>
                     <w:r>
                       <w:rPr>
@@ -11768,9 +11763,9 @@
             </wp:anchor>
           </w:drawing>
         </mc:Choice>
-        <mc:Fallback xmlns:w15="http://schemas.microsoft.com/office/word/2012/wordml">
+        <mc:Fallback>
           <w:pict>
-            <v:line w14:anchorId="3B547D9E" id="Line 6" o:spid="_x0000_s1026" style="position:absolute;left:0;text-align:left;z-index:-251662848;visibility:visible;mso-wrap-style:square;mso-width-percent:0;mso-height-percent:0;mso-wrap-distance-left:9pt;mso-wrap-distance-top:0;mso-wrap-distance-right:9pt;mso-wrap-distance-bottom:0;mso-position-horizontal:center;mso-position-horizontal-relative:margin;mso-position-vertical:absolute;mso-position-vertical-relative:page;mso-width-percent:0;mso-height-percent:0;mso-width-relative:page;mso-height-relative:page" from="0,771.1pt" to="467.65pt,771.1pt" o:gfxdata="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" strokecolor="#4b7dba" strokeweight=".72pt">
+            <v:line w14:anchorId="6E1A95F6" id="Line 6" o:spid="_x0000_s1026" style="position:absolute;left:0;text-align:left;z-index:-251662848;visibility:visible;mso-wrap-style:square;mso-width-percent:0;mso-height-percent:0;mso-wrap-distance-left:9pt;mso-wrap-distance-top:0;mso-wrap-distance-right:9pt;mso-wrap-distance-bottom:0;mso-position-horizontal:center;mso-position-horizontal-relative:margin;mso-position-vertical:absolute;mso-position-vertical-relative:page;mso-width-percent:0;mso-height-percent:0;mso-width-relative:page;mso-height-relative:page" from="0,771.1pt" to="467.65pt,771.1pt" o:gfxdata="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" strokecolor="#4b7dba" strokeweight=".72pt">
               <w10:wrap anchorx="margin" anchory="page"/>
             </v:line>
           </w:pict>
@@ -11782,7 +11777,7 @@
 </file>
 
 <file path=word/footnotes.xml><?xml version="1.0" encoding="utf-8"?>
-<w:footnotes xmlns:wpc="http://schemas.microsoft.com/office/word/2010/wordprocessingCanvas" xmlns:mc="http://schemas.openxmlformats.org/markup-compatibility/2006" xmlns:o="urn:schemas-microsoft-com:office:office" xmlns:r="http://schemas.openxmlformats.org/officeDocument/2006/relationships" xmlns:m="http://schemas.openxmlformats.org/officeDocument/2006/math" xmlns:v="urn:schemas-microsoft-com:vml" xmlns:wp14="http://schemas.microsoft.com/office/word/2010/wordprocessingDrawing" xmlns:wp="http://schemas.openxmlformats.org/drawingml/2006/wordprocessingDrawing" xmlns:w10="urn:schemas-microsoft-com:office:word" xmlns:w="http://schemas.openxmlformats.org/wordprocessingml/2006/main" xmlns:w14="http://schemas.microsoft.com/office/word/2010/wordml" xmlns:wpg="http://schemas.microsoft.com/office/word/2010/wordprocessingGroup" xmlns:wpi="http://schemas.microsoft.com/office/word/2010/wordprocessingInk" xmlns:wne="http://schemas.microsoft.com/office/word/2006/wordml" xmlns:wps="http://schemas.microsoft.com/office/word/2010/wordprocessingShape" mc:Ignorable="w14 wp14">
+<w:footnotes xmlns:wpc="http://schemas.microsoft.com/office/word/2010/wordprocessingCanvas" xmlns:mc="http://schemas.openxmlformats.org/markup-compatibility/2006" xmlns:o="urn:schemas-microsoft-com:office:office" xmlns:r="http://schemas.openxmlformats.org/officeDocument/2006/relationships" xmlns:m="http://schemas.openxmlformats.org/officeDocument/2006/math" xmlns:v="urn:schemas-microsoft-com:vml" xmlns:wp14="http://schemas.microsoft.com/office/word/2010/wordprocessingDrawing" xmlns:wp="http://schemas.openxmlformats.org/drawingml/2006/wordprocessingDrawing" xmlns:w10="urn:schemas-microsoft-com:office:word" xmlns:w="http://schemas.openxmlformats.org/wordprocessingml/2006/main" xmlns:w14="http://schemas.microsoft.com/office/word/2010/wordml" xmlns:w15="http://schemas.microsoft.com/office/word/2012/wordml" xmlns:wpg="http://schemas.microsoft.com/office/word/2010/wordprocessingGroup" xmlns:wpi="http://schemas.microsoft.com/office/word/2010/wordprocessingInk" xmlns:wne="http://schemas.microsoft.com/office/word/2006/wordml" xmlns:wps="http://schemas.microsoft.com/office/word/2010/wordprocessingShape" mc:Ignorable="w14 w15 wp14">
   <w:footnote w:type="separator" w:id="-1">
     <w:p>
       <w:r>
@@ -12200,7 +12195,7 @@
 </file>
 
 <file path=word/header1.xml><?xml version="1.0" encoding="utf-8"?>
-<w:hdr xmlns:wpc="http://schemas.microsoft.com/office/word/2010/wordprocessingCanvas" xmlns:mc="http://schemas.openxmlformats.org/markup-compatibility/2006" xmlns:o="urn:schemas-microsoft-com:office:office" xmlns:r="http://schemas.openxmlformats.org/officeDocument/2006/relationships" xmlns:m="http://schemas.openxmlformats.org/officeDocument/2006/math" xmlns:v="urn:schemas-microsoft-com:vml" xmlns:wp14="http://schemas.microsoft.com/office/word/2010/wordprocessingDrawing" xmlns:wp="http://schemas.openxmlformats.org/drawingml/2006/wordprocessingDrawing" xmlns:w10="urn:schemas-microsoft-com:office:word" xmlns:w="http://schemas.openxmlformats.org/wordprocessingml/2006/main" xmlns:w14="http://schemas.microsoft.com/office/word/2010/wordml" xmlns:wpg="http://schemas.microsoft.com/office/word/2010/wordprocessingGroup" xmlns:wpi="http://schemas.microsoft.com/office/word/2010/wordprocessingInk" xmlns:wne="http://schemas.microsoft.com/office/word/2006/wordml" xmlns:wps="http://schemas.microsoft.com/office/word/2010/wordprocessingShape" mc:Ignorable="w14 wp14">
+<w:hdr xmlns:wpc="http://schemas.microsoft.com/office/word/2010/wordprocessingCanvas" xmlns:mc="http://schemas.openxmlformats.org/markup-compatibility/2006" xmlns:o="urn:schemas-microsoft-com:office:office" xmlns:r="http://schemas.openxmlformats.org/officeDocument/2006/relationships" xmlns:m="http://schemas.openxmlformats.org/officeDocument/2006/math" xmlns:v="urn:schemas-microsoft-com:vml" xmlns:wp14="http://schemas.microsoft.com/office/word/2010/wordprocessingDrawing" xmlns:wp="http://schemas.openxmlformats.org/drawingml/2006/wordprocessingDrawing" xmlns:w10="urn:schemas-microsoft-com:office:word" xmlns:w="http://schemas.openxmlformats.org/wordprocessingml/2006/main" xmlns:w14="http://schemas.microsoft.com/office/word/2010/wordml" xmlns:w15="http://schemas.microsoft.com/office/word/2012/wordml" xmlns:wpg="http://schemas.microsoft.com/office/word/2010/wordprocessingGroup" xmlns:wpi="http://schemas.microsoft.com/office/word/2010/wordprocessingInk" xmlns:wne="http://schemas.microsoft.com/office/word/2006/wordml" xmlns:wps="http://schemas.microsoft.com/office/word/2010/wordprocessingShape" mc:Ignorable="w14 w15 wp14">
   <w:p>
     <w:pPr>
       <w:pStyle w:val="a3"/>
@@ -12282,14 +12277,12 @@
                               <w:rFonts w:ascii="Calibri" w:eastAsia="ＭＳ ゴシック" w:hAnsi="Calibri"/>
                             </w:rPr>
                           </w:pPr>
-                          <w:proofErr w:type="spellStart"/>
                           <w:r>
                             <w:rPr>
                               <w:rFonts w:ascii="Calibri" w:eastAsia="ＭＳ ゴシック" w:hAnsi="Calibri"/>
                             </w:rPr>
                             <w:t>OpenChain</w:t>
                           </w:r>
-                          <w:proofErr w:type="spellEnd"/>
                           <w:r>
                             <w:rPr>
                               <w:rFonts w:ascii="Calibri" w:eastAsia="ＭＳ ゴシック" w:hAnsi="Calibri" w:hint="eastAsia"/>
@@ -12338,7 +12331,7 @@
             </wp:anchor>
           </w:drawing>
         </mc:Choice>
-        <mc:Fallback xmlns:w15="http://schemas.microsoft.com/office/word/2012/wordml">
+        <mc:Fallback>
           <w:pict>
             <v:shapetype w14:anchorId="0A0A73AF" id="_x0000_t202" coordsize="21600,21600" o:spt="202" path="m,l,21600r21600,l21600,xe">
               <v:stroke joinstyle="miter"/>
@@ -12469,9 +12462,9 @@
             </wp:anchor>
           </w:drawing>
         </mc:Choice>
-        <mc:Fallback xmlns:w15="http://schemas.microsoft.com/office/word/2012/wordml">
+        <mc:Fallback>
           <w:pict>
-            <v:line w14:anchorId="0C7DD461" id="Line 8" o:spid="_x0000_s1026" style="position:absolute;left:0;text-align:left;z-index:-251688448;visibility:visible;mso-wrap-style:square;mso-width-percent:0;mso-height-percent:0;mso-wrap-distance-left:9pt;mso-wrap-distance-top:0;mso-wrap-distance-right:9pt;mso-wrap-distance-bottom:0;mso-position-horizontal:center;mso-position-horizontal-relative:margin;mso-position-vertical:absolute;mso-position-vertical-relative:page;mso-width-percent:0;mso-height-percent:0;mso-width-relative:page;mso-height-relative:page" from="0,55.55pt" to="467.7pt,55.55pt" o:gfxdata="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" strokecolor="#497dba">
+            <v:line w14:anchorId="1788AFF8" id="Line 8" o:spid="_x0000_s1026" style="position:absolute;left:0;text-align:left;z-index:-251688448;visibility:visible;mso-wrap-style:square;mso-width-percent:0;mso-height-percent:0;mso-wrap-distance-left:9pt;mso-wrap-distance-top:0;mso-wrap-distance-right:9pt;mso-wrap-distance-bottom:0;mso-position-horizontal:center;mso-position-horizontal-relative:margin;mso-position-vertical:absolute;mso-position-vertical-relative:page;mso-width-percent:0;mso-height-percent:0;mso-width-relative:page;mso-height-relative:page" from="0,55.55pt" to="467.7pt,55.55pt" o:gfxdata="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" strokecolor="#497dba">
               <w10:wrap anchorx="margin" anchory="page"/>
             </v:line>
           </w:pict>
@@ -12531,8 +12524,8 @@
 </file>
 
 <file path=word/numbering.xml><?xml version="1.0" encoding="utf-8"?>
-<w:numbering xmlns:wpc="http://schemas.microsoft.com/office/word/2010/wordprocessingCanvas" xmlns:mc="http://schemas.openxmlformats.org/markup-compatibility/2006" xmlns:o="urn:schemas-microsoft-com:office:office" xmlns:r="http://schemas.openxmlformats.org/officeDocument/2006/relationships" xmlns:m="http://schemas.openxmlformats.org/officeDocument/2006/math" xmlns:v="urn:schemas-microsoft-com:vml" xmlns:wp14="http://schemas.microsoft.com/office/word/2010/wordprocessingDrawing" xmlns:wp="http://schemas.openxmlformats.org/drawingml/2006/wordprocessingDrawing" xmlns:w10="urn:schemas-microsoft-com:office:word" xmlns:w="http://schemas.openxmlformats.org/wordprocessingml/2006/main" xmlns:w14="http://schemas.microsoft.com/office/word/2010/wordml" xmlns:wpg="http://schemas.microsoft.com/office/word/2010/wordprocessingGroup" xmlns:wpi="http://schemas.microsoft.com/office/word/2010/wordprocessingInk" xmlns:wne="http://schemas.microsoft.com/office/word/2006/wordml" xmlns:wps="http://schemas.microsoft.com/office/word/2010/wordprocessingShape" mc:Ignorable="w14 wp14">
-  <w:abstractNum w:abstractNumId="0">
+<w:numbering xmlns:wpc="http://schemas.microsoft.com/office/word/2010/wordprocessingCanvas" xmlns:mc="http://schemas.openxmlformats.org/markup-compatibility/2006" xmlns:o="urn:schemas-microsoft-com:office:office" xmlns:r="http://schemas.openxmlformats.org/officeDocument/2006/relationships" xmlns:m="http://schemas.openxmlformats.org/officeDocument/2006/math" xmlns:v="urn:schemas-microsoft-com:vml" xmlns:wp14="http://schemas.microsoft.com/office/word/2010/wordprocessingDrawing" xmlns:wp="http://schemas.openxmlformats.org/drawingml/2006/wordprocessingDrawing" xmlns:w10="urn:schemas-microsoft-com:office:word" xmlns:w="http://schemas.openxmlformats.org/wordprocessingml/2006/main" xmlns:w14="http://schemas.microsoft.com/office/word/2010/wordml" xmlns:w15="http://schemas.microsoft.com/office/word/2012/wordml" xmlns:wpg="http://schemas.microsoft.com/office/word/2010/wordprocessingGroup" xmlns:wpi="http://schemas.microsoft.com/office/word/2010/wordprocessingInk" xmlns:wne="http://schemas.microsoft.com/office/word/2006/wordml" xmlns:wps="http://schemas.microsoft.com/office/word/2010/wordprocessingShape" mc:Ignorable="w14 w15 wp14">
+  <w:abstractNum w:abstractNumId="0" w15:restartNumberingAfterBreak="0">
     <w:nsid w:val="1291687D"/>
     <w:multiLevelType w:val="multilevel"/>
     <w:tmpl w:val="FA3C6B6C"/>
@@ -12654,7 +12647,7 @@
       </w:rPr>
     </w:lvl>
   </w:abstractNum>
-  <w:abstractNum w:abstractNumId="1">
+  <w:abstractNum w:abstractNumId="1" w15:restartNumberingAfterBreak="0">
     <w:nsid w:val="131B1F99"/>
     <w:multiLevelType w:val="hybridMultilevel"/>
     <w:tmpl w:val="D2325520"/>
@@ -12749,7 +12742,7 @@
       </w:pPr>
     </w:lvl>
   </w:abstractNum>
-  <w:abstractNum w:abstractNumId="2">
+  <w:abstractNum w:abstractNumId="2" w15:restartNumberingAfterBreak="0">
     <w:nsid w:val="15A5106D"/>
     <w:multiLevelType w:val="hybridMultilevel"/>
     <w:tmpl w:val="CA245676"/>
@@ -12865,7 +12858,7 @@
       </w:rPr>
     </w:lvl>
   </w:abstractNum>
-  <w:abstractNum w:abstractNumId="3">
+  <w:abstractNum w:abstractNumId="3" w15:restartNumberingAfterBreak="0">
     <w:nsid w:val="175C6737"/>
     <w:multiLevelType w:val="multilevel"/>
     <w:tmpl w:val="DF5C91E6"/>
@@ -12987,7 +12980,7 @@
       </w:rPr>
     </w:lvl>
   </w:abstractNum>
-  <w:abstractNum w:abstractNumId="4">
+  <w:abstractNum w:abstractNumId="4" w15:restartNumberingAfterBreak="0">
     <w:nsid w:val="198C57A3"/>
     <w:multiLevelType w:val="hybridMultilevel"/>
     <w:tmpl w:val="950C7F88"/>
@@ -13082,7 +13075,7 @@
       </w:pPr>
     </w:lvl>
   </w:abstractNum>
-  <w:abstractNum w:abstractNumId="5">
+  <w:abstractNum w:abstractNumId="5" w15:restartNumberingAfterBreak="0">
     <w:nsid w:val="1A915323"/>
     <w:multiLevelType w:val="hybridMultilevel"/>
     <w:tmpl w:val="68560AFE"/>
@@ -13171,7 +13164,7 @@
       </w:pPr>
     </w:lvl>
   </w:abstractNum>
-  <w:abstractNum w:abstractNumId="6">
+  <w:abstractNum w:abstractNumId="6" w15:restartNumberingAfterBreak="0">
     <w:nsid w:val="22E85A41"/>
     <w:multiLevelType w:val="hybridMultilevel"/>
     <w:tmpl w:val="8738045C"/>
@@ -13263,7 +13256,7 @@
       </w:pPr>
     </w:lvl>
   </w:abstractNum>
-  <w:abstractNum w:abstractNumId="7">
+  <w:abstractNum w:abstractNumId="7" w15:restartNumberingAfterBreak="0">
     <w:nsid w:val="25086F36"/>
     <w:multiLevelType w:val="multilevel"/>
     <w:tmpl w:val="6764E56E"/>
@@ -13385,7 +13378,7 @@
       </w:rPr>
     </w:lvl>
   </w:abstractNum>
-  <w:abstractNum w:abstractNumId="8">
+  <w:abstractNum w:abstractNumId="8" w15:restartNumberingAfterBreak="0">
     <w:nsid w:val="284E6012"/>
     <w:multiLevelType w:val="hybridMultilevel"/>
     <w:tmpl w:val="A40E4938"/>
@@ -13505,7 +13498,7 @@
       </w:rPr>
     </w:lvl>
   </w:abstractNum>
-  <w:abstractNum w:abstractNumId="9">
+  <w:abstractNum w:abstractNumId="9" w15:restartNumberingAfterBreak="0">
     <w:nsid w:val="344C038F"/>
     <w:multiLevelType w:val="multilevel"/>
     <w:tmpl w:val="DA30060E"/>
@@ -13630,7 +13623,7 @@
       </w:rPr>
     </w:lvl>
   </w:abstractNum>
-  <w:abstractNum w:abstractNumId="10">
+  <w:abstractNum w:abstractNumId="10" w15:restartNumberingAfterBreak="0">
     <w:nsid w:val="349D3024"/>
     <w:multiLevelType w:val="multilevel"/>
     <w:tmpl w:val="C986B320"/>
@@ -13752,7 +13745,7 @@
       </w:rPr>
     </w:lvl>
   </w:abstractNum>
-  <w:abstractNum w:abstractNumId="11">
+  <w:abstractNum w:abstractNumId="11" w15:restartNumberingAfterBreak="0">
     <w:nsid w:val="41EF41F8"/>
     <w:multiLevelType w:val="hybridMultilevel"/>
     <w:tmpl w:val="32704498"/>
@@ -13841,7 +13834,7 @@
       </w:pPr>
     </w:lvl>
   </w:abstractNum>
-  <w:abstractNum w:abstractNumId="12">
+  <w:abstractNum w:abstractNumId="12" w15:restartNumberingAfterBreak="0">
     <w:nsid w:val="44CE4D07"/>
     <w:multiLevelType w:val="hybridMultilevel"/>
     <w:tmpl w:val="B36E2EAE"/>
@@ -13960,7 +13953,7 @@
       </w:rPr>
     </w:lvl>
   </w:abstractNum>
-  <w:abstractNum w:abstractNumId="13">
+  <w:abstractNum w:abstractNumId="13" w15:restartNumberingAfterBreak="0">
     <w:nsid w:val="49076690"/>
     <w:multiLevelType w:val="hybridMultilevel"/>
     <w:tmpl w:val="C37E2E94"/>
@@ -14052,7 +14045,7 @@
       </w:pPr>
     </w:lvl>
   </w:abstractNum>
-  <w:abstractNum w:abstractNumId="14">
+  <w:abstractNum w:abstractNumId="14" w15:restartNumberingAfterBreak="0">
     <w:nsid w:val="4C301491"/>
     <w:multiLevelType w:val="hybridMultilevel"/>
     <w:tmpl w:val="86BAF256"/>
@@ -14141,7 +14134,7 @@
       </w:pPr>
     </w:lvl>
   </w:abstractNum>
-  <w:abstractNum w:abstractNumId="15">
+  <w:abstractNum w:abstractNumId="15" w15:restartNumberingAfterBreak="0">
     <w:nsid w:val="4F6922BE"/>
     <w:multiLevelType w:val="hybridMultilevel"/>
     <w:tmpl w:val="B9FEDCAC"/>
@@ -14260,7 +14253,7 @@
       </w:rPr>
     </w:lvl>
   </w:abstractNum>
-  <w:abstractNum w:abstractNumId="16">
+  <w:abstractNum w:abstractNumId="16" w15:restartNumberingAfterBreak="0">
     <w:nsid w:val="512137C0"/>
     <w:multiLevelType w:val="hybridMultilevel"/>
     <w:tmpl w:val="F288E550"/>
@@ -14379,7 +14372,7 @@
       </w:rPr>
     </w:lvl>
   </w:abstractNum>
-  <w:abstractNum w:abstractNumId="17">
+  <w:abstractNum w:abstractNumId="17" w15:restartNumberingAfterBreak="0">
     <w:nsid w:val="566115CC"/>
     <w:multiLevelType w:val="multilevel"/>
     <w:tmpl w:val="74C2CE9A"/>
@@ -14501,7 +14494,7 @@
       </w:rPr>
     </w:lvl>
   </w:abstractNum>
-  <w:abstractNum w:abstractNumId="18">
+  <w:abstractNum w:abstractNumId="18" w15:restartNumberingAfterBreak="0">
     <w:nsid w:val="580D30EA"/>
     <w:multiLevelType w:val="hybridMultilevel"/>
     <w:tmpl w:val="94481C46"/>
@@ -14593,7 +14586,7 @@
       </w:pPr>
     </w:lvl>
   </w:abstractNum>
-  <w:abstractNum w:abstractNumId="19">
+  <w:abstractNum w:abstractNumId="19" w15:restartNumberingAfterBreak="0">
     <w:nsid w:val="6C391E53"/>
     <w:multiLevelType w:val="hybridMultilevel"/>
     <w:tmpl w:val="01F0B80A"/>
@@ -14688,7 +14681,7 @@
       </w:pPr>
     </w:lvl>
   </w:abstractNum>
-  <w:abstractNum w:abstractNumId="20">
+  <w:abstractNum w:abstractNumId="20" w15:restartNumberingAfterBreak="0">
     <w:nsid w:val="6F2A7DE2"/>
     <w:multiLevelType w:val="hybridMultilevel"/>
     <w:tmpl w:val="B41E7242"/>
@@ -14780,7 +14773,7 @@
       </w:pPr>
     </w:lvl>
   </w:abstractNum>
-  <w:abstractNum w:abstractNumId="21">
+  <w:abstractNum w:abstractNumId="21" w15:restartNumberingAfterBreak="0">
     <w:nsid w:val="6FD479EC"/>
     <w:multiLevelType w:val="hybridMultilevel"/>
     <w:tmpl w:val="BCDAAA2A"/>
@@ -14869,7 +14862,7 @@
       </w:pPr>
     </w:lvl>
   </w:abstractNum>
-  <w:abstractNum w:abstractNumId="22">
+  <w:abstractNum w:abstractNumId="22" w15:restartNumberingAfterBreak="0">
     <w:nsid w:val="78691F27"/>
     <w:multiLevelType w:val="hybridMultilevel"/>
     <w:tmpl w:val="85F8F3DA"/>
@@ -15033,8 +15026,16 @@
 </w:numbering>
 </file>
 
+<file path=word/people.xml><?xml version="1.0" encoding="utf-8"?>
+<w15:people xmlns:wpc="http://schemas.microsoft.com/office/word/2010/wordprocessingCanvas" xmlns:mc="http://schemas.openxmlformats.org/markup-compatibility/2006" xmlns:o="urn:schemas-microsoft-com:office:office" xmlns:r="http://schemas.openxmlformats.org/officeDocument/2006/relationships" xmlns:m="http://schemas.openxmlformats.org/officeDocument/2006/math" xmlns:v="urn:schemas-microsoft-com:vml" xmlns:wp14="http://schemas.microsoft.com/office/word/2010/wordprocessingDrawing" xmlns:wp="http://schemas.openxmlformats.org/drawingml/2006/wordprocessingDrawing" xmlns:w10="urn:schemas-microsoft-com:office:word" xmlns:w="http://schemas.openxmlformats.org/wordprocessingml/2006/main" xmlns:w14="http://schemas.microsoft.com/office/word/2010/wordml" xmlns:w15="http://schemas.microsoft.com/office/word/2012/wordml" xmlns:wpg="http://schemas.microsoft.com/office/word/2010/wordprocessingGroup" xmlns:wpi="http://schemas.microsoft.com/office/word/2010/wordprocessingInk" xmlns:wne="http://schemas.microsoft.com/office/word/2006/wordml" xmlns:wps="http://schemas.microsoft.com/office/word/2010/wordprocessingShape" mc:Ignorable="w14 w15 wp14">
+  <w15:person w15:author="M.Taniguchi">
+    <w15:presenceInfo w15:providerId="None" w15:userId="M.Taniguchi"/>
+  </w15:person>
+</w15:people>
+</file>
+
 <file path=word/styles.xml><?xml version="1.0" encoding="utf-8"?>
-<w:styles xmlns:mc="http://schemas.openxmlformats.org/markup-compatibility/2006" xmlns:r="http://schemas.openxmlformats.org/officeDocument/2006/relationships" xmlns:w="http://schemas.openxmlformats.org/wordprocessingml/2006/main" xmlns:w14="http://schemas.microsoft.com/office/word/2010/wordml" mc:Ignorable="w14">
+<w:styles xmlns:mc="http://schemas.openxmlformats.org/markup-compatibility/2006" xmlns:r="http://schemas.openxmlformats.org/officeDocument/2006/relationships" xmlns:w="http://schemas.openxmlformats.org/wordprocessingml/2006/main" xmlns:w14="http://schemas.microsoft.com/office/word/2010/wordml" xmlns:w15="http://schemas.microsoft.com/office/word/2012/wordml" mc:Ignorable="w14 w15">
   <w:docDefaults>
     <w:rPrDefault>
       <w:rPr>
@@ -15047,790 +15048,378 @@
     </w:rPrDefault>
     <w:pPrDefault/>
   </w:docDefaults>
-  <w:latentStyles w:defLockedState="0" w:defUIPriority="99" w:defSemiHidden="1" w:defUnhideWhenUsed="1" w:defQFormat="0" w:count="267">
-    <w:lsdException w:name="Normal" w:semiHidden="0" w:uiPriority="1" w:unhideWhenUsed="0" w:qFormat="1"/>
-    <w:lsdException w:name="heading 1" w:semiHidden="0" w:uiPriority="1" w:unhideWhenUsed="0" w:qFormat="1"/>
-    <w:lsdException w:name="heading 2" w:uiPriority="1" w:qFormat="1"/>
-    <w:lsdException w:name="heading 3" w:uiPriority="1" w:qFormat="1"/>
-    <w:lsdException w:name="heading 4" w:uiPriority="1" w:qFormat="1"/>
-    <w:lsdException w:name="heading 5" w:uiPriority="9" w:qFormat="1"/>
-    <w:lsdException w:name="heading 6" w:uiPriority="9" w:qFormat="1"/>
-    <w:lsdException w:name="heading 7" w:uiPriority="9" w:qFormat="1"/>
-    <w:lsdException w:name="heading 8" w:uiPriority="9" w:qFormat="1"/>
-    <w:lsdException w:name="heading 9" w:uiPriority="9" w:qFormat="1"/>
-    <w:lsdException w:name="toc 1" w:uiPriority="39" w:qFormat="1"/>
-    <w:lsdException w:name="toc 2" w:uiPriority="39" w:qFormat="1"/>
-    <w:lsdException w:name="toc 3" w:uiPriority="39"/>
-    <w:lsdException w:name="toc 4" w:uiPriority="39"/>
-    <w:lsdException w:name="toc 5" w:uiPriority="39"/>
-    <w:lsdException w:name="toc 6" w:uiPriority="39"/>
-    <w:lsdException w:name="toc 7" w:uiPriority="39"/>
-    <w:lsdException w:name="toc 8" w:uiPriority="39"/>
-    <w:lsdException w:name="toc 9" w:uiPriority="39"/>
-    <w:lsdException w:name="caption" w:uiPriority="35" w:qFormat="1"/>
-    <w:lsdException w:name="Title" w:semiHidden="0" w:uiPriority="10" w:unhideWhenUsed="0" w:qFormat="1"/>
-    <w:lsdException w:name="Default Paragraph Font" w:uiPriority="1"/>
-    <w:lsdException w:name="Body Text" w:uiPriority="1" w:qFormat="1"/>
-    <w:lsdException w:name="Subtitle" w:uiPriority="11" w:unhideWhenUsed="0" w:qFormat="1"/>
-    <w:lsdException w:name="Body Text 2" w:uiPriority="1"/>
-    <w:lsdException w:name="Strong" w:semiHidden="0" w:uiPriority="22" w:unhideWhenUsed="0" w:qFormat="1"/>
-    <w:lsdException w:name="Emphasis" w:semiHidden="0" w:uiPriority="20" w:unhideWhenUsed="0" w:qFormat="1"/>
-    <w:lsdException w:name="Table Grid" w:semiHidden="0" w:uiPriority="59" w:unhideWhenUsed="0"/>
-    <w:lsdException w:name="Placeholder Text" w:unhideWhenUsed="0"/>
-    <w:lsdException w:name="No Spacing" w:semiHidden="0" w:uiPriority="1" w:unhideWhenUsed="0" w:qFormat="1"/>
-    <w:lsdException w:name="Light Shading" w:semiHidden="0" w:uiPriority="60" w:unhideWhenUsed="0"/>
-    <w:lsdException w:name="Light List" w:semiHidden="0" w:uiPriority="61" w:unhideWhenUsed="0"/>
-    <w:lsdException w:name="Light Grid" w:semiHidden="0" w:uiPriority="62" w:unhideWhenUsed="0"/>
-    <w:lsdException w:name="Medium Shading 1" w:semiHidden="0" w:uiPriority="63" w:unhideWhenUsed="0"/>
-    <w:lsdException w:name="Medium Shading 2" w:semiHidden="0" w:uiPriority="64" w:unhideWhenUsed="0"/>
-    <w:lsdException w:name="Medium List 1" w:semiHidden="0" w:uiPriority="65" w:unhideWhenUsed="0"/>
-    <w:lsdException w:name="Medium List 2" w:semiHidden="0" w:uiPriority="66" w:unhideWhenUsed="0"/>
-    <w:lsdException w:name="Medium Grid 1" w:semiHidden="0" w:uiPriority="67" w:unhideWhenUsed="0"/>
-    <w:lsdException w:name="Medium Grid 2" w:semiHidden="0" w:uiPriority="68" w:unhideWhenUsed="0"/>
-    <w:lsdException w:name="Medium Grid 3" w:semiHidden="0" w:uiPriority="69" w:unhideWhenUsed="0"/>
-    <w:lsdException w:name="Dark List" w:semiHidden="0" w:uiPriority="70" w:unhideWhenUsed="0"/>
-    <w:lsdException w:name="Colorful Shading" w:semiHidden="0" w:uiPriority="71" w:unhideWhenUsed="0"/>
-    <w:lsdException w:name="Colorful List" w:semiHidden="0" w:uiPriority="72" w:unhideWhenUsed="0"/>
-    <w:lsdException w:name="Colorful Grid" w:semiHidden="0" w:uiPriority="73" w:unhideWhenUsed="0"/>
-    <w:lsdException w:name="Light Shading Accent 1" w:semiHidden="0" w:uiPriority="60" w:unhideWhenUsed="0"/>
-    <w:lsdException w:name="Light List Accent 1" w:semiHidden="0" w:uiPriority="61" w:unhideWhenUsed="0"/>
-    <w:lsdException w:name="Light Grid Accent 1" w:semiHidden="0" w:uiPriority="62" w:unhideWhenUsed="0"/>
-    <w:lsdException w:name="Medium Shading 1 Accent 1" w:semiHidden="0" w:uiPriority="63" w:unhideWhenUsed="0"/>
-    <w:lsdException w:name="Medium Shading 2 Accent 1" w:semiHidden="0" w:uiPriority="64" w:unhideWhenUsed="0"/>
-    <w:lsdException w:name="Medium List 1 Accent 1" w:semiHidden="0" w:uiPriority="65" w:unhideWhenUsed="0"/>
-    <w:lsdException w:name="Revision" w:unhideWhenUsed="0"/>
-    <w:lsdException w:name="List Paragraph" w:semiHidden="0" w:uiPriority="1" w:unhideWhenUsed="0" w:qFormat="1"/>
-    <w:lsdException w:name="Quote" w:semiHidden="0" w:uiPriority="29" w:unhideWhenUsed="0" w:qFormat="1"/>
-    <w:lsdException w:name="Intense Quote" w:semiHidden="0" w:uiPriority="30" w:unhideWhenUsed="0" w:qFormat="1"/>
-    <w:lsdException w:name="Medium List 2 Accent 1" w:semiHidden="0" w:uiPriority="66" w:unhideWhenUsed="0"/>
-    <w:lsdException w:name="Medium Grid 1 Accent 1" w:semiHidden="0" w:uiPriority="67" w:unhideWhenUsed="0"/>
-    <w:lsdException w:name="Medium Grid 2 Accent 1" w:semiHidden="0" w:uiPriority="68" w:unhideWhenUsed="0"/>
-    <w:lsdException w:name="Medium Grid 3 Accent 1" w:semiHidden="0" w:uiPriority="69" w:unhideWhenUsed="0"/>
-    <w:lsdException w:name="Dark List Accent 1" w:semiHidden="0" w:uiPriority="70" w:unhideWhenUsed="0"/>
-    <w:lsdException w:name="Colorful Shading Accent 1" w:semiHidden="0" w:uiPriority="71" w:unhideWhenUsed="0"/>
-    <w:lsdException w:name="Colorful List Accent 1" w:semiHidden="0" w:uiPriority="72" w:unhideWhenUsed="0"/>
-    <w:lsdException w:name="Colorful Grid Accent 1" w:semiHidden="0" w:uiPriority="73" w:unhideWhenUsed="0"/>
-    <w:lsdException w:name="Light Shading Accent 2" w:semiHidden="0" w:uiPriority="60" w:unhideWhenUsed="0"/>
-    <w:lsdException w:name="Light List Accent 2" w:semiHidden="0" w:uiPriority="61" w:unhideWhenUsed="0"/>
-    <w:lsdException w:name="Light Grid Accent 2" w:semiHidden="0" w:uiPriority="62" w:unhideWhenUsed="0"/>
-    <w:lsdException w:name="Medium Shading 1 Accent 2" w:semiHidden="0" w:uiPriority="63" w:unhideWhenUsed="0"/>
-    <w:lsdException w:name="Medium Shading 2 Accent 2" w:semiHidden="0" w:uiPriority="64" w:unhideWhenUsed="0"/>
-    <w:lsdException w:name="Medium List 1 Accent 2" w:semiHidden="0" w:uiPriority="65" w:unhideWhenUsed="0"/>
-    <w:lsdException w:name="Medium List 2 Accent 2" w:semiHidden="0" w:uiPriority="66" w:unhideWhenUsed="0"/>
-    <w:lsdException w:name="Medium Grid 1 Accent 2" w:semiHidden="0" w:uiPriority="67" w:unhideWhenUsed="0"/>
-    <w:lsdException w:name="Medium Grid 2 Accent 2" w:semiHidden="0" w:uiPriority="68" w:unhideWhenUsed="0"/>
-    <w:lsdException w:name="Medium Grid 3 Accent 2" w:semiHidden="0" w:uiPriority="69" w:unhideWhenUsed="0"/>
-    <w:lsdException w:name="Dark List Accent 2" w:semiHidden="0" w:uiPriority="70" w:unhideWhenUsed="0"/>
-    <w:lsdException w:name="Colorful Shading Accent 2" w:semiHidden="0" w:uiPriority="71" w:unhideWhenUsed="0"/>
-    <w:lsdException w:name="Colorful List Accent 2" w:semiHidden="0" w:uiPriority="72" w:unhideWhenUsed="0"/>
-    <w:lsdException w:name="Colorful Grid Accent 2" w:semiHidden="0" w:uiPriority="73" w:unhideWhenUsed="0"/>
-    <w:lsdException w:name="Light Shading Accent 3" w:semiHidden="0" w:uiPriority="60" w:unhideWhenUsed="0"/>
-    <w:lsdException w:name="Light List Accent 3" w:semiHidden="0" w:uiPriority="61" w:unhideWhenUsed="0"/>
-    <w:lsdException w:name="Light Grid Accent 3" w:semiHidden="0" w:uiPriority="62" w:unhideWhenUsed="0"/>
-    <w:lsdException w:name="Medium Shading 1 Accent 3" w:semiHidden="0" w:uiPriority="63" w:unhideWhenUsed="0"/>
-    <w:lsdException w:name="Medium Shading 2 Accent 3" w:semiHidden="0" w:uiPriority="64" w:unhideWhenUsed="0"/>
-    <w:lsdException w:name="Medium List 1 Accent 3" w:semiHidden="0" w:uiPriority="65" w:unhideWhenUsed="0"/>
-    <w:lsdException w:name="Medium List 2 Accent 3" w:semiHidden="0" w:uiPriority="66" w:unhideWhenUsed="0"/>
-    <w:lsdException w:name="Medium Grid 1 Accent 3" w:semiHidden="0" w:uiPriority="67" w:unhideWhenUsed="0"/>
-    <w:lsdException w:name="Medium Grid 2 Accent 3" w:semiHidden="0" w:uiPriority="68" w:unhideWhenUsed="0"/>
-    <w:lsdException w:name="Medium Grid 3 Accent 3" w:semiHidden="0" w:uiPriority="69" w:unhideWhenUsed="0"/>
-    <w:lsdException w:name="Dark List Accent 3" w:semiHidden="0" w:uiPriority="70" w:unhideWhenUsed="0"/>
-    <w:lsdException w:name="Colorful Shading Accent 3" w:semiHidden="0" w:uiPriority="71" w:unhideWhenUsed="0"/>
-    <w:lsdException w:name="Colorful List Accent 3" w:semiHidden="0" w:uiPriority="72" w:unhideWhenUsed="0"/>
-    <w:lsdException w:name="Colorful Grid Accent 3" w:semiHidden="0" w:uiPriority="73" w:unhideWhenUsed="0"/>
-    <w:lsdException w:name="Light Shading Accent 4" w:semiHidden="0" w:uiPriority="60" w:unhideWhenUsed="0"/>
-    <w:lsdException w:name="Light List Accent 4" w:semiHidden="0" w:uiPriority="61" w:unhideWhenUsed="0"/>
-    <w:lsdException w:name="Light Grid Accent 4" w:semiHidden="0" w:uiPriority="62" w:unhideWhenUsed="0"/>
-    <w:lsdException w:name="Medium Shading 1 Accent 4" w:semiHidden="0" w:uiPriority="63" w:unhideWhenUsed="0"/>
-    <w:lsdException w:name="Medium Shading 2 Accent 4" w:semiHidden="0" w:uiPriority="64" w:unhideWhenUsed="0"/>
-    <w:lsdException w:name="Medium List 1 Accent 4" w:semiHidden="0" w:uiPriority="65" w:unhideWhenUsed="0"/>
-    <w:lsdException w:name="Medium List 2 Accent 4" w:semiHidden="0" w:uiPriority="66" w:unhideWhenUsed="0"/>
-    <w:lsdException w:name="Medium Grid 1 Accent 4" w:semiHidden="0" w:uiPriority="67" w:unhideWhenUsed="0"/>
-    <w:lsdException w:name="Medium Grid 2 Accent 4" w:semiHidden="0" w:uiPriority="68" w:unhideWhenUsed="0"/>
-    <w:lsdException w:name="Medium Grid 3 Accent 4" w:semiHidden="0" w:uiPriority="69" w:unhideWhenUsed="0"/>
-    <w:lsdException w:name="Dark List Accent 4" w:semiHidden="0" w:uiPriority="70" w:unhideWhenUsed="0"/>
-    <w:lsdException w:name="Colorful Shading Accent 4" w:semiHidden="0" w:uiPriority="71" w:unhideWhenUsed="0"/>
-    <w:lsdException w:name="Colorful List Accent 4" w:semiHidden="0" w:uiPriority="72" w:unhideWhenUsed="0"/>
-    <w:lsdException w:name="Colorful Grid Accent 4" w:semiHidden="0" w:uiPriority="73" w:unhideWhenUsed="0"/>
-    <w:lsdException w:name="Light Shading Accent 5" w:semiHidden="0" w:uiPriority="60" w:unhideWhenUsed="0"/>
-    <w:lsdException w:name="Light List Accent 5" w:semiHidden="0" w:uiPriority="61" w:unhideWhenUsed="0"/>
-    <w:lsdException w:name="Light Grid Accent 5" w:semiHidden="0" w:uiPriority="62" w:unhideWhenUsed="0"/>
-    <w:lsdException w:name="Medium Shading 1 Accent 5" w:semiHidden="0" w:uiPriority="63" w:unhideWhenUsed="0"/>
-    <w:lsdException w:name="Medium Shading 2 Accent 5" w:semiHidden="0" w:uiPriority="64" w:unhideWhenUsed="0"/>
-    <w:lsdException w:name="Medium List 1 Accent 5" w:semiHidden="0" w:uiPriority="65" w:unhideWhenUsed="0"/>
-    <w:lsdException w:name="Medium List 2 Accent 5" w:semiHidden="0" w:uiPriority="66" w:unhideWhenUsed="0"/>
-    <w:lsdException w:name="Medium Grid 1 Accent 5" w:semiHidden="0" w:uiPriority="67" w:unhideWhenUsed="0"/>
-    <w:lsdException w:name="Medium Grid 2 Accent 5" w:semiHidden="0" w:uiPriority="68" w:unhideWhenUsed="0"/>
-    <w:lsdException w:name="Medium Grid 3 Accent 5" w:semiHidden="0" w:uiPriority="69" w:unhideWhenUsed="0"/>
-    <w:lsdException w:name="Dark List Accent 5" w:semiHidden="0" w:uiPriority="70" w:unhideWhenUsed="0"/>
-    <w:lsdException w:name="Colorful Shading Accent 5" w:semiHidden="0" w:uiPriority="71" w:unhideWhenUsed="0"/>
-    <w:lsdException w:name="Colorful List Accent 5" w:semiHidden="0" w:uiPriority="72" w:unhideWhenUsed="0"/>
-    <w:lsdException w:name="Colorful Grid Accent 5" w:semiHidden="0" w:uiPriority="73" w:unhideWhenUsed="0"/>
-    <w:lsdException w:name="Light Shading Accent 6" w:semiHidden="0" w:uiPriority="60" w:unhideWhenUsed="0"/>
-    <w:lsdException w:name="Light List Accent 6" w:semiHidden="0" w:uiPriority="61" w:unhideWhenUsed="0"/>
-    <w:lsdException w:name="Light Grid Accent 6" w:semiHidden="0" w:uiPriority="62" w:unhideWhenUsed="0"/>
-    <w:lsdException w:name="Medium Shading 1 Accent 6" w:semiHidden="0" w:uiPriority="63" w:unhideWhenUsed="0"/>
-    <w:lsdException w:name="Medium Shading 2 Accent 6" w:semiHidden="0" w:uiPriority="64" w:unhideWhenUsed="0"/>
-    <w:lsdException w:name="Medium List 1 Accent 6" w:semiHidden="0" w:uiPriority="65" w:unhideWhenUsed="0"/>
-    <w:lsdException w:name="Medium List 2 Accent 6" w:semiHidden="0" w:uiPriority="66" w:unhideWhenUsed="0"/>
-    <w:lsdException w:name="Medium Grid 1 Accent 6" w:semiHidden="0" w:uiPriority="67" w:unhideWhenUsed="0"/>
-    <w:lsdException w:name="Medium Grid 2 Accent 6" w:semiHidden="0" w:uiPriority="68" w:unhideWhenUsed="0"/>
-    <w:lsdException w:name="Medium Grid 3 Accent 6" w:semiHidden="0" w:uiPriority="69" w:unhideWhenUsed="0"/>
-    <w:lsdException w:name="Dark List Accent 6" w:semiHidden="0" w:uiPriority="70" w:unhideWhenUsed="0"/>
-    <w:lsdException w:name="Colorful Shading Accent 6" w:semiHidden="0" w:uiPriority="71" w:unhideWhenUsed="0"/>
-    <w:lsdException w:name="Colorful List Accent 6" w:semiHidden="0" w:uiPriority="72" w:unhideWhenUsed="0"/>
-    <w:lsdException w:name="Colorful Grid Accent 6" w:semiHidden="0" w:uiPriority="73" w:unhideWhenUsed="0"/>
-    <w:lsdException w:name="Subtle Emphasis" w:semiHidden="0" w:uiPriority="19" w:unhideWhenUsed="0" w:qFormat="1"/>
-    <w:lsdException w:name="Intense Emphasis" w:semiHidden="0" w:uiPriority="21" w:unhideWhenUsed="0" w:qFormat="1"/>
-    <w:lsdException w:name="Subtle Reference" w:semiHidden="0" w:uiPriority="31" w:unhideWhenUsed="0" w:qFormat="1"/>
-    <w:lsdException w:name="Intense Reference" w:semiHidden="0" w:uiPriority="32" w:unhideWhenUsed="0" w:qFormat="1"/>
-    <w:lsdException w:name="Book Title" w:semiHidden="0" w:uiPriority="33" w:unhideWhenUsed="0" w:qFormat="1"/>
-    <w:lsdException w:name="Bibliography" w:uiPriority="37"/>
-    <w:lsdException w:name="TOC Heading" w:uiPriority="39" w:qFormat="1"/>
-  </w:latentStyles>
-  <w:style w:type="paragraph" w:default="1" w:styleId="a">
-    <w:name w:val="Normal"/>
-    <w:uiPriority w:val="1"/>
-    <w:qFormat/>
-    <w:rsid w:val="00BA0057"/>
-    <w:pPr>
-      <w:widowControl w:val="0"/>
-    </w:pPr>
-  </w:style>
-  <w:style w:type="paragraph" w:styleId="1">
-    <w:name w:val="heading 1"/>
-    <w:basedOn w:val="a"/>
-    <w:link w:val="10"/>
-    <w:uiPriority w:val="1"/>
-    <w:qFormat/>
-    <w:rsid w:val="00752B5D"/>
-    <w:pPr>
-      <w:spacing w:beforeLines="100" w:before="240"/>
-      <w:ind w:left="561"/>
-      <w:outlineLvl w:val="0"/>
-    </w:pPr>
-    <w:rPr>
-      <w:rFonts w:ascii="Calibri" w:eastAsia="ＭＳ ゴシック" w:hAnsi="Calibri" w:cs="Cambria"/>
-      <w:b/>
-      <w:bCs/>
-      <w:color w:val="365F91"/>
-      <w:kern w:val="0"/>
-      <w:sz w:val="28"/>
-      <w:szCs w:val="28"/>
-      <w:shd w:val="clear" w:color="auto" w:fill="FDFDFD"/>
-    </w:rPr>
-  </w:style>
-  <w:style w:type="paragraph" w:styleId="20">
-    <w:name w:val="heading 2"/>
-    <w:basedOn w:val="a"/>
-    <w:link w:val="21"/>
-    <w:uiPriority w:val="1"/>
-    <w:qFormat/>
-    <w:rsid w:val="00552CC0"/>
-    <w:pPr>
-      <w:spacing w:beforeLines="100" w:before="240"/>
-      <w:ind w:left="561"/>
-      <w:outlineLvl w:val="1"/>
-    </w:pPr>
-    <w:rPr>
-      <w:rFonts w:ascii="Cambria" w:eastAsia="ＭＳ 明朝" w:hAnsi="Cambria" w:cs="Calibri"/>
-      <w:b/>
-      <w:color w:val="4F81BC"/>
-      <w:kern w:val="0"/>
-      <w:sz w:val="24"/>
-      <w:szCs w:val="22"/>
-    </w:rPr>
-  </w:style>
-  <w:style w:type="paragraph" w:styleId="3">
-    <w:name w:val="heading 3"/>
-    <w:basedOn w:val="a"/>
-    <w:link w:val="30"/>
-    <w:uiPriority w:val="1"/>
-    <w:qFormat/>
-    <w:rsid w:val="00BA0057"/>
-    <w:pPr>
-      <w:ind w:left="1280" w:hanging="360"/>
-      <w:outlineLvl w:val="2"/>
-    </w:pPr>
-    <w:rPr>
-      <w:b/>
-      <w:bCs/>
-    </w:rPr>
-  </w:style>
-  <w:style w:type="paragraph" w:styleId="4">
-    <w:name w:val="heading 4"/>
-    <w:basedOn w:val="3"/>
-    <w:next w:val="a"/>
-    <w:link w:val="40"/>
-    <w:uiPriority w:val="1"/>
-    <w:qFormat/>
-    <w:rsid w:val="00BA0057"/>
-    <w:pPr>
-      <w:spacing w:beforeLines="100" w:before="240"/>
-      <w:ind w:left="1281" w:firstLine="0"/>
-      <w:outlineLvl w:val="3"/>
-    </w:pPr>
-  </w:style>
-  <w:style w:type="character" w:default="1" w:styleId="a0">
-    <w:name w:val="Default Paragraph Font"/>
-    <w:uiPriority w:val="1"/>
-    <w:semiHidden/>
-    <w:unhideWhenUsed/>
-  </w:style>
-  <w:style w:type="table" w:default="1" w:styleId="a1">
-    <w:name w:val="Normal Table"/>
-    <w:uiPriority w:val="99"/>
-    <w:semiHidden/>
-    <w:unhideWhenUsed/>
-    <w:tblPr>
-      <w:tblInd w:w="0" w:type="dxa"/>
-      <w:tblCellMar>
-        <w:top w:w="0" w:type="dxa"/>
-        <w:left w:w="108" w:type="dxa"/>
-        <w:bottom w:w="0" w:type="dxa"/>
-        <w:right w:w="108" w:type="dxa"/>
-      </w:tblCellMar>
-    </w:tblPr>
-  </w:style>
-  <w:style w:type="numbering" w:default="1" w:styleId="a2">
-    <w:name w:val="No List"/>
-    <w:uiPriority w:val="99"/>
-    <w:semiHidden/>
-    <w:unhideWhenUsed/>
-  </w:style>
-  <w:style w:type="character" w:customStyle="1" w:styleId="10">
-    <w:name w:val="見出し 1 (文字)"/>
-    <w:basedOn w:val="a0"/>
-    <w:link w:val="1"/>
-    <w:uiPriority w:val="1"/>
-    <w:rsid w:val="00752B5D"/>
-    <w:rPr>
-      <w:rFonts w:ascii="Calibri" w:eastAsia="ＭＳ ゴシック" w:hAnsi="Calibri" w:cs="Cambria"/>
-      <w:b/>
-      <w:bCs/>
-      <w:color w:val="365F91"/>
-      <w:kern w:val="0"/>
-      <w:sz w:val="28"/>
-      <w:szCs w:val="28"/>
-    </w:rPr>
-  </w:style>
-  <w:style w:type="character" w:customStyle="1" w:styleId="21">
-    <w:name w:val="見出し 2 (文字)"/>
-    <w:basedOn w:val="a0"/>
-    <w:link w:val="20"/>
-    <w:uiPriority w:val="1"/>
-    <w:rsid w:val="00552CC0"/>
-    <w:rPr>
-      <w:rFonts w:ascii="Cambria" w:eastAsia="ＭＳ 明朝" w:hAnsi="Cambria" w:cs="Calibri"/>
-      <w:b/>
-      <w:color w:val="4F81BC"/>
-      <w:kern w:val="0"/>
-      <w:sz w:val="24"/>
-      <w:szCs w:val="22"/>
-    </w:rPr>
-  </w:style>
-  <w:style w:type="character" w:customStyle="1" w:styleId="30">
-    <w:name w:val="見出し 3 (文字)"/>
-    <w:basedOn w:val="a0"/>
-    <w:link w:val="3"/>
-    <w:uiPriority w:val="1"/>
-    <w:rsid w:val="00BA0057"/>
-    <w:rPr>
-      <w:rFonts w:ascii="Calibri" w:eastAsia="Calibri" w:hAnsi="Calibri" w:cs="Calibri"/>
-      <w:b/>
-      <w:bCs/>
-      <w:kern w:val="0"/>
-      <w:sz w:val="22"/>
-      <w:lang w:eastAsia="en-US"/>
-    </w:rPr>
-  </w:style>
-  <w:style w:type="character" w:customStyle="1" w:styleId="40">
-    <w:name w:val="見出し 4 (文字)"/>
-    <w:basedOn w:val="a0"/>
-    <w:link w:val="4"/>
-    <w:uiPriority w:val="1"/>
-    <w:rsid w:val="00BA0057"/>
-    <w:rPr>
-      <w:rFonts w:ascii="Calibri" w:eastAsia="Calibri" w:hAnsi="Calibri" w:cs="Calibri"/>
-      <w:b/>
-      <w:bCs/>
-      <w:kern w:val="0"/>
-      <w:sz w:val="22"/>
-      <w:lang w:eastAsia="en-US"/>
-    </w:rPr>
-  </w:style>
-  <w:style w:type="paragraph" w:styleId="11">
-    <w:name w:val="toc 1"/>
-    <w:basedOn w:val="a"/>
-    <w:uiPriority w:val="39"/>
-    <w:qFormat/>
-    <w:rsid w:val="005619C3"/>
-    <w:pPr>
-      <w:spacing w:before="144"/>
-      <w:ind w:left="565"/>
-    </w:pPr>
-    <w:rPr>
-      <w:rFonts w:ascii="Calibri" w:eastAsia="Calibri" w:hAnsi="Calibri"/>
-      <w:b/>
-      <w:bCs/>
-      <w:sz w:val="24"/>
-      <w:szCs w:val="24"/>
-    </w:rPr>
-  </w:style>
-  <w:style w:type="paragraph" w:styleId="22">
-    <w:name w:val="toc 2"/>
-    <w:basedOn w:val="a"/>
-    <w:uiPriority w:val="39"/>
-    <w:qFormat/>
-    <w:rsid w:val="005619C3"/>
-    <w:pPr>
-      <w:spacing w:before="139"/>
-      <w:ind w:left="781"/>
-    </w:pPr>
-    <w:rPr>
-      <w:rFonts w:eastAsia="Calibri"/>
-    </w:rPr>
-  </w:style>
-  <w:style w:type="paragraph" w:styleId="a3">
-    <w:name w:val="Body Text"/>
-    <w:basedOn w:val="a"/>
-    <w:link w:val="a4"/>
-    <w:uiPriority w:val="1"/>
-    <w:qFormat/>
-    <w:rsid w:val="00BA0057"/>
-  </w:style>
-  <w:style w:type="character" w:customStyle="1" w:styleId="a4">
-    <w:name w:val="本文 (文字)"/>
-    <w:basedOn w:val="a0"/>
-    <w:link w:val="a3"/>
-    <w:uiPriority w:val="1"/>
-    <w:rsid w:val="00BA0057"/>
-    <w:rPr>
-      <w:rFonts w:ascii="Calibri" w:eastAsia="Calibri" w:hAnsi="Calibri" w:cs="Calibri"/>
-      <w:kern w:val="0"/>
-      <w:sz w:val="22"/>
-      <w:lang w:eastAsia="en-US"/>
-    </w:rPr>
-  </w:style>
-  <w:style w:type="paragraph" w:styleId="a5">
-    <w:name w:val="List Paragraph"/>
-    <w:basedOn w:val="a"/>
-    <w:uiPriority w:val="1"/>
-    <w:qFormat/>
-    <w:rsid w:val="00BA0057"/>
-    <w:pPr>
-      <w:ind w:left="1640" w:hanging="360"/>
-    </w:pPr>
-  </w:style>
-  <w:style w:type="paragraph" w:styleId="2">
-    <w:name w:val="Body Text 2"/>
-    <w:basedOn w:val="a5"/>
-    <w:link w:val="23"/>
-    <w:uiPriority w:val="1"/>
-    <w:rsid w:val="00BA0057"/>
-    <w:pPr>
-      <w:numPr>
-        <w:ilvl w:val="1"/>
-        <w:numId w:val="5"/>
-      </w:numPr>
-    </w:pPr>
-  </w:style>
-  <w:style w:type="character" w:customStyle="1" w:styleId="23">
-    <w:name w:val="本文 2 (文字)"/>
-    <w:basedOn w:val="a0"/>
-    <w:link w:val="2"/>
-    <w:uiPriority w:val="1"/>
-    <w:rsid w:val="00BA0057"/>
-    <w:rPr>
-      <w:rFonts w:ascii="Calibri" w:eastAsia="Calibri" w:hAnsi="Calibri" w:cs="Calibri"/>
-      <w:kern w:val="0"/>
-      <w:sz w:val="22"/>
-      <w:lang w:eastAsia="en-US"/>
-    </w:rPr>
-  </w:style>
-  <w:style w:type="character" w:styleId="a6">
-    <w:name w:val="Hyperlink"/>
-    <w:basedOn w:val="a0"/>
-    <w:uiPriority w:val="99"/>
-    <w:rsid w:val="00BA0057"/>
-    <w:rPr>
-      <w:color w:val="0000FF" w:themeColor="hyperlink"/>
-      <w:u w:val="single"/>
-    </w:rPr>
-  </w:style>
-  <w:style w:type="paragraph" w:styleId="a7">
-    <w:name w:val="footnote text"/>
-    <w:basedOn w:val="a"/>
-    <w:link w:val="a8"/>
-    <w:uiPriority w:val="99"/>
-    <w:semiHidden/>
-    <w:rsid w:val="00BA0057"/>
-    <w:pPr>
-      <w:snapToGrid w:val="0"/>
-    </w:pPr>
-  </w:style>
-  <w:style w:type="character" w:customStyle="1" w:styleId="a8">
-    <w:name w:val="脚注文字列 (文字)"/>
-    <w:basedOn w:val="a0"/>
-    <w:link w:val="a7"/>
-    <w:uiPriority w:val="99"/>
-    <w:semiHidden/>
-    <w:rsid w:val="00BA0057"/>
-    <w:rPr>
-      <w:rFonts w:ascii="Calibri" w:eastAsia="Calibri" w:hAnsi="Calibri" w:cs="Calibri"/>
-      <w:kern w:val="0"/>
-      <w:sz w:val="22"/>
-      <w:lang w:eastAsia="en-US"/>
-    </w:rPr>
-  </w:style>
-  <w:style w:type="character" w:styleId="a9">
-    <w:name w:val="footnote reference"/>
-    <w:basedOn w:val="a0"/>
-    <w:uiPriority w:val="99"/>
-    <w:semiHidden/>
-    <w:rsid w:val="00BA0057"/>
-    <w:rPr>
-      <w:vertAlign w:val="superscript"/>
-    </w:rPr>
-  </w:style>
-  <w:style w:type="paragraph" w:styleId="aa">
-    <w:name w:val="Balloon Text"/>
-    <w:basedOn w:val="a"/>
-    <w:link w:val="ab"/>
-    <w:uiPriority w:val="99"/>
-    <w:semiHidden/>
-    <w:unhideWhenUsed/>
-    <w:rsid w:val="00BA0057"/>
-    <w:rPr>
-      <w:rFonts w:asciiTheme="majorHAnsi" w:eastAsiaTheme="majorEastAsia" w:hAnsiTheme="majorHAnsi" w:cstheme="majorBidi"/>
-      <w:sz w:val="18"/>
-      <w:szCs w:val="18"/>
-    </w:rPr>
-  </w:style>
-  <w:style w:type="character" w:customStyle="1" w:styleId="ab">
-    <w:name w:val="吹き出し (文字)"/>
-    <w:basedOn w:val="a0"/>
-    <w:link w:val="aa"/>
-    <w:uiPriority w:val="99"/>
-    <w:semiHidden/>
-    <w:rsid w:val="00BA0057"/>
-    <w:rPr>
-      <w:rFonts w:asciiTheme="majorHAnsi" w:eastAsiaTheme="majorEastAsia" w:hAnsiTheme="majorHAnsi" w:cstheme="majorBidi"/>
-      <w:kern w:val="0"/>
-      <w:sz w:val="18"/>
-      <w:szCs w:val="18"/>
-      <w:lang w:eastAsia="en-US"/>
-    </w:rPr>
-  </w:style>
-  <w:style w:type="paragraph" w:styleId="ac">
-    <w:name w:val="TOC Heading"/>
-    <w:basedOn w:val="1"/>
-    <w:next w:val="a"/>
-    <w:uiPriority w:val="39"/>
-    <w:semiHidden/>
-    <w:unhideWhenUsed/>
-    <w:qFormat/>
-    <w:rsid w:val="00BA0057"/>
-    <w:pPr>
-      <w:keepNext/>
-      <w:keepLines/>
-      <w:widowControl/>
-      <w:spacing w:before="480" w:line="276" w:lineRule="auto"/>
-      <w:ind w:left="0"/>
-      <w:outlineLvl w:val="9"/>
-    </w:pPr>
-    <w:rPr>
-      <w:rFonts w:asciiTheme="majorHAnsi" w:eastAsiaTheme="majorEastAsia" w:hAnsiTheme="majorHAnsi" w:cstheme="majorBidi"/>
-      <w:color w:val="365F91" w:themeColor="accent1" w:themeShade="BF"/>
-    </w:rPr>
-  </w:style>
-  <w:style w:type="paragraph" w:styleId="31">
-    <w:name w:val="toc 3"/>
-    <w:basedOn w:val="a"/>
-    <w:next w:val="a"/>
-    <w:autoRedefine/>
-    <w:uiPriority w:val="39"/>
-    <w:unhideWhenUsed/>
-    <w:rsid w:val="00BA0057"/>
-    <w:pPr>
-      <w:ind w:leftChars="200" w:left="420"/>
-    </w:pPr>
-  </w:style>
-  <w:style w:type="paragraph" w:styleId="ad">
-    <w:name w:val="header"/>
-    <w:basedOn w:val="a"/>
-    <w:link w:val="ae"/>
-    <w:uiPriority w:val="99"/>
-    <w:unhideWhenUsed/>
-    <w:rsid w:val="00702B3C"/>
-    <w:pPr>
-      <w:tabs>
-        <w:tab w:val="center" w:pos="4252"/>
-        <w:tab w:val="right" w:pos="8504"/>
-      </w:tabs>
-      <w:snapToGrid w:val="0"/>
-    </w:pPr>
-  </w:style>
-  <w:style w:type="character" w:customStyle="1" w:styleId="ae">
-    <w:name w:val="ヘッダー (文字)"/>
-    <w:basedOn w:val="a0"/>
-    <w:link w:val="ad"/>
-    <w:uiPriority w:val="99"/>
-    <w:rsid w:val="00702B3C"/>
-  </w:style>
-  <w:style w:type="paragraph" w:styleId="af">
-    <w:name w:val="footer"/>
-    <w:basedOn w:val="a"/>
-    <w:link w:val="af0"/>
-    <w:uiPriority w:val="99"/>
-    <w:unhideWhenUsed/>
-    <w:rsid w:val="00702B3C"/>
-    <w:pPr>
-      <w:tabs>
-        <w:tab w:val="center" w:pos="4252"/>
-        <w:tab w:val="right" w:pos="8504"/>
-      </w:tabs>
-      <w:snapToGrid w:val="0"/>
-    </w:pPr>
-  </w:style>
-  <w:style w:type="character" w:customStyle="1" w:styleId="af0">
-    <w:name w:val="フッター (文字)"/>
-    <w:basedOn w:val="a0"/>
-    <w:link w:val="af"/>
-    <w:uiPriority w:val="99"/>
-    <w:rsid w:val="00702B3C"/>
-  </w:style>
-  <w:style w:type="character" w:styleId="af1">
-    <w:name w:val="FollowedHyperlink"/>
-    <w:basedOn w:val="a0"/>
-    <w:uiPriority w:val="99"/>
-    <w:semiHidden/>
-    <w:unhideWhenUsed/>
-    <w:rsid w:val="00F92F90"/>
-    <w:rPr>
-      <w:color w:val="800080" w:themeColor="followedHyperlink"/>
-      <w:u w:val="single"/>
-    </w:rPr>
-  </w:style>
-  <w:style w:type="character" w:styleId="af2">
-    <w:name w:val="annotation reference"/>
-    <w:basedOn w:val="a0"/>
-    <w:uiPriority w:val="99"/>
-    <w:semiHidden/>
-    <w:unhideWhenUsed/>
-    <w:rsid w:val="00061945"/>
-    <w:rPr>
-      <w:sz w:val="18"/>
-      <w:szCs w:val="18"/>
-    </w:rPr>
-  </w:style>
-  <w:style w:type="paragraph" w:styleId="af3">
-    <w:name w:val="annotation text"/>
-    <w:basedOn w:val="a"/>
-    <w:link w:val="af4"/>
-    <w:uiPriority w:val="99"/>
-    <w:semiHidden/>
-    <w:unhideWhenUsed/>
-    <w:rsid w:val="00061945"/>
-  </w:style>
-  <w:style w:type="character" w:customStyle="1" w:styleId="af4">
-    <w:name w:val="コメント文字列 (文字)"/>
-    <w:basedOn w:val="a0"/>
-    <w:link w:val="af3"/>
-    <w:uiPriority w:val="99"/>
-    <w:semiHidden/>
-    <w:rsid w:val="00061945"/>
-  </w:style>
-  <w:style w:type="paragraph" w:styleId="af5">
-    <w:name w:val="annotation subject"/>
-    <w:basedOn w:val="af3"/>
-    <w:next w:val="af3"/>
-    <w:link w:val="af6"/>
-    <w:uiPriority w:val="99"/>
-    <w:semiHidden/>
-    <w:unhideWhenUsed/>
-    <w:rsid w:val="00061945"/>
-    <w:rPr>
-      <w:b/>
-      <w:bCs/>
-    </w:rPr>
-  </w:style>
-  <w:style w:type="character" w:customStyle="1" w:styleId="af6">
-    <w:name w:val="コメント内容 (文字)"/>
-    <w:basedOn w:val="af4"/>
-    <w:link w:val="af5"/>
-    <w:uiPriority w:val="99"/>
-    <w:semiHidden/>
-    <w:rsid w:val="00061945"/>
-    <w:rPr>
-      <w:b/>
-      <w:bCs/>
-    </w:rPr>
-  </w:style>
-  <w:style w:type="paragraph" w:styleId="af7">
-    <w:name w:val="Revision"/>
-    <w:hidden/>
-    <w:uiPriority w:val="99"/>
-    <w:semiHidden/>
-    <w:rsid w:val="002B5BE2"/>
-  </w:style>
-</w:styles>
-</file>
-
-<file path=word/stylesWithEffects.xml><?xml version="1.0" encoding="utf-8"?>
-<w:styles xmlns:wpc="http://schemas.microsoft.com/office/word/2010/wordprocessingCanvas" xmlns:mc="http://schemas.openxmlformats.org/markup-compatibility/2006" xmlns:o="urn:schemas-microsoft-com:office:office" xmlns:r="http://schemas.openxmlformats.org/officeDocument/2006/relationships" xmlns:m="http://schemas.openxmlformats.org/officeDocument/2006/math" xmlns:v="urn:schemas-microsoft-com:vml" xmlns:wp14="http://schemas.microsoft.com/office/word/2010/wordprocessingDrawing" xmlns:wp="http://schemas.openxmlformats.org/drawingml/2006/wordprocessingDrawing" xmlns:w10="urn:schemas-microsoft-com:office:word" xmlns:w="http://schemas.openxmlformats.org/wordprocessingml/2006/main" xmlns:w14="http://schemas.microsoft.com/office/word/2010/wordml" xmlns:wpg="http://schemas.microsoft.com/office/word/2010/wordprocessingGroup" xmlns:wpi="http://schemas.microsoft.com/office/word/2010/wordprocessingInk" xmlns:wne="http://schemas.microsoft.com/office/word/2006/wordml" xmlns:wps="http://schemas.microsoft.com/office/word/2010/wordprocessingShape" mc:Ignorable="w14 wp14">
-  <w:docDefaults>
-    <w:rPrDefault>
-      <w:rPr>
-        <w:rFonts w:asciiTheme="minorHAnsi" w:eastAsiaTheme="minorEastAsia" w:hAnsiTheme="minorHAnsi" w:cstheme="minorBidi"/>
-        <w:kern w:val="2"/>
-        <w:sz w:val="21"/>
-        <w:szCs w:val="21"/>
-        <w:lang w:val="en-US" w:eastAsia="ja-JP" w:bidi="ar-SA"/>
-      </w:rPr>
-    </w:rPrDefault>
-    <w:pPrDefault/>
-  </w:docDefaults>
-  <w:latentStyles w:defLockedState="0" w:defUIPriority="99" w:defSemiHidden="1" w:defUnhideWhenUsed="1" w:defQFormat="0" w:count="267">
-    <w:lsdException w:name="Normal" w:semiHidden="0" w:uiPriority="1" w:unhideWhenUsed="0" w:qFormat="1"/>
-    <w:lsdException w:name="heading 1" w:semiHidden="0" w:uiPriority="1" w:unhideWhenUsed="0" w:qFormat="1"/>
-    <w:lsdException w:name="heading 2" w:uiPriority="1" w:qFormat="1"/>
-    <w:lsdException w:name="heading 3" w:uiPriority="1" w:qFormat="1"/>
-    <w:lsdException w:name="heading 4" w:uiPriority="1" w:qFormat="1"/>
-    <w:lsdException w:name="heading 5" w:uiPriority="9" w:qFormat="1"/>
-    <w:lsdException w:name="heading 6" w:uiPriority="9" w:qFormat="1"/>
-    <w:lsdException w:name="heading 7" w:uiPriority="9" w:qFormat="1"/>
-    <w:lsdException w:name="heading 8" w:uiPriority="9" w:qFormat="1"/>
-    <w:lsdException w:name="heading 9" w:uiPriority="9" w:qFormat="1"/>
-    <w:lsdException w:name="toc 1" w:uiPriority="39" w:qFormat="1"/>
-    <w:lsdException w:name="toc 2" w:uiPriority="39" w:qFormat="1"/>
-    <w:lsdException w:name="toc 3" w:uiPriority="39"/>
-    <w:lsdException w:name="toc 4" w:uiPriority="39"/>
-    <w:lsdException w:name="toc 5" w:uiPriority="39"/>
-    <w:lsdException w:name="toc 6" w:uiPriority="39"/>
-    <w:lsdException w:name="toc 7" w:uiPriority="39"/>
-    <w:lsdException w:name="toc 8" w:uiPriority="39"/>
-    <w:lsdException w:name="toc 9" w:uiPriority="39"/>
-    <w:lsdException w:name="caption" w:uiPriority="35" w:qFormat="1"/>
-    <w:lsdException w:name="Title" w:semiHidden="0" w:uiPriority="10" w:unhideWhenUsed="0" w:qFormat="1"/>
-    <w:lsdException w:name="Default Paragraph Font" w:uiPriority="1"/>
-    <w:lsdException w:name="Body Text" w:uiPriority="1" w:qFormat="1"/>
-    <w:lsdException w:name="Subtitle" w:uiPriority="11" w:unhideWhenUsed="0" w:qFormat="1"/>
-    <w:lsdException w:name="Body Text 2" w:uiPriority="1"/>
-    <w:lsdException w:name="Strong" w:semiHidden="0" w:uiPriority="22" w:unhideWhenUsed="0" w:qFormat="1"/>
-    <w:lsdException w:name="Emphasis" w:semiHidden="0" w:uiPriority="20" w:unhideWhenUsed="0" w:qFormat="1"/>
-    <w:lsdException w:name="Table Grid" w:semiHidden="0" w:uiPriority="59" w:unhideWhenUsed="0"/>
-    <w:lsdException w:name="Placeholder Text" w:unhideWhenUsed="0"/>
-    <w:lsdException w:name="No Spacing" w:semiHidden="0" w:uiPriority="1" w:unhideWhenUsed="0" w:qFormat="1"/>
-    <w:lsdException w:name="Light Shading" w:semiHidden="0" w:uiPriority="60" w:unhideWhenUsed="0"/>
-    <w:lsdException w:name="Light List" w:semiHidden="0" w:uiPriority="61" w:unhideWhenUsed="0"/>
-    <w:lsdException w:name="Light Grid" w:semiHidden="0" w:uiPriority="62" w:unhideWhenUsed="0"/>
-    <w:lsdException w:name="Medium Shading 1" w:semiHidden="0" w:uiPriority="63" w:unhideWhenUsed="0"/>
-    <w:lsdException w:name="Medium Shading 2" w:semiHidden="0" w:uiPriority="64" w:unhideWhenUsed="0"/>
-    <w:lsdException w:name="Medium List 1" w:semiHidden="0" w:uiPriority="65" w:unhideWhenUsed="0"/>
-    <w:lsdException w:name="Medium List 2" w:semiHidden="0" w:uiPriority="66" w:unhideWhenUsed="0"/>
-    <w:lsdException w:name="Medium Grid 1" w:semiHidden="0" w:uiPriority="67" w:unhideWhenUsed="0"/>
-    <w:lsdException w:name="Medium Grid 2" w:semiHidden="0" w:uiPriority="68" w:unhideWhenUsed="0"/>
-    <w:lsdException w:name="Medium Grid 3" w:semiHidden="0" w:uiPriority="69" w:unhideWhenUsed="0"/>
-    <w:lsdException w:name="Dark List" w:semiHidden="0" w:uiPriority="70" w:unhideWhenUsed="0"/>
-    <w:lsdException w:name="Colorful Shading" w:semiHidden="0" w:uiPriority="71" w:unhideWhenUsed="0"/>
-    <w:lsdException w:name="Colorful List" w:semiHidden="0" w:uiPriority="72" w:unhideWhenUsed="0"/>
-    <w:lsdException w:name="Colorful Grid" w:semiHidden="0" w:uiPriority="73" w:unhideWhenUsed="0"/>
-    <w:lsdException w:name="Light Shading Accent 1" w:semiHidden="0" w:uiPriority="60" w:unhideWhenUsed="0"/>
-    <w:lsdException w:name="Light List Accent 1" w:semiHidden="0" w:uiPriority="61" w:unhideWhenUsed="0"/>
-    <w:lsdException w:name="Light Grid Accent 1" w:semiHidden="0" w:uiPriority="62" w:unhideWhenUsed="0"/>
-    <w:lsdException w:name="Medium Shading 1 Accent 1" w:semiHidden="0" w:uiPriority="63" w:unhideWhenUsed="0"/>
-    <w:lsdException w:name="Medium Shading 2 Accent 1" w:semiHidden="0" w:uiPriority="64" w:unhideWhenUsed="0"/>
-    <w:lsdException w:name="Medium List 1 Accent 1" w:semiHidden="0" w:uiPriority="65" w:unhideWhenUsed="0"/>
-    <w:lsdException w:name="Revision" w:unhideWhenUsed="0"/>
-    <w:lsdException w:name="List Paragraph" w:semiHidden="0" w:uiPriority="1" w:unhideWhenUsed="0" w:qFormat="1"/>
-    <w:lsdException w:name="Quote" w:semiHidden="0" w:uiPriority="29" w:unhideWhenUsed="0" w:qFormat="1"/>
-    <w:lsdException w:name="Intense Quote" w:semiHidden="0" w:uiPriority="30" w:unhideWhenUsed="0" w:qFormat="1"/>
-    <w:lsdException w:name="Medium List 2 Accent 1" w:semiHidden="0" w:uiPriority="66" w:unhideWhenUsed="0"/>
-    <w:lsdException w:name="Medium Grid 1 Accent 1" w:semiHidden="0" w:uiPriority="67" w:unhideWhenUsed="0"/>
-    <w:lsdException w:name="Medium Grid 2 Accent 1" w:semiHidden="0" w:uiPriority="68" w:unhideWhenUsed="0"/>
-    <w:lsdException w:name="Medium Grid 3 Accent 1" w:semiHidden="0" w:uiPriority="69" w:unhideWhenUsed="0"/>
-    <w:lsdException w:name="Dark List Accent 1" w:semiHidden="0" w:uiPriority="70" w:unhideWhenUsed="0"/>
-    <w:lsdException w:name="Colorful Shading Accent 1" w:semiHidden="0" w:uiPriority="71" w:unhideWhenUsed="0"/>
-    <w:lsdException w:name="Colorful List Accent 1" w:semiHidden="0" w:uiPriority="72" w:unhideWhenUsed="0"/>
-    <w:lsdException w:name="Colorful Grid Accent 1" w:semiHidden="0" w:uiPriority="73" w:unhideWhenUsed="0"/>
-    <w:lsdException w:name="Light Shading Accent 2" w:semiHidden="0" w:uiPriority="60" w:unhideWhenUsed="0"/>
-    <w:lsdException w:name="Light List Accent 2" w:semiHidden="0" w:uiPriority="61" w:unhideWhenUsed="0"/>
-    <w:lsdException w:name="Light Grid Accent 2" w:semiHidden="0" w:uiPriority="62" w:unhideWhenUsed="0"/>
-    <w:lsdException w:name="Medium Shading 1 Accent 2" w:semiHidden="0" w:uiPriority="63" w:unhideWhenUsed="0"/>
-    <w:lsdException w:name="Medium Shading 2 Accent 2" w:semiHidden="0" w:uiPriority="64" w:unhideWhenUsed="0"/>
-    <w:lsdException w:name="Medium List 1 Accent 2" w:semiHidden="0" w:uiPriority="65" w:unhideWhenUsed="0"/>
-    <w:lsdException w:name="Medium List 2 Accent 2" w:semiHidden="0" w:uiPriority="66" w:unhideWhenUsed="0"/>
-    <w:lsdException w:name="Medium Grid 1 Accent 2" w:semiHidden="0" w:uiPriority="67" w:unhideWhenUsed="0"/>
-    <w:lsdException w:name="Medium Grid 2 Accent 2" w:semiHidden="0" w:uiPriority="68" w:unhideWhenUsed="0"/>
-    <w:lsdException w:name="Medium Grid 3 Accent 2" w:semiHidden="0" w:uiPriority="69" w:unhideWhenUsed="0"/>
-    <w:lsdException w:name="Dark List Accent 2" w:semiHidden="0" w:uiPriority="70" w:unhideWhenUsed="0"/>
-    <w:lsdException w:name="Colorful Shading Accent 2" w:semiHidden="0" w:uiPriority="71" w:unhideWhenUsed="0"/>
-    <w:lsdException w:name="Colorful List Accent 2" w:semiHidden="0" w:uiPriority="72" w:unhideWhenUsed="0"/>
-    <w:lsdException w:name="Colorful Grid Accent 2" w:semiHidden="0" w:uiPriority="73" w:unhideWhenUsed="0"/>
-    <w:lsdException w:name="Light Shading Accent 3" w:semiHidden="0" w:uiPriority="60" w:unhideWhenUsed="0"/>
-    <w:lsdException w:name="Light List Accent 3" w:semiHidden="0" w:uiPriority="61" w:unhideWhenUsed="0"/>
-    <w:lsdException w:name="Light Grid Accent 3" w:semiHidden="0" w:uiPriority="62" w:unhideWhenUsed="0"/>
-    <w:lsdException w:name="Medium Shading 1 Accent 3" w:semiHidden="0" w:uiPriority="63" w:unhideWhenUsed="0"/>
-    <w:lsdException w:name="Medium Shading 2 Accent 3" w:semiHidden="0" w:uiPriority="64" w:unhideWhenUsed="0"/>
-    <w:lsdException w:name="Medium List 1 Accent 3" w:semiHidden="0" w:uiPriority="65" w:unhideWhenUsed="0"/>
-    <w:lsdException w:name="Medium List 2 Accent 3" w:semiHidden="0" w:uiPriority="66" w:unhideWhenUsed="0"/>
-    <w:lsdException w:name="Medium Grid 1 Accent 3" w:semiHidden="0" w:uiPriority="67" w:unhideWhenUsed="0"/>
-    <w:lsdException w:name="Medium Grid 2 Accent 3" w:semiHidden="0" w:uiPriority="68" w:unhideWhenUsed="0"/>
-    <w:lsdException w:name="Medium Grid 3 Accent 3" w:semiHidden="0" w:uiPriority="69" w:unhideWhenUsed="0"/>
-    <w:lsdException w:name="Dark List Accent 3" w:semiHidden="0" w:uiPriority="70" w:unhideWhenUsed="0"/>
-    <w:lsdException w:name="Colorful Shading Accent 3" w:semiHidden="0" w:uiPriority="71" w:unhideWhenUsed="0"/>
-    <w:lsdException w:name="Colorful List Accent 3" w:semiHidden="0" w:uiPriority="72" w:unhideWhenUsed="0"/>
-    <w:lsdException w:name="Colorful Grid Accent 3" w:semiHidden="0" w:uiPriority="73" w:unhideWhenUsed="0"/>
-    <w:lsdException w:name="Light Shading Accent 4" w:semiHidden="0" w:uiPriority="60" w:unhideWhenUsed="0"/>
-    <w:lsdException w:name="Light List Accent 4" w:semiHidden="0" w:uiPriority="61" w:unhideWhenUsed="0"/>
-    <w:lsdException w:name="Light Grid Accent 4" w:semiHidden="0" w:uiPriority="62" w:unhideWhenUsed="0"/>
-    <w:lsdException w:name="Medium Shading 1 Accent 4" w:semiHidden="0" w:uiPriority="63" w:unhideWhenUsed="0"/>
-    <w:lsdException w:name="Medium Shading 2 Accent 4" w:semiHidden="0" w:uiPriority="64" w:unhideWhenUsed="0"/>
-    <w:lsdException w:name="Medium List 1 Accent 4" w:semiHidden="0" w:uiPriority="65" w:unhideWhenUsed="0"/>
-    <w:lsdException w:name="Medium List 2 Accent 4" w:semiHidden="0" w:uiPriority="66" w:unhideWhenUsed="0"/>
-    <w:lsdException w:name="Medium Grid 1 Accent 4" w:semiHidden="0" w:uiPriority="67" w:unhideWhenUsed="0"/>
-    <w:lsdException w:name="Medium Grid 2 Accent 4" w:semiHidden="0" w:uiPriority="68" w:unhideWhenUsed="0"/>
-    <w:lsdException w:name="Medium Grid 3 Accent 4" w:semiHidden="0" w:uiPriority="69" w:unhideWhenUsed="0"/>
-    <w:lsdException w:name="Dark List Accent 4" w:semiHidden="0" w:uiPriority="70" w:unhideWhenUsed="0"/>
-    <w:lsdException w:name="Colorful Shading Accent 4" w:semiHidden="0" w:uiPriority="71" w:unhideWhenUsed="0"/>
-    <w:lsdException w:name="Colorful List Accent 4" w:semiHidden="0" w:uiPriority="72" w:unhideWhenUsed="0"/>
-    <w:lsdException w:name="Colorful Grid Accent 4" w:semiHidden="0" w:uiPriority="73" w:unhideWhenUsed="0"/>
-    <w:lsdException w:name="Light Shading Accent 5" w:semiHidden="0" w:uiPriority="60" w:unhideWhenUsed="0"/>
-    <w:lsdException w:name="Light List Accent 5" w:semiHidden="0" w:uiPriority="61" w:unhideWhenUsed="0"/>
-    <w:lsdException w:name="Light Grid Accent 5" w:semiHidden="0" w:uiPriority="62" w:unhideWhenUsed="0"/>
-    <w:lsdException w:name="Medium Shading 1 Accent 5" w:semiHidden="0" w:uiPriority="63" w:unhideWhenUsed="0"/>
-    <w:lsdException w:name="Medium Shading 2 Accent 5" w:semiHidden="0" w:uiPriority="64" w:unhideWhenUsed="0"/>
-    <w:lsdException w:name="Medium List 1 Accent 5" w:semiHidden="0" w:uiPriority="65" w:unhideWhenUsed="0"/>
-    <w:lsdException w:name="Medium List 2 Accent 5" w:semiHidden="0" w:uiPriority="66" w:unhideWhenUsed="0"/>
-    <w:lsdException w:name="Medium Grid 1 Accent 5" w:semiHidden="0" w:uiPriority="67" w:unhideWhenUsed="0"/>
-    <w:lsdException w:name="Medium Grid 2 Accent 5" w:semiHidden="0" w:uiPriority="68" w:unhideWhenUsed="0"/>
-    <w:lsdException w:name="Medium Grid 3 Accent 5" w:semiHidden="0" w:uiPriority="69" w:unhideWhenUsed="0"/>
-    <w:lsdException w:name="Dark List Accent 5" w:semiHidden="0" w:uiPriority="70" w:unhideWhenUsed="0"/>
-    <w:lsdException w:name="Colorful Shading Accent 5" w:semiHidden="0" w:uiPriority="71" w:unhideWhenUsed="0"/>
-    <w:lsdException w:name="Colorful List Accent 5" w:semiHidden="0" w:uiPriority="72" w:unhideWhenUsed="0"/>
-    <w:lsdException w:name="Colorful Grid Accent 5" w:semiHidden="0" w:uiPriority="73" w:unhideWhenUsed="0"/>
-    <w:lsdException w:name="Light Shading Accent 6" w:semiHidden="0" w:uiPriority="60" w:unhideWhenUsed="0"/>
-    <w:lsdException w:name="Light List Accent 6" w:semiHidden="0" w:uiPriority="61" w:unhideWhenUsed="0"/>
-    <w:lsdException w:name="Light Grid Accent 6" w:semiHidden="0" w:uiPriority="62" w:unhideWhenUsed="0"/>
-    <w:lsdException w:name="Medium Shading 1 Accent 6" w:semiHidden="0" w:uiPriority="63" w:unhideWhenUsed="0"/>
-    <w:lsdException w:name="Medium Shading 2 Accent 6" w:semiHidden="0" w:uiPriority="64" w:unhideWhenUsed="0"/>
-    <w:lsdException w:name="Medium List 1 Accent 6" w:semiHidden="0" w:uiPriority="65" w:unhideWhenUsed="0"/>
-    <w:lsdException w:name="Medium List 2 Accent 6" w:semiHidden="0" w:uiPriority="66" w:unhideWhenUsed="0"/>
-    <w:lsdException w:name="Medium Grid 1 Accent 6" w:semiHidden="0" w:uiPriority="67" w:unhideWhenUsed="0"/>
-    <w:lsdException w:name="Medium Grid 2 Accent 6" w:semiHidden="0" w:uiPriority="68" w:unhideWhenUsed="0"/>
-    <w:lsdException w:name="Medium Grid 3 Accent 6" w:semiHidden="0" w:uiPriority="69" w:unhideWhenUsed="0"/>
-    <w:lsdException w:name="Dark List Accent 6" w:semiHidden="0" w:uiPriority="70" w:unhideWhenUsed="0"/>
-    <w:lsdException w:name="Colorful Shading Accent 6" w:semiHidden="0" w:uiPriority="71" w:unhideWhenUsed="0"/>
-    <w:lsdException w:name="Colorful List Accent 6" w:semiHidden="0" w:uiPriority="72" w:unhideWhenUsed="0"/>
-    <w:lsdException w:name="Colorful Grid Accent 6" w:semiHidden="0" w:uiPriority="73" w:unhideWhenUsed="0"/>
-    <w:lsdException w:name="Subtle Emphasis" w:semiHidden="0" w:uiPriority="19" w:unhideWhenUsed="0" w:qFormat="1"/>
-    <w:lsdException w:name="Intense Emphasis" w:semiHidden="0" w:uiPriority="21" w:unhideWhenUsed="0" w:qFormat="1"/>
-    <w:lsdException w:name="Subtle Reference" w:semiHidden="0" w:uiPriority="31" w:unhideWhenUsed="0" w:qFormat="1"/>
-    <w:lsdException w:name="Intense Reference" w:semiHidden="0" w:uiPriority="32" w:unhideWhenUsed="0" w:qFormat="1"/>
-    <w:lsdException w:name="Book Title" w:semiHidden="0" w:uiPriority="33" w:unhideWhenUsed="0" w:qFormat="1"/>
-    <w:lsdException w:name="Bibliography" w:uiPriority="37"/>
-    <w:lsdException w:name="TOC Heading" w:uiPriority="39" w:qFormat="1"/>
+  <w:latentStyles w:defLockedState="0" w:defUIPriority="99" w:defSemiHidden="0" w:defUnhideWhenUsed="0" w:defQFormat="0" w:count="371">
+    <w:lsdException w:name="Normal" w:uiPriority="1" w:qFormat="1"/>
+    <w:lsdException w:name="heading 1" w:uiPriority="1" w:qFormat="1"/>
+    <w:lsdException w:name="heading 2" w:semiHidden="1" w:uiPriority="1" w:unhideWhenUsed="1" w:qFormat="1"/>
+    <w:lsdException w:name="heading 3" w:semiHidden="1" w:uiPriority="1" w:unhideWhenUsed="1" w:qFormat="1"/>
+    <w:lsdException w:name="heading 4" w:semiHidden="1" w:uiPriority="1" w:unhideWhenUsed="1" w:qFormat="1"/>
+    <w:lsdException w:name="heading 5" w:semiHidden="1" w:uiPriority="9" w:unhideWhenUsed="1" w:qFormat="1"/>
+    <w:lsdException w:name="heading 6" w:semiHidden="1" w:uiPriority="9" w:unhideWhenUsed="1" w:qFormat="1"/>
+    <w:lsdException w:name="heading 7" w:semiHidden="1" w:uiPriority="9" w:unhideWhenUsed="1" w:qFormat="1"/>
+    <w:lsdException w:name="heading 8" w:semiHidden="1" w:uiPriority="9" w:unhideWhenUsed="1" w:qFormat="1"/>
+    <w:lsdException w:name="heading 9" w:semiHidden="1" w:uiPriority="9" w:unhideWhenUsed="1" w:qFormat="1"/>
+    <w:lsdException w:name="index 1" w:semiHidden="1" w:unhideWhenUsed="1"/>
+    <w:lsdException w:name="index 2" w:semiHidden="1" w:unhideWhenUsed="1"/>
+    <w:lsdException w:name="index 3" w:semiHidden="1" w:unhideWhenUsed="1"/>
+    <w:lsdException w:name="index 4" w:semiHidden="1" w:unhideWhenUsed="1"/>
+    <w:lsdException w:name="index 5" w:semiHidden="1" w:unhideWhenUsed="1"/>
+    <w:lsdException w:name="index 6" w:semiHidden="1" w:unhideWhenUsed="1"/>
+    <w:lsdException w:name="index 7" w:semiHidden="1" w:unhideWhenUsed="1"/>
+    <w:lsdException w:name="index 8" w:semiHidden="1" w:unhideWhenUsed="1"/>
+    <w:lsdException w:name="index 9" w:semiHidden="1" w:unhideWhenUsed="1"/>
+    <w:lsdException w:name="toc 1" w:semiHidden="1" w:uiPriority="39" w:unhideWhenUsed="1" w:qFormat="1"/>
+    <w:lsdException w:name="toc 2" w:semiHidden="1" w:uiPriority="39" w:unhideWhenUsed="1" w:qFormat="1"/>
+    <w:lsdException w:name="toc 3" w:semiHidden="1" w:uiPriority="39" w:unhideWhenUsed="1"/>
+    <w:lsdException w:name="toc 4" w:semiHidden="1" w:uiPriority="39" w:unhideWhenUsed="1"/>
+    <w:lsdException w:name="toc 5" w:semiHidden="1" w:uiPriority="39" w:unhideWhenUsed="1"/>
+    <w:lsdException w:name="toc 6" w:semiHidden="1" w:uiPriority="39" w:unhideWhenUsed="1"/>
+    <w:lsdException w:name="toc 7" w:semiHidden="1" w:uiPriority="39" w:unhideWhenUsed="1"/>
+    <w:lsdException w:name="toc 8" w:semiHidden="1" w:uiPriority="39" w:unhideWhenUsed="1"/>
+    <w:lsdException w:name="toc 9" w:semiHidden="1" w:uiPriority="39" w:unhideWhenUsed="1"/>
+    <w:lsdException w:name="Normal Indent" w:semiHidden="1" w:unhideWhenUsed="1"/>
+    <w:lsdException w:name="footnote text" w:semiHidden="1" w:unhideWhenUsed="1"/>
+    <w:lsdException w:name="annotation text" w:semiHidden="1" w:unhideWhenUsed="1"/>
+    <w:lsdException w:name="header" w:semiHidden="1" w:unhideWhenUsed="1"/>
+    <w:lsdException w:name="footer" w:semiHidden="1" w:unhideWhenUsed="1"/>
+    <w:lsdException w:name="index heading" w:semiHidden="1" w:unhideWhenUsed="1"/>
+    <w:lsdException w:name="caption" w:semiHidden="1" w:uiPriority="35" w:unhideWhenUsed="1" w:qFormat="1"/>
+    <w:lsdException w:name="table of figures" w:semiHidden="1" w:unhideWhenUsed="1"/>
+    <w:lsdException w:name="envelope address" w:semiHidden="1" w:unhideWhenUsed="1"/>
+    <w:lsdException w:name="envelope return" w:semiHidden="1" w:unhideWhenUsed="1"/>
+    <w:lsdException w:name="footnote reference" w:semiHidden="1" w:unhideWhenUsed="1"/>
+    <w:lsdException w:name="annotation reference" w:semiHidden="1" w:unhideWhenUsed="1"/>
+    <w:lsdException w:name="line number" w:semiHidden="1" w:unhideWhenUsed="1"/>
+    <w:lsdException w:name="page number" w:semiHidden="1" w:unhideWhenUsed="1"/>
+    <w:lsdException w:name="endnote reference" w:semiHidden="1" w:unhideWhenUsed="1"/>
+    <w:lsdException w:name="endnote text" w:semiHidden="1" w:unhideWhenUsed="1"/>
+    <w:lsdException w:name="table of authorities" w:semiHidden="1" w:unhideWhenUsed="1"/>
+    <w:lsdException w:name="macro" w:semiHidden="1" w:unhideWhenUsed="1"/>
+    <w:lsdException w:name="toa heading" w:semiHidden="1" w:unhideWhenUsed="1"/>
+    <w:lsdException w:name="List" w:semiHidden="1" w:unhideWhenUsed="1"/>
+    <w:lsdException w:name="List Bullet" w:semiHidden="1" w:unhideWhenUsed="1"/>
+    <w:lsdException w:name="List Number" w:semiHidden="1" w:unhideWhenUsed="1"/>
+    <w:lsdException w:name="List 2" w:semiHidden="1" w:unhideWhenUsed="1"/>
+    <w:lsdException w:name="List 3" w:semiHidden="1" w:unhideWhenUsed="1"/>
+    <w:lsdException w:name="List 4" w:semiHidden="1" w:unhideWhenUsed="1"/>
+    <w:lsdException w:name="List 5" w:semiHidden="1" w:unhideWhenUsed="1"/>
+    <w:lsdException w:name="List Bullet 2" w:semiHidden="1" w:unhideWhenUsed="1"/>
+    <w:lsdException w:name="List Bullet 3" w:semiHidden="1" w:unhideWhenUsed="1"/>
+    <w:lsdException w:name="List Bullet 4" w:semiHidden="1" w:unhideWhenUsed="1"/>
+    <w:lsdException w:name="List Bullet 5" w:semiHidden="1" w:unhideWhenUsed="1"/>
+    <w:lsdException w:name="List Number 2" w:semiHidden="1" w:unhideWhenUsed="1"/>
+    <w:lsdException w:name="List Number 3" w:semiHidden="1" w:unhideWhenUsed="1"/>
+    <w:lsdException w:name="List Number 4" w:semiHidden="1" w:unhideWhenUsed="1"/>
+    <w:lsdException w:name="List Number 5" w:semiHidden="1" w:unhideWhenUsed="1"/>
+    <w:lsdException w:name="Title" w:uiPriority="10" w:qFormat="1"/>
+    <w:lsdException w:name="Closing" w:semiHidden="1" w:unhideWhenUsed="1"/>
+    <w:lsdException w:name="Signature" w:semiHidden="1" w:unhideWhenUsed="1"/>
+    <w:lsdException w:name="Default Paragraph Font" w:semiHidden="1" w:uiPriority="1" w:unhideWhenUsed="1"/>
+    <w:lsdException w:name="Body Text" w:semiHidden="1" w:uiPriority="1" w:unhideWhenUsed="1" w:qFormat="1"/>
+    <w:lsdException w:name="Body Text Indent" w:semiHidden="1" w:unhideWhenUsed="1"/>
+    <w:lsdException w:name="List Continue" w:semiHidden="1" w:unhideWhenUsed="1"/>
+    <w:lsdException w:name="List Continue 2" w:semiHidden="1" w:unhideWhenUsed="1"/>
+    <w:lsdException w:name="List Continue 3" w:semiHidden="1" w:unhideWhenUsed="1"/>
+    <w:lsdException w:name="List Continue 4" w:semiHidden="1" w:unhideWhenUsed="1"/>
+    <w:lsdException w:name="List Continue 5" w:semiHidden="1" w:unhideWhenUsed="1"/>
+    <w:lsdException w:name="Message Header" w:semiHidden="1" w:unhideWhenUsed="1"/>
+    <w:lsdException w:name="Subtitle" w:semiHidden="1" w:uiPriority="11" w:qFormat="1"/>
+    <w:lsdException w:name="Salutation" w:semiHidden="1" w:unhideWhenUsed="1"/>
+    <w:lsdException w:name="Date" w:semiHidden="1" w:unhideWhenUsed="1"/>
+    <w:lsdException w:name="Body Text First Indent" w:semiHidden="1" w:unhideWhenUsed="1"/>
+    <w:lsdException w:name="Body Text First Indent 2" w:semiHidden="1" w:unhideWhenUsed="1"/>
+    <w:lsdException w:name="Note Heading" w:semiHidden="1" w:unhideWhenUsed="1"/>
+    <w:lsdException w:name="Body Text 2" w:semiHidden="1" w:uiPriority="1" w:unhideWhenUsed="1"/>
+    <w:lsdException w:name="Body Text 3" w:semiHidden="1" w:unhideWhenUsed="1"/>
+    <w:lsdException w:name="Body Text Indent 2" w:semiHidden="1" w:unhideWhenUsed="1"/>
+    <w:lsdException w:name="Body Text Indent 3" w:semiHidden="1" w:unhideWhenUsed="1"/>
+    <w:lsdException w:name="Block Text" w:semiHidden="1" w:unhideWhenUsed="1"/>
+    <w:lsdException w:name="Hyperlink" w:semiHidden="1" w:unhideWhenUsed="1"/>
+    <w:lsdException w:name="FollowedHyperlink" w:semiHidden="1" w:unhideWhenUsed="1"/>
+    <w:lsdException w:name="Strong" w:uiPriority="22" w:qFormat="1"/>
+    <w:lsdException w:name="Emphasis" w:uiPriority="20" w:qFormat="1"/>
+    <w:lsdException w:name="Document Map" w:semiHidden="1" w:unhideWhenUsed="1"/>
+    <w:lsdException w:name="Plain Text" w:semiHidden="1" w:unhideWhenUsed="1"/>
+    <w:lsdException w:name="E-mail Signature" w:semiHidden="1" w:unhideWhenUsed="1"/>
+    <w:lsdException w:name="HTML Top of Form" w:semiHidden="1" w:unhideWhenUsed="1"/>
+    <w:lsdException w:name="HTML Bottom of Form" w:semiHidden="1" w:unhideWhenUsed="1"/>
+    <w:lsdException w:name="Normal (Web)" w:semiHidden="1" w:unhideWhenUsed="1"/>
+    <w:lsdException w:name="HTML Acronym" w:semiHidden="1" w:unhideWhenUsed="1"/>
+    <w:lsdException w:name="HTML Address" w:semiHidden="1" w:unhideWhenUsed="1"/>
+    <w:lsdException w:name="HTML Cite" w:semiHidden="1" w:unhideWhenUsed="1"/>
+    <w:lsdException w:name="HTML Code" w:semiHidden="1" w:unhideWhenUsed="1"/>
+    <w:lsdException w:name="HTML Definition" w:semiHidden="1" w:unhideWhenUsed="1"/>
+    <w:lsdException w:name="HTML Keyboard" w:semiHidden="1" w:unhideWhenUsed="1"/>
+    <w:lsdException w:name="HTML Preformatted" w:semiHidden="1" w:unhideWhenUsed="1"/>
+    <w:lsdException w:name="HTML Sample" w:semiHidden="1" w:unhideWhenUsed="1"/>
+    <w:lsdException w:name="HTML Typewriter" w:semiHidden="1" w:unhideWhenUsed="1"/>
+    <w:lsdException w:name="HTML Variable" w:semiHidden="1" w:unhideWhenUsed="1"/>
+    <w:lsdException w:name="Normal Table" w:semiHidden="1" w:unhideWhenUsed="1"/>
+    <w:lsdException w:name="annotation subject" w:semiHidden="1" w:unhideWhenUsed="1"/>
+    <w:lsdException w:name="No List" w:semiHidden="1" w:unhideWhenUsed="1"/>
+    <w:lsdException w:name="Outline List 1" w:semiHidden="1" w:unhideWhenUsed="1"/>
+    <w:lsdException w:name="Outline List 2" w:semiHidden="1" w:unhideWhenUsed="1"/>
+    <w:lsdException w:name="Outline List 3" w:semiHidden="1" w:unhideWhenUsed="1"/>
+    <w:lsdException w:name="Table Simple 1" w:semiHidden="1" w:unhideWhenUsed="1"/>
+    <w:lsdException w:name="Table Simple 2" w:semiHidden="1" w:unhideWhenUsed="1"/>
+    <w:lsdException w:name="Table Simple 3" w:semiHidden="1" w:unhideWhenUsed="1"/>
+    <w:lsdException w:name="Table Classic 1" w:semiHidden="1" w:unhideWhenUsed="1"/>
+    <w:lsdException w:name="Table Classic 2" w:semiHidden="1" w:unhideWhenUsed="1"/>
+    <w:lsdException w:name="Table Classic 3" w:semiHidden="1" w:unhideWhenUsed="1"/>
+    <w:lsdException w:name="Table Classic 4" w:semiHidden="1" w:unhideWhenUsed="1"/>
+    <w:lsdException w:name="Table Colorful 1" w:semiHidden="1" w:unhideWhenUsed="1"/>
+    <w:lsdException w:name="Table Colorful 2" w:semiHidden="1" w:unhideWhenUsed="1"/>
+    <w:lsdException w:name="Table Colorful 3" w:semiHidden="1" w:unhideWhenUsed="1"/>
+    <w:lsdException w:name="Table Columns 1" w:semiHidden="1" w:unhideWhenUsed="1"/>
+    <w:lsdException w:name="Table Columns 2" w:semiHidden="1" w:unhideWhenUsed="1"/>
+    <w:lsdException w:name="Table Columns 3" w:semiHidden="1" w:unhideWhenUsed="1"/>
+    <w:lsdException w:name="Table Columns 4" w:semiHidden="1" w:unhideWhenUsed="1"/>
+    <w:lsdException w:name="Table Columns 5" w:semiHidden="1" w:unhideWhenUsed="1"/>
+    <w:lsdException w:name="Table Grid 1" w:semiHidden="1" w:unhideWhenUsed="1"/>
+    <w:lsdException w:name="Table Grid 2" w:semiHidden="1" w:unhideWhenUsed="1"/>
+    <w:lsdException w:name="Table Grid 3" w:semiHidden="1" w:unhideWhenUsed="1"/>
+    <w:lsdException w:name="Table Grid 4" w:semiHidden="1" w:unhideWhenUsed="1"/>
+    <w:lsdException w:name="Table Grid 5" w:semiHidden="1" w:unhideWhenUsed="1"/>
+    <w:lsdException w:name="Table Grid 6" w:semiHidden="1" w:unhideWhenUsed="1"/>
+    <w:lsdException w:name="Table Grid 7" w:semiHidden="1" w:unhideWhenUsed="1"/>
+    <w:lsdException w:name="Table Grid 8" w:semiHidden="1" w:unhideWhenUsed="1"/>
+    <w:lsdException w:name="Table List 1" w:semiHidden="1" w:unhideWhenUsed="1"/>
+    <w:lsdException w:name="Table List 2" w:semiHidden="1" w:unhideWhenUsed="1"/>
+    <w:lsdException w:name="Table List 3" w:semiHidden="1" w:unhideWhenUsed="1"/>
+    <w:lsdException w:name="Table List 4" w:semiHidden="1" w:unhideWhenUsed="1"/>
+    <w:lsdException w:name="Table List 5" w:semiHidden="1" w:unhideWhenUsed="1"/>
+    <w:lsdException w:name="Table List 6" w:semiHidden="1" w:unhideWhenUsed="1"/>
+    <w:lsdException w:name="Table List 7" w:semiHidden="1" w:unhideWhenUsed="1"/>
+    <w:lsdException w:name="Table List 8" w:semiHidden="1" w:unhideWhenUsed="1"/>
+    <w:lsdException w:name="Table 3D effects 1" w:semiHidden="1" w:unhideWhenUsed="1"/>
+    <w:lsdException w:name="Table 3D effects 2" w:semiHidden="1" w:unhideWhenUsed="1"/>
+    <w:lsdException w:name="Table 3D effects 3" w:semiHidden="1" w:unhideWhenUsed="1"/>
+    <w:lsdException w:name="Table Contemporary" w:semiHidden="1" w:unhideWhenUsed="1"/>
+    <w:lsdException w:name="Table Elegant" w:semiHidden="1" w:unhideWhenUsed="1"/>
+    <w:lsdException w:name="Table Professional" w:semiHidden="1" w:unhideWhenUsed="1"/>
+    <w:lsdException w:name="Table Subtle 1" w:semiHidden="1" w:unhideWhenUsed="1"/>
+    <w:lsdException w:name="Table Subtle 2" w:semiHidden="1" w:unhideWhenUsed="1"/>
+    <w:lsdException w:name="Table Web 1" w:semiHidden="1" w:unhideWhenUsed="1"/>
+    <w:lsdException w:name="Table Web 2" w:semiHidden="1" w:unhideWhenUsed="1"/>
+    <w:lsdException w:name="Table Web 3" w:semiHidden="1" w:unhideWhenUsed="1"/>
+    <w:lsdException w:name="Balloon Text" w:semiHidden="1" w:unhideWhenUsed="1"/>
+    <w:lsdException w:name="Table Grid" w:uiPriority="59"/>
+    <w:lsdException w:name="Table Theme" w:semiHidden="1" w:unhideWhenUsed="1"/>
+    <w:lsdException w:name="Placeholder Text" w:semiHidden="1"/>
+    <w:lsdException w:name="No Spacing" w:uiPriority="1" w:qFormat="1"/>
+    <w:lsdException w:name="Light Shading" w:uiPriority="60"/>
+    <w:lsdException w:name="Light List" w:uiPriority="61"/>
+    <w:lsdException w:name="Light Grid" w:uiPriority="62"/>
+    <w:lsdException w:name="Medium Shading 1" w:uiPriority="63"/>
+    <w:lsdException w:name="Medium Shading 2" w:uiPriority="64"/>
+    <w:lsdException w:name="Medium List 1" w:uiPriority="65"/>
+    <w:lsdException w:name="Medium List 2" w:uiPriority="66"/>
+    <w:lsdException w:name="Medium Grid 1" w:uiPriority="67"/>
+    <w:lsdException w:name="Medium Grid 2" w:uiPriority="68"/>
+    <w:lsdException w:name="Medium Grid 3" w:uiPriority="69"/>
+    <w:lsdException w:name="Dark List" w:uiPriority="70"/>
+    <w:lsdException w:name="Colorful Shading" w:uiPriority="71"/>
+    <w:lsdException w:name="Colorful List" w:uiPriority="72"/>
+    <w:lsdException w:name="Colorful Grid" w:uiPriority="73"/>
+    <w:lsdException w:name="Light Shading Accent 1" w:uiPriority="60"/>
+    <w:lsdException w:name="Light List Accent 1" w:uiPriority="61"/>
+    <w:lsdException w:name="Light Grid Accent 1" w:uiPriority="62"/>
+    <w:lsdException w:name="Medium Shading 1 Accent 1" w:uiPriority="63"/>
+    <w:lsdException w:name="Medium Shading 2 Accent 1" w:uiPriority="64"/>
+    <w:lsdException w:name="Medium List 1 Accent 1" w:uiPriority="65"/>
+    <w:lsdException w:name="Revision" w:semiHidden="1"/>
+    <w:lsdException w:name="List Paragraph" w:uiPriority="1" w:qFormat="1"/>
+    <w:lsdException w:name="Quote" w:uiPriority="29" w:qFormat="1"/>
+    <w:lsdException w:name="Intense Quote" w:uiPriority="30" w:qFormat="1"/>
+    <w:lsdException w:name="Medium List 2 Accent 1" w:uiPriority="66"/>
+    <w:lsdException w:name="Medium Grid 1 Accent 1" w:uiPriority="67"/>
+    <w:lsdException w:name="Medium Grid 2 Accent 1" w:uiPriority="68"/>
+    <w:lsdException w:name="Medium Grid 3 Accent 1" w:uiPriority="69"/>
+    <w:lsdException w:name="Dark List Accent 1" w:uiPriority="70"/>
+    <w:lsdException w:name="Colorful Shading Accent 1" w:uiPriority="71"/>
+    <w:lsdException w:name="Colorful List Accent 1" w:uiPriority="72"/>
+    <w:lsdException w:name="Colorful Grid Accent 1" w:uiPriority="73"/>
+    <w:lsdException w:name="Light Shading Accent 2" w:uiPriority="60"/>
+    <w:lsdException w:name="Light List Accent 2" w:uiPriority="61"/>
+    <w:lsdException w:name="Light Grid Accent 2" w:uiPriority="62"/>
+    <w:lsdException w:name="Medium Shading 1 Accent 2" w:uiPriority="63"/>
+    <w:lsdException w:name="Medium Shading 2 Accent 2" w:uiPriority="64"/>
+    <w:lsdException w:name="Medium List 1 Accent 2" w:uiPriority="65"/>
+    <w:lsdException w:name="Medium List 2 Accent 2" w:uiPriority="66"/>
+    <w:lsdException w:name="Medium Grid 1 Accent 2" w:uiPriority="67"/>
+    <w:lsdException w:name="Medium Grid 2 Accent 2" w:uiPriority="68"/>
+    <w:lsdException w:name="Medium Grid 3 Accent 2" w:uiPriority="69"/>
+    <w:lsdException w:name="Dark List Accent 2" w:uiPriority="70"/>
+    <w:lsdException w:name="Colorful Shading Accent 2" w:uiPriority="71"/>
+    <w:lsdException w:name="Colorful List Accent 2" w:uiPriority="72"/>
+    <w:lsdException w:name="Colorful Grid Accent 2" w:uiPriority="73"/>
+    <w:lsdException w:name="Light Shading Accent 3" w:uiPriority="60"/>
+    <w:lsdException w:name="Light List Accent 3" w:uiPriority="61"/>
+    <w:lsdException w:name="Light Grid Accent 3" w:uiPriority="62"/>
+    <w:lsdException w:name="Medium Shading 1 Accent 3" w:uiPriority="63"/>
+    <w:lsdException w:name="Medium Shading 2 Accent 3" w:uiPriority="64"/>
+    <w:lsdException w:name="Medium List 1 Accent 3" w:uiPriority="65"/>
+    <w:lsdException w:name="Medium List 2 Accent 3" w:uiPriority="66"/>
+    <w:lsdException w:name="Medium Grid 1 Accent 3" w:uiPriority="67"/>
+    <w:lsdException w:name="Medium Grid 2 Accent 3" w:uiPriority="68"/>
+    <w:lsdException w:name="Medium Grid 3 Accent 3" w:uiPriority="69"/>
+    <w:lsdException w:name="Dark List Accent 3" w:uiPriority="70"/>
+    <w:lsdException w:name="Colorful Shading Accent 3" w:uiPriority="71"/>
+    <w:lsdException w:name="Colorful List Accent 3" w:uiPriority="72"/>
+    <w:lsdException w:name="Colorful Grid Accent 3" w:uiPriority="73"/>
+    <w:lsdException w:name="Light Shading Accent 4" w:uiPriority="60"/>
+    <w:lsdException w:name="Light List Accent 4" w:uiPriority="61"/>
+    <w:lsdException w:name="Light Grid Accent 4" w:uiPriority="62"/>
+    <w:lsdException w:name="Medium Shading 1 Accent 4" w:uiPriority="63"/>
+    <w:lsdException w:name="Medium Shading 2 Accent 4" w:uiPriority="64"/>
+    <w:lsdException w:name="Medium List 1 Accent 4" w:uiPriority="65"/>
+    <w:lsdException w:name="Medium List 2 Accent 4" w:uiPriority="66"/>
+    <w:lsdException w:name="Medium Grid 1 Accent 4" w:uiPriority="67"/>
+    <w:lsdException w:name="Medium Grid 2 Accent 4" w:uiPriority="68"/>
+    <w:lsdException w:name="Medium Grid 3 Accent 4" w:uiPriority="69"/>
+    <w:lsdException w:name="Dark List Accent 4" w:uiPriority="70"/>
+    <w:lsdException w:name="Colorful Shading Accent 4" w:uiPriority="71"/>
+    <w:lsdException w:name="Colorful List Accent 4" w:uiPriority="72"/>
+    <w:lsdException w:name="Colorful Grid Accent 4" w:uiPriority="73"/>
+    <w:lsdException w:name="Light Shading Accent 5" w:uiPriority="60"/>
+    <w:lsdException w:name="Light List Accent 5" w:uiPriority="61"/>
+    <w:lsdException w:name="Light Grid Accent 5" w:uiPriority="62"/>
+    <w:lsdException w:name="Medium Shading 1 Accent 5" w:uiPriority="63"/>
+    <w:lsdException w:name="Medium Shading 2 Accent 5" w:uiPriority="64"/>
+    <w:lsdException w:name="Medium List 1 Accent 5" w:uiPriority="65"/>
+    <w:lsdException w:name="Medium List 2 Accent 5" w:uiPriority="66"/>
+    <w:lsdException w:name="Medium Grid 1 Accent 5" w:uiPriority="67"/>
+    <w:lsdException w:name="Medium Grid 2 Accent 5" w:uiPriority="68"/>
+    <w:lsdException w:name="Medium Grid 3 Accent 5" w:uiPriority="69"/>
+    <w:lsdException w:name="Dark List Accent 5" w:uiPriority="70"/>
+    <w:lsdException w:name="Colorful Shading Accent 5" w:uiPriority="71"/>
+    <w:lsdException w:name="Colorful List Accent 5" w:uiPriority="72"/>
+    <w:lsdException w:name="Colorful Grid Accent 5" w:uiPriority="73"/>
+    <w:lsdException w:name="Light Shading Accent 6" w:uiPriority="60"/>
+    <w:lsdException w:name="Light List Accent 6" w:uiPriority="61"/>
+    <w:lsdException w:name="Light Grid Accent 6" w:uiPriority="62"/>
+    <w:lsdException w:name="Medium Shading 1 Accent 6" w:uiPriority="63"/>
+    <w:lsdException w:name="Medium Shading 2 Accent 6" w:uiPriority="64"/>
+    <w:lsdException w:name="Medium List 1 Accent 6" w:uiPriority="65"/>
+    <w:lsdException w:name="Medium List 2 Accent 6" w:uiPriority="66"/>
+    <w:lsdException w:name="Medium Grid 1 Accent 6" w:uiPriority="67"/>
+    <w:lsdException w:name="Medium Grid 2 Accent 6" w:uiPriority="68"/>
+    <w:lsdException w:name="Medium Grid 3 Accent 6" w:uiPriority="69"/>
+    <w:lsdException w:name="Dark List Accent 6" w:uiPriority="70"/>
+    <w:lsdException w:name="Colorful Shading Accent 6" w:uiPriority="71"/>
+    <w:lsdException w:name="Colorful List Accent 6" w:uiPriority="72"/>
+    <w:lsdException w:name="Colorful Grid Accent 6" w:uiPriority="73"/>
+    <w:lsdException w:name="Subtle Emphasis" w:uiPriority="19" w:qFormat="1"/>
+    <w:lsdException w:name="Intense Emphasis" w:uiPriority="21" w:qFormat="1"/>
+    <w:lsdException w:name="Subtle Reference" w:uiPriority="31" w:qFormat="1"/>
+    <w:lsdException w:name="Intense Reference" w:uiPriority="32" w:qFormat="1"/>
+    <w:lsdException w:name="Book Title" w:uiPriority="33" w:qFormat="1"/>
+    <w:lsdException w:name="Bibliography" w:semiHidden="1" w:uiPriority="37" w:unhideWhenUsed="1"/>
+    <w:lsdException w:name="TOC Heading" w:semiHidden="1" w:uiPriority="39" w:unhideWhenUsed="1" w:qFormat="1"/>
+    <w:lsdException w:name="Plain Table 1" w:uiPriority="41"/>
+    <w:lsdException w:name="Plain Table 2" w:uiPriority="42"/>
+    <w:lsdException w:name="Plain Table 3" w:uiPriority="43"/>
+    <w:lsdException w:name="Plain Table 4" w:uiPriority="44"/>
+    <w:lsdException w:name="Plain Table 5" w:uiPriority="45"/>
+    <w:lsdException w:name="Grid Table Light" w:uiPriority="40"/>
+    <w:lsdException w:name="Grid Table 1 Light" w:uiPriority="46"/>
+    <w:lsdException w:name="Grid Table 2" w:uiPriority="47"/>
+    <w:lsdException w:name="Grid Table 3" w:uiPriority="48"/>
+    <w:lsdException w:name="Grid Table 4" w:uiPriority="49"/>
+    <w:lsdException w:name="Grid Table 5 Dark" w:uiPriority="50"/>
+    <w:lsdException w:name="Grid Table 6 Colorful" w:uiPriority="51"/>
+    <w:lsdException w:name="Grid Table 7 Colorful" w:uiPriority="52"/>
+    <w:lsdException w:name="Grid Table 1 Light Accent 1" w:uiPriority="46"/>
+    <w:lsdException w:name="Grid Table 2 Accent 1" w:uiPriority="47"/>
+    <w:lsdException w:name="Grid Table 3 Accent 1" w:uiPriority="48"/>
+    <w:lsdException w:name="Grid Table 4 Accent 1" w:uiPriority="49"/>
+    <w:lsdException w:name="Grid Table 5 Dark Accent 1" w:uiPriority="50"/>
+    <w:lsdException w:name="Grid Table 6 Colorful Accent 1" w:uiPriority="51"/>
+    <w:lsdException w:name="Grid Table 7 Colorful Accent 1" w:uiPriority="52"/>
+    <w:lsdException w:name="Grid Table 1 Light Accent 2" w:uiPriority="46"/>
+    <w:lsdException w:name="Grid Table 2 Accent 2" w:uiPriority="47"/>
+    <w:lsdException w:name="Grid Table 3 Accent 2" w:uiPriority="48"/>
+    <w:lsdException w:name="Grid Table 4 Accent 2" w:uiPriority="49"/>
+    <w:lsdException w:name="Grid Table 5 Dark Accent 2" w:uiPriority="50"/>
+    <w:lsdException w:name="Grid Table 6 Colorful Accent 2" w:uiPriority="51"/>
+    <w:lsdException w:name="Grid Table 7 Colorful Accent 2" w:uiPriority="52"/>
+    <w:lsdException w:name="Grid Table 1 Light Accent 3" w:uiPriority="46"/>
+    <w:lsdException w:name="Grid Table 2 Accent 3" w:uiPriority="47"/>
+    <w:lsdException w:name="Grid Table 3 Accent 3" w:uiPriority="48"/>
+    <w:lsdException w:name="Grid Table 4 Accent 3" w:uiPriority="49"/>
+    <w:lsdException w:name="Grid Table 5 Dark Accent 3" w:uiPriority="50"/>
+    <w:lsdException w:name="Grid Table 6 Colorful Accent 3" w:uiPriority="51"/>
+    <w:lsdException w:name="Grid Table 7 Colorful Accent 3" w:uiPriority="52"/>
+    <w:lsdException w:name="Grid Table 1 Light Accent 4" w:uiPriority="46"/>
+    <w:lsdException w:name="Grid Table 2 Accent 4" w:uiPriority="47"/>
+    <w:lsdException w:name="Grid Table 3 Accent 4" w:uiPriority="48"/>
+    <w:lsdException w:name="Grid Table 4 Accent 4" w:uiPriority="49"/>
+    <w:lsdException w:name="Grid Table 5 Dark Accent 4" w:uiPriority="50"/>
+    <w:lsdException w:name="Grid Table 6 Colorful Accent 4" w:uiPriority="51"/>
+    <w:lsdException w:name="Grid Table 7 Colorful Accent 4" w:uiPriority="52"/>
+    <w:lsdException w:name="Grid Table 1 Light Accent 5" w:uiPriority="46"/>
+    <w:lsdException w:name="Grid Table 2 Accent 5" w:uiPriority="47"/>
+    <w:lsdException w:name="Grid Table 3 Accent 5" w:uiPriority="48"/>
+    <w:lsdException w:name="Grid Table 4 Accent 5" w:uiPriority="49"/>
+    <w:lsdException w:name="Grid Table 5 Dark Accent 5" w:uiPriority="50"/>
+    <w:lsdException w:name="Grid Table 6 Colorful Accent 5" w:uiPriority="51"/>
+    <w:lsdException w:name="Grid Table 7 Colorful Accent 5" w:uiPriority="52"/>
+    <w:lsdException w:name="Grid Table 1 Light Accent 6" w:uiPriority="46"/>
+    <w:lsdException w:name="Grid Table 2 Accent 6" w:uiPriority="47"/>
+    <w:lsdException w:name="Grid Table 3 Accent 6" w:uiPriority="48"/>
+    <w:lsdException w:name="Grid Table 4 Accent 6" w:uiPriority="49"/>
+    <w:lsdException w:name="Grid Table 5 Dark Accent 6" w:uiPriority="50"/>
+    <w:lsdException w:name="Grid Table 6 Colorful Accent 6" w:uiPriority="51"/>
+    <w:lsdException w:name="Grid Table 7 Colorful Accent 6" w:uiPriority="52"/>
+    <w:lsdException w:name="List Table 1 Light" w:uiPriority="46"/>
+    <w:lsdException w:name="List Table 2" w:uiPriority="47"/>
+    <w:lsdException w:name="List Table 3" w:uiPriority="48"/>
+    <w:lsdException w:name="List Table 4" w:uiPriority="49"/>
+    <w:lsdException w:name="List Table 5 Dark" w:uiPriority="50"/>
+    <w:lsdException w:name="List Table 6 Colorful" w:uiPriority="51"/>
+    <w:lsdException w:name="List Table 7 Colorful" w:uiPriority="52"/>
+    <w:lsdException w:name="List Table 1 Light Accent 1" w:uiPriority="46"/>
+    <w:lsdException w:name="List Table 2 Accent 1" w:uiPriority="47"/>
+    <w:lsdException w:name="List Table 3 Accent 1" w:uiPriority="48"/>
+    <w:lsdException w:name="List Table 4 Accent 1" w:uiPriority="49"/>
+    <w:lsdException w:name="List Table 5 Dark Accent 1" w:uiPriority="50"/>
+    <w:lsdException w:name="List Table 6 Colorful Accent 1" w:uiPriority="51"/>
+    <w:lsdException w:name="List Table 7 Colorful Accent 1" w:uiPriority="52"/>
+    <w:lsdException w:name="List Table 1 Light Accent 2" w:uiPriority="46"/>
+    <w:lsdException w:name="List Table 2 Accent 2" w:uiPriority="47"/>
+    <w:lsdException w:name="List Table 3 Accent 2" w:uiPriority="48"/>
+    <w:lsdException w:name="List Table 4 Accent 2" w:uiPriority="49"/>
+    <w:lsdException w:name="List Table 5 Dark Accent 2" w:uiPriority="50"/>
+    <w:lsdException w:name="List Table 6 Colorful Accent 2" w:uiPriority="51"/>
+    <w:lsdException w:name="List Table 7 Colorful Accent 2" w:uiPriority="52"/>
+    <w:lsdException w:name="List Table 1 Light Accent 3" w:uiPriority="46"/>
+    <w:lsdException w:name="List Table 2 Accent 3" w:uiPriority="47"/>
+    <w:lsdException w:name="List Table 3 Accent 3" w:uiPriority="48"/>
+    <w:lsdException w:name="List Table 4 Accent 3" w:uiPriority="49"/>
+    <w:lsdException w:name="List Table 5 Dark Accent 3" w:uiPriority="50"/>
+    <w:lsdException w:name="List Table 6 Colorful Accent 3" w:uiPriority="51"/>
+    <w:lsdException w:name="List Table 7 Colorful Accent 3" w:uiPriority="52"/>
+    <w:lsdException w:name="List Table 1 Light Accent 4" w:uiPriority="46"/>
+    <w:lsdException w:name="List Table 2 Accent 4" w:uiPriority="47"/>
+    <w:lsdException w:name="List Table 3 Accent 4" w:uiPriority="48"/>
+    <w:lsdException w:name="List Table 4 Accent 4" w:uiPriority="49"/>
+    <w:lsdException w:name="List Table 5 Dark Accent 4" w:uiPriority="50"/>
+    <w:lsdException w:name="List Table 6 Colorful Accent 4" w:uiPriority="51"/>
+    <w:lsdException w:name="List Table 7 Colorful Accent 4" w:uiPriority="52"/>
+    <w:lsdException w:name="List Table 1 Light Accent 5" w:uiPriority="46"/>
+    <w:lsdException w:name="List Table 2 Accent 5" w:uiPriority="47"/>
+    <w:lsdException w:name="List Table 3 Accent 5" w:uiPriority="48"/>
+    <w:lsdException w:name="List Table 4 Accent 5" w:uiPriority="49"/>
+    <w:lsdException w:name="List Table 5 Dark Accent 5" w:uiPriority="50"/>
+    <w:lsdException w:name="List Table 6 Colorful Accent 5" w:uiPriority="51"/>
+    <w:lsdException w:name="List Table 7 Colorful Accent 5" w:uiPriority="52"/>
+    <w:lsdException w:name="List Table 1 Light Accent 6" w:uiPriority="46"/>
+    <w:lsdException w:name="List Table 2 Accent 6" w:uiPriority="47"/>
+    <w:lsdException w:name="List Table 3 Accent 6" w:uiPriority="48"/>
+    <w:lsdException w:name="List Table 4 Accent 6" w:uiPriority="49"/>
+    <w:lsdException w:name="List Table 5 Dark Accent 6" w:uiPriority="50"/>
+    <w:lsdException w:name="List Table 6 Colorful Accent 6" w:uiPriority="51"/>
+    <w:lsdException w:name="List Table 7 Colorful Accent 6" w:uiPriority="52"/>
   </w:latentStyles>
   <w:style w:type="paragraph" w:default="1" w:styleId="a">
     <w:name w:val="Normal"/>
@@ -16611,7 +16200,7 @@
 </file>
 
 <file path=customXml/itemProps1.xml><?xml version="1.0" encoding="utf-8"?>
-<ds:datastoreItem xmlns:ds="http://schemas.openxmlformats.org/officeDocument/2006/customXml" ds:itemID="{B36DB7F8-0373-4962-8532-367A97318C97}">
+<ds:datastoreItem xmlns:ds="http://schemas.openxmlformats.org/officeDocument/2006/customXml" ds:itemID="{1A6DCDBF-9151-4AFE-99CF-B2B86262A6DD}">
   <ds:schemaRefs>
     <ds:schemaRef ds:uri="http://schemas.openxmlformats.org/officeDocument/2006/bibliography"/>
   </ds:schemaRefs>

</xml_diff>

<commit_message>
Translation once completed. (for Spec v1.2 Draft as of 13th Apr.)
</commit_message>
<xml_diff>
--- a/target/openchainspec-1.2_target.docx
+++ b/target/openchainspec-1.2_target.docx
@@ -72,6 +72,7 @@
           <w:szCs w:val="22"/>
         </w:rPr>
       </w:pPr>
+      <w:proofErr w:type="spellStart"/>
       <w:r>
         <w:rPr>
           <w:rFonts w:ascii="Calibri" w:eastAsia="ＭＳ ゴシック" w:hAnsi="Calibri" w:cs="Calibri"/>
@@ -83,6 +84,7 @@
         </w:rPr>
         <w:t>OpenChain</w:t>
       </w:r>
+      <w:proofErr w:type="spellEnd"/>
       <w:r>
         <w:rPr>
           <w:rFonts w:ascii="Calibri" w:eastAsia="ＭＳ ゴシック" w:hAnsi="Calibri" w:cs="Calibri"/>
@@ -166,7 +168,7 @@
           </mc:Choice>
           <mc:Fallback>
             <w:pict>
-              <v:line w14:anchorId="32551BDF" id="Line 6" o:spid="_x0000_s1026" style="position:absolute;left:0;text-align:left;z-index:251659776;visibility:visible;mso-wrap-style:square;mso-width-percent:0;mso-height-percent:0;mso-wrap-distance-left:0;mso-wrap-distance-top:0;mso-wrap-distance-right:0;mso-wrap-distance-bottom:0;mso-position-horizontal:center;mso-position-horizontal-relative:margin;mso-position-vertical:absolute;mso-position-vertical-relative:text;mso-width-percent:0;mso-height-percent:0;mso-width-relative:page;mso-height-relative:page" from="0,12.7pt" to="467.7pt,12.7pt" o:gfxdata="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" strokecolor="#4b7dba" strokeweight=".72pt">
+              <v:line w14:anchorId="52EB2A4C" id="Line 6" o:spid="_x0000_s1026" style="position:absolute;left:0;text-align:left;z-index:251659776;visibility:visible;mso-wrap-style:square;mso-width-percent:0;mso-height-percent:0;mso-wrap-distance-left:0;mso-wrap-distance-top:0;mso-wrap-distance-right:0;mso-wrap-distance-bottom:0;mso-position-horizontal:center;mso-position-horizontal-relative:margin;mso-position-vertical:absolute;mso-position-vertical-relative:text;mso-width-percent:0;mso-height-percent:0;mso-width-relative:page;mso-height-relative:page" from="0,12.7pt" to="467.7pt,12.7pt" o:gfxdata="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" strokecolor="#4b7dba" strokeweight=".72pt">
                 <w10:wrap type="topAndBottom" anchorx="margin"/>
               </v:line>
             </w:pict>
@@ -329,7 +331,7 @@
           </mc:Choice>
           <mc:Fallback>
             <w:pict>
-              <v:line w14:anchorId="4E6E7A40" id="Line 5" o:spid="_x0000_s1026" style="position:absolute;left:0;text-align:left;z-index:251660800;visibility:visible;mso-wrap-style:square;mso-width-percent:0;mso-height-percent:0;mso-wrap-distance-left:0;mso-wrap-distance-top:0;mso-wrap-distance-right:0;mso-wrap-distance-bottom:0;mso-position-horizontal:absolute;mso-position-horizontal-relative:margin;mso-position-vertical:absolute;mso-position-vertical-relative:page;mso-width-percent:0;mso-height-percent:0;mso-width-relative:page;mso-height-relative:page" from="4.8pt,765.45pt" to="472.5pt,765.45pt" o:gfxdata="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" strokecolor="#4b7dba" strokeweight=".72pt">
+              <v:line w14:anchorId="7A4277E2" id="Line 5" o:spid="_x0000_s1026" style="position:absolute;left:0;text-align:left;z-index:251660800;visibility:visible;mso-wrap-style:square;mso-width-percent:0;mso-height-percent:0;mso-wrap-distance-left:0;mso-wrap-distance-top:0;mso-wrap-distance-right:0;mso-wrap-distance-bottom:0;mso-position-horizontal:absolute;mso-position-horizontal-relative:margin;mso-position-vertical:absolute;mso-position-vertical-relative:page;mso-width-percent:0;mso-height-percent:0;mso-width-relative:page;mso-height-relative:page" from="4.8pt,765.45pt" to="472.5pt,765.45pt" o:gfxdata="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" strokecolor="#4b7dba" strokeweight=".72pt">
                 <w10:wrap type="topAndBottom" anchorx="margin" anchory="page"/>
               </v:line>
             </w:pict>
@@ -1478,6 +1480,7 @@
         </w:rPr>
         <w:t>における</w:t>
       </w:r>
+      <w:proofErr w:type="spellStart"/>
       <w:r>
         <w:rPr>
           <w:rFonts w:ascii="Calibri" w:eastAsia="ＭＳ ゴシック" w:hAnsi="Calibri" w:cs="Calibri"/>
@@ -1487,6 +1490,7 @@
         </w:rPr>
         <w:t>OpenChain</w:t>
       </w:r>
+      <w:proofErr w:type="spellEnd"/>
       <w:r>
         <w:rPr>
           <w:rFonts w:ascii="Calibri" w:eastAsia="ＭＳ ゴシック" w:hAnsi="Calibri" w:cs="Calibri" w:hint="eastAsia"/>
@@ -1535,6 +1539,7 @@
         </w:rPr>
         <w:t>また、</w:t>
       </w:r>
+      <w:proofErr w:type="spellStart"/>
       <w:r>
         <w:rPr>
           <w:rFonts w:ascii="Calibri" w:eastAsia="ＭＳ ゴシック" w:hAnsi="Calibri" w:cs="Calibri"/>
@@ -1544,6 +1549,7 @@
         </w:rPr>
         <w:t>OpenChain</w:t>
       </w:r>
+      <w:proofErr w:type="spellEnd"/>
       <w:r>
         <w:rPr>
           <w:rFonts w:ascii="Calibri" w:eastAsia="ＭＳ ゴシック" w:hAnsi="Calibri" w:cs="Calibri" w:hint="eastAsia"/>
@@ -1573,7 +1579,29 @@
           <w:szCs w:val="22"/>
           <w:lang w:eastAsia="en-US"/>
         </w:rPr>
-        <w:t>This is an official translation from the OpenChain Project. It has been translated from the original English text. In the event there is confusion between a translation and the English version, The English text shall take precedence.</w:t>
+        <w:t xml:space="preserve">This is an official translation from the </w:t>
+      </w:r>
+      <w:proofErr w:type="spellStart"/>
+      <w:r>
+        <w:rPr>
+          <w:rFonts w:ascii="Calibri" w:eastAsia="ＭＳ ゴシック" w:hAnsi="Calibri" w:cs="Calibri"/>
+          <w:kern w:val="0"/>
+          <w:sz w:val="22"/>
+          <w:szCs w:val="22"/>
+          <w:lang w:eastAsia="en-US"/>
+        </w:rPr>
+        <w:t>OpenChain</w:t>
+      </w:r>
+      <w:proofErr w:type="spellEnd"/>
+      <w:r>
+        <w:rPr>
+          <w:rFonts w:ascii="Calibri" w:eastAsia="ＭＳ ゴシック" w:hAnsi="Calibri" w:cs="Calibri"/>
+          <w:kern w:val="0"/>
+          <w:sz w:val="22"/>
+          <w:szCs w:val="22"/>
+          <w:lang w:eastAsia="en-US"/>
+        </w:rPr>
+        <w:t xml:space="preserve"> Project. It has been translated from the original English text. In the event there is confusion between a translation and the English version, The English text shall take precedence.</w:t>
       </w:r>
     </w:p>
     <w:p>
@@ -1715,7 +1743,18 @@
         </w:rPr>
         <w:t>で確認できます。</w:t>
       </w:r>
-      <w:hyperlink r:id="rId12" w:history="1"/>
+      <w:r>
+        <w:fldChar w:fldCharType="begin"/>
+      </w:r>
+      <w:r>
+        <w:instrText xml:space="preserve"> HYPERLINK "https://creativecommons.org/licenses/by/4.0/" </w:instrText>
+      </w:r>
+      <w:r>
+        <w:fldChar w:fldCharType="separate"/>
+      </w:r>
+      <w:r>
+        <w:fldChar w:fldCharType="end"/>
+      </w:r>
     </w:p>
     <w:p>
       <w:pPr>
@@ -1728,7 +1767,7 @@
           <w:szCs w:val="22"/>
         </w:rPr>
       </w:pPr>
-      <w:hyperlink r:id="rId13" w:history="1"/>
+      <w:hyperlink r:id="rId12" w:history="1"/>
     </w:p>
     <w:p>
       <w:pPr>
@@ -1785,14 +1824,25 @@
           <w:szCs w:val="22"/>
         </w:rPr>
       </w:pPr>
-      <w:r>
-        <w:rPr>
-          <w:rFonts w:ascii="Calibri" w:eastAsia="ＭＳ ゴシック" w:hAnsi="Calibri" w:cs="Calibri"/>
-          <w:kern w:val="0"/>
-          <w:sz w:val="22"/>
-          <w:szCs w:val="22"/>
-        </w:rPr>
-        <w:t xml:space="preserve">OpenChain </w:t>
+      <w:proofErr w:type="spellStart"/>
+      <w:r>
+        <w:rPr>
+          <w:rFonts w:ascii="Calibri" w:eastAsia="ＭＳ ゴシック" w:hAnsi="Calibri" w:cs="Calibri"/>
+          <w:kern w:val="0"/>
+          <w:sz w:val="22"/>
+          <w:szCs w:val="22"/>
+        </w:rPr>
+        <w:t>OpenChain</w:t>
+      </w:r>
+      <w:proofErr w:type="spellEnd"/>
+      <w:r>
+        <w:rPr>
+          <w:rFonts w:ascii="Calibri" w:eastAsia="ＭＳ ゴシック" w:hAnsi="Calibri" w:cs="Calibri"/>
+          <w:kern w:val="0"/>
+          <w:sz w:val="22"/>
+          <w:szCs w:val="22"/>
+        </w:rPr>
+        <w:t xml:space="preserve"> </w:t>
       </w:r>
       <w:r>
         <w:rPr>
@@ -2004,6 +2054,7 @@
         </w:rPr>
         <w:t>プログラムの仕様書を整備できるかどうかを検討する研究グループが形成されました。この仕様書は、</w:t>
       </w:r>
+      <w:proofErr w:type="spellStart"/>
       <w:r>
         <w:rPr>
           <w:rFonts w:ascii="Calibri" w:eastAsia="ＭＳ ゴシック" w:hAnsi="Calibri" w:cs="Calibri"/>
@@ -2013,6 +2064,7 @@
         </w:rPr>
         <w:t>i</w:t>
       </w:r>
+      <w:proofErr w:type="spellEnd"/>
       <w:r>
         <w:rPr>
           <w:rFonts w:ascii="Calibri" w:eastAsia="ＭＳ ゴシック" w:hAnsi="Calibri" w:cs="Calibri"/>
@@ -2142,6 +2194,7 @@
           <w:szCs w:val="22"/>
         </w:rPr>
       </w:pPr>
+      <w:proofErr w:type="spellStart"/>
       <w:r>
         <w:rPr>
           <w:rFonts w:ascii="Calibri" w:eastAsia="ＭＳ ゴシック" w:hAnsi="Calibri" w:cs="Calibri"/>
@@ -2151,6 +2204,7 @@
         </w:rPr>
         <w:t>OpenChain</w:t>
       </w:r>
+      <w:proofErr w:type="spellEnd"/>
       <w:r>
         <w:rPr>
           <w:rFonts w:ascii="Calibri" w:eastAsia="ＭＳ ゴシック" w:hAnsi="Calibri" w:cs="Calibri"/>
@@ -2493,6 +2547,7 @@
         </w:rPr>
         <w:t>プログラムが</w:t>
       </w:r>
+      <w:proofErr w:type="spellStart"/>
       <w:r>
         <w:rPr>
           <w:rFonts w:ascii="Calibri" w:eastAsia="ＭＳ ゴシック" w:hAnsi="Calibri" w:cs="Calibri"/>
@@ -2502,6 +2557,7 @@
         </w:rPr>
         <w:t>OpenChain</w:t>
       </w:r>
+      <w:proofErr w:type="spellEnd"/>
       <w:r>
         <w:rPr>
           <w:rFonts w:ascii="Calibri" w:eastAsia="ＭＳ ゴシック" w:hAnsi="Calibri" w:cs="Calibri"/>
@@ -2600,6 +2656,404 @@
           <w:szCs w:val="22"/>
         </w:rPr>
         <w:t>）」といった考慮点には言及していません。このため実用的レベルで柔軟性があり、さまざまな組織が自社の目的に最適なポリシーやプロセスを作成することができます。</w:t>
+      </w:r>
+    </w:p>
+    <w:p>
+      <w:pPr>
+        <w:spacing w:before="197" w:line="276" w:lineRule="auto"/>
+        <w:ind w:left="560" w:rightChars="100" w:right="210"/>
+        <w:jc w:val="both"/>
+        <w:rPr>
+          <w:rFonts w:ascii="Calibri" w:eastAsia="ＭＳ ゴシック" w:hAnsi="Calibri" w:cs="Calibri"/>
+          <w:kern w:val="0"/>
+          <w:sz w:val="22"/>
+          <w:szCs w:val="22"/>
+        </w:rPr>
+      </w:pPr>
+      <w:r>
+        <w:rPr>
+          <w:rFonts w:ascii="Calibri" w:eastAsia="ＭＳ ゴシック" w:hAnsi="Calibri" w:cs="Calibri"/>
+          <w:kern w:val="0"/>
+          <w:sz w:val="22"/>
+          <w:szCs w:val="22"/>
+        </w:rPr>
+        <w:t>第</w:t>
+      </w:r>
+      <w:r>
+        <w:rPr>
+          <w:rFonts w:ascii="Calibri" w:eastAsia="ＭＳ ゴシック" w:hAnsi="Calibri" w:cs="Calibri"/>
+          <w:kern w:val="0"/>
+          <w:sz w:val="22"/>
+          <w:szCs w:val="22"/>
+        </w:rPr>
+        <w:t>2</w:t>
+      </w:r>
+      <w:r>
+        <w:rPr>
+          <w:rFonts w:ascii="Calibri" w:eastAsia="ＭＳ ゴシック" w:hAnsi="Calibri" w:cs="Calibri"/>
+          <w:kern w:val="0"/>
+          <w:sz w:val="22"/>
+          <w:szCs w:val="22"/>
+        </w:rPr>
+        <w:t>節では、本資料全般で用いられる重要用語について定義します。第</w:t>
+      </w:r>
+      <w:r>
+        <w:rPr>
+          <w:rFonts w:ascii="Calibri" w:eastAsia="ＭＳ ゴシック" w:hAnsi="Calibri" w:cs="Calibri"/>
+          <w:kern w:val="0"/>
+          <w:sz w:val="22"/>
+          <w:szCs w:val="22"/>
+        </w:rPr>
+        <w:t>3</w:t>
+      </w:r>
+      <w:r>
+        <w:rPr>
+          <w:rFonts w:ascii="Calibri" w:eastAsia="ＭＳ ゴシック" w:hAnsi="Calibri" w:cs="Calibri"/>
+          <w:kern w:val="0"/>
+          <w:sz w:val="22"/>
+          <w:szCs w:val="22"/>
+        </w:rPr>
+        <w:t>節では、仕様としての要件を示します。それぞれに</w:t>
+      </w:r>
+      <w:r>
+        <w:rPr>
+          <w:rFonts w:ascii="Calibri" w:eastAsia="ＭＳ ゴシック" w:hAnsi="Calibri" w:cs="Calibri"/>
+          <w:kern w:val="0"/>
+          <w:sz w:val="22"/>
+          <w:szCs w:val="22"/>
+        </w:rPr>
+        <w:t>1</w:t>
+      </w:r>
+      <w:r>
+        <w:rPr>
+          <w:rFonts w:ascii="Calibri" w:eastAsia="ＭＳ ゴシック" w:hAnsi="Calibri" w:cs="Calibri"/>
+          <w:kern w:val="0"/>
+          <w:sz w:val="22"/>
+          <w:szCs w:val="22"/>
+        </w:rPr>
+        <w:t>つ以上の「</w:t>
+      </w:r>
+      <w:r>
+        <w:rPr>
+          <w:rFonts w:ascii="Calibri" w:eastAsia="ＭＳ ゴシック" w:hAnsi="Calibri" w:cs="Calibri"/>
+          <w:kern w:val="0"/>
+          <w:sz w:val="22"/>
+          <w:szCs w:val="22"/>
+        </w:rPr>
+        <w:t xml:space="preserve"> </w:t>
+      </w:r>
+      <w:r>
+        <w:rPr>
+          <w:rFonts w:ascii="Calibri" w:eastAsia="ＭＳ ゴシック" w:hAnsi="Calibri" w:cs="Calibri"/>
+          <w:kern w:val="0"/>
+          <w:sz w:val="22"/>
+          <w:szCs w:val="22"/>
+        </w:rPr>
+        <w:t>検証すべき証跡（</w:t>
+      </w:r>
+      <w:r>
+        <w:rPr>
+          <w:rFonts w:ascii="Calibri" w:eastAsia="ＭＳ ゴシック" w:hAnsi="Calibri" w:cs="Calibri"/>
+          <w:kern w:val="0"/>
+          <w:sz w:val="22"/>
+          <w:szCs w:val="22"/>
+        </w:rPr>
+        <w:t xml:space="preserve">Verification </w:t>
+      </w:r>
+      <w:commentRangeStart w:id="10"/>
+      <w:r>
+        <w:rPr>
+          <w:rFonts w:ascii="Calibri" w:eastAsia="ＭＳ ゴシック" w:hAnsi="Calibri" w:cs="Calibri" w:hint="eastAsia"/>
+          <w:color w:val="FF0000"/>
+          <w:kern w:val="0"/>
+          <w:sz w:val="22"/>
+          <w:szCs w:val="22"/>
+        </w:rPr>
+        <w:t>Material</w:t>
+      </w:r>
+      <w:commentRangeEnd w:id="10"/>
+      <w:r>
+        <w:rPr>
+          <w:rStyle w:val="af2"/>
+        </w:rPr>
+        <w:commentReference w:id="10"/>
+      </w:r>
+      <w:r>
+        <w:rPr>
+          <w:rFonts w:ascii="Calibri" w:eastAsia="ＭＳ ゴシック" w:hAnsi="Calibri" w:cs="Calibri"/>
+          <w:kern w:val="0"/>
+          <w:sz w:val="22"/>
+          <w:szCs w:val="22"/>
+        </w:rPr>
+        <w:t>）」があります。これらは示された要件が満たされているかどうかを確認するために存在しなくてはならない確証としての役割を果たしています。すべての要件をそのコンプライアンス</w:t>
+      </w:r>
+      <w:r>
+        <w:rPr>
+          <w:rFonts w:ascii="Calibri" w:eastAsia="ＭＳ ゴシック" w:hAnsi="Calibri" w:cs="Calibri"/>
+          <w:kern w:val="0"/>
+          <w:sz w:val="22"/>
+          <w:szCs w:val="22"/>
+        </w:rPr>
+        <w:t xml:space="preserve"> </w:t>
+      </w:r>
+      <w:r>
+        <w:rPr>
+          <w:rFonts w:ascii="Calibri" w:eastAsia="ＭＳ ゴシック" w:hAnsi="Calibri" w:cs="Calibri"/>
+          <w:kern w:val="0"/>
+          <w:sz w:val="22"/>
+          <w:szCs w:val="22"/>
+        </w:rPr>
+        <w:t>プログラムが満たしている場合には、仕様書第</w:t>
+      </w:r>
+      <w:r>
+        <w:rPr>
+          <w:rFonts w:ascii="Calibri" w:eastAsia="ＭＳ ゴシック" w:hAnsi="Calibri" w:cs="Calibri"/>
+          <w:kern w:val="0"/>
+          <w:sz w:val="22"/>
+          <w:szCs w:val="22"/>
+        </w:rPr>
+        <w:t>1.</w:t>
+      </w:r>
+      <w:r>
+        <w:rPr>
+          <w:rFonts w:ascii="Calibri" w:eastAsia="ＭＳ ゴシック" w:hAnsi="Calibri" w:cs="Calibri"/>
+          <w:color w:val="FF0000"/>
+          <w:kern w:val="0"/>
+          <w:sz w:val="22"/>
+          <w:szCs w:val="22"/>
+        </w:rPr>
+        <w:t>2</w:t>
+      </w:r>
+      <w:r>
+        <w:rPr>
+          <w:rFonts w:ascii="Calibri" w:eastAsia="ＭＳ ゴシック" w:hAnsi="Calibri" w:cs="Calibri"/>
+          <w:kern w:val="0"/>
+          <w:sz w:val="22"/>
+          <w:szCs w:val="22"/>
+        </w:rPr>
+        <w:t>版における「</w:t>
+      </w:r>
+      <w:proofErr w:type="spellStart"/>
+      <w:r>
+        <w:rPr>
+          <w:rFonts w:ascii="Calibri" w:eastAsia="ＭＳ ゴシック" w:hAnsi="Calibri" w:cs="Calibri"/>
+          <w:kern w:val="0"/>
+          <w:sz w:val="22"/>
+          <w:szCs w:val="22"/>
+        </w:rPr>
+        <w:t>OpenChain</w:t>
+      </w:r>
+      <w:proofErr w:type="spellEnd"/>
+      <w:r>
+        <w:rPr>
+          <w:rFonts w:ascii="Calibri" w:eastAsia="ＭＳ ゴシック" w:hAnsi="Calibri" w:cs="Calibri"/>
+          <w:kern w:val="0"/>
+          <w:sz w:val="22"/>
+          <w:szCs w:val="22"/>
+        </w:rPr>
+        <w:t>適合（</w:t>
+      </w:r>
+      <w:proofErr w:type="spellStart"/>
+      <w:r>
+        <w:rPr>
+          <w:rFonts w:ascii="Calibri" w:eastAsia="ＭＳ ゴシック" w:hAnsi="Calibri" w:cs="Calibri"/>
+          <w:kern w:val="0"/>
+          <w:sz w:val="22"/>
+          <w:szCs w:val="22"/>
+        </w:rPr>
+        <w:t>OpenChain</w:t>
+      </w:r>
+      <w:proofErr w:type="spellEnd"/>
+      <w:r>
+        <w:rPr>
+          <w:rFonts w:ascii="Calibri" w:eastAsia="ＭＳ ゴシック" w:hAnsi="Calibri" w:cs="Calibri"/>
+          <w:kern w:val="0"/>
+          <w:sz w:val="22"/>
+          <w:szCs w:val="22"/>
+        </w:rPr>
+        <w:t xml:space="preserve"> Conforming</w:t>
+      </w:r>
+      <w:r>
+        <w:rPr>
+          <w:rFonts w:ascii="Calibri" w:eastAsia="ＭＳ ゴシック" w:hAnsi="Calibri" w:cs="Calibri"/>
+          <w:kern w:val="0"/>
+          <w:sz w:val="22"/>
+          <w:szCs w:val="22"/>
+        </w:rPr>
+        <w:t>）」とみなされます。「検証すべき証跡（</w:t>
+      </w:r>
+      <w:r>
+        <w:rPr>
+          <w:rFonts w:ascii="Calibri" w:eastAsia="ＭＳ ゴシック" w:hAnsi="Calibri" w:cs="Calibri"/>
+          <w:kern w:val="0"/>
+          <w:sz w:val="22"/>
+          <w:szCs w:val="22"/>
+        </w:rPr>
+        <w:t>Verification Artifact</w:t>
+      </w:r>
+      <w:r>
+        <w:rPr>
+          <w:rFonts w:ascii="Calibri" w:eastAsia="ＭＳ ゴシック" w:hAnsi="Calibri" w:cs="Calibri"/>
+          <w:kern w:val="0"/>
+          <w:sz w:val="22"/>
+          <w:szCs w:val="22"/>
+        </w:rPr>
+        <w:t>）」は公開を意図したものではありませんが、</w:t>
+      </w:r>
+      <w:r>
+        <w:rPr>
+          <w:rFonts w:ascii="Calibri" w:eastAsia="ＭＳ ゴシック" w:hAnsi="Calibri" w:cs="Calibri"/>
+          <w:kern w:val="0"/>
+          <w:sz w:val="22"/>
+          <w:szCs w:val="22"/>
+        </w:rPr>
+        <w:t>守秘義務契約（</w:t>
+      </w:r>
+      <w:r>
+        <w:rPr>
+          <w:rFonts w:ascii="Calibri" w:eastAsia="ＭＳ ゴシック" w:hAnsi="Calibri" w:cs="Calibri"/>
+          <w:kern w:val="0"/>
+          <w:sz w:val="22"/>
+          <w:szCs w:val="22"/>
+        </w:rPr>
+        <w:t>NDA</w:t>
+      </w:r>
+      <w:r>
+        <w:rPr>
+          <w:rFonts w:ascii="Calibri" w:eastAsia="ＭＳ ゴシック" w:hAnsi="Calibri" w:cs="Calibri"/>
+          <w:kern w:val="0"/>
+          <w:sz w:val="22"/>
+          <w:szCs w:val="22"/>
+        </w:rPr>
+        <w:t>）</w:t>
+      </w:r>
+      <w:r>
+        <w:rPr>
+          <w:rFonts w:ascii="Calibri" w:eastAsia="ＭＳ ゴシック" w:hAnsi="Calibri" w:cs="Calibri"/>
+          <w:kern w:val="0"/>
+          <w:sz w:val="22"/>
+          <w:szCs w:val="22"/>
+        </w:rPr>
+        <w:t>のもと</w:t>
+      </w:r>
+      <w:r>
+        <w:rPr>
+          <w:rFonts w:ascii="Calibri" w:eastAsia="ＭＳ ゴシック" w:hAnsi="Calibri" w:cs="Calibri" w:hint="eastAsia"/>
+          <w:kern w:val="0"/>
+          <w:sz w:val="22"/>
+          <w:szCs w:val="22"/>
+        </w:rPr>
+        <w:t>、</w:t>
+      </w:r>
+      <w:r>
+        <w:rPr>
+          <w:rFonts w:ascii="Calibri" w:eastAsia="ＭＳ ゴシック" w:hAnsi="Calibri" w:cs="Calibri" w:hint="eastAsia"/>
+          <w:kern w:val="0"/>
+          <w:sz w:val="22"/>
+          <w:szCs w:val="22"/>
+        </w:rPr>
+        <w:t>または</w:t>
+      </w:r>
+      <w:proofErr w:type="spellStart"/>
+      <w:r>
+        <w:rPr>
+          <w:rFonts w:ascii="Calibri" w:eastAsia="ＭＳ ゴシック" w:hAnsi="Calibri" w:cs="Calibri"/>
+          <w:kern w:val="0"/>
+          <w:sz w:val="22"/>
+          <w:szCs w:val="22"/>
+        </w:rPr>
+        <w:t>OpenChain</w:t>
+      </w:r>
+      <w:proofErr w:type="spellEnd"/>
+      <w:r>
+        <w:rPr>
+          <w:rFonts w:ascii="Calibri" w:eastAsia="ＭＳ ゴシック" w:hAnsi="Calibri" w:cs="Calibri"/>
+          <w:kern w:val="0"/>
+          <w:sz w:val="22"/>
+          <w:szCs w:val="22"/>
+        </w:rPr>
+        <w:t>適合を</w:t>
+      </w:r>
+      <w:r>
+        <w:rPr>
+          <w:rFonts w:ascii="Calibri" w:eastAsia="ＭＳ ゴシック" w:hAnsi="Calibri" w:cs="Calibri" w:hint="eastAsia"/>
+          <w:kern w:val="0"/>
+          <w:sz w:val="22"/>
+          <w:szCs w:val="22"/>
+        </w:rPr>
+        <w:t>検証</w:t>
+      </w:r>
+      <w:r>
+        <w:rPr>
+          <w:rFonts w:ascii="Calibri" w:eastAsia="ＭＳ ゴシック" w:hAnsi="Calibri" w:cs="Calibri"/>
+          <w:kern w:val="0"/>
+          <w:sz w:val="22"/>
+          <w:szCs w:val="22"/>
+        </w:rPr>
+        <w:t>する機関による</w:t>
+      </w:r>
+      <w:r>
+        <w:rPr>
+          <w:rFonts w:ascii="Calibri" w:eastAsia="ＭＳ ゴシック" w:hAnsi="Calibri" w:cs="Calibri" w:hint="eastAsia"/>
+          <w:kern w:val="0"/>
+          <w:sz w:val="22"/>
+          <w:szCs w:val="22"/>
+        </w:rPr>
+        <w:t>非公開</w:t>
+      </w:r>
+      <w:r>
+        <w:rPr>
+          <w:rFonts w:ascii="Calibri" w:eastAsia="ＭＳ ゴシック" w:hAnsi="Calibri" w:cs="Calibri"/>
+          <w:kern w:val="0"/>
+          <w:sz w:val="22"/>
+          <w:szCs w:val="22"/>
+        </w:rPr>
+        <w:t>の要請</w:t>
+      </w:r>
+      <w:r>
+        <w:rPr>
+          <w:rFonts w:ascii="Calibri" w:eastAsia="ＭＳ ゴシック" w:hAnsi="Calibri" w:cs="Calibri" w:hint="eastAsia"/>
+          <w:kern w:val="0"/>
+          <w:sz w:val="22"/>
+          <w:szCs w:val="22"/>
+        </w:rPr>
+        <w:t>に</w:t>
+      </w:r>
+      <w:r>
+        <w:rPr>
+          <w:rFonts w:ascii="Calibri" w:eastAsia="ＭＳ ゴシック" w:hAnsi="Calibri" w:cs="Calibri" w:hint="eastAsia"/>
+          <w:kern w:val="0"/>
+          <w:sz w:val="22"/>
+          <w:szCs w:val="22"/>
+        </w:rPr>
+        <w:t>応じて</w:t>
+      </w:r>
+      <w:r>
+        <w:rPr>
+          <w:rFonts w:ascii="Calibri" w:eastAsia="ＭＳ ゴシック" w:hAnsi="Calibri" w:cs="Calibri"/>
+          <w:kern w:val="0"/>
+          <w:sz w:val="22"/>
+          <w:szCs w:val="22"/>
+        </w:rPr>
+        <w:t>提供されること</w:t>
+      </w:r>
+      <w:r>
+        <w:rPr>
+          <w:rFonts w:ascii="Calibri" w:eastAsia="ＭＳ ゴシック" w:hAnsi="Calibri" w:cs="Calibri" w:hint="eastAsia"/>
+          <w:kern w:val="0"/>
+          <w:sz w:val="22"/>
+          <w:szCs w:val="22"/>
+        </w:rPr>
+        <w:t>があります</w:t>
+      </w:r>
+      <w:r>
+        <w:rPr>
+          <w:rFonts w:ascii="Calibri" w:eastAsia="ＭＳ ゴシック" w:hAnsi="Calibri" w:cs="Calibri"/>
+          <w:kern w:val="0"/>
+          <w:sz w:val="22"/>
+          <w:szCs w:val="22"/>
+        </w:rPr>
+        <w:t>。</w:t>
       </w:r>
     </w:p>
     <w:p>
@@ -2622,373 +3076,24 @@
       </w:pPr>
       <w:r>
         <w:rPr>
-          <w:rFonts w:ascii="Calibri" w:eastAsia="ＭＳ ゴシック" w:hAnsi="Calibri" w:cs="Calibri"/>
-          <w:kern w:val="0"/>
-          <w:sz w:val="22"/>
-          <w:szCs w:val="22"/>
-        </w:rPr>
-        <w:t>第</w:t>
-      </w:r>
-      <w:r>
-        <w:rPr>
-          <w:rFonts w:ascii="Calibri" w:eastAsia="ＭＳ ゴシック" w:hAnsi="Calibri" w:cs="Calibri"/>
-          <w:kern w:val="0"/>
-          <w:sz w:val="22"/>
-          <w:szCs w:val="22"/>
-        </w:rPr>
-        <w:t>2</w:t>
-      </w:r>
-      <w:r>
-        <w:rPr>
-          <w:rFonts w:ascii="Calibri" w:eastAsia="ＭＳ ゴシック" w:hAnsi="Calibri" w:cs="Calibri"/>
-          <w:kern w:val="0"/>
-          <w:sz w:val="22"/>
-          <w:szCs w:val="22"/>
-        </w:rPr>
-        <w:t>節では、本資料全般で用いられる重要用語について定義します。第</w:t>
-      </w:r>
-      <w:r>
-        <w:rPr>
-          <w:rFonts w:ascii="Calibri" w:eastAsia="ＭＳ ゴシック" w:hAnsi="Calibri" w:cs="Calibri"/>
-          <w:kern w:val="0"/>
-          <w:sz w:val="22"/>
-          <w:szCs w:val="22"/>
-        </w:rPr>
-        <w:t>3</w:t>
-      </w:r>
-      <w:r>
-        <w:rPr>
-          <w:rFonts w:ascii="Calibri" w:eastAsia="ＭＳ ゴシック" w:hAnsi="Calibri" w:cs="Calibri"/>
-          <w:kern w:val="0"/>
-          <w:sz w:val="22"/>
-          <w:szCs w:val="22"/>
-        </w:rPr>
-        <w:t>節では、仕様としての要件を示します。それぞれに</w:t>
-      </w:r>
-      <w:r>
-        <w:rPr>
-          <w:rFonts w:ascii="Calibri" w:eastAsia="ＭＳ ゴシック" w:hAnsi="Calibri" w:cs="Calibri"/>
-          <w:kern w:val="0"/>
-          <w:sz w:val="22"/>
-          <w:szCs w:val="22"/>
-        </w:rPr>
-        <w:t>1</w:t>
-      </w:r>
-      <w:r>
-        <w:rPr>
-          <w:rFonts w:ascii="Calibri" w:eastAsia="ＭＳ ゴシック" w:hAnsi="Calibri" w:cs="Calibri"/>
-          <w:kern w:val="0"/>
-          <w:sz w:val="22"/>
-          <w:szCs w:val="22"/>
-        </w:rPr>
-        <w:t>つ以上の「</w:t>
-      </w:r>
-      <w:r>
-        <w:rPr>
-          <w:rFonts w:ascii="Calibri" w:eastAsia="ＭＳ ゴシック" w:hAnsi="Calibri" w:cs="Calibri"/>
-          <w:kern w:val="0"/>
-          <w:sz w:val="22"/>
-          <w:szCs w:val="22"/>
-        </w:rPr>
-        <w:t xml:space="preserve"> </w:t>
-      </w:r>
-      <w:r>
-        <w:rPr>
-          <w:rFonts w:ascii="Calibri" w:eastAsia="ＭＳ ゴシック" w:hAnsi="Calibri" w:cs="Calibri"/>
-          <w:kern w:val="0"/>
-          <w:sz w:val="22"/>
-          <w:szCs w:val="22"/>
-        </w:rPr>
-        <w:t>検証すべき証跡（</w:t>
-      </w:r>
-      <w:r>
-        <w:rPr>
-          <w:rFonts w:ascii="Calibri" w:eastAsia="ＭＳ ゴシック" w:hAnsi="Calibri" w:cs="Calibri"/>
-          <w:kern w:val="0"/>
-          <w:sz w:val="22"/>
-          <w:szCs w:val="22"/>
-        </w:rPr>
-        <w:t xml:space="preserve">Verification </w:t>
-      </w:r>
-      <w:commentRangeStart w:id="10"/>
-      <w:r>
-        <w:rPr>
           <w:rFonts w:ascii="Calibri" w:eastAsia="ＭＳ ゴシック" w:hAnsi="Calibri" w:cs="Calibri" w:hint="eastAsia"/>
           <w:color w:val="FF0000"/>
           <w:kern w:val="0"/>
           <w:sz w:val="22"/>
           <w:szCs w:val="22"/>
         </w:rPr>
-        <w:t>Material</w:t>
-      </w:r>
-      <w:commentRangeEnd w:id="10"/>
-      <w:r>
-        <w:rPr>
-          <w:rStyle w:val="af2"/>
-        </w:rPr>
-        <w:commentReference w:id="10"/>
-      </w:r>
-      <w:r>
-        <w:rPr>
-          <w:rFonts w:ascii="Calibri" w:eastAsia="ＭＳ ゴシック" w:hAnsi="Calibri" w:cs="Calibri"/>
-          <w:kern w:val="0"/>
-          <w:sz w:val="22"/>
-          <w:szCs w:val="22"/>
-        </w:rPr>
-        <w:t>）」があります。これらは示された要件が満たされているかどうかを確認するために存在しなくてはならない確証としての役割を果たしています。すべての要件をそのコンプライアンス</w:t>
-      </w:r>
-      <w:r>
-        <w:rPr>
-          <w:rFonts w:ascii="Calibri" w:eastAsia="ＭＳ ゴシック" w:hAnsi="Calibri" w:cs="Calibri"/>
-          <w:kern w:val="0"/>
-          <w:sz w:val="22"/>
-          <w:szCs w:val="22"/>
-        </w:rPr>
-        <w:t xml:space="preserve"> </w:t>
-      </w:r>
-      <w:r>
-        <w:rPr>
-          <w:rFonts w:ascii="Calibri" w:eastAsia="ＭＳ ゴシック" w:hAnsi="Calibri" w:cs="Calibri"/>
-          <w:kern w:val="0"/>
-          <w:sz w:val="22"/>
-          <w:szCs w:val="22"/>
-        </w:rPr>
-        <w:t>プログラムが満たしている場合には、仕様書第</w:t>
-      </w:r>
-      <w:r>
-        <w:rPr>
-          <w:rFonts w:ascii="Calibri" w:eastAsia="ＭＳ ゴシック" w:hAnsi="Calibri" w:cs="Calibri"/>
-          <w:kern w:val="0"/>
-          <w:sz w:val="22"/>
-          <w:szCs w:val="22"/>
-        </w:rPr>
-        <w:t>1.</w:t>
-      </w:r>
-      <w:r>
-        <w:rPr>
-          <w:rFonts w:ascii="Calibri" w:eastAsia="ＭＳ ゴシック" w:hAnsi="Calibri" w:cs="Calibri"/>
+        <w:lastRenderedPageBreak/>
+        <w:t>なお、</w:t>
+      </w:r>
+      <w:r>
+        <w:rPr>
+          <w:rFonts w:ascii="Calibri" w:eastAsia="ＭＳ ゴシック" w:hAnsi="Calibri" w:cs="Calibri" w:hint="eastAsia"/>
           <w:color w:val="FF0000"/>
           <w:kern w:val="0"/>
           <w:sz w:val="22"/>
           <w:szCs w:val="22"/>
         </w:rPr>
-        <w:t>2</w:t>
-      </w:r>
-      <w:r>
-        <w:rPr>
-          <w:rFonts w:ascii="Calibri" w:eastAsia="ＭＳ ゴシック" w:hAnsi="Calibri" w:cs="Calibri"/>
-          <w:kern w:val="0"/>
-          <w:sz w:val="22"/>
-          <w:szCs w:val="22"/>
-        </w:rPr>
-        <w:t>版における「</w:t>
-      </w:r>
-      <w:r>
-        <w:rPr>
-          <w:rFonts w:ascii="Calibri" w:eastAsia="ＭＳ ゴシック" w:hAnsi="Calibri" w:cs="Calibri"/>
-          <w:kern w:val="0"/>
-          <w:sz w:val="22"/>
-          <w:szCs w:val="22"/>
-        </w:rPr>
-        <w:t>OpenChain</w:t>
-      </w:r>
-      <w:r>
-        <w:rPr>
-          <w:rFonts w:ascii="Calibri" w:eastAsia="ＭＳ ゴシック" w:hAnsi="Calibri" w:cs="Calibri"/>
-          <w:kern w:val="0"/>
-          <w:sz w:val="22"/>
-          <w:szCs w:val="22"/>
-        </w:rPr>
-        <w:t>適合（</w:t>
-      </w:r>
-      <w:r>
-        <w:rPr>
-          <w:rFonts w:ascii="Calibri" w:eastAsia="ＭＳ ゴシック" w:hAnsi="Calibri" w:cs="Calibri"/>
-          <w:kern w:val="0"/>
-          <w:sz w:val="22"/>
-          <w:szCs w:val="22"/>
-        </w:rPr>
-        <w:t>OpenChain Conforming</w:t>
-      </w:r>
-      <w:r>
-        <w:rPr>
-          <w:rFonts w:ascii="Calibri" w:eastAsia="ＭＳ ゴシック" w:hAnsi="Calibri" w:cs="Calibri"/>
-          <w:kern w:val="0"/>
-          <w:sz w:val="22"/>
-          <w:szCs w:val="22"/>
-        </w:rPr>
-        <w:t>）」とみなされます。「検証すべき証跡（</w:t>
-      </w:r>
-      <w:r>
-        <w:rPr>
-          <w:rFonts w:ascii="Calibri" w:eastAsia="ＭＳ ゴシック" w:hAnsi="Calibri" w:cs="Calibri"/>
-          <w:kern w:val="0"/>
-          <w:sz w:val="22"/>
-          <w:szCs w:val="22"/>
-        </w:rPr>
-        <w:t>Verification Artifact</w:t>
-      </w:r>
-      <w:r>
-        <w:rPr>
-          <w:rFonts w:ascii="Calibri" w:eastAsia="ＭＳ ゴシック" w:hAnsi="Calibri" w:cs="Calibri"/>
-          <w:kern w:val="0"/>
-          <w:sz w:val="22"/>
-          <w:szCs w:val="22"/>
-        </w:rPr>
-        <w:t>）」は公開を意図したものではありませんが、</w:t>
-      </w:r>
-      <w:r>
-        <w:rPr>
-          <w:rFonts w:ascii="Calibri" w:eastAsia="ＭＳ ゴシック" w:hAnsi="Calibri" w:cs="Calibri"/>
-          <w:kern w:val="0"/>
-          <w:sz w:val="22"/>
-          <w:szCs w:val="22"/>
-        </w:rPr>
-        <w:t>守秘義務契約（</w:t>
-      </w:r>
-      <w:r>
-        <w:rPr>
-          <w:rFonts w:ascii="Calibri" w:eastAsia="ＭＳ ゴシック" w:hAnsi="Calibri" w:cs="Calibri"/>
-          <w:kern w:val="0"/>
-          <w:sz w:val="22"/>
-          <w:szCs w:val="22"/>
-        </w:rPr>
-        <w:t>NDA</w:t>
-      </w:r>
-      <w:r>
-        <w:rPr>
-          <w:rFonts w:ascii="Calibri" w:eastAsia="ＭＳ ゴシック" w:hAnsi="Calibri" w:cs="Calibri"/>
-          <w:kern w:val="0"/>
-          <w:sz w:val="22"/>
-          <w:szCs w:val="22"/>
-        </w:rPr>
-        <w:t>）</w:t>
-      </w:r>
-      <w:r>
-        <w:rPr>
-          <w:rFonts w:ascii="Calibri" w:eastAsia="ＭＳ ゴシック" w:hAnsi="Calibri" w:cs="Calibri"/>
-          <w:kern w:val="0"/>
-          <w:sz w:val="22"/>
-          <w:szCs w:val="22"/>
-        </w:rPr>
-        <w:t>のもと</w:t>
-      </w:r>
-      <w:r>
-        <w:rPr>
-          <w:rFonts w:ascii="Calibri" w:eastAsia="ＭＳ ゴシック" w:hAnsi="Calibri" w:cs="Calibri" w:hint="eastAsia"/>
-          <w:kern w:val="0"/>
-          <w:sz w:val="22"/>
-          <w:szCs w:val="22"/>
-        </w:rPr>
-        <w:t>、</w:t>
-      </w:r>
-      <w:r>
-        <w:rPr>
-          <w:rFonts w:ascii="Calibri" w:eastAsia="ＭＳ ゴシック" w:hAnsi="Calibri" w:cs="Calibri" w:hint="eastAsia"/>
-          <w:kern w:val="0"/>
-          <w:sz w:val="22"/>
-          <w:szCs w:val="22"/>
-        </w:rPr>
-        <w:t>または</w:t>
-      </w:r>
-      <w:r>
-        <w:rPr>
-          <w:rFonts w:ascii="Calibri" w:eastAsia="ＭＳ ゴシック" w:hAnsi="Calibri" w:cs="Calibri"/>
-          <w:kern w:val="0"/>
-          <w:sz w:val="22"/>
-          <w:szCs w:val="22"/>
-        </w:rPr>
-        <w:t>OpenChain</w:t>
-      </w:r>
-      <w:r>
-        <w:rPr>
-          <w:rFonts w:ascii="Calibri" w:eastAsia="ＭＳ ゴシック" w:hAnsi="Calibri" w:cs="Calibri"/>
-          <w:kern w:val="0"/>
-          <w:sz w:val="22"/>
-          <w:szCs w:val="22"/>
-        </w:rPr>
-        <w:t>適合を</w:t>
-      </w:r>
-      <w:r>
-        <w:rPr>
-          <w:rFonts w:ascii="Calibri" w:eastAsia="ＭＳ ゴシック" w:hAnsi="Calibri" w:cs="Calibri" w:hint="eastAsia"/>
-          <w:kern w:val="0"/>
-          <w:sz w:val="22"/>
-          <w:szCs w:val="22"/>
-        </w:rPr>
-        <w:t>検証</w:t>
-      </w:r>
-      <w:r>
-        <w:rPr>
-          <w:rFonts w:ascii="Calibri" w:eastAsia="ＭＳ ゴシック" w:hAnsi="Calibri" w:cs="Calibri"/>
-          <w:kern w:val="0"/>
-          <w:sz w:val="22"/>
-          <w:szCs w:val="22"/>
-        </w:rPr>
-        <w:t>する機関による</w:t>
-      </w:r>
-      <w:r>
-        <w:rPr>
-          <w:rFonts w:ascii="Calibri" w:eastAsia="ＭＳ ゴシック" w:hAnsi="Calibri" w:cs="Calibri" w:hint="eastAsia"/>
-          <w:kern w:val="0"/>
-          <w:sz w:val="22"/>
-          <w:szCs w:val="22"/>
-        </w:rPr>
-        <w:t>非公開</w:t>
-      </w:r>
-      <w:r>
-        <w:rPr>
-          <w:rFonts w:ascii="Calibri" w:eastAsia="ＭＳ ゴシック" w:hAnsi="Calibri" w:cs="Calibri"/>
-          <w:kern w:val="0"/>
-          <w:sz w:val="22"/>
-          <w:szCs w:val="22"/>
-        </w:rPr>
-        <w:t>の要請</w:t>
-      </w:r>
-      <w:r>
-        <w:rPr>
-          <w:rFonts w:ascii="Calibri" w:eastAsia="ＭＳ ゴシック" w:hAnsi="Calibri" w:cs="Calibri" w:hint="eastAsia"/>
-          <w:kern w:val="0"/>
-          <w:sz w:val="22"/>
-          <w:szCs w:val="22"/>
-        </w:rPr>
-        <w:t>に</w:t>
-      </w:r>
-      <w:r>
-        <w:rPr>
-          <w:rFonts w:ascii="Calibri" w:eastAsia="ＭＳ ゴシック" w:hAnsi="Calibri" w:cs="Calibri" w:hint="eastAsia"/>
-          <w:kern w:val="0"/>
-          <w:sz w:val="22"/>
-          <w:szCs w:val="22"/>
-        </w:rPr>
-        <w:t>応じて</w:t>
-      </w:r>
-      <w:r>
-        <w:rPr>
-          <w:rFonts w:ascii="Calibri" w:eastAsia="ＭＳ ゴシック" w:hAnsi="Calibri" w:cs="Calibri"/>
-          <w:kern w:val="0"/>
-          <w:sz w:val="22"/>
-          <w:szCs w:val="22"/>
-        </w:rPr>
-        <w:t>提供されること</w:t>
-      </w:r>
-      <w:r>
-        <w:rPr>
-          <w:rFonts w:ascii="Calibri" w:eastAsia="ＭＳ ゴシック" w:hAnsi="Calibri" w:cs="Calibri" w:hint="eastAsia"/>
-          <w:kern w:val="0"/>
-          <w:sz w:val="22"/>
-          <w:szCs w:val="22"/>
-        </w:rPr>
-        <w:t>があります</w:t>
-      </w:r>
-      <w:r>
-        <w:rPr>
-          <w:rFonts w:ascii="Calibri" w:eastAsia="ＭＳ ゴシック" w:hAnsi="Calibri" w:cs="Calibri"/>
-          <w:kern w:val="0"/>
-          <w:sz w:val="22"/>
-          <w:szCs w:val="22"/>
-        </w:rPr>
-        <w:t>。</w:t>
+        <w:t>本仕様書の理解するための追加説明として</w:t>
       </w:r>
       <w:r>
         <w:rPr>
@@ -2998,7 +3103,7 @@
           <w:sz w:val="22"/>
           <w:szCs w:val="22"/>
         </w:rPr>
-        <w:t>本仕様書の理解するために、付随説明を「仕様書</w:t>
+        <w:t>「仕様書</w:t>
       </w:r>
       <w:r>
         <w:rPr>
@@ -3028,28 +3133,27 @@
           <w:sz w:val="22"/>
           <w:szCs w:val="22"/>
         </w:rPr>
-        <w:t xml:space="preserve">Frequently </w:t>
-      </w:r>
-      <w:r>
-        <w:rPr>
-          <w:rFonts w:ascii="Calibri" w:eastAsia="ＭＳ ゴシック" w:hAnsi="Calibri" w:cs="Calibri" w:hint="eastAsia"/>
+        <w:t>Frequently Aske</w:t>
+      </w:r>
+      <w:r>
+        <w:rPr>
+          <w:rFonts w:ascii="Calibri" w:eastAsia="ＭＳ ゴシック" w:hAnsi="Calibri" w:cs="Calibri"/>
           <w:color w:val="FF0000"/>
           <w:kern w:val="0"/>
           <w:sz w:val="22"/>
           <w:szCs w:val="22"/>
         </w:rPr>
-        <w:lastRenderedPageBreak/>
-        <w:t>Aske</w:t>
-      </w:r>
-      <w:r>
-        <w:rPr>
-          <w:rFonts w:ascii="Calibri" w:eastAsia="ＭＳ ゴシック" w:hAnsi="Calibri" w:cs="Calibri"/>
+        <w:t>d Question</w:t>
+      </w:r>
+      <w:r>
+        <w:rPr>
+          <w:rFonts w:ascii="Calibri" w:eastAsia="ＭＳ ゴシック" w:hAnsi="Calibri" w:cs="Calibri" w:hint="eastAsia"/>
           <w:color w:val="FF0000"/>
           <w:kern w:val="0"/>
           <w:sz w:val="22"/>
           <w:szCs w:val="22"/>
         </w:rPr>
-        <w:t>d Question</w:t>
+        <w:t>、よくある質問）」が以下サイトで</w:t>
       </w:r>
       <w:r>
         <w:rPr>
@@ -3059,7 +3163,7 @@
           <w:sz w:val="22"/>
           <w:szCs w:val="22"/>
         </w:rPr>
-        <w:t>、よくある質問）」が以下サイトに掲載しています。</w:t>
+        <w:t>掲載しています。</w:t>
       </w:r>
       <w:r>
         <w:rPr>
@@ -3071,7 +3175,7 @@
         </w:rPr>
         <w:br/>
       </w:r>
-      <w:hyperlink r:id="rId16" w:history="1">
+      <w:hyperlink r:id="rId15" w:history="1">
         <w:r>
           <w:rPr>
             <w:rStyle w:val="a6"/>
@@ -3176,6 +3280,86 @@
         </w:rPr>
         <w:t>）：</w:t>
       </w:r>
+      <w:r>
+        <w:rPr>
+          <w:rFonts w:ascii="Calibri" w:eastAsia="ＭＳ ゴシック" w:hAnsi="Calibri" w:cs="Calibri" w:hint="eastAsia"/>
+          <w:color w:val="FF0000"/>
+          <w:kern w:val="0"/>
+          <w:sz w:val="22"/>
+          <w:szCs w:val="22"/>
+        </w:rPr>
+        <w:t>提供された「供給ソフトウェア</w:t>
+      </w:r>
+      <w:r>
+        <w:rPr>
+          <w:rFonts w:ascii="Calibri" w:eastAsia="ＭＳ ゴシック" w:hAnsi="Calibri" w:cs="Calibri" w:hint="eastAsia"/>
+          <w:color w:val="FF0000"/>
+          <w:kern w:val="0"/>
+          <w:sz w:val="22"/>
+          <w:szCs w:val="22"/>
+        </w:rPr>
+        <w:t>（後述）</w:t>
+      </w:r>
+      <w:r>
+        <w:rPr>
+          <w:rFonts w:ascii="Calibri" w:eastAsia="ＭＳ ゴシック" w:hAnsi="Calibri" w:cs="Calibri" w:hint="eastAsia"/>
+          <w:color w:val="FF0000"/>
+          <w:kern w:val="0"/>
+          <w:sz w:val="22"/>
+          <w:szCs w:val="22"/>
+        </w:rPr>
+        <w:t>」</w:t>
+      </w:r>
+      <w:r>
+        <w:rPr>
+          <w:rFonts w:ascii="Calibri" w:eastAsia="ＭＳ ゴシック" w:hAnsi="Calibri" w:cs="Calibri" w:hint="eastAsia"/>
+          <w:color w:val="FF0000"/>
+          <w:kern w:val="0"/>
+          <w:sz w:val="22"/>
+          <w:szCs w:val="22"/>
+        </w:rPr>
+        <w:t>に対する</w:t>
+      </w:r>
+      <w:r>
+        <w:rPr>
+          <w:rFonts w:ascii="Calibri" w:eastAsia="ＭＳ ゴシック" w:hAnsi="Calibri" w:cs="Calibri" w:hint="eastAsia"/>
+          <w:color w:val="FF0000"/>
+          <w:kern w:val="0"/>
+          <w:sz w:val="22"/>
+          <w:szCs w:val="22"/>
+        </w:rPr>
+        <w:t>FOSS</w:t>
+      </w:r>
+      <w:r>
+        <w:rPr>
+          <w:rFonts w:ascii="Calibri" w:eastAsia="ＭＳ ゴシック" w:hAnsi="Calibri" w:cs="Calibri" w:hint="eastAsia"/>
+          <w:color w:val="FF0000"/>
+          <w:kern w:val="0"/>
+          <w:sz w:val="22"/>
+          <w:szCs w:val="22"/>
+        </w:rPr>
+        <w:t>マネジメントプログラム</w:t>
+      </w:r>
+      <w:r>
+        <w:rPr>
+          <w:rFonts w:ascii="Calibri" w:eastAsia="ＭＳ ゴシック" w:hAnsi="Calibri" w:cs="Calibri" w:hint="eastAsia"/>
+          <w:color w:val="FF0000"/>
+          <w:kern w:val="0"/>
+          <w:sz w:val="22"/>
+          <w:szCs w:val="22"/>
+        </w:rPr>
+        <w:t>のアウトプットであることを示す、集合的な生成物</w:t>
+      </w:r>
+      <w:r>
+        <w:rPr>
+          <w:rFonts w:ascii="Calibri" w:eastAsia="ＭＳ ゴシック" w:hAnsi="Calibri" w:cs="Calibri" w:hint="eastAsia"/>
+          <w:color w:val="FF0000"/>
+          <w:kern w:val="0"/>
+          <w:sz w:val="22"/>
+          <w:szCs w:val="22"/>
+        </w:rPr>
+        <w:t>。</w:t>
+      </w:r>
     </w:p>
     <w:p>
       <w:pPr>
@@ -3483,11 +3667,171 @@
       <w:r>
         <w:rPr>
           <w:rFonts w:ascii="Calibri" w:eastAsia="ＭＳ ゴシック" w:hAnsi="Calibri" w:cs="Calibri"/>
-          <w:kern w:val="0"/>
-          <w:sz w:val="22"/>
-          <w:szCs w:val="22"/>
-        </w:rPr>
-        <w:t>適切なライセンス確認手順の結果として存在の確認ができた一連の</w:t>
+          <w:strike/>
+          <w:color w:val="FF0000"/>
+          <w:kern w:val="0"/>
+          <w:sz w:val="22"/>
+          <w:szCs w:val="22"/>
+        </w:rPr>
+        <w:t>適切な</w:t>
+      </w:r>
+      <w:r>
+        <w:rPr>
+          <w:rFonts w:ascii="Calibri" w:eastAsia="ＭＳ ゴシック" w:hAnsi="Calibri" w:cs="Calibri" w:hint="eastAsia"/>
+          <w:color w:val="FF0000"/>
+          <w:kern w:val="0"/>
+          <w:sz w:val="22"/>
+          <w:szCs w:val="22"/>
+        </w:rPr>
+        <w:t>「</w:t>
+      </w:r>
+      <w:r>
+        <w:rPr>
+          <w:rFonts w:ascii="Calibri" w:eastAsia="ＭＳ ゴシック" w:hAnsi="Calibri" w:cs="Calibri" w:hint="eastAsia"/>
+          <w:color w:val="FF0000"/>
+          <w:kern w:val="0"/>
+          <w:sz w:val="22"/>
+          <w:szCs w:val="22"/>
+        </w:rPr>
+        <w:t>供給ソフトウェア（後述）</w:t>
+      </w:r>
+      <w:r>
+        <w:rPr>
+          <w:rFonts w:ascii="Calibri" w:eastAsia="ＭＳ ゴシック" w:hAnsi="Calibri" w:cs="Calibri" w:hint="eastAsia"/>
+          <w:color w:val="FF0000"/>
+          <w:kern w:val="0"/>
+          <w:sz w:val="22"/>
+          <w:szCs w:val="22"/>
+        </w:rPr>
+        <w:t>」</w:t>
+      </w:r>
+      <w:r>
+        <w:rPr>
+          <w:rFonts w:ascii="Calibri" w:eastAsia="ＭＳ ゴシック" w:hAnsi="Calibri" w:cs="Calibri" w:hint="eastAsia"/>
+          <w:color w:val="FF0000"/>
+          <w:kern w:val="0"/>
+          <w:sz w:val="22"/>
+          <w:szCs w:val="22"/>
+        </w:rPr>
+        <w:t>が統制する</w:t>
+      </w:r>
+      <w:r>
+        <w:rPr>
+          <w:rFonts w:ascii="Calibri" w:eastAsia="ＭＳ ゴシック" w:hAnsi="Calibri" w:cs="Calibri"/>
+          <w:kern w:val="0"/>
+          <w:sz w:val="22"/>
+          <w:szCs w:val="22"/>
+        </w:rPr>
+        <w:t>ライセンス</w:t>
+      </w:r>
+      <w:r>
+        <w:rPr>
+          <w:rFonts w:ascii="Calibri" w:eastAsia="ＭＳ ゴシック" w:hAnsi="Calibri" w:cs="Calibri" w:hint="eastAsia"/>
+          <w:kern w:val="0"/>
+          <w:sz w:val="22"/>
+          <w:szCs w:val="22"/>
+        </w:rPr>
+        <w:t>を確認する</w:t>
+      </w:r>
+      <w:r>
+        <w:rPr>
+          <w:rFonts w:ascii="Calibri" w:eastAsia="ＭＳ ゴシック" w:hAnsi="Calibri" w:cs="Calibri" w:hint="eastAsia"/>
+          <w:color w:val="FF0000"/>
+          <w:kern w:val="0"/>
+          <w:sz w:val="22"/>
+          <w:szCs w:val="22"/>
+        </w:rPr>
+        <w:t>適切な</w:t>
+      </w:r>
+      <w:r>
+        <w:rPr>
+          <w:rFonts w:ascii="Calibri" w:eastAsia="ＭＳ ゴシック" w:hAnsi="Calibri" w:cs="Calibri" w:hint="eastAsia"/>
+          <w:color w:val="FF0000"/>
+          <w:kern w:val="0"/>
+          <w:sz w:val="22"/>
+          <w:szCs w:val="22"/>
+        </w:rPr>
+        <w:t>方法</w:t>
+      </w:r>
+      <w:r>
+        <w:rPr>
+          <w:rFonts w:ascii="Calibri" w:eastAsia="ＭＳ ゴシック" w:hAnsi="Calibri" w:cs="Calibri"/>
+          <w:strike/>
+          <w:color w:val="FF0000"/>
+          <w:kern w:val="0"/>
+          <w:sz w:val="22"/>
+          <w:szCs w:val="22"/>
+        </w:rPr>
+        <w:t>手順</w:t>
+      </w:r>
+      <w:r>
+        <w:rPr>
+          <w:rFonts w:ascii="Calibri" w:eastAsia="ＭＳ ゴシック" w:hAnsi="Calibri" w:cs="Calibri"/>
+          <w:kern w:val="0"/>
+          <w:sz w:val="22"/>
+          <w:szCs w:val="22"/>
+        </w:rPr>
+        <w:t>の結果</w:t>
+      </w:r>
+      <w:r>
+        <w:rPr>
+          <w:rFonts w:ascii="Calibri" w:eastAsia="ＭＳ ゴシック" w:hAnsi="Calibri" w:cs="Calibri" w:hint="eastAsia"/>
+          <w:color w:val="FF0000"/>
+          <w:kern w:val="0"/>
+          <w:sz w:val="22"/>
+          <w:szCs w:val="22"/>
+        </w:rPr>
+        <w:t>、</w:t>
+      </w:r>
+      <w:r>
+        <w:rPr>
+          <w:rFonts w:ascii="Calibri" w:eastAsia="ＭＳ ゴシック" w:hAnsi="Calibri" w:cs="Calibri"/>
+          <w:strike/>
+          <w:color w:val="FF0000"/>
+          <w:kern w:val="0"/>
+          <w:sz w:val="22"/>
+          <w:szCs w:val="22"/>
+        </w:rPr>
+        <w:t>として</w:t>
+      </w:r>
+      <w:r>
+        <w:rPr>
+          <w:rFonts w:ascii="Calibri" w:eastAsia="ＭＳ ゴシック" w:hAnsi="Calibri" w:cs="Calibri"/>
+          <w:kern w:val="0"/>
+          <w:sz w:val="22"/>
+          <w:szCs w:val="22"/>
+        </w:rPr>
+        <w:t>存在の確認が</w:t>
+      </w:r>
+      <w:r>
+        <w:rPr>
+          <w:rFonts w:ascii="Calibri" w:eastAsia="ＭＳ ゴシック" w:hAnsi="Calibri" w:cs="Calibri" w:hint="eastAsia"/>
+          <w:color w:val="FF0000"/>
+          <w:kern w:val="0"/>
+          <w:sz w:val="22"/>
+          <w:szCs w:val="22"/>
+        </w:rPr>
+        <w:t>された</w:t>
+      </w:r>
+      <w:r>
+        <w:rPr>
+          <w:rFonts w:ascii="Calibri" w:eastAsia="ＭＳ ゴシック" w:hAnsi="Calibri" w:cs="Calibri"/>
+          <w:strike/>
+          <w:color w:val="FF0000"/>
+          <w:kern w:val="0"/>
+          <w:sz w:val="22"/>
+          <w:szCs w:val="22"/>
+        </w:rPr>
+        <w:t>できた</w:t>
+      </w:r>
+      <w:r>
+        <w:rPr>
+          <w:rFonts w:ascii="Calibri" w:eastAsia="ＭＳ ゴシック" w:hAnsi="Calibri" w:cs="Calibri"/>
+          <w:kern w:val="0"/>
+          <w:sz w:val="22"/>
+          <w:szCs w:val="22"/>
+        </w:rPr>
+        <w:t>一連の</w:t>
       </w:r>
       <w:r>
         <w:rPr>
@@ -3514,96 +3858,97 @@
         <w:ind w:left="561" w:rightChars="100" w:right="210"/>
         <w:rPr>
           <w:rFonts w:ascii="Calibri" w:eastAsia="ＭＳ ゴシック" w:hAnsi="Calibri" w:cs="Calibri"/>
+          <w:kern w:val="0"/>
+          <w:sz w:val="22"/>
+          <w:szCs w:val="22"/>
+        </w:rPr>
+      </w:pPr>
+      <w:proofErr w:type="spellStart"/>
+      <w:r>
+        <w:rPr>
+          <w:rFonts w:ascii="Calibri" w:eastAsia="ＭＳ ゴシック" w:hAnsi="Calibri" w:cs="Calibri"/>
+          <w:b/>
+          <w:kern w:val="0"/>
+          <w:sz w:val="22"/>
+          <w:szCs w:val="22"/>
+        </w:rPr>
+        <w:t>OpenChain</w:t>
+      </w:r>
+      <w:proofErr w:type="spellEnd"/>
+      <w:r>
+        <w:rPr>
+          <w:rFonts w:ascii="Calibri" w:eastAsia="ＭＳ ゴシック" w:hAnsi="Calibri" w:cs="Calibri"/>
+          <w:b/>
+          <w:kern w:val="0"/>
+          <w:sz w:val="22"/>
+          <w:szCs w:val="22"/>
+        </w:rPr>
+        <w:t>適合</w:t>
+      </w:r>
+      <w:r>
+        <w:rPr>
+          <w:rFonts w:ascii="Calibri" w:eastAsia="ＭＳ ゴシック" w:hAnsi="Calibri" w:cs="Calibri" w:hint="eastAsia"/>
+          <w:b/>
           <w:color w:val="FF0000"/>
           <w:kern w:val="0"/>
           <w:sz w:val="22"/>
           <w:szCs w:val="22"/>
         </w:rPr>
-      </w:pPr>
-      <w:commentRangeStart w:id="15"/>
-      <w:r>
-        <w:rPr>
-          <w:rFonts w:ascii="Calibri" w:eastAsia="ＭＳ ゴシック" w:hAnsi="Calibri" w:cs="Calibri" w:hint="eastAsia"/>
+        <w:t>プログラム</w:t>
+      </w:r>
+      <w:r>
+        <w:rPr>
+          <w:rFonts w:ascii="Calibri" w:eastAsia="ＭＳ ゴシック" w:hAnsi="Calibri" w:cs="Calibri"/>
           <w:b/>
           <w:color w:val="FF0000"/>
           <w:kern w:val="0"/>
           <w:sz w:val="22"/>
           <w:szCs w:val="22"/>
         </w:rPr>
+        <w:t>（</w:t>
+      </w:r>
+      <w:proofErr w:type="spellStart"/>
+      <w:r>
+        <w:rPr>
+          <w:rFonts w:ascii="Calibri" w:eastAsia="ＭＳ ゴシック" w:hAnsi="Calibri" w:cs="Calibri"/>
+          <w:b/>
+          <w:kern w:val="0"/>
+          <w:sz w:val="22"/>
+          <w:szCs w:val="22"/>
+        </w:rPr>
         <w:t>OpenChain</w:t>
       </w:r>
-      <w:r>
-        <w:rPr>
-          <w:rFonts w:ascii="Calibri" w:eastAsia="ＭＳ ゴシック" w:hAnsi="Calibri" w:cs="Calibri" w:hint="eastAsia"/>
+      <w:proofErr w:type="spellEnd"/>
+      <w:r>
+        <w:rPr>
+          <w:rFonts w:ascii="Calibri" w:eastAsia="ＭＳ ゴシック" w:hAnsi="Calibri" w:cs="Calibri"/>
+          <w:b/>
+          <w:kern w:val="0"/>
+          <w:sz w:val="22"/>
+          <w:szCs w:val="22"/>
+        </w:rPr>
+        <w:t xml:space="preserve"> Conforming</w:t>
+      </w:r>
+      <w:r>
+        <w:rPr>
+          <w:rFonts w:ascii="Calibri" w:eastAsia="ＭＳ ゴシック" w:hAnsi="Calibri" w:cs="Calibri"/>
+          <w:b/>
+          <w:kern w:val="0"/>
+          <w:sz w:val="22"/>
+          <w:szCs w:val="22"/>
+        </w:rPr>
+        <w:t xml:space="preserve"> </w:t>
+      </w:r>
+      <w:r>
+        <w:rPr>
+          <w:rFonts w:ascii="Calibri" w:eastAsia="ＭＳ ゴシック" w:hAnsi="Calibri" w:cs="Calibri"/>
           <w:b/>
           <w:color w:val="FF0000"/>
           <w:kern w:val="0"/>
           <w:sz w:val="22"/>
           <w:szCs w:val="22"/>
         </w:rPr>
-        <w:t>適合プログラム</w:t>
-      </w:r>
-      <w:commentRangeEnd w:id="15"/>
-      <w:r>
-        <w:rPr>
-          <w:rStyle w:val="af2"/>
-        </w:rPr>
-        <w:commentReference w:id="15"/>
-      </w:r>
-      <w:r>
-        <w:rPr>
-          <w:rFonts w:ascii="Calibri" w:eastAsia="ＭＳ ゴシック" w:hAnsi="Calibri" w:cs="Calibri" w:hint="eastAsia"/>
-          <w:b/>
-          <w:color w:val="FF0000"/>
-          <w:kern w:val="0"/>
-          <w:sz w:val="22"/>
-          <w:szCs w:val="22"/>
-        </w:rPr>
-        <w:t>：</w:t>
-      </w:r>
-      <w:bookmarkStart w:id="16" w:name="_GoBack"/>
-      <w:bookmarkEnd w:id="16"/>
-    </w:p>
-    <w:p>
-      <w:pPr>
-        <w:spacing w:beforeLines="100" w:before="240" w:line="278" w:lineRule="auto"/>
-        <w:ind w:left="561" w:rightChars="100" w:right="210"/>
-        <w:rPr>
-          <w:rFonts w:ascii="Calibri" w:eastAsia="ＭＳ ゴシック" w:hAnsi="Calibri" w:cs="Calibri"/>
-          <w:kern w:val="0"/>
-          <w:sz w:val="22"/>
-          <w:szCs w:val="22"/>
-        </w:rPr>
-      </w:pPr>
-      <w:r>
-        <w:rPr>
-          <w:rFonts w:ascii="Calibri" w:eastAsia="ＭＳ ゴシック" w:hAnsi="Calibri" w:cs="Calibri"/>
-          <w:b/>
-          <w:kern w:val="0"/>
-          <w:sz w:val="22"/>
-          <w:szCs w:val="22"/>
-        </w:rPr>
-        <w:t>OpenChain</w:t>
-      </w:r>
-      <w:r>
-        <w:rPr>
-          <w:rFonts w:ascii="Calibri" w:eastAsia="ＭＳ ゴシック" w:hAnsi="Calibri" w:cs="Calibri"/>
-          <w:b/>
-          <w:kern w:val="0"/>
-          <w:sz w:val="22"/>
-          <w:szCs w:val="22"/>
-        </w:rPr>
-        <w:t>適合（</w:t>
-      </w:r>
-      <w:r>
-        <w:rPr>
-          <w:rFonts w:ascii="Calibri" w:eastAsia="ＭＳ ゴシック" w:hAnsi="Calibri" w:cs="Calibri"/>
-          <w:b/>
-          <w:kern w:val="0"/>
-          <w:sz w:val="22"/>
-          <w:szCs w:val="22"/>
-        </w:rPr>
-        <w:t>OpenChain Conforming</w:t>
+        <w:t>Program</w:t>
       </w:r>
       <w:r>
         <w:rPr>
@@ -4053,11 +4398,11 @@
         <w:pStyle w:val="1"/>
         <w:ind w:rightChars="100" w:right="210"/>
       </w:pPr>
-      <w:bookmarkStart w:id="17" w:name="_bookmark2"/>
-      <w:bookmarkStart w:id="18" w:name="_Toc480816637"/>
-      <w:bookmarkStart w:id="19" w:name="_Toc483131396"/>
-      <w:bookmarkStart w:id="20" w:name="_Toc511360874"/>
-      <w:bookmarkEnd w:id="17"/>
+      <w:bookmarkStart w:id="15" w:name="_bookmark2"/>
+      <w:bookmarkStart w:id="16" w:name="_Toc480816637"/>
+      <w:bookmarkStart w:id="17" w:name="_Toc483131396"/>
+      <w:bookmarkStart w:id="18" w:name="_Toc511360874"/>
+      <w:bookmarkEnd w:id="15"/>
       <w:r>
         <w:lastRenderedPageBreak/>
         <w:t>3</w:t>
@@ -4071,9 +4416,9 @@
       <w:r>
         <w:t>満たすべき要件</w:t>
       </w:r>
+      <w:bookmarkEnd w:id="16"/>
+      <w:bookmarkEnd w:id="17"/>
       <w:bookmarkEnd w:id="18"/>
-      <w:bookmarkEnd w:id="19"/>
-      <w:bookmarkEnd w:id="20"/>
     </w:p>
     <w:p>
       <w:pPr>
@@ -4084,12 +4429,12 @@
           <w:rFonts w:ascii="Calibri" w:eastAsia="ＭＳ ゴシック" w:hAnsi="Calibri"/>
         </w:rPr>
       </w:pPr>
-      <w:bookmarkStart w:id="21" w:name="_bookmark3"/>
-      <w:bookmarkStart w:id="22" w:name="_Toc480816638"/>
-      <w:bookmarkStart w:id="23" w:name="_Toc483131397"/>
-      <w:bookmarkStart w:id="24" w:name="_Toc511360875"/>
-      <w:bookmarkEnd w:id="21"/>
-      <w:commentRangeStart w:id="25"/>
+      <w:bookmarkStart w:id="19" w:name="_bookmark3"/>
+      <w:bookmarkStart w:id="20" w:name="_Toc480816638"/>
+      <w:bookmarkStart w:id="21" w:name="_Toc483131397"/>
+      <w:bookmarkStart w:id="22" w:name="_Toc511360875"/>
+      <w:bookmarkEnd w:id="19"/>
+      <w:commentRangeStart w:id="23"/>
       <w:r>
         <w:rPr>
           <w:rFonts w:ascii="Calibri" w:eastAsia="ＭＳ ゴシック" w:hAnsi="Calibri" w:hint="eastAsia"/>
@@ -4097,7 +4442,7 @@
         </w:rPr>
         <w:t>ゴール</w:t>
       </w:r>
-      <w:commentRangeEnd w:id="25"/>
+      <w:commentRangeEnd w:id="23"/>
       <w:r>
         <w:rPr>
           <w:rStyle w:val="af2"/>
@@ -4106,7 +4451,7 @@
           <w:color w:val="auto"/>
           <w:kern w:val="2"/>
         </w:rPr>
-        <w:commentReference w:id="25"/>
+        <w:commentReference w:id="23"/>
       </w:r>
       <w:r>
         <w:rPr>
@@ -4138,9 +4483,9 @@
         </w:rPr>
         <w:t>に関わる責任の理解</w:t>
       </w:r>
+      <w:bookmarkEnd w:id="20"/>
+      <w:bookmarkEnd w:id="21"/>
       <w:bookmarkEnd w:id="22"/>
-      <w:bookmarkEnd w:id="23"/>
-      <w:bookmarkEnd w:id="24"/>
     </w:p>
     <w:p>
       <w:pPr>
@@ -4326,7 +4671,31 @@
           <w:sz w:val="22"/>
           <w:szCs w:val="22"/>
         </w:rPr>
-        <w:t>が存在する</w:t>
+        <w:t>が存在</w:t>
+      </w:r>
+      <w:commentRangeStart w:id="24"/>
+      <w:r>
+        <w:rPr>
+          <w:rFonts w:ascii="Calibri" w:eastAsia="ＭＳ ゴシック" w:hAnsi="Calibri" w:cs="Calibri"/>
+          <w:strike/>
+          <w:color w:val="FF0000"/>
+          <w:kern w:val="0"/>
+          <w:sz w:val="22"/>
+          <w:szCs w:val="22"/>
+        </w:rPr>
+        <w:t>する</w:t>
+      </w:r>
+      <w:commentRangeEnd w:id="24"/>
+      <w:r>
+        <w:rPr>
+          <w:rFonts w:ascii="Calibri" w:eastAsia="ＭＳ ゴシック" w:hAnsi="Calibri" w:cs="Calibri"/>
+          <w:strike/>
+          <w:color w:val="FF0000"/>
+          <w:kern w:val="0"/>
+          <w:sz w:val="22"/>
+          <w:szCs w:val="22"/>
+        </w:rPr>
+        <w:commentReference w:id="24"/>
       </w:r>
       <w:r>
         <w:rPr>
@@ -5071,6 +5440,7 @@
         </w:rPr>
         <w:t>、</w:t>
       </w:r>
+      <w:commentRangeStart w:id="25"/>
       <w:commentRangeStart w:id="26"/>
       <w:r>
         <w:rPr>
@@ -5083,6 +5453,13 @@
         </w:rPr>
         <w:t>最新の状況に即すとみなされるよう</w:t>
       </w:r>
+      <w:commentRangeEnd w:id="25"/>
+      <w:r>
+        <w:rPr>
+          <w:rStyle w:val="af2"/>
+        </w:rPr>
+        <w:commentReference w:id="25"/>
+      </w:r>
       <w:commentRangeEnd w:id="26"/>
       <w:r>
         <w:rPr>
@@ -5149,7 +5526,51 @@
           <w:sz w:val="22"/>
           <w:szCs w:val="22"/>
         </w:rPr>
-        <w:t>（「最新の修了者」）</w:t>
+        <w:t>（「最新の修了者</w:t>
+      </w:r>
+      <w:r>
+        <w:rPr>
+          <w:rFonts w:ascii="Calibri" w:eastAsia="ＭＳ ゴシック" w:hAnsi="Calibri" w:cs="Calibri" w:hint="eastAsia"/>
+          <w:b/>
+          <w:color w:val="FF0000"/>
+          <w:kern w:val="0"/>
+          <w:sz w:val="22"/>
+          <w:szCs w:val="22"/>
+        </w:rPr>
+        <w:t>（</w:t>
+      </w:r>
+      <w:r>
+        <w:rPr>
+          <w:rFonts w:ascii="Calibri" w:eastAsia="ＭＳ ゴシック" w:hAnsi="Calibri" w:cs="Calibri" w:hint="eastAsia"/>
+          <w:b/>
+          <w:color w:val="FF0000"/>
+          <w:kern w:val="0"/>
+          <w:sz w:val="22"/>
+          <w:szCs w:val="22"/>
+        </w:rPr>
+        <w:t>Current Trained</w:t>
+      </w:r>
+      <w:r>
+        <w:rPr>
+          <w:rFonts w:ascii="Calibri" w:eastAsia="ＭＳ ゴシック" w:hAnsi="Calibri" w:cs="Calibri" w:hint="eastAsia"/>
+          <w:b/>
+          <w:color w:val="FF0000"/>
+          <w:kern w:val="0"/>
+          <w:sz w:val="22"/>
+          <w:szCs w:val="22"/>
+        </w:rPr>
+        <w:t>）</w:t>
+      </w:r>
+      <w:r>
+        <w:rPr>
+          <w:rFonts w:ascii="Calibri" w:eastAsia="ＭＳ ゴシック" w:hAnsi="Calibri" w:cs="Calibri" w:hint="eastAsia"/>
+          <w:b/>
+          <w:color w:val="FF0000"/>
+          <w:kern w:val="0"/>
+          <w:sz w:val="22"/>
+          <w:szCs w:val="22"/>
+        </w:rPr>
+        <w:t>」）</w:t>
       </w:r>
       <w:r>
         <w:rPr>
@@ -5265,7 +5686,27 @@
           <w:sz w:val="22"/>
           <w:szCs w:val="22"/>
         </w:rPr>
-        <w:t>コース、その他のトレーニング用資料）が存在する。</w:t>
+        <w:t>コース、その他のトレーニング用資料）</w:t>
+      </w:r>
+      <w:r>
+        <w:rPr>
+          <w:rFonts w:ascii="Calibri" w:eastAsia="ＭＳ ゴシック" w:hAnsi="Calibri" w:cs="Calibri"/>
+          <w:strike/>
+          <w:color w:val="FF0000"/>
+          <w:kern w:val="0"/>
+          <w:sz w:val="22"/>
+          <w:szCs w:val="22"/>
+        </w:rPr>
+        <w:t>が存在する</w:t>
+      </w:r>
+      <w:r>
+        <w:rPr>
+          <w:rFonts w:ascii="Calibri" w:eastAsia="ＭＳ ゴシック" w:hAnsi="Calibri" w:cs="Calibri"/>
+          <w:kern w:val="0"/>
+          <w:sz w:val="22"/>
+          <w:szCs w:val="22"/>
+        </w:rPr>
+        <w:t>。</w:t>
       </w:r>
     </w:p>
     <w:p>
@@ -5307,7 +5748,26 @@
           <w:sz w:val="22"/>
           <w:szCs w:val="22"/>
         </w:rPr>
-        <w:t>スタッフ全員について、トレーニングの修了を追跡する手段がある。</w:t>
+        <w:t>スタッフ全員について、トレーニングの修了を追跡する手段がある</w:t>
+      </w:r>
+      <w:r>
+        <w:rPr>
+          <w:rFonts w:ascii="Calibri" w:eastAsia="ＭＳ ゴシック" w:hAnsi="Calibri" w:cs="Calibri" w:hint="eastAsia"/>
+          <w:color w:val="FF0000"/>
+          <w:kern w:val="0"/>
+          <w:sz w:val="22"/>
+          <w:szCs w:val="22"/>
+        </w:rPr>
+        <w:t>こと</w:t>
+      </w:r>
+      <w:r>
+        <w:rPr>
+          <w:rFonts w:ascii="Calibri" w:eastAsia="ＭＳ ゴシック" w:hAnsi="Calibri" w:cs="Calibri"/>
+          <w:kern w:val="0"/>
+          <w:sz w:val="22"/>
+          <w:szCs w:val="22"/>
+        </w:rPr>
+        <w:t>。</w:t>
       </w:r>
     </w:p>
     <w:p>
@@ -5367,7 +5827,7 @@
           <w:sz w:val="22"/>
           <w:szCs w:val="22"/>
         </w:rPr>
-        <w:t>が、本節上記で定義したような最新の状況に即した状態にある。</w:t>
+        <w:t>が</w:t>
       </w:r>
       <w:r>
         <w:rPr>
@@ -5377,7 +5837,171 @@
           <w:sz w:val="22"/>
           <w:szCs w:val="22"/>
         </w:rPr>
-        <w:t>（未）</w:t>
+        <w:t>上記で定義した</w:t>
+      </w:r>
+      <w:r>
+        <w:rPr>
+          <w:rFonts w:ascii="Calibri" w:eastAsia="ＭＳ ゴシック" w:hAnsi="Calibri" w:cs="Calibri" w:hint="eastAsia"/>
+          <w:color w:val="FF0000"/>
+          <w:kern w:val="0"/>
+          <w:sz w:val="22"/>
+          <w:szCs w:val="22"/>
+        </w:rPr>
+        <w:t>「最新の修了者」であ</w:t>
+      </w:r>
+      <w:r>
+        <w:rPr>
+          <w:rFonts w:ascii="Calibri" w:eastAsia="ＭＳ ゴシック" w:hAnsi="Calibri" w:cs="Calibri" w:hint="eastAsia"/>
+          <w:color w:val="FF0000"/>
+          <w:kern w:val="0"/>
+          <w:sz w:val="22"/>
+          <w:szCs w:val="22"/>
+        </w:rPr>
+        <w:t>ること。</w:t>
+      </w:r>
+      <w:r>
+        <w:rPr>
+          <w:rFonts w:ascii="Calibri" w:eastAsia="ＭＳ ゴシック" w:hAnsi="Calibri" w:cs="Calibri" w:hint="eastAsia"/>
+          <w:color w:val="FF0000"/>
+          <w:kern w:val="0"/>
+          <w:sz w:val="22"/>
+          <w:szCs w:val="22"/>
+        </w:rPr>
+        <w:t xml:space="preserve"> </w:t>
+      </w:r>
+      <w:r>
+        <w:rPr>
+          <w:rFonts w:ascii="Calibri" w:eastAsia="ＭＳ ゴシック" w:hAnsi="Calibri" w:cs="Calibri"/>
+          <w:strike/>
+          <w:color w:val="FF0000"/>
+          <w:kern w:val="0"/>
+          <w:sz w:val="22"/>
+          <w:szCs w:val="22"/>
+        </w:rPr>
+        <w:t>本節上記で定義したような最新の状況に即した状態にある</w:t>
+      </w:r>
+      <w:r>
+        <w:rPr>
+          <w:rFonts w:ascii="Calibri" w:eastAsia="ＭＳ ゴシック" w:hAnsi="Calibri" w:cs="Calibri" w:hint="eastAsia"/>
+          <w:color w:val="FF0000"/>
+          <w:kern w:val="0"/>
+          <w:sz w:val="22"/>
+          <w:szCs w:val="22"/>
+        </w:rPr>
+        <w:t xml:space="preserve"> </w:t>
+      </w:r>
+      <w:r>
+        <w:rPr>
+          <w:rFonts w:ascii="Calibri" w:eastAsia="ＭＳ ゴシック" w:hAnsi="Calibri" w:cs="Calibri" w:hint="eastAsia"/>
+          <w:color w:val="FF0000"/>
+          <w:kern w:val="0"/>
+          <w:sz w:val="22"/>
+          <w:szCs w:val="22"/>
+        </w:rPr>
+        <w:t>この</w:t>
+      </w:r>
+      <w:r>
+        <w:rPr>
+          <w:rFonts w:ascii="Calibri" w:eastAsia="ＭＳ ゴシック" w:hAnsi="Calibri" w:cs="Calibri" w:hint="eastAsia"/>
+          <w:color w:val="FF0000"/>
+          <w:kern w:val="0"/>
+          <w:sz w:val="22"/>
+          <w:szCs w:val="22"/>
+        </w:rPr>
+        <w:t>85%</w:t>
+      </w:r>
+      <w:r>
+        <w:rPr>
+          <w:rFonts w:ascii="Calibri" w:eastAsia="ＭＳ ゴシック" w:hAnsi="Calibri" w:cs="Calibri" w:hint="eastAsia"/>
+          <w:color w:val="FF0000"/>
+          <w:kern w:val="0"/>
+          <w:sz w:val="22"/>
+          <w:szCs w:val="22"/>
+        </w:rPr>
+        <w:t>は必ずしも組織全体を対象とする必要はなく、</w:t>
+      </w:r>
+      <w:proofErr w:type="spellStart"/>
+      <w:r>
+        <w:rPr>
+          <w:rFonts w:ascii="Calibri" w:eastAsia="ＭＳ ゴシック" w:hAnsi="Calibri" w:cs="Calibri" w:hint="eastAsia"/>
+          <w:color w:val="FF0000"/>
+          <w:kern w:val="0"/>
+          <w:sz w:val="22"/>
+          <w:szCs w:val="22"/>
+        </w:rPr>
+        <w:t>OpenChain</w:t>
+      </w:r>
+      <w:proofErr w:type="spellEnd"/>
+      <w:r>
+        <w:rPr>
+          <w:rFonts w:ascii="Calibri" w:eastAsia="ＭＳ ゴシック" w:hAnsi="Calibri" w:cs="Calibri" w:hint="eastAsia"/>
+          <w:color w:val="FF0000"/>
+          <w:kern w:val="0"/>
+          <w:sz w:val="22"/>
+          <w:szCs w:val="22"/>
+        </w:rPr>
+        <w:t>適合プログラムで統制される</w:t>
+      </w:r>
+      <w:r>
+        <w:rPr>
+          <w:rFonts w:ascii="Calibri" w:eastAsia="ＭＳ ゴシック" w:hAnsi="Calibri" w:cs="Calibri" w:hint="eastAsia"/>
+          <w:color w:val="FF0000"/>
+          <w:kern w:val="0"/>
+          <w:sz w:val="22"/>
+          <w:szCs w:val="22"/>
+        </w:rPr>
+        <w:t>ソフトウェア</w:t>
+      </w:r>
+      <w:r>
+        <w:rPr>
+          <w:rFonts w:ascii="Calibri" w:eastAsia="ＭＳ ゴシック" w:hAnsi="Calibri" w:cs="Calibri" w:hint="eastAsia"/>
+          <w:color w:val="FF0000"/>
+          <w:kern w:val="0"/>
+          <w:sz w:val="22"/>
+          <w:szCs w:val="22"/>
+        </w:rPr>
+        <w:t xml:space="preserve"> </w:t>
+      </w:r>
+      <w:r>
+        <w:rPr>
+          <w:rFonts w:ascii="Calibri" w:eastAsia="ＭＳ ゴシック" w:hAnsi="Calibri" w:cs="Calibri" w:hint="eastAsia"/>
+          <w:color w:val="FF0000"/>
+          <w:kern w:val="0"/>
+          <w:sz w:val="22"/>
+          <w:szCs w:val="22"/>
+        </w:rPr>
+        <w:t>スタッフ</w:t>
+      </w:r>
+      <w:r>
+        <w:rPr>
+          <w:rFonts w:ascii="Calibri" w:eastAsia="ＭＳ ゴシック" w:hAnsi="Calibri" w:cs="Calibri" w:hint="eastAsia"/>
+          <w:color w:val="FF0000"/>
+          <w:kern w:val="0"/>
+          <w:sz w:val="22"/>
+          <w:szCs w:val="22"/>
+        </w:rPr>
+        <w:t>の総体に対し</w:t>
+      </w:r>
+      <w:bookmarkStart w:id="27" w:name="_GoBack"/>
+      <w:bookmarkEnd w:id="27"/>
+      <w:r>
+        <w:rPr>
+          <w:rFonts w:ascii="Calibri" w:eastAsia="ＭＳ ゴシック" w:hAnsi="Calibri" w:cs="Calibri" w:hint="eastAsia"/>
+          <w:color w:val="FF0000"/>
+          <w:kern w:val="0"/>
+          <w:sz w:val="22"/>
+          <w:szCs w:val="22"/>
+        </w:rPr>
+        <w:t>たものとなる</w:t>
+      </w:r>
+      <w:r>
+        <w:rPr>
+          <w:rFonts w:ascii="Calibri" w:eastAsia="ＭＳ ゴシック" w:hAnsi="Calibri" w:cs="Calibri"/>
+          <w:kern w:val="0"/>
+          <w:sz w:val="22"/>
+          <w:szCs w:val="22"/>
+        </w:rPr>
+        <w:t>。</w:t>
       </w:r>
     </w:p>
     <w:p>
@@ -5478,7 +6102,36 @@
           <w:sz w:val="22"/>
           <w:szCs w:val="22"/>
         </w:rPr>
-        <w:t>関連の適切なトピックが取り扱われていることを確かなものにします。ここで意図しているのは、一連の中核的な基本レベルのトピックがカバーされることですが、通常実施されているトレーニング</w:t>
+        <w:t>関連の適切なトピックが取り扱われてい</w:t>
+      </w:r>
+      <w:r>
+        <w:rPr>
+          <w:rFonts w:ascii="Calibri" w:eastAsia="ＭＳ ゴシック" w:hAnsi="Calibri" w:cs="Calibri" w:hint="eastAsia"/>
+          <w:color w:val="FF0000"/>
+          <w:kern w:val="0"/>
+          <w:sz w:val="22"/>
+          <w:szCs w:val="22"/>
+        </w:rPr>
+        <w:t>た</w:t>
+      </w:r>
+      <w:r>
+        <w:rPr>
+          <w:rFonts w:ascii="Calibri" w:eastAsia="ＭＳ ゴシック" w:hAnsi="Calibri" w:cs="Calibri"/>
+          <w:kern w:val="0"/>
+          <w:sz w:val="22"/>
+          <w:szCs w:val="22"/>
+        </w:rPr>
+        <w:t>ことを確かなものにしま</w:t>
+      </w:r>
+      <w:r>
+        <w:rPr>
+          <w:rFonts w:ascii="Calibri" w:eastAsia="ＭＳ ゴシック" w:hAnsi="Calibri" w:cs="Calibri"/>
+          <w:kern w:val="0"/>
+          <w:sz w:val="22"/>
+          <w:szCs w:val="22"/>
+        </w:rPr>
+        <w:lastRenderedPageBreak/>
+        <w:t>す。ここで意図しているのは、一連の中核的な基本レベルのトピックがカバーされることですが、通常実施されているトレーニング</w:t>
       </w:r>
       <w:r>
         <w:rPr>
@@ -5496,17 +6149,7 @@
           <w:sz w:val="22"/>
           <w:szCs w:val="22"/>
         </w:rPr>
-        <w:t>プログラムでは、ここで求められる内</w:t>
-      </w:r>
-      <w:r>
-        <w:rPr>
-          <w:rFonts w:ascii="Calibri" w:eastAsia="ＭＳ ゴシック" w:hAnsi="Calibri" w:cs="Calibri"/>
-          <w:kern w:val="0"/>
-          <w:sz w:val="22"/>
-          <w:szCs w:val="22"/>
-        </w:rPr>
-        <w:lastRenderedPageBreak/>
-        <w:t>容より包括的なものになると考えられます。</w:t>
+        <w:t>プログラムでは、ここで求められる内容より包括的なものになると考えられます。</w:t>
       </w:r>
     </w:p>
     <w:p>
@@ -5740,7 +6383,47 @@
           <w:sz w:val="22"/>
           <w:szCs w:val="22"/>
         </w:rPr>
-        <w:t>するための手続きが文書化されている。</w:t>
+        <w:t>するための手続き</w:t>
+      </w:r>
+      <w:r>
+        <w:rPr>
+          <w:rFonts w:ascii="Calibri" w:eastAsia="ＭＳ ゴシック" w:hAnsi="Calibri" w:cs="Calibri"/>
+          <w:strike/>
+          <w:color w:val="FF0000"/>
+          <w:kern w:val="0"/>
+          <w:sz w:val="22"/>
+          <w:szCs w:val="22"/>
+        </w:rPr>
+        <w:t>が</w:t>
+      </w:r>
+      <w:r>
+        <w:rPr>
+          <w:rFonts w:ascii="Calibri" w:eastAsia="ＭＳ ゴシック" w:hAnsi="Calibri" w:cs="Calibri"/>
+          <w:kern w:val="0"/>
+          <w:sz w:val="22"/>
+          <w:szCs w:val="22"/>
+        </w:rPr>
+        <w:t>文書</w:t>
+      </w:r>
+      <w:r>
+        <w:rPr>
+          <w:rFonts w:ascii="Calibri" w:eastAsia="ＭＳ ゴシック" w:hAnsi="Calibri" w:cs="Calibri"/>
+          <w:strike/>
+          <w:color w:val="FF0000"/>
+          <w:kern w:val="0"/>
+          <w:sz w:val="22"/>
+          <w:szCs w:val="22"/>
+        </w:rPr>
+        <w:t>化されている</w:t>
+      </w:r>
+      <w:r>
+        <w:rPr>
+          <w:rFonts w:ascii="Calibri" w:eastAsia="ＭＳ ゴシック" w:hAnsi="Calibri" w:cs="Calibri"/>
+          <w:kern w:val="0"/>
+          <w:sz w:val="22"/>
+          <w:szCs w:val="22"/>
+        </w:rPr>
+        <w:t>。</w:t>
       </w:r>
     </w:p>
     <w:p>
@@ -5870,9 +6553,9 @@
           <w:rFonts w:ascii="Calibri" w:eastAsia="ＭＳ ゴシック" w:hAnsi="Calibri"/>
         </w:rPr>
       </w:pPr>
-      <w:bookmarkStart w:id="27" w:name="_Toc480816639"/>
-      <w:bookmarkStart w:id="28" w:name="_Toc483131398"/>
-      <w:bookmarkStart w:id="29" w:name="_Toc511360876"/>
+      <w:bookmarkStart w:id="28" w:name="_Toc480816639"/>
+      <w:bookmarkStart w:id="29" w:name="_Toc483131398"/>
+      <w:bookmarkStart w:id="30" w:name="_Toc511360876"/>
       <w:r>
         <w:rPr>
           <w:rFonts w:ascii="Calibri" w:eastAsia="ＭＳ ゴシック" w:hAnsi="Calibri" w:hint="eastAsia"/>
@@ -5905,9 +6588,9 @@
         </w:rPr>
         <w:t>コンプライアンスを履行するための責任者のアサイン</w:t>
       </w:r>
-      <w:bookmarkEnd w:id="27"/>
       <w:bookmarkEnd w:id="28"/>
       <w:bookmarkEnd w:id="29"/>
+      <w:bookmarkEnd w:id="30"/>
     </w:p>
     <w:p>
       <w:pPr>
@@ -5950,7 +6633,30 @@
           <w:sz w:val="22"/>
           <w:szCs w:val="22"/>
         </w:rPr>
-        <w:t>に関する窓口機能を明確にすること（「</w:t>
+        <w:t>に関する</w:t>
+      </w:r>
+      <w:r>
+        <w:rPr>
+          <w:rFonts w:ascii="Calibri" w:eastAsia="ＭＳ ゴシック" w:hAnsi="Calibri" w:cs="Calibri" w:hint="eastAsia"/>
+          <w:b/>
+          <w:bCs/>
+          <w:color w:val="FF0000"/>
+          <w:kern w:val="0"/>
+          <w:sz w:val="22"/>
+          <w:szCs w:val="22"/>
+        </w:rPr>
+        <w:t>外部向け</w:t>
+      </w:r>
+      <w:r>
+        <w:rPr>
+          <w:rFonts w:ascii="Calibri" w:eastAsia="ＭＳ ゴシック" w:hAnsi="Calibri" w:cs="Calibri"/>
+          <w:b/>
+          <w:bCs/>
+          <w:kern w:val="0"/>
+          <w:sz w:val="22"/>
+          <w:szCs w:val="22"/>
+        </w:rPr>
+        <w:t>窓口機能を明確にすること（「</w:t>
       </w:r>
       <w:r>
         <w:rPr>
@@ -6149,6 +6855,57 @@
       <w:r>
         <w:rPr>
           <w:rFonts w:ascii="Calibri" w:eastAsia="ＭＳ ゴシック" w:hAnsi="Calibri" w:cs="Calibri"/>
+          <w:color w:val="FF0000"/>
+          <w:kern w:val="0"/>
+          <w:sz w:val="22"/>
+          <w:szCs w:val="22"/>
+        </w:rPr>
+        <w:t>FOSS</w:t>
+      </w:r>
+      <w:r>
+        <w:rPr>
+          <w:rFonts w:ascii="Calibri" w:eastAsia="ＭＳ ゴシック" w:hAnsi="Calibri" w:cs="Calibri" w:hint="eastAsia"/>
+          <w:color w:val="FF0000"/>
+          <w:kern w:val="0"/>
+          <w:sz w:val="22"/>
+          <w:szCs w:val="22"/>
+        </w:rPr>
+        <w:t>窓口が</w:t>
+      </w:r>
+      <w:r>
+        <w:rPr>
+          <w:rFonts w:ascii="Calibri" w:eastAsia="ＭＳ ゴシック" w:hAnsi="Calibri" w:cs="Calibri" w:hint="eastAsia"/>
+          <w:color w:val="FF0000"/>
+          <w:kern w:val="0"/>
+          <w:sz w:val="22"/>
+          <w:szCs w:val="22"/>
+        </w:rPr>
+        <w:t>公から見える状態にあり特定できる</w:t>
+      </w:r>
+      <w:r>
+        <w:rPr>
+          <w:rFonts w:ascii="Calibri" w:eastAsia="ＭＳ ゴシック" w:hAnsi="Calibri" w:cs="Calibri" w:hint="eastAsia"/>
+          <w:color w:val="FF0000"/>
+          <w:kern w:val="0"/>
+          <w:sz w:val="22"/>
+          <w:szCs w:val="22"/>
+        </w:rPr>
+        <w:t>こと</w:t>
+      </w:r>
+      <w:r>
+        <w:rPr>
+          <w:rFonts w:ascii="Calibri" w:eastAsia="ＭＳ ゴシック" w:hAnsi="Calibri" w:cs="Calibri"/>
+          <w:kern w:val="0"/>
+          <w:sz w:val="22"/>
+          <w:szCs w:val="22"/>
+        </w:rPr>
+        <w:br/>
+      </w:r>
+      <w:r>
+        <w:rPr>
+          <w:rFonts w:ascii="Calibri" w:eastAsia="ＭＳ ゴシック" w:hAnsi="Calibri" w:cs="Calibri"/>
+          <w:strike/>
+          <w:color w:val="FF0000"/>
           <w:kern w:val="0"/>
           <w:sz w:val="22"/>
           <w:szCs w:val="22"/>
@@ -6158,11 +6915,22 @@
       <w:r>
         <w:rPr>
           <w:rFonts w:ascii="Calibri" w:eastAsia="ＭＳ ゴシック" w:hAnsi="Calibri" w:cs="Calibri"/>
-          <w:kern w:val="0"/>
-          <w:sz w:val="22"/>
-          <w:szCs w:val="22"/>
-        </w:rPr>
-        <w:t>に関する窓口機能が（たとえば</w:t>
+          <w:strike/>
+          <w:color w:val="FF0000"/>
+          <w:kern w:val="0"/>
+          <w:sz w:val="22"/>
+          <w:szCs w:val="22"/>
+        </w:rPr>
+        <w:t>に関する窓口機能が</w:t>
+      </w:r>
+      <w:r>
+        <w:rPr>
+          <w:rFonts w:ascii="Calibri" w:eastAsia="ＭＳ ゴシック" w:hAnsi="Calibri" w:cs="Calibri"/>
+          <w:kern w:val="0"/>
+          <w:sz w:val="22"/>
+          <w:szCs w:val="22"/>
+        </w:rPr>
+        <w:t>（たとえば</w:t>
       </w:r>
       <w:r>
         <w:rPr>
@@ -6234,7 +7002,27 @@
           <w:sz w:val="22"/>
           <w:szCs w:val="22"/>
         </w:rPr>
-        <w:t>ディレクトリを通じて）公的に明示されている。</w:t>
+        <w:t>ディレクトリを通じて）</w:t>
+      </w:r>
+      <w:r>
+        <w:rPr>
+          <w:rFonts w:ascii="Calibri" w:eastAsia="ＭＳ ゴシック" w:hAnsi="Calibri" w:cs="Calibri"/>
+          <w:strike/>
+          <w:color w:val="FF0000"/>
+          <w:kern w:val="0"/>
+          <w:sz w:val="22"/>
+          <w:szCs w:val="22"/>
+        </w:rPr>
+        <w:t>公的に明示されている</w:t>
+      </w:r>
+      <w:r>
+        <w:rPr>
+          <w:rFonts w:ascii="Calibri" w:eastAsia="ＭＳ ゴシック" w:hAnsi="Calibri" w:cs="Calibri"/>
+          <w:kern w:val="0"/>
+          <w:sz w:val="22"/>
+          <w:szCs w:val="22"/>
+        </w:rPr>
+        <w:t>。</w:t>
       </w:r>
     </w:p>
     <w:p>
@@ -6270,7 +7058,66 @@
           <w:sz w:val="22"/>
           <w:szCs w:val="22"/>
         </w:rPr>
-        <w:t>コンプライアンスの問い合わせに対応する責任者をアサインするための手続きが内部文書化されている。</w:t>
+        <w:t>コンプライアンスの問い合わせに対応する責任者をアサインするための</w:t>
+      </w:r>
+      <w:r>
+        <w:rPr>
+          <w:rFonts w:ascii="Calibri" w:eastAsia="ＭＳ ゴシック" w:hAnsi="Calibri" w:cs="Calibri"/>
+          <w:strike/>
+          <w:color w:val="FF0000"/>
+          <w:kern w:val="0"/>
+          <w:sz w:val="22"/>
+          <w:szCs w:val="22"/>
+        </w:rPr>
+        <w:t>手続きが</w:t>
+      </w:r>
+      <w:r>
+        <w:rPr>
+          <w:rFonts w:ascii="Calibri" w:eastAsia="ＭＳ ゴシック" w:hAnsi="Calibri" w:cs="Calibri"/>
+          <w:kern w:val="0"/>
+          <w:sz w:val="22"/>
+          <w:szCs w:val="22"/>
+        </w:rPr>
+        <w:t>内部</w:t>
+      </w:r>
+      <w:r>
+        <w:rPr>
+          <w:rFonts w:ascii="Calibri" w:eastAsia="ＭＳ ゴシック" w:hAnsi="Calibri" w:cs="Calibri" w:hint="eastAsia"/>
+          <w:color w:val="FF0000"/>
+          <w:kern w:val="0"/>
+          <w:sz w:val="22"/>
+          <w:szCs w:val="22"/>
+        </w:rPr>
+        <w:t>手続き</w:t>
+      </w:r>
+      <w:r>
+        <w:rPr>
+          <w:rFonts w:ascii="Calibri" w:eastAsia="ＭＳ ゴシック" w:hAnsi="Calibri" w:cs="Calibri"/>
+          <w:kern w:val="0"/>
+          <w:sz w:val="22"/>
+          <w:szCs w:val="22"/>
+        </w:rPr>
+        <w:t>文書</w:t>
+      </w:r>
+      <w:r>
+        <w:rPr>
+          <w:rFonts w:ascii="Calibri" w:eastAsia="ＭＳ ゴシック" w:hAnsi="Calibri" w:cs="Calibri"/>
+          <w:strike/>
+          <w:color w:val="FF0000"/>
+          <w:kern w:val="0"/>
+          <w:sz w:val="22"/>
+          <w:szCs w:val="22"/>
+        </w:rPr>
+        <w:t>化されている</w:t>
+      </w:r>
+      <w:r>
+        <w:rPr>
+          <w:rFonts w:ascii="Calibri" w:eastAsia="ＭＳ ゴシック" w:hAnsi="Calibri" w:cs="Calibri"/>
+          <w:kern w:val="0"/>
+          <w:sz w:val="22"/>
+          <w:szCs w:val="22"/>
+        </w:rPr>
+        <w:t>。</w:t>
       </w:r>
     </w:p>
     <w:p>
@@ -6750,6 +7597,35 @@
       <w:r>
         <w:rPr>
           <w:rFonts w:ascii="Calibri" w:eastAsia="ＭＳ ゴシック" w:hAnsi="Calibri" w:cs="Calibri"/>
+          <w:color w:val="FF0000"/>
+          <w:kern w:val="0"/>
+          <w:sz w:val="22"/>
+          <w:szCs w:val="22"/>
+        </w:rPr>
+        <w:t>内部で特定</w:t>
+      </w:r>
+      <w:r>
+        <w:rPr>
+          <w:rFonts w:ascii="Calibri" w:eastAsia="ＭＳ ゴシック" w:hAnsi="Calibri" w:cs="Calibri" w:hint="eastAsia"/>
+          <w:color w:val="FF0000"/>
+          <w:kern w:val="0"/>
+          <w:sz w:val="22"/>
+          <w:szCs w:val="22"/>
+        </w:rPr>
+        <w:t>でき</w:t>
+      </w:r>
+      <w:r>
+        <w:rPr>
+          <w:rFonts w:ascii="Calibri" w:eastAsia="ＭＳ ゴシック" w:hAnsi="Calibri" w:cs="Calibri" w:hint="eastAsia"/>
+          <w:kern w:val="0"/>
+          <w:sz w:val="22"/>
+          <w:szCs w:val="22"/>
+        </w:rPr>
+        <w:t>る</w:t>
+      </w:r>
+      <w:r>
+        <w:rPr>
+          <w:rFonts w:ascii="Calibri" w:eastAsia="ＭＳ ゴシック" w:hAnsi="Calibri" w:cs="Calibri"/>
           <w:kern w:val="0"/>
           <w:sz w:val="22"/>
           <w:szCs w:val="22"/>
@@ -6763,7 +7639,26 @@
           <w:sz w:val="22"/>
           <w:szCs w:val="22"/>
         </w:rPr>
-        <w:t>コンプライアンスの役割を有する履行担当者名、グループまたは機能の名称が内部で特定できる。</w:t>
+        <w:t>コンプライアンスの役割を有する履行担当者名、グループまたは機能の名称</w:t>
+      </w:r>
+      <w:r>
+        <w:rPr>
+          <w:rFonts w:ascii="Calibri" w:eastAsia="ＭＳ ゴシック" w:hAnsi="Calibri" w:cs="Calibri"/>
+          <w:color w:val="FF0000"/>
+          <w:kern w:val="0"/>
+          <w:sz w:val="22"/>
+          <w:szCs w:val="22"/>
+        </w:rPr>
+        <w:t>が内部で特定できる</w:t>
+      </w:r>
+      <w:r>
+        <w:rPr>
+          <w:rFonts w:ascii="Calibri" w:eastAsia="ＭＳ ゴシック" w:hAnsi="Calibri" w:cs="Calibri"/>
+          <w:kern w:val="0"/>
+          <w:sz w:val="22"/>
+          <w:szCs w:val="22"/>
+        </w:rPr>
+        <w:t>。</w:t>
       </w:r>
     </w:p>
     <w:p>
@@ -6835,7 +7730,26 @@
           <w:sz w:val="22"/>
           <w:szCs w:val="22"/>
         </w:rPr>
-        <w:t>法的専門知識の情報源が特定されている。</w:t>
+        <w:t>法的専門知識の情報源が特定されている</w:t>
+      </w:r>
+      <w:r>
+        <w:rPr>
+          <w:rFonts w:ascii="Calibri" w:eastAsia="ＭＳ ゴシック" w:hAnsi="Calibri" w:cs="Calibri" w:hint="eastAsia"/>
+          <w:color w:val="FF0000"/>
+          <w:kern w:val="0"/>
+          <w:sz w:val="22"/>
+          <w:szCs w:val="22"/>
+        </w:rPr>
+        <w:t>こと</w:t>
+      </w:r>
+      <w:r>
+        <w:rPr>
+          <w:rFonts w:ascii="Calibri" w:eastAsia="ＭＳ ゴシック" w:hAnsi="Calibri" w:cs="Calibri"/>
+          <w:kern w:val="0"/>
+          <w:sz w:val="22"/>
+          <w:szCs w:val="22"/>
+        </w:rPr>
+        <w:t>。</w:t>
       </w:r>
     </w:p>
     <w:p>
@@ -6871,7 +7785,47 @@
           <w:sz w:val="22"/>
           <w:szCs w:val="22"/>
         </w:rPr>
-        <w:t>コンプライアンスの内部責任者をアサインする手続きが文書化されている。</w:t>
+        <w:t>コンプライアンスの内部責任者をアサインする手続き</w:t>
+      </w:r>
+      <w:r>
+        <w:rPr>
+          <w:rFonts w:ascii="Calibri" w:eastAsia="ＭＳ ゴシック" w:hAnsi="Calibri" w:cs="Calibri"/>
+          <w:strike/>
+          <w:color w:val="FF0000"/>
+          <w:kern w:val="0"/>
+          <w:sz w:val="22"/>
+          <w:szCs w:val="22"/>
+        </w:rPr>
+        <w:t>が</w:t>
+      </w:r>
+      <w:r>
+        <w:rPr>
+          <w:rFonts w:ascii="Calibri" w:eastAsia="ＭＳ ゴシック" w:hAnsi="Calibri" w:cs="Calibri"/>
+          <w:kern w:val="0"/>
+          <w:sz w:val="22"/>
+          <w:szCs w:val="22"/>
+        </w:rPr>
+        <w:t>文書</w:t>
+      </w:r>
+      <w:r>
+        <w:rPr>
+          <w:rFonts w:ascii="Calibri" w:eastAsia="ＭＳ ゴシック" w:hAnsi="Calibri" w:cs="Calibri"/>
+          <w:strike/>
+          <w:color w:val="FF0000"/>
+          <w:kern w:val="0"/>
+          <w:sz w:val="22"/>
+          <w:szCs w:val="22"/>
+        </w:rPr>
+        <w:t>化されている</w:t>
+      </w:r>
+      <w:r>
+        <w:rPr>
+          <w:rFonts w:ascii="Calibri" w:eastAsia="ＭＳ ゴシック" w:hAnsi="Calibri" w:cs="Calibri"/>
+          <w:kern w:val="0"/>
+          <w:sz w:val="22"/>
+          <w:szCs w:val="22"/>
+        </w:rPr>
+        <w:t>。</w:t>
       </w:r>
     </w:p>
     <w:p>
@@ -6952,7 +7906,47 @@
           <w:sz w:val="22"/>
           <w:szCs w:val="22"/>
         </w:rPr>
-        <w:t>ための手続きが文書化されている。</w:t>
+        <w:t>ための手続き</w:t>
+      </w:r>
+      <w:r>
+        <w:rPr>
+          <w:rFonts w:ascii="Calibri" w:eastAsia="ＭＳ ゴシック" w:hAnsi="Calibri" w:cs="Calibri"/>
+          <w:strike/>
+          <w:color w:val="FF0000"/>
+          <w:kern w:val="0"/>
+          <w:sz w:val="22"/>
+          <w:szCs w:val="22"/>
+        </w:rPr>
+        <w:t>が</w:t>
+      </w:r>
+      <w:r>
+        <w:rPr>
+          <w:rFonts w:ascii="Calibri" w:eastAsia="ＭＳ ゴシック" w:hAnsi="Calibri" w:cs="Calibri"/>
+          <w:kern w:val="0"/>
+          <w:sz w:val="22"/>
+          <w:szCs w:val="22"/>
+        </w:rPr>
+        <w:t>文書</w:t>
+      </w:r>
+      <w:r>
+        <w:rPr>
+          <w:rFonts w:ascii="Calibri" w:eastAsia="ＭＳ ゴシック" w:hAnsi="Calibri" w:cs="Calibri"/>
+          <w:strike/>
+          <w:color w:val="FF0000"/>
+          <w:kern w:val="0"/>
+          <w:sz w:val="22"/>
+          <w:szCs w:val="22"/>
+        </w:rPr>
+        <w:t>化されている</w:t>
+      </w:r>
+      <w:r>
+        <w:rPr>
+          <w:rFonts w:ascii="Calibri" w:eastAsia="ＭＳ ゴシック" w:hAnsi="Calibri" w:cs="Calibri"/>
+          <w:kern w:val="0"/>
+          <w:sz w:val="22"/>
+          <w:szCs w:val="22"/>
+        </w:rPr>
+        <w:t>。</w:t>
       </w:r>
     </w:p>
     <w:p>
@@ -7056,11 +8050,11 @@
           <w:rFonts w:ascii="Calibri" w:eastAsia="ＭＳ ゴシック" w:hAnsi="Calibri"/>
         </w:rPr>
       </w:pPr>
-      <w:bookmarkStart w:id="30" w:name="_bookmark5"/>
-      <w:bookmarkStart w:id="31" w:name="_Toc480816640"/>
-      <w:bookmarkStart w:id="32" w:name="_Toc483131399"/>
-      <w:bookmarkStart w:id="33" w:name="_Toc511360877"/>
-      <w:bookmarkEnd w:id="30"/>
+      <w:bookmarkStart w:id="31" w:name="_bookmark5"/>
+      <w:bookmarkStart w:id="32" w:name="_Toc480816640"/>
+      <w:bookmarkStart w:id="33" w:name="_Toc483131399"/>
+      <w:bookmarkStart w:id="34" w:name="_Toc511360877"/>
+      <w:bookmarkEnd w:id="31"/>
       <w:r>
         <w:rPr>
           <w:rFonts w:ascii="Calibri" w:eastAsia="ＭＳ ゴシック" w:hAnsi="Calibri" w:hint="eastAsia"/>
@@ -7099,9 +8093,9 @@
         </w:rPr>
         <w:t>コンテンツのレビューと承認</w:t>
       </w:r>
-      <w:bookmarkEnd w:id="31"/>
       <w:bookmarkEnd w:id="32"/>
       <w:bookmarkEnd w:id="33"/>
+      <w:bookmarkEnd w:id="34"/>
     </w:p>
     <w:p>
       <w:pPr>
@@ -7532,7 +8526,47 @@
           <w:sz w:val="22"/>
           <w:szCs w:val="22"/>
         </w:rPr>
-        <w:t>について情報を特定し、追跡し、保管するための手続きが文書化されている。</w:t>
+        <w:t>について情報を特定し、追跡し、保管するための手続き</w:t>
+      </w:r>
+      <w:r>
+        <w:rPr>
+          <w:rFonts w:ascii="Calibri" w:eastAsia="ＭＳ ゴシック" w:hAnsi="Calibri" w:cs="Calibri"/>
+          <w:strike/>
+          <w:color w:val="FF0000"/>
+          <w:kern w:val="0"/>
+          <w:sz w:val="22"/>
+          <w:szCs w:val="22"/>
+        </w:rPr>
+        <w:t>が</w:t>
+      </w:r>
+      <w:r>
+        <w:rPr>
+          <w:rFonts w:ascii="Calibri" w:eastAsia="ＭＳ ゴシック" w:hAnsi="Calibri" w:cs="Calibri"/>
+          <w:kern w:val="0"/>
+          <w:sz w:val="22"/>
+          <w:szCs w:val="22"/>
+        </w:rPr>
+        <w:t>文書</w:t>
+      </w:r>
+      <w:r>
+        <w:rPr>
+          <w:rFonts w:ascii="Calibri" w:eastAsia="ＭＳ ゴシック" w:hAnsi="Calibri" w:cs="Calibri"/>
+          <w:strike/>
+          <w:color w:val="FF0000"/>
+          <w:kern w:val="0"/>
+          <w:sz w:val="22"/>
+          <w:szCs w:val="22"/>
+        </w:rPr>
+        <w:t>化されている</w:t>
+      </w:r>
+      <w:r>
+        <w:rPr>
+          <w:rFonts w:ascii="Calibri" w:eastAsia="ＭＳ ゴシック" w:hAnsi="Calibri" w:cs="Calibri"/>
+          <w:kern w:val="0"/>
+          <w:sz w:val="22"/>
+          <w:szCs w:val="22"/>
+        </w:rPr>
+        <w:t>。</w:t>
       </w:r>
     </w:p>
     <w:p>
@@ -7568,6 +8602,78 @@
           <w:sz w:val="22"/>
           <w:szCs w:val="22"/>
         </w:rPr>
+        <w:t>文書化された手続き</w:t>
+      </w:r>
+      <w:r>
+        <w:rPr>
+          <w:rFonts w:ascii="Calibri" w:eastAsia="ＭＳ ゴシック" w:hAnsi="Calibri" w:cs="Calibri" w:hint="eastAsia"/>
+          <w:kern w:val="0"/>
+          <w:sz w:val="22"/>
+          <w:szCs w:val="22"/>
+        </w:rPr>
+        <w:t>が</w:t>
+      </w:r>
+      <w:r>
+        <w:rPr>
+          <w:rFonts w:ascii="Calibri" w:eastAsia="ＭＳ ゴシック" w:hAnsi="Calibri" w:cs="Calibri"/>
+          <w:kern w:val="0"/>
+          <w:sz w:val="22"/>
+          <w:szCs w:val="22"/>
+        </w:rPr>
+        <w:t>適</w:t>
+      </w:r>
+      <w:r>
+        <w:rPr>
+          <w:rFonts w:ascii="Calibri" w:eastAsia="ＭＳ ゴシック" w:hAnsi="Calibri" w:cs="Calibri" w:hint="eastAsia"/>
+          <w:kern w:val="0"/>
+          <w:sz w:val="22"/>
+          <w:szCs w:val="22"/>
+        </w:rPr>
+        <w:t>正</w:t>
+      </w:r>
+      <w:r>
+        <w:rPr>
+          <w:rFonts w:ascii="Calibri" w:eastAsia="ＭＳ ゴシック" w:hAnsi="Calibri" w:cs="Calibri"/>
+          <w:kern w:val="0"/>
+          <w:sz w:val="22"/>
+          <w:szCs w:val="22"/>
+        </w:rPr>
+        <w:t>に</w:t>
+      </w:r>
+      <w:r>
+        <w:rPr>
+          <w:rFonts w:ascii="Calibri" w:eastAsia="ＭＳ ゴシック" w:hAnsi="Calibri" w:cs="Calibri" w:hint="eastAsia"/>
+          <w:kern w:val="0"/>
+          <w:sz w:val="22"/>
+          <w:szCs w:val="22"/>
+        </w:rPr>
+        <w:t>実施されて</w:t>
+      </w:r>
+      <w:r>
+        <w:rPr>
+          <w:rFonts w:ascii="Calibri" w:eastAsia="ＭＳ ゴシック" w:hAnsi="Calibri" w:cs="Calibri"/>
+          <w:kern w:val="0"/>
+          <w:sz w:val="22"/>
+          <w:szCs w:val="22"/>
+        </w:rPr>
+        <w:t>いることを示</w:t>
+      </w:r>
+      <w:r>
+        <w:rPr>
+          <w:rFonts w:ascii="Calibri" w:eastAsia="ＭＳ ゴシック" w:hAnsi="Calibri" w:cs="Calibri" w:hint="eastAsia"/>
+          <w:kern w:val="0"/>
+          <w:sz w:val="22"/>
+          <w:szCs w:val="22"/>
+        </w:rPr>
+        <w:t>す</w:t>
+      </w:r>
+      <w:r>
+        <w:rPr>
+          <w:rFonts w:ascii="Calibri" w:eastAsia="ＭＳ ゴシック" w:hAnsi="Calibri" w:cs="Calibri"/>
+          <w:kern w:val="0"/>
+          <w:sz w:val="22"/>
+          <w:szCs w:val="22"/>
+        </w:rPr>
         <w:t>FOSS</w:t>
       </w:r>
       <w:r>
@@ -7577,11 +8683,24 @@
           <w:sz w:val="22"/>
           <w:szCs w:val="22"/>
         </w:rPr>
-        <w:t>コンポーネントの記録が存在し、文書化された手続き</w:t>
-      </w:r>
-      <w:r>
-        <w:rPr>
-          <w:rFonts w:ascii="Calibri" w:eastAsia="ＭＳ ゴシック" w:hAnsi="Calibri" w:cs="Calibri" w:hint="eastAsia"/>
+        <w:t>コンポーネントの記録</w:t>
+      </w:r>
+      <w:r>
+        <w:rPr>
+          <w:rFonts w:ascii="Calibri" w:eastAsia="ＭＳ ゴシック" w:hAnsi="Calibri" w:cs="Calibri"/>
+          <w:strike/>
+          <w:color w:val="FF0000"/>
+          <w:kern w:val="0"/>
+          <w:sz w:val="22"/>
+          <w:szCs w:val="22"/>
+        </w:rPr>
+        <w:t>が存在し、文書化された手続き</w:t>
+      </w:r>
+      <w:r>
+        <w:rPr>
+          <w:rFonts w:ascii="Calibri" w:eastAsia="ＭＳ ゴシック" w:hAnsi="Calibri" w:cs="Calibri" w:hint="eastAsia"/>
+          <w:strike/>
+          <w:color w:val="FF0000"/>
           <w:kern w:val="0"/>
           <w:sz w:val="22"/>
           <w:szCs w:val="22"/>
@@ -7591,6 +8710,8 @@
       <w:r>
         <w:rPr>
           <w:rFonts w:ascii="Calibri" w:eastAsia="ＭＳ ゴシック" w:hAnsi="Calibri" w:cs="Calibri"/>
+          <w:strike/>
+          <w:color w:val="FF0000"/>
           <w:kern w:val="0"/>
           <w:sz w:val="22"/>
           <w:szCs w:val="22"/>
@@ -7600,6 +8721,8 @@
       <w:r>
         <w:rPr>
           <w:rFonts w:ascii="Calibri" w:eastAsia="ＭＳ ゴシック" w:hAnsi="Calibri" w:cs="Calibri" w:hint="eastAsia"/>
+          <w:strike/>
+          <w:color w:val="FF0000"/>
           <w:kern w:val="0"/>
           <w:sz w:val="22"/>
           <w:szCs w:val="22"/>
@@ -7609,6 +8732,8 @@
       <w:r>
         <w:rPr>
           <w:rFonts w:ascii="Calibri" w:eastAsia="ＭＳ ゴシック" w:hAnsi="Calibri" w:cs="Calibri"/>
+          <w:strike/>
+          <w:color w:val="FF0000"/>
           <w:kern w:val="0"/>
           <w:sz w:val="22"/>
           <w:szCs w:val="22"/>
@@ -7618,6 +8743,8 @@
       <w:r>
         <w:rPr>
           <w:rFonts w:ascii="Calibri" w:eastAsia="ＭＳ ゴシック" w:hAnsi="Calibri" w:cs="Calibri" w:hint="eastAsia"/>
+          <w:strike/>
+          <w:color w:val="FF0000"/>
           <w:kern w:val="0"/>
           <w:sz w:val="22"/>
           <w:szCs w:val="22"/>
@@ -7627,11 +8754,22 @@
       <w:r>
         <w:rPr>
           <w:rFonts w:ascii="Calibri" w:eastAsia="ＭＳ ゴシック" w:hAnsi="Calibri" w:cs="Calibri"/>
-          <w:kern w:val="0"/>
-          <w:sz w:val="22"/>
-          <w:szCs w:val="22"/>
-        </w:rPr>
-        <w:t>いることを示している。</w:t>
+          <w:strike/>
+          <w:color w:val="FF0000"/>
+          <w:kern w:val="0"/>
+          <w:sz w:val="22"/>
+          <w:szCs w:val="22"/>
+        </w:rPr>
+        <w:t>いることを示している</w:t>
+      </w:r>
+      <w:r>
+        <w:rPr>
+          <w:rFonts w:ascii="Calibri" w:eastAsia="ＭＳ ゴシック" w:hAnsi="Calibri" w:cs="Calibri"/>
+          <w:kern w:val="0"/>
+          <w:sz w:val="22"/>
+          <w:szCs w:val="22"/>
+        </w:rPr>
+        <w:t>。</w:t>
       </w:r>
     </w:p>
     <w:p>
@@ -8331,6 +9469,7 @@
           <w:szCs w:val="22"/>
         </w:rPr>
       </w:pPr>
+      <w:proofErr w:type="spellStart"/>
       <w:r>
         <w:rPr>
           <w:rFonts w:ascii="Calibri" w:eastAsia="ＭＳ ゴシック" w:hAnsi="Calibri" w:cs="Calibri" w:hint="eastAsia"/>
@@ -8341,7 +9480,20 @@
           <w:szCs w:val="22"/>
           <w:lang w:eastAsia="en-US"/>
         </w:rPr>
-        <w:t>検証すべき証跡：</w:t>
+        <w:t>検証すべき証跡</w:t>
+      </w:r>
+      <w:proofErr w:type="spellEnd"/>
+      <w:r>
+        <w:rPr>
+          <w:rFonts w:ascii="Calibri" w:eastAsia="ＭＳ ゴシック" w:hAnsi="Calibri" w:cs="Calibri" w:hint="eastAsia"/>
+          <w:b/>
+          <w:bCs/>
+          <w:kern w:val="0"/>
+          <w:sz w:val="22"/>
+          <w:szCs w:val="22"/>
+          <w:lang w:eastAsia="en-US"/>
+        </w:rPr>
+        <w:t>：</w:t>
       </w:r>
     </w:p>
     <w:p>
@@ -8445,6 +9597,16 @@
       <w:r>
         <w:rPr>
           <w:rFonts w:ascii="Calibri" w:eastAsia="ＭＳ ゴシック" w:hAnsi="Calibri" w:cs="Calibri" w:hint="eastAsia"/>
+          <w:color w:val="FF0000"/>
+          <w:kern w:val="0"/>
+          <w:sz w:val="22"/>
+          <w:szCs w:val="22"/>
+        </w:rPr>
+        <w:t>ための</w:t>
+      </w:r>
+      <w:r>
+        <w:rPr>
+          <w:rFonts w:ascii="Calibri" w:eastAsia="ＭＳ ゴシック" w:hAnsi="Calibri" w:cs="Calibri" w:hint="eastAsia"/>
           <w:kern w:val="0"/>
           <w:sz w:val="22"/>
           <w:szCs w:val="22"/>
@@ -8454,11 +9616,22 @@
       <w:r>
         <w:rPr>
           <w:rFonts w:ascii="Calibri" w:eastAsia="ＭＳ ゴシック" w:hAnsi="Calibri" w:cs="Calibri"/>
-          <w:kern w:val="0"/>
-          <w:sz w:val="22"/>
-          <w:szCs w:val="22"/>
-        </w:rPr>
-        <w:t>が整備されている。</w:t>
+          <w:strike/>
+          <w:color w:val="FF0000"/>
+          <w:kern w:val="0"/>
+          <w:sz w:val="22"/>
+          <w:szCs w:val="22"/>
+        </w:rPr>
+        <w:t>が整備されている</w:t>
+      </w:r>
+      <w:r>
+        <w:rPr>
+          <w:rFonts w:ascii="Calibri" w:eastAsia="ＭＳ ゴシック" w:hAnsi="Calibri" w:cs="Calibri"/>
+          <w:kern w:val="0"/>
+          <w:sz w:val="22"/>
+          <w:szCs w:val="22"/>
+        </w:rPr>
+        <w:t>。</w:t>
       </w:r>
     </w:p>
     <w:p>
@@ -8592,11 +9765,11 @@
           <w:rFonts w:ascii="Calibri" w:eastAsia="ＭＳ ゴシック" w:hAnsi="Calibri"/>
         </w:rPr>
       </w:pPr>
-      <w:bookmarkStart w:id="34" w:name="_bookmark6"/>
-      <w:bookmarkStart w:id="35" w:name="_Toc483131400"/>
-      <w:bookmarkStart w:id="36" w:name="_Toc480816641"/>
-      <w:bookmarkStart w:id="37" w:name="_Toc511360878"/>
-      <w:bookmarkEnd w:id="34"/>
+      <w:bookmarkStart w:id="35" w:name="_bookmark6"/>
+      <w:bookmarkStart w:id="36" w:name="_Toc483131400"/>
+      <w:bookmarkStart w:id="37" w:name="_Toc480816641"/>
+      <w:bookmarkStart w:id="38" w:name="_Toc511360878"/>
+      <w:bookmarkEnd w:id="35"/>
       <w:r>
         <w:rPr>
           <w:rFonts w:ascii="Calibri" w:eastAsia="ＭＳ ゴシック" w:hAnsi="Calibri" w:hint="eastAsia"/>
@@ -8647,9 +9820,9 @@
         </w:rPr>
         <w:t>ドキュメントとコンプライアンス関連資料の頒布</w:t>
       </w:r>
-      <w:bookmarkEnd w:id="35"/>
       <w:bookmarkEnd w:id="36"/>
       <w:bookmarkEnd w:id="37"/>
+      <w:bookmarkEnd w:id="38"/>
     </w:p>
     <w:p>
       <w:pPr>
@@ -9040,6 +10213,7 @@
           <w:szCs w:val="22"/>
         </w:rPr>
       </w:pPr>
+      <w:proofErr w:type="spellStart"/>
       <w:r>
         <w:rPr>
           <w:rFonts w:ascii="Calibri" w:eastAsia="ＭＳ ゴシック" w:hAnsi="Calibri" w:cs="Calibri" w:hint="eastAsia"/>
@@ -9050,7 +10224,20 @@
           <w:szCs w:val="22"/>
           <w:lang w:eastAsia="en-US"/>
         </w:rPr>
-        <w:t>検証すべき証跡：</w:t>
+        <w:t>検証すべき証跡</w:t>
+      </w:r>
+      <w:proofErr w:type="spellEnd"/>
+      <w:r>
+        <w:rPr>
+          <w:rFonts w:ascii="Calibri" w:eastAsia="ＭＳ ゴシック" w:hAnsi="Calibri" w:cs="Calibri" w:hint="eastAsia"/>
+          <w:b/>
+          <w:bCs/>
+          <w:kern w:val="0"/>
+          <w:sz w:val="22"/>
+          <w:szCs w:val="22"/>
+          <w:lang w:eastAsia="en-US"/>
+        </w:rPr>
+        <w:t>：</w:t>
       </w:r>
     </w:p>
     <w:p>
@@ -9077,7 +10264,47 @@
           <w:sz w:val="22"/>
           <w:szCs w:val="22"/>
         </w:rPr>
-        <w:t>コンプライアンス関連資料が用意され、それらが確認ライセンスの要求するとおりに供給ソフトウェアのリリースと併せ頒布されることを確かにする手続きが文書化されている。</w:t>
+        <w:t>コンプライアンス関連資料が用意され、それらが確認ライセンスの要求するとおりに供給ソフトウェアのリリースと併せ頒布されることを確かにする手続き</w:t>
+      </w:r>
+      <w:r>
+        <w:rPr>
+          <w:rFonts w:ascii="Calibri" w:eastAsia="ＭＳ ゴシック" w:hAnsi="Calibri" w:cs="Calibri"/>
+          <w:strike/>
+          <w:color w:val="FF0000"/>
+          <w:kern w:val="0"/>
+          <w:sz w:val="22"/>
+          <w:szCs w:val="22"/>
+        </w:rPr>
+        <w:t>が</w:t>
+      </w:r>
+      <w:r>
+        <w:rPr>
+          <w:rFonts w:ascii="Calibri" w:eastAsia="ＭＳ ゴシック" w:hAnsi="Calibri" w:cs="Calibri"/>
+          <w:kern w:val="0"/>
+          <w:sz w:val="22"/>
+          <w:szCs w:val="22"/>
+        </w:rPr>
+        <w:t>文書</w:t>
+      </w:r>
+      <w:r>
+        <w:rPr>
+          <w:rFonts w:ascii="Calibri" w:eastAsia="ＭＳ ゴシック" w:hAnsi="Calibri" w:cs="Calibri"/>
+          <w:strike/>
+          <w:color w:val="FF0000"/>
+          <w:kern w:val="0"/>
+          <w:sz w:val="22"/>
+          <w:szCs w:val="22"/>
+        </w:rPr>
+        <w:t>化されている</w:t>
+      </w:r>
+      <w:r>
+        <w:rPr>
+          <w:rFonts w:ascii="Calibri" w:eastAsia="ＭＳ ゴシック" w:hAnsi="Calibri" w:cs="Calibri"/>
+          <w:kern w:val="0"/>
+          <w:sz w:val="22"/>
+          <w:szCs w:val="22"/>
+        </w:rPr>
+        <w:t>。</w:t>
       </w:r>
     </w:p>
     <w:p>
@@ -9104,7 +10331,26 @@
           <w:sz w:val="22"/>
           <w:szCs w:val="22"/>
         </w:rPr>
-        <w:t>供給ソフトウェアに関するコンプライアンス関連資料の写しが保管され、容易に取り出すことができる。また、少なくとも当該供給ソフトウェアが提供され続けている期間、または確認ライセンスが要求する期間（のいずれか長い方の期間）は、本保管物が存在するように計画されている。</w:t>
+        <w:t>供給ソフトウェアに関するコンプライアンス関連資料の写しが保管され、容易に取り出すことができる。また、少なくとも当該供給ソフトウェアが提供され続けている期間、または確認ライセンスが要求する期間（のいずれか長い方の期間）は、本保管物が存在するように計画されている</w:t>
+      </w:r>
+      <w:r>
+        <w:rPr>
+          <w:rFonts w:ascii="Calibri" w:eastAsia="ＭＳ ゴシック" w:hAnsi="Calibri" w:cs="Calibri" w:hint="eastAsia"/>
+          <w:color w:val="FF0000"/>
+          <w:kern w:val="0"/>
+          <w:sz w:val="22"/>
+          <w:szCs w:val="22"/>
+        </w:rPr>
+        <w:t>こと</w:t>
+      </w:r>
+      <w:r>
+        <w:rPr>
+          <w:rFonts w:ascii="Calibri" w:eastAsia="ＭＳ ゴシック" w:hAnsi="Calibri" w:cs="Calibri"/>
+          <w:kern w:val="0"/>
+          <w:sz w:val="22"/>
+          <w:szCs w:val="22"/>
+        </w:rPr>
+        <w:t>。</w:t>
       </w:r>
     </w:p>
     <w:p>
@@ -9244,11 +10490,11 @@
           <w:rFonts w:ascii="Calibri" w:eastAsia="ＭＳ ゴシック" w:hAnsi="Calibri"/>
         </w:rPr>
       </w:pPr>
-      <w:bookmarkStart w:id="38" w:name="_bookmark7"/>
-      <w:bookmarkStart w:id="39" w:name="_Toc480816642"/>
-      <w:bookmarkStart w:id="40" w:name="_Toc483131401"/>
-      <w:bookmarkStart w:id="41" w:name="_Toc511360879"/>
-      <w:bookmarkEnd w:id="38"/>
+      <w:bookmarkStart w:id="39" w:name="_bookmark7"/>
+      <w:bookmarkStart w:id="40" w:name="_Toc480816642"/>
+      <w:bookmarkStart w:id="41" w:name="_Toc483131401"/>
+      <w:bookmarkStart w:id="42" w:name="_Toc511360879"/>
+      <w:bookmarkEnd w:id="39"/>
       <w:r>
         <w:rPr>
           <w:rFonts w:ascii="Calibri" w:eastAsia="ＭＳ ゴシック" w:hAnsi="Calibri" w:hint="eastAsia"/>
@@ -9287,9 +10533,9 @@
         </w:rPr>
         <w:t>コミュニティへの（積極的な）関わり方の理解</w:t>
       </w:r>
-      <w:bookmarkEnd w:id="39"/>
       <w:bookmarkEnd w:id="40"/>
       <w:bookmarkEnd w:id="41"/>
+      <w:bookmarkEnd w:id="42"/>
     </w:p>
     <w:p>
       <w:pPr>
@@ -9371,6 +10617,7 @@
           <w:szCs w:val="22"/>
         </w:rPr>
       </w:pPr>
+      <w:proofErr w:type="spellStart"/>
       <w:r>
         <w:rPr>
           <w:rFonts w:ascii="Calibri" w:eastAsia="ＭＳ ゴシック" w:hAnsi="Calibri" w:cs="Calibri" w:hint="eastAsia"/>
@@ -9381,7 +10628,20 @@
           <w:szCs w:val="22"/>
           <w:lang w:eastAsia="en-US"/>
         </w:rPr>
-        <w:t>検証すべき証跡：</w:t>
+        <w:t>検証すべき証跡</w:t>
+      </w:r>
+      <w:proofErr w:type="spellEnd"/>
+      <w:r>
+        <w:rPr>
+          <w:rFonts w:ascii="Calibri" w:eastAsia="ＭＳ ゴシック" w:hAnsi="Calibri" w:cs="Calibri" w:hint="eastAsia"/>
+          <w:b/>
+          <w:bCs/>
+          <w:kern w:val="0"/>
+          <w:sz w:val="22"/>
+          <w:szCs w:val="22"/>
+          <w:lang w:eastAsia="en-US"/>
+        </w:rPr>
+        <w:t>：</w:t>
       </w:r>
     </w:p>
     <w:p>
@@ -9403,6 +10663,16 @@
       </w:pPr>
       <w:r>
         <w:rPr>
+          <w:rFonts w:ascii="Calibri" w:eastAsia="ＭＳ ゴシック" w:hAnsi="Calibri" w:cs="Calibri" w:hint="eastAsia"/>
+          <w:color w:val="FF0000"/>
+          <w:kern w:val="0"/>
+          <w:sz w:val="22"/>
+          <w:szCs w:val="22"/>
+        </w:rPr>
+        <w:t>文書化された</w:t>
+      </w:r>
+      <w:r>
+        <w:rPr>
           <w:rFonts w:ascii="Calibri" w:eastAsia="ＭＳ ゴシック" w:hAnsi="Calibri" w:cs="Calibri"/>
           <w:kern w:val="0"/>
           <w:sz w:val="22"/>
@@ -9435,7 +10705,27 @@
           <w:sz w:val="22"/>
           <w:szCs w:val="22"/>
         </w:rPr>
-        <w:t>ポリシーが文書化されている。</w:t>
+        <w:t>ポリシー</w:t>
+      </w:r>
+      <w:r>
+        <w:rPr>
+          <w:rFonts w:ascii="Calibri" w:eastAsia="ＭＳ ゴシック" w:hAnsi="Calibri" w:cs="Calibri"/>
+          <w:strike/>
+          <w:color w:val="FF0000"/>
+          <w:kern w:val="0"/>
+          <w:sz w:val="22"/>
+          <w:szCs w:val="22"/>
+        </w:rPr>
+        <w:t>が文書化されている</w:t>
+      </w:r>
+      <w:r>
+        <w:rPr>
+          <w:rFonts w:ascii="Calibri" w:eastAsia="ＭＳ ゴシック" w:hAnsi="Calibri" w:cs="Calibri"/>
+          <w:kern w:val="0"/>
+          <w:sz w:val="22"/>
+          <w:szCs w:val="22"/>
+        </w:rPr>
+        <w:t>。</w:t>
       </w:r>
     </w:p>
     <w:p>
@@ -9525,7 +10815,47 @@
           <w:sz w:val="22"/>
           <w:szCs w:val="22"/>
         </w:rPr>
-        <w:t>スタッフに認知させる手続きが文書化されている。</w:t>
+        <w:t>スタッフに認知させる手続き</w:t>
+      </w:r>
+      <w:r>
+        <w:rPr>
+          <w:rFonts w:ascii="Calibri" w:eastAsia="ＭＳ ゴシック" w:hAnsi="Calibri" w:cs="Calibri"/>
+          <w:strike/>
+          <w:color w:val="FF0000"/>
+          <w:kern w:val="0"/>
+          <w:sz w:val="22"/>
+          <w:szCs w:val="22"/>
+        </w:rPr>
+        <w:t>が</w:t>
+      </w:r>
+      <w:r>
+        <w:rPr>
+          <w:rFonts w:ascii="Calibri" w:eastAsia="ＭＳ ゴシック" w:hAnsi="Calibri" w:cs="Calibri"/>
+          <w:kern w:val="0"/>
+          <w:sz w:val="22"/>
+          <w:szCs w:val="22"/>
+        </w:rPr>
+        <w:t>文書</w:t>
+      </w:r>
+      <w:r>
+        <w:rPr>
+          <w:rFonts w:ascii="Calibri" w:eastAsia="ＭＳ ゴシック" w:hAnsi="Calibri" w:cs="Calibri"/>
+          <w:strike/>
+          <w:color w:val="FF0000"/>
+          <w:kern w:val="0"/>
+          <w:sz w:val="22"/>
+          <w:szCs w:val="22"/>
+        </w:rPr>
+        <w:t>化されている</w:t>
+      </w:r>
+      <w:r>
+        <w:rPr>
+          <w:rFonts w:ascii="Calibri" w:eastAsia="ＭＳ ゴシック" w:hAnsi="Calibri" w:cs="Calibri"/>
+          <w:kern w:val="0"/>
+          <w:sz w:val="22"/>
+          <w:szCs w:val="22"/>
+        </w:rPr>
+        <w:t>。</w:t>
       </w:r>
     </w:p>
     <w:p>
@@ -9635,7 +10965,46 @@
           <w:sz w:val="22"/>
           <w:szCs w:val="22"/>
         </w:rPr>
-        <w:t>ポリシーの一部として策定することも、独立したポリシーとして策定することも可能です。コントリビューションがまったく許容されていない状況の場合は、その立場を明確に示すポリシー</w:t>
+        <w:t>ポリシーの一部として策定することも、独立したポリシーとして策定することも可能です。コントリビューションが</w:t>
+      </w:r>
+      <w:r>
+        <w:rPr>
+          <w:rFonts w:ascii="Calibri" w:eastAsia="ＭＳ ゴシック" w:hAnsi="Calibri" w:cs="Calibri" w:hint="eastAsia"/>
+          <w:color w:val="FF0000"/>
+          <w:kern w:val="0"/>
+          <w:sz w:val="22"/>
+          <w:szCs w:val="22"/>
+        </w:rPr>
+        <w:t>制限</w:t>
+      </w:r>
+      <w:r>
+        <w:rPr>
+          <w:rFonts w:ascii="Calibri" w:eastAsia="ＭＳ ゴシック" w:hAnsi="Calibri" w:cs="Calibri" w:hint="eastAsia"/>
+          <w:color w:val="FF0000"/>
+          <w:kern w:val="0"/>
+          <w:sz w:val="22"/>
+          <w:szCs w:val="22"/>
+        </w:rPr>
+        <w:t>されている</w:t>
+      </w:r>
+      <w:r>
+        <w:rPr>
+          <w:rFonts w:ascii="Calibri" w:eastAsia="ＭＳ ゴシック" w:hAnsi="Calibri" w:cs="Calibri" w:hint="eastAsia"/>
+          <w:color w:val="FF0000"/>
+          <w:kern w:val="0"/>
+          <w:sz w:val="22"/>
+          <w:szCs w:val="22"/>
+        </w:rPr>
+        <w:t>、もしくは</w:t>
+      </w:r>
+      <w:r>
+        <w:rPr>
+          <w:rFonts w:ascii="Calibri" w:eastAsia="ＭＳ ゴシック" w:hAnsi="Calibri" w:cs="Calibri"/>
+          <w:kern w:val="0"/>
+          <w:sz w:val="22"/>
+          <w:szCs w:val="22"/>
+        </w:rPr>
+        <w:t>まったく許容されていない状況の場合は、その立場を明確に示すポリシー</w:t>
       </w:r>
       <w:r>
         <w:rPr>
@@ -9757,6 +11126,7 @@
           <w:szCs w:val="22"/>
         </w:rPr>
       </w:pPr>
+      <w:proofErr w:type="spellStart"/>
       <w:r>
         <w:rPr>
           <w:rFonts w:ascii="Calibri" w:eastAsia="ＭＳ ゴシック" w:hAnsi="Calibri" w:cs="Calibri" w:hint="eastAsia"/>
@@ -9767,7 +11137,20 @@
           <w:szCs w:val="22"/>
           <w:lang w:eastAsia="en-US"/>
         </w:rPr>
-        <w:t>検証すべき証跡：</w:t>
+        <w:t>検証すべき証跡</w:t>
+      </w:r>
+      <w:proofErr w:type="spellEnd"/>
+      <w:r>
+        <w:rPr>
+          <w:rFonts w:ascii="Calibri" w:eastAsia="ＭＳ ゴシック" w:hAnsi="Calibri" w:cs="Calibri" w:hint="eastAsia"/>
+          <w:b/>
+          <w:bCs/>
+          <w:kern w:val="0"/>
+          <w:sz w:val="22"/>
+          <w:szCs w:val="22"/>
+          <w:lang w:eastAsia="en-US"/>
+        </w:rPr>
+        <w:t>：</w:t>
       </w:r>
     </w:p>
     <w:p>
@@ -9839,7 +11222,47 @@
           <w:sz w:val="22"/>
           <w:szCs w:val="22"/>
         </w:rPr>
-        <w:t>コントリビューションを統制する手続きが文書化されている。</w:t>
+        <w:t>コントリビューションを統制する手続き</w:t>
+      </w:r>
+      <w:r>
+        <w:rPr>
+          <w:rFonts w:ascii="Calibri" w:eastAsia="ＭＳ ゴシック" w:hAnsi="Calibri" w:cs="Calibri"/>
+          <w:strike/>
+          <w:color w:val="FF0000"/>
+          <w:kern w:val="0"/>
+          <w:sz w:val="22"/>
+          <w:szCs w:val="22"/>
+        </w:rPr>
+        <w:t>が</w:t>
+      </w:r>
+      <w:r>
+        <w:rPr>
+          <w:rFonts w:ascii="Calibri" w:eastAsia="ＭＳ ゴシック" w:hAnsi="Calibri" w:cs="Calibri"/>
+          <w:kern w:val="0"/>
+          <w:sz w:val="22"/>
+          <w:szCs w:val="22"/>
+        </w:rPr>
+        <w:t>文書</w:t>
+      </w:r>
+      <w:r>
+        <w:rPr>
+          <w:rFonts w:ascii="Calibri" w:eastAsia="ＭＳ ゴシック" w:hAnsi="Calibri" w:cs="Calibri"/>
+          <w:strike/>
+          <w:color w:val="FF0000"/>
+          <w:kern w:val="0"/>
+          <w:sz w:val="22"/>
+          <w:szCs w:val="22"/>
+        </w:rPr>
+        <w:t>化されている</w:t>
+      </w:r>
+      <w:r>
+        <w:rPr>
+          <w:rFonts w:ascii="Calibri" w:eastAsia="ＭＳ ゴシック" w:hAnsi="Calibri" w:cs="Calibri"/>
+          <w:kern w:val="0"/>
+          <w:sz w:val="22"/>
+          <w:szCs w:val="22"/>
+        </w:rPr>
+        <w:t>。</w:t>
       </w:r>
     </w:p>
     <w:p>
@@ -10033,11 +11456,11 @@
           <w:rFonts w:ascii="Calibri" w:eastAsia="ＭＳ ゴシック" w:hAnsi="Calibri"/>
         </w:rPr>
       </w:pPr>
-      <w:bookmarkStart w:id="42" w:name="_bookmark8"/>
-      <w:bookmarkStart w:id="43" w:name="_Toc480816643"/>
-      <w:bookmarkStart w:id="44" w:name="_Toc483131402"/>
-      <w:bookmarkStart w:id="45" w:name="_Toc511360880"/>
-      <w:bookmarkEnd w:id="42"/>
+      <w:bookmarkStart w:id="43" w:name="_bookmark8"/>
+      <w:bookmarkStart w:id="44" w:name="_Toc480816643"/>
+      <w:bookmarkStart w:id="45" w:name="_Toc483131402"/>
+      <w:bookmarkStart w:id="46" w:name="_Toc511360880"/>
+      <w:bookmarkEnd w:id="43"/>
       <w:r>
         <w:rPr>
           <w:rFonts w:ascii="Calibri" w:eastAsia="ＭＳ ゴシック" w:hAnsi="Calibri" w:hint="eastAsia"/>
@@ -10064,21 +11487,23 @@
         </w:rPr>
         <w:t>：</w:t>
       </w:r>
+      <w:proofErr w:type="spellStart"/>
       <w:r>
         <w:rPr>
           <w:rFonts w:ascii="Calibri" w:eastAsia="ＭＳ ゴシック" w:hAnsi="Calibri"/>
         </w:rPr>
         <w:t>OpenChain</w:t>
       </w:r>
+      <w:proofErr w:type="spellEnd"/>
       <w:r>
         <w:rPr>
           <w:rFonts w:ascii="Calibri" w:eastAsia="ＭＳ ゴシック" w:hAnsi="Calibri"/>
         </w:rPr>
         <w:t>要件適合の認定</w:t>
       </w:r>
-      <w:bookmarkEnd w:id="43"/>
       <w:bookmarkEnd w:id="44"/>
       <w:bookmarkEnd w:id="45"/>
+      <w:bookmarkEnd w:id="46"/>
     </w:p>
     <w:p>
       <w:pPr>
@@ -10112,6 +11537,7 @@
         </w:rPr>
         <w:t>組織が</w:t>
       </w:r>
+      <w:proofErr w:type="spellStart"/>
       <w:r>
         <w:rPr>
           <w:rFonts w:ascii="Calibri" w:eastAsia="ＭＳ ゴシック" w:hAnsi="Calibri" w:cs="Calibri"/>
@@ -10123,6 +11549,7 @@
         </w:rPr>
         <w:t>OpenChain</w:t>
       </w:r>
+      <w:proofErr w:type="spellEnd"/>
       <w:r>
         <w:rPr>
           <w:rFonts w:ascii="Calibri" w:eastAsia="ＭＳ ゴシック" w:hAnsi="Calibri" w:cs="Calibri"/>
@@ -10134,6 +11561,7 @@
         </w:rPr>
         <w:t>に適合していると認定されるためには、本</w:t>
       </w:r>
+      <w:proofErr w:type="spellStart"/>
       <w:r>
         <w:rPr>
           <w:rFonts w:ascii="Calibri" w:eastAsia="ＭＳ ゴシック" w:hAnsi="Calibri" w:cs="Calibri"/>
@@ -10145,6 +11573,7 @@
         </w:rPr>
         <w:t>OpenChain</w:t>
       </w:r>
+      <w:proofErr w:type="spellEnd"/>
       <w:r>
         <w:rPr>
           <w:rFonts w:ascii="Calibri" w:eastAsia="ＭＳ ゴシック" w:hAnsi="Calibri" w:cs="Calibri"/>
@@ -10237,6 +11666,7 @@
           <w:szCs w:val="22"/>
         </w:rPr>
       </w:pPr>
+      <w:proofErr w:type="spellStart"/>
       <w:r>
         <w:rPr>
           <w:rFonts w:ascii="Calibri" w:eastAsia="ＭＳ ゴシック" w:hAnsi="Calibri" w:cs="Calibri" w:hint="eastAsia"/>
@@ -10247,7 +11677,20 @@
           <w:szCs w:val="22"/>
           <w:lang w:eastAsia="en-US"/>
         </w:rPr>
-        <w:t>検証すべき証跡：</w:t>
+        <w:t>検証すべき証跡</w:t>
+      </w:r>
+      <w:proofErr w:type="spellEnd"/>
+      <w:r>
+        <w:rPr>
+          <w:rFonts w:ascii="Calibri" w:eastAsia="ＭＳ ゴシック" w:hAnsi="Calibri" w:cs="Calibri" w:hint="eastAsia"/>
+          <w:b/>
+          <w:bCs/>
+          <w:kern w:val="0"/>
+          <w:sz w:val="22"/>
+          <w:szCs w:val="22"/>
+          <w:lang w:eastAsia="en-US"/>
+        </w:rPr>
+        <w:t>：</w:t>
       </w:r>
     </w:p>
     <w:p>
@@ -10270,12 +11713,24 @@
       <w:r>
         <w:rPr>
           <w:rFonts w:ascii="Calibri" w:eastAsia="ＭＳ ゴシック" w:hAnsi="Calibri" w:cs="Calibri"/>
-          <w:kern w:val="0"/>
-          <w:sz w:val="22"/>
-          <w:szCs w:val="22"/>
-        </w:rPr>
-        <w:t>その組織に本</w:t>
-      </w:r>
+          <w:strike/>
+          <w:color w:val="FF0000"/>
+          <w:kern w:val="0"/>
+          <w:sz w:val="22"/>
+          <w:szCs w:val="22"/>
+        </w:rPr>
+        <w:t>その組織に</w:t>
+      </w:r>
+      <w:r>
+        <w:rPr>
+          <w:rFonts w:ascii="Calibri" w:eastAsia="ＭＳ ゴシック" w:hAnsi="Calibri" w:cs="Calibri"/>
+          <w:kern w:val="0"/>
+          <w:sz w:val="22"/>
+          <w:szCs w:val="22"/>
+        </w:rPr>
+        <w:t>本</w:t>
+      </w:r>
+      <w:proofErr w:type="spellStart"/>
       <w:r>
         <w:rPr>
           <w:rFonts w:ascii="Calibri" w:eastAsia="ＭＳ ゴシック" w:hAnsi="Calibri" w:cs="Calibri"/>
@@ -10285,6 +11740,7 @@
         </w:rPr>
         <w:t>OpenChain</w:t>
       </w:r>
+      <w:proofErr w:type="spellEnd"/>
       <w:r>
         <w:rPr>
           <w:rFonts w:ascii="Calibri" w:eastAsia="ＭＳ ゴシック" w:hAnsi="Calibri" w:cs="Calibri"/>
@@ -10301,7 +11757,17 @@
           <w:sz w:val="22"/>
           <w:szCs w:val="22"/>
         </w:rPr>
-        <w:t>1.1</w:t>
+        <w:t>1.</w:t>
+      </w:r>
+      <w:r>
+        <w:rPr>
+          <w:rFonts w:ascii="Calibri" w:eastAsia="ＭＳ ゴシック" w:hAnsi="Calibri" w:cs="Calibri" w:hint="eastAsia"/>
+          <w:color w:val="FF0000"/>
+          <w:kern w:val="0"/>
+          <w:sz w:val="22"/>
+          <w:szCs w:val="22"/>
+        </w:rPr>
+        <w:t>2</w:t>
       </w:r>
       <w:r>
         <w:rPr>
@@ -10373,7 +11839,57 @@
           <w:sz w:val="22"/>
           <w:szCs w:val="22"/>
         </w:rPr>
-        <w:t>プログラムが存在することを確認する。</w:t>
+        <w:t>プログラムが存在すること</w:t>
+      </w:r>
+      <w:r>
+        <w:rPr>
+          <w:rFonts w:ascii="Calibri" w:eastAsia="ＭＳ ゴシック" w:hAnsi="Calibri" w:cs="Calibri" w:hint="eastAsia"/>
+          <w:color w:val="FF0000"/>
+          <w:kern w:val="0"/>
+          <w:sz w:val="22"/>
+          <w:szCs w:val="22"/>
+        </w:rPr>
+        <w:t>の</w:t>
+      </w:r>
+      <w:r>
+        <w:rPr>
+          <w:rFonts w:ascii="Calibri" w:eastAsia="ＭＳ ゴシック" w:hAnsi="Calibri" w:cs="Calibri"/>
+          <w:strike/>
+          <w:color w:val="FF0000"/>
+          <w:kern w:val="0"/>
+          <w:sz w:val="22"/>
+          <w:szCs w:val="22"/>
+        </w:rPr>
+        <w:t>を</w:t>
+      </w:r>
+      <w:r>
+        <w:rPr>
+          <w:rFonts w:ascii="Calibri" w:eastAsia="ＭＳ ゴシック" w:hAnsi="Calibri" w:cs="Calibri"/>
+          <w:kern w:val="0"/>
+          <w:sz w:val="22"/>
+          <w:szCs w:val="22"/>
+        </w:rPr>
+        <w:t>確認</w:t>
+      </w:r>
+      <w:r>
+        <w:rPr>
+          <w:rFonts w:ascii="Calibri" w:eastAsia="ＭＳ ゴシック" w:hAnsi="Calibri" w:cs="Calibri"/>
+          <w:strike/>
+          <w:color w:val="FF0000"/>
+          <w:kern w:val="0"/>
+          <w:sz w:val="22"/>
+          <w:szCs w:val="22"/>
+        </w:rPr>
+        <w:t>する</w:t>
+      </w:r>
+      <w:r>
+        <w:rPr>
+          <w:rFonts w:ascii="Calibri" w:eastAsia="ＭＳ ゴシック" w:hAnsi="Calibri" w:cs="Calibri"/>
+          <w:kern w:val="0"/>
+          <w:sz w:val="22"/>
+          <w:szCs w:val="22"/>
+        </w:rPr>
+        <w:t>。</w:t>
       </w:r>
     </w:p>
     <w:p>
@@ -10422,6 +11938,7 @@
         </w:rPr>
         <w:t>組織が</w:t>
       </w:r>
+      <w:proofErr w:type="spellStart"/>
       <w:r>
         <w:rPr>
           <w:rFonts w:ascii="Calibri" w:eastAsia="ＭＳ ゴシック" w:hAnsi="Calibri" w:cs="Calibri"/>
@@ -10431,6 +11948,7 @@
         </w:rPr>
         <w:t>OpenChain</w:t>
       </w:r>
+      <w:proofErr w:type="spellEnd"/>
       <w:r>
         <w:rPr>
           <w:rFonts w:ascii="Calibri" w:eastAsia="ＭＳ ゴシック" w:hAnsi="Calibri" w:cs="Calibri"/>
@@ -10486,23 +12004,58 @@
         </w:rPr>
         <w:t>ことを確かなものにします。これらの要件に部分的に準拠しているだけでは</w:t>
       </w:r>
-      <w:r>
-        <w:rPr>
-          <w:rFonts w:ascii="Calibri" w:eastAsia="ＭＳ ゴシック" w:hAnsi="Calibri" w:cs="Calibri"/>
+      <w:proofErr w:type="spellStart"/>
+      <w:r>
+        <w:rPr>
+          <w:rFonts w:ascii="Calibri" w:eastAsia="ＭＳ ゴシック" w:hAnsi="Calibri" w:cs="Calibri"/>
+          <w:strike/>
+          <w:color w:val="FF0000"/>
           <w:kern w:val="0"/>
           <w:sz w:val="22"/>
           <w:szCs w:val="22"/>
         </w:rPr>
         <w:t>OpenChain</w:t>
       </w:r>
-      <w:r>
-        <w:rPr>
-          <w:rFonts w:ascii="Calibri" w:eastAsia="ＭＳ ゴシック" w:hAnsi="Calibri" w:cs="Calibri"/>
-          <w:kern w:val="0"/>
-          <w:sz w:val="22"/>
-          <w:szCs w:val="22"/>
-        </w:rPr>
-        <w:t>適合認定を保証するに十分なものとはみなされません。</w:t>
+      <w:proofErr w:type="spellEnd"/>
+      <w:r>
+        <w:rPr>
+          <w:rFonts w:ascii="Calibri" w:eastAsia="ＭＳ ゴシック" w:hAnsi="Calibri" w:cs="Calibri"/>
+          <w:strike/>
+          <w:color w:val="FF0000"/>
+          <w:kern w:val="0"/>
+          <w:sz w:val="22"/>
+          <w:szCs w:val="22"/>
+        </w:rPr>
+        <w:t>適合認定を保証するに</w:t>
+      </w:r>
+      <w:r>
+        <w:rPr>
+          <w:rFonts w:ascii="Calibri" w:eastAsia="ＭＳ ゴシック" w:hAnsi="Calibri" w:cs="Calibri"/>
+          <w:kern w:val="0"/>
+          <w:sz w:val="22"/>
+          <w:szCs w:val="22"/>
+        </w:rPr>
+        <w:t>十分</w:t>
+      </w:r>
+      <w:r>
+        <w:rPr>
+          <w:rFonts w:ascii="Calibri" w:eastAsia="ＭＳ ゴシック" w:hAnsi="Calibri" w:cs="Calibri"/>
+          <w:strike/>
+          <w:color w:val="FF0000"/>
+          <w:kern w:val="0"/>
+          <w:sz w:val="22"/>
+          <w:szCs w:val="22"/>
+        </w:rPr>
+        <w:t>なもの</w:t>
+      </w:r>
+      <w:r>
+        <w:rPr>
+          <w:rFonts w:ascii="Calibri" w:eastAsia="ＭＳ ゴシック" w:hAnsi="Calibri" w:cs="Calibri"/>
+          <w:kern w:val="0"/>
+          <w:sz w:val="22"/>
+          <w:szCs w:val="22"/>
+        </w:rPr>
+        <w:t>とはみなされません。</w:t>
       </w:r>
     </w:p>
     <w:p>
@@ -10603,6 +12156,7 @@
         </w:rPr>
         <w:t>ための要件は</w:t>
       </w:r>
+      <w:proofErr w:type="spellStart"/>
       <w:r>
         <w:rPr>
           <w:rFonts w:ascii="Calibri" w:eastAsia="ＭＳ ゴシック" w:hAnsi="Calibri" w:cs="Calibri"/>
@@ -10614,6 +12168,7 @@
         </w:rPr>
         <w:t>OpenChain</w:t>
       </w:r>
+      <w:proofErr w:type="spellEnd"/>
       <w:r>
         <w:rPr>
           <w:rFonts w:ascii="Calibri" w:eastAsia="ＭＳ ゴシック" w:hAnsi="Calibri" w:cs="Calibri"/>
@@ -10722,6 +12277,7 @@
         </w:rPr>
         <w:t>本</w:t>
       </w:r>
+      <w:proofErr w:type="spellStart"/>
       <w:r>
         <w:rPr>
           <w:rFonts w:ascii="Calibri" w:eastAsia="ＭＳ ゴシック" w:hAnsi="Calibri" w:cs="Calibri" w:hint="eastAsia"/>
@@ -10731,6 +12287,7 @@
         </w:rPr>
         <w:t>OpenChain</w:t>
       </w:r>
+      <w:proofErr w:type="spellEnd"/>
       <w:r>
         <w:rPr>
           <w:rFonts w:ascii="Calibri" w:eastAsia="ＭＳ ゴシック" w:hAnsi="Calibri" w:cs="Calibri" w:hint="eastAsia"/>
@@ -10747,7 +12304,27 @@
           <w:sz w:val="22"/>
           <w:szCs w:val="22"/>
         </w:rPr>
-        <w:t>1.1</w:t>
+        <w:t>1</w:t>
+      </w:r>
+      <w:r>
+        <w:rPr>
+          <w:rFonts w:ascii="Calibri" w:eastAsia="ＭＳ ゴシック" w:hAnsi="Calibri" w:cs="Calibri" w:hint="eastAsia"/>
+          <w:color w:val="FF0000"/>
+          <w:kern w:val="0"/>
+          <w:sz w:val="22"/>
+          <w:szCs w:val="22"/>
+        </w:rPr>
+        <w:t>.</w:t>
+      </w:r>
+      <w:r>
+        <w:rPr>
+          <w:rFonts w:ascii="Calibri" w:eastAsia="ＭＳ ゴシック" w:hAnsi="Calibri" w:cs="Calibri"/>
+          <w:color w:val="FF0000"/>
+          <w:kern w:val="0"/>
+          <w:sz w:val="22"/>
+          <w:szCs w:val="22"/>
+        </w:rPr>
+        <w:t>2</w:t>
       </w:r>
       <w:r>
         <w:rPr>
@@ -10846,7 +12423,47 @@
           <w:sz w:val="22"/>
           <w:szCs w:val="22"/>
         </w:rPr>
-        <w:t>プログラムがその組織に存在することを確認する</w:t>
+        <w:t>プログラムがその組織に存在</w:t>
+      </w:r>
+      <w:r>
+        <w:rPr>
+          <w:rFonts w:ascii="Calibri" w:eastAsia="ＭＳ ゴシック" w:hAnsi="Calibri" w:cs="Calibri" w:hint="eastAsia"/>
+          <w:kern w:val="0"/>
+          <w:sz w:val="22"/>
+          <w:szCs w:val="22"/>
+        </w:rPr>
+        <w:t>していることの</w:t>
+      </w:r>
+      <w:r>
+        <w:rPr>
+          <w:rFonts w:ascii="Calibri" w:eastAsia="ＭＳ ゴシック" w:hAnsi="Calibri" w:cs="Calibri" w:hint="eastAsia"/>
+          <w:strike/>
+          <w:color w:val="FF0000"/>
+          <w:kern w:val="0"/>
+          <w:sz w:val="22"/>
+          <w:szCs w:val="22"/>
+        </w:rPr>
+        <w:t>することを</w:t>
+      </w:r>
+      <w:r>
+        <w:rPr>
+          <w:rFonts w:ascii="Calibri" w:eastAsia="ＭＳ ゴシック" w:hAnsi="Calibri" w:cs="Calibri" w:hint="eastAsia"/>
+          <w:kern w:val="0"/>
+          <w:sz w:val="22"/>
+          <w:szCs w:val="22"/>
+        </w:rPr>
+        <w:t>確認</w:t>
+      </w:r>
+      <w:r>
+        <w:rPr>
+          <w:rFonts w:ascii="Calibri" w:eastAsia="ＭＳ ゴシック" w:hAnsi="Calibri" w:cs="Calibri" w:hint="eastAsia"/>
+          <w:strike/>
+          <w:color w:val="FF0000"/>
+          <w:kern w:val="0"/>
+          <w:sz w:val="22"/>
+          <w:szCs w:val="22"/>
+        </w:rPr>
+        <w:t>する</w:t>
       </w:r>
       <w:r>
         <w:rPr>
@@ -10956,7 +12573,46 @@
           <w:sz w:val="22"/>
           <w:szCs w:val="22"/>
         </w:rPr>
-        <w:t>に即している状態を保つことが重要となります。本要件は、組織が本仕様書への適合を一定期間</w:t>
+        <w:t>に即している状態を保つことが重要となります。本要件は、</w:t>
+      </w:r>
+      <w:r>
+        <w:rPr>
+          <w:rFonts w:ascii="Calibri" w:eastAsia="ＭＳ ゴシック" w:hAnsi="Calibri" w:cs="Calibri" w:hint="eastAsia"/>
+          <w:color w:val="FF0000"/>
+          <w:kern w:val="0"/>
+          <w:sz w:val="22"/>
+          <w:szCs w:val="22"/>
+        </w:rPr>
+        <w:t>適合している</w:t>
+      </w:r>
+      <w:r>
+        <w:rPr>
+          <w:rFonts w:ascii="Calibri" w:eastAsia="ＭＳ ゴシック" w:hAnsi="Calibri" w:cs="Calibri"/>
+          <w:kern w:val="0"/>
+          <w:sz w:val="22"/>
+          <w:szCs w:val="22"/>
+        </w:rPr>
+        <w:t>組織が</w:t>
+      </w:r>
+      <w:r>
+        <w:rPr>
+          <w:rFonts w:ascii="Calibri" w:eastAsia="ＭＳ ゴシック" w:hAnsi="Calibri" w:cs="Calibri"/>
+          <w:strike/>
+          <w:color w:val="FF0000"/>
+          <w:kern w:val="0"/>
+          <w:sz w:val="22"/>
+          <w:szCs w:val="22"/>
+        </w:rPr>
+        <w:t>本仕様書への</w:t>
+      </w:r>
+      <w:r>
+        <w:rPr>
+          <w:rFonts w:ascii="Calibri" w:eastAsia="ＭＳ ゴシック" w:hAnsi="Calibri" w:cs="Calibri"/>
+          <w:kern w:val="0"/>
+          <w:sz w:val="22"/>
+          <w:szCs w:val="22"/>
+        </w:rPr>
+        <w:t>適合を一定期間</w:t>
       </w:r>
       <w:r>
         <w:rPr>
@@ -10974,7 +12630,37 @@
           <w:sz w:val="22"/>
           <w:szCs w:val="22"/>
         </w:rPr>
-        <w:t>主張し続けたい場合にそのプログラムが支えるプロセスや統制機能が損なわれないことを確かなものにします。</w:t>
+        <w:t>主張</w:t>
+      </w:r>
+      <w:r>
+        <w:rPr>
+          <w:rFonts w:ascii="Calibri" w:eastAsia="ＭＳ ゴシック" w:hAnsi="Calibri" w:cs="Calibri" w:hint="eastAsia"/>
+          <w:color w:val="FF0000"/>
+          <w:kern w:val="0"/>
+          <w:sz w:val="22"/>
+          <w:szCs w:val="22"/>
+        </w:rPr>
+        <w:t>する</w:t>
+      </w:r>
+      <w:r>
+        <w:rPr>
+          <w:rFonts w:ascii="Calibri" w:eastAsia="ＭＳ ゴシック" w:hAnsi="Calibri" w:cs="Calibri"/>
+          <w:strike/>
+          <w:color w:val="FF0000"/>
+          <w:kern w:val="0"/>
+          <w:sz w:val="22"/>
+          <w:szCs w:val="22"/>
+        </w:rPr>
+        <w:t>し続けたい</w:t>
+      </w:r>
+      <w:r>
+        <w:rPr>
+          <w:rFonts w:ascii="Calibri" w:eastAsia="ＭＳ ゴシック" w:hAnsi="Calibri" w:cs="Calibri"/>
+          <w:kern w:val="0"/>
+          <w:sz w:val="22"/>
+          <w:szCs w:val="22"/>
+        </w:rPr>
+        <w:t>場合にそのプログラムが支えるプロセスや統制機能が損なわれないことを確かなものにします。</w:t>
       </w:r>
     </w:p>
     <w:p>
@@ -11011,8 +12697,8 @@
         <w:pStyle w:val="1"/>
         <w:ind w:rightChars="100" w:right="210"/>
       </w:pPr>
-      <w:bookmarkStart w:id="46" w:name="_Toc483131403"/>
-      <w:bookmarkStart w:id="47" w:name="_Toc511360881"/>
+      <w:bookmarkStart w:id="47" w:name="_Toc483131403"/>
+      <w:bookmarkStart w:id="48" w:name="_Toc511360881"/>
       <w:r>
         <w:lastRenderedPageBreak/>
         <w:t>付録</w:t>
@@ -11038,8 +12724,8 @@
         </w:rPr>
         <w:t>翻訳について</w:t>
       </w:r>
-      <w:bookmarkEnd w:id="46"/>
       <w:bookmarkEnd w:id="47"/>
+      <w:bookmarkEnd w:id="48"/>
     </w:p>
     <w:p>
       <w:pPr>
@@ -11061,6 +12747,7 @@
         </w:rPr>
         <w:t>本仕様書がグローバルに採用されることを促進するために、私たちは本仕様書を多言語に翻訳する取り組みを歓迎します。</w:t>
       </w:r>
+      <w:proofErr w:type="spellStart"/>
       <w:r>
         <w:rPr>
           <w:rFonts w:ascii="Calibri" w:eastAsia="ＭＳ ゴシック" w:hAnsi="Calibri" w:cs="Calibri"/>
@@ -11070,6 +12757,7 @@
         </w:rPr>
         <w:t>OpenChain</w:t>
       </w:r>
+      <w:proofErr w:type="spellEnd"/>
       <w:r>
         <w:rPr>
           <w:rFonts w:ascii="Calibri" w:eastAsia="ＭＳ ゴシック" w:hAnsi="Calibri" w:cs="Calibri"/>
@@ -11133,23 +12821,27 @@
         </w:rPr>
         <w:t>入手可能な翻訳版の詳細については、</w:t>
       </w:r>
-      <w:hyperlink r:id="rId17" w:history="1">
+      <w:proofErr w:type="spellStart"/>
+      <w:r>
+        <w:rPr>
+          <w:rFonts w:ascii="Calibri" w:eastAsia="ＭＳ ゴシック" w:hAnsi="Calibri"/>
+        </w:rPr>
+        <w:t>OpenChain</w:t>
+      </w:r>
+      <w:proofErr w:type="spellEnd"/>
+      <w:r>
+        <w:rPr>
+          <w:rFonts w:ascii="Calibri" w:eastAsia="ＭＳ ゴシック" w:hAnsi="Calibri" w:hint="eastAsia"/>
+        </w:rPr>
+        <w:t>プロジェクトの</w:t>
+      </w:r>
+      <w:hyperlink r:id="rId16" w:history="1">
         <w:r>
           <w:rPr>
             <w:rStyle w:val="a6"/>
-            <w:rFonts w:ascii="Calibri" w:eastAsia="ＭＳ ゴシック" w:hAnsi="Calibri"/>
+            <w:rFonts w:ascii="Calibri" w:eastAsia="ＭＳ ゴシック" w:hAnsi="Calibri" w:hint="eastAsia"/>
           </w:rPr>
-          <w:t>OpenChain</w:t>
-        </w:r>
-        <w:r>
-          <w:rPr>
-            <w:rStyle w:val="a6"/>
-            <w:rFonts w:ascii="Calibri" w:eastAsia="ＭＳ ゴシック" w:hAnsi="Calibri" w:cs="Calibri" w:hint="eastAsia"/>
-            <w:kern w:val="0"/>
-            <w:sz w:val="22"/>
-            <w:szCs w:val="22"/>
-          </w:rPr>
-          <w:t>仕様の</w:t>
+          <w:t>仕様書</w:t>
         </w:r>
         <w:r>
           <w:rPr>
@@ -11181,7 +12873,7 @@
         </w:rPr>
         <w:t>でご確認ください。</w:t>
       </w:r>
-      <w:hyperlink r:id="rId18" w:history="1"/>
+      <w:hyperlink r:id="rId17" w:history="1"/>
     </w:p>
     <w:sectPr>
       <w:pgSz w:w="11907" w:h="16840" w:code="9"/>
@@ -11230,7 +12922,7 @@
       </w:r>
     </w:p>
   </w:comment>
-  <w:comment w:id="15" w:author="M.Taniguchi" w:date="2018-04-13T09:38:00Z" w:initials="tani">
+  <w:comment w:id="23" w:author="M.Taniguchi" w:date="2018-04-13T09:37:00Z" w:initials="tani">
     <w:p>
       <w:pPr>
         <w:pStyle w:val="af3"/>
@@ -11245,17 +12937,23 @@
         <w:rPr>
           <w:rFonts w:hint="eastAsia"/>
         </w:rPr>
-        <w:t>そもそもこの用語定義が追加されたようです。</w:t>
+        <w:t>「目標」というとちょっとニュアンスが変わりそうなのでそのまま「ゴール」でおきます。</w:t>
       </w:r>
     </w:p>
   </w:comment>
-  <w:comment w:id="25" w:author="M.Taniguchi" w:date="2018-04-13T09:37:00Z" w:initials="tani">
+  <w:comment w:id="24" w:author="M.Taniguchi" w:date="2018-04-13T10:54:00Z" w:initials="tani">
     <w:p>
       <w:pPr>
         <w:pStyle w:val="af3"/>
       </w:pPr>
       <w:r>
         <w:rPr>
+          <w:rFonts w:hint="eastAsia"/>
+        </w:rPr>
+        <w:t>（</w:t>
+      </w:r>
+      <w:r>
+        <w:rPr>
           <w:rStyle w:val="af2"/>
         </w:rPr>
         <w:annotationRef/>
@@ -11264,11 +12962,106 @@
         <w:rPr>
           <w:rFonts w:hint="eastAsia"/>
         </w:rPr>
-        <w:t>「目標」というとちょっとニュアンスが変わりそうなのでそのまま「ゴール」でおきます。</w:t>
+        <w:t>証跡関連は以降共通）もともと違和感があったところで、やはり全体的に体言止めにする</w:t>
+      </w:r>
+      <w:r>
+        <w:rPr>
+          <w:rFonts w:hint="eastAsia"/>
+        </w:rPr>
+        <w:t>（名詞で終わらせる）</w:t>
+      </w:r>
+      <w:r>
+        <w:rPr>
+          <w:rFonts w:hint="eastAsia"/>
+        </w:rPr>
+        <w:t>ことになったようです。</w:t>
+      </w:r>
+    </w:p>
+    <w:p>
+      <w:pPr>
+        <w:pStyle w:val="af3"/>
+      </w:pPr>
+    </w:p>
+    <w:p>
+      <w:pPr>
+        <w:pStyle w:val="af3"/>
+        <w:rPr>
+          <w:rFonts w:hint="eastAsia"/>
+        </w:rPr>
+      </w:pPr>
+      <w:r>
+        <w:rPr>
+          <w:rFonts w:hint="eastAsia"/>
+        </w:rPr>
+        <w:t>日本語は基本体言止めではなかったので、部分的対応ではなく全体的に対応が必要と判断しました。以下のように変えていきます。</w:t>
+      </w:r>
+    </w:p>
+    <w:p>
+      <w:pPr>
+        <w:pStyle w:val="af3"/>
+      </w:pPr>
+    </w:p>
+    <w:p>
+      <w:pPr>
+        <w:pStyle w:val="af3"/>
+      </w:pPr>
+      <w:r>
+        <w:rPr>
+          <w:rFonts w:hint="eastAsia"/>
+        </w:rPr>
+        <w:t>・文末を名詞にする（しやすい場合）。</w:t>
+      </w:r>
+    </w:p>
+    <w:p>
+      <w:pPr>
+        <w:pStyle w:val="af3"/>
+      </w:pPr>
+      <w:r>
+        <w:rPr>
+          <w:rFonts w:hint="eastAsia"/>
+        </w:rPr>
+        <w:t>・しにくい場合は最後を～こと。とする。</w:t>
+      </w:r>
+    </w:p>
+    <w:p>
+      <w:pPr>
+        <w:pStyle w:val="af3"/>
+      </w:pPr>
+    </w:p>
+    <w:p>
+      <w:pPr>
+        <w:pStyle w:val="af3"/>
+        <w:rPr>
+          <w:rFonts w:hint="eastAsia"/>
+        </w:rPr>
+      </w:pPr>
+      <w:r>
+        <w:rPr>
+          <w:rFonts w:hint="eastAsia"/>
+        </w:rPr>
+        <w:t>※句点</w:t>
+      </w:r>
+      <w:r>
+        <w:rPr>
+          <w:rFonts w:hint="eastAsia"/>
+        </w:rPr>
+        <w:t>も消した方がよさそうですが、</w:t>
+      </w:r>
+      <w:r>
+        <w:rPr>
+          <w:rFonts w:hint="eastAsia"/>
+        </w:rPr>
+        <w:t>ML</w:t>
+      </w:r>
+      <w:r>
+        <w:rPr>
+          <w:rFonts w:hint="eastAsia"/>
+        </w:rPr>
+        <w:t>で確認します。</w:t>
       </w:r>
     </w:p>
   </w:comment>
-  <w:comment w:id="26" w:author="The Linux Foundation Japan" w:date="2018-04-13T05:46:00Z" w:initials="tani">
+  <w:comment w:id="25" w:author="The Linux Foundation Japan" w:date="2018-04-13T05:46:00Z" w:initials="tani">
     <w:p>
       <w:pPr>
         <w:pStyle w:val="af3"/>
@@ -11285,6 +13078,33 @@
         </w:rPr>
         <w:t>読みやすいよう位置を変えました。</w:t>
       </w:r>
+    </w:p>
+  </w:comment>
+  <w:comment w:id="26" w:author="M.Taniguchi" w:date="2018-04-13T11:01:00Z" w:initials="tani">
+    <w:p>
+      <w:pPr>
+        <w:pStyle w:val="af3"/>
+      </w:pPr>
+      <w:r>
+        <w:rPr>
+          <w:rStyle w:val="af2"/>
+        </w:rPr>
+        <w:annotationRef/>
+      </w:r>
+      <w:r>
+        <w:rPr>
+          <w:rFonts w:hint="eastAsia"/>
+        </w:rPr>
+        <w:t>上記は私のコメントです、すみません。</w:t>
+      </w:r>
+    </w:p>
+    <w:p>
+      <w:pPr>
+        <w:pStyle w:val="af3"/>
+        <w:rPr>
+          <w:rFonts w:hint="eastAsia"/>
+        </w:rPr>
+      </w:pPr>
     </w:p>
   </w:comment>
 </w:comments>
@@ -11293,9 +13113,10 @@
 <file path=word/commentsExtended.xml><?xml version="1.0" encoding="utf-8"?>
 <w15:commentsEx xmlns:wpc="http://schemas.microsoft.com/office/word/2010/wordprocessingCanvas" xmlns:mc="http://schemas.openxmlformats.org/markup-compatibility/2006" xmlns:o="urn:schemas-microsoft-com:office:office" xmlns:r="http://schemas.openxmlformats.org/officeDocument/2006/relationships" xmlns:m="http://schemas.openxmlformats.org/officeDocument/2006/math" xmlns:v="urn:schemas-microsoft-com:vml" xmlns:wp14="http://schemas.microsoft.com/office/word/2010/wordprocessingDrawing" xmlns:wp="http://schemas.openxmlformats.org/drawingml/2006/wordprocessingDrawing" xmlns:w10="urn:schemas-microsoft-com:office:word" xmlns:w="http://schemas.openxmlformats.org/wordprocessingml/2006/main" xmlns:w14="http://schemas.microsoft.com/office/word/2010/wordml" xmlns:w15="http://schemas.microsoft.com/office/word/2012/wordml" xmlns:wpg="http://schemas.microsoft.com/office/word/2010/wordprocessingGroup" xmlns:wpi="http://schemas.microsoft.com/office/word/2010/wordprocessingInk" xmlns:wne="http://schemas.microsoft.com/office/word/2006/wordml" xmlns:wps="http://schemas.microsoft.com/office/word/2010/wordprocessingShape" mc:Ignorable="w14 w15 wp14">
   <w15:commentEx w15:paraId="45FDDB4C" w15:done="0"/>
-  <w15:commentEx w15:paraId="67D803DD" w15:done="0"/>
   <w15:commentEx w15:paraId="06BE157B" w15:done="0"/>
+  <w15:commentEx w15:paraId="6A994D80" w15:done="0"/>
   <w15:commentEx w15:paraId="0AE4D557" w15:done="0"/>
+  <w15:commentEx w15:paraId="391510A3" w15:paraIdParent="0AE4D557" w15:done="0"/>
 </w15:commentsEx>
 </file>
 
@@ -11572,7 +13393,7 @@
                               <w:b/>
                               <w:noProof/>
                             </w:rPr>
-                            <w:t>7</w:t>
+                            <w:t>14</w:t>
                           </w:r>
                           <w:r>
                             <w:rPr>
@@ -11666,7 +13487,7 @@
                         <w:b/>
                         <w:noProof/>
                       </w:rPr>
-                      <w:t>7</w:t>
+                      <w:t>14</w:t>
                     </w:r>
                     <w:r>
                       <w:rPr>
@@ -11765,7 +13586,7 @@
         </mc:Choice>
         <mc:Fallback>
           <w:pict>
-            <v:line w14:anchorId="6E1A95F6" id="Line 6" o:spid="_x0000_s1026" style="position:absolute;left:0;text-align:left;z-index:-251662848;visibility:visible;mso-wrap-style:square;mso-width-percent:0;mso-height-percent:0;mso-wrap-distance-left:9pt;mso-wrap-distance-top:0;mso-wrap-distance-right:9pt;mso-wrap-distance-bottom:0;mso-position-horizontal:center;mso-position-horizontal-relative:margin;mso-position-vertical:absolute;mso-position-vertical-relative:page;mso-width-percent:0;mso-height-percent:0;mso-width-relative:page;mso-height-relative:page" from="0,771.1pt" to="467.65pt,771.1pt" o:gfxdata="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" strokecolor="#4b7dba" strokeweight=".72pt">
+            <v:line w14:anchorId="4A05BBA8" id="Line 6" o:spid="_x0000_s1026" style="position:absolute;left:0;text-align:left;z-index:-251662848;visibility:visible;mso-wrap-style:square;mso-width-percent:0;mso-height-percent:0;mso-wrap-distance-left:9pt;mso-wrap-distance-top:0;mso-wrap-distance-right:9pt;mso-wrap-distance-bottom:0;mso-position-horizontal:center;mso-position-horizontal-relative:margin;mso-position-vertical:absolute;mso-position-vertical-relative:page;mso-width-percent:0;mso-height-percent:0;mso-width-relative:page;mso-height-relative:page" from="0,771.1pt" to="467.65pt,771.1pt" o:gfxdata="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" strokecolor="#4b7dba" strokeweight=".72pt">
               <w10:wrap anchorx="margin" anchory="page"/>
             </v:line>
           </w:pict>
@@ -12101,7 +13922,15 @@
           <w:sz w:val="18"/>
           <w:szCs w:val="18"/>
         </w:rPr>
-        <w:t>）」</w:t>
+        <w:t>）</w:t>
+      </w:r>
+      <w:r>
+        <w:rPr>
+          <w:rFonts w:ascii="Calibri" w:eastAsia="ＭＳ ゴシック" w:hAnsi="Calibri" w:hint="eastAsia"/>
+          <w:sz w:val="18"/>
+          <w:szCs w:val="18"/>
+        </w:rPr>
+        <w:t>」</w:t>
       </w:r>
       <w:r>
         <w:rPr>
@@ -12277,12 +14106,14 @@
                               <w:rFonts w:ascii="Calibri" w:eastAsia="ＭＳ ゴシック" w:hAnsi="Calibri"/>
                             </w:rPr>
                           </w:pPr>
+                          <w:proofErr w:type="spellStart"/>
                           <w:r>
                             <w:rPr>
                               <w:rFonts w:ascii="Calibri" w:eastAsia="ＭＳ ゴシック" w:hAnsi="Calibri"/>
                             </w:rPr>
                             <w:t>OpenChain</w:t>
                           </w:r>
+                          <w:proofErr w:type="spellEnd"/>
                           <w:r>
                             <w:rPr>
                               <w:rFonts w:ascii="Calibri" w:eastAsia="ＭＳ ゴシック" w:hAnsi="Calibri" w:hint="eastAsia"/>
@@ -12351,12 +14182,14 @@
                         <w:rFonts w:ascii="Calibri" w:eastAsia="ＭＳ ゴシック" w:hAnsi="Calibri"/>
                       </w:rPr>
                     </w:pPr>
+                    <w:proofErr w:type="spellStart"/>
                     <w:r>
                       <w:rPr>
                         <w:rFonts w:ascii="Calibri" w:eastAsia="ＭＳ ゴシック" w:hAnsi="Calibri"/>
                       </w:rPr>
                       <w:t>OpenChain</w:t>
                     </w:r>
+                    <w:proofErr w:type="spellEnd"/>
                     <w:r>
                       <w:rPr>
                         <w:rFonts w:ascii="Calibri" w:eastAsia="ＭＳ ゴシック" w:hAnsi="Calibri" w:hint="eastAsia"/>
@@ -12464,7 +14297,7 @@
         </mc:Choice>
         <mc:Fallback>
           <w:pict>
-            <v:line w14:anchorId="1788AFF8" id="Line 8" o:spid="_x0000_s1026" style="position:absolute;left:0;text-align:left;z-index:-251688448;visibility:visible;mso-wrap-style:square;mso-width-percent:0;mso-height-percent:0;mso-wrap-distance-left:9pt;mso-wrap-distance-top:0;mso-wrap-distance-right:9pt;mso-wrap-distance-bottom:0;mso-position-horizontal:center;mso-position-horizontal-relative:margin;mso-position-vertical:absolute;mso-position-vertical-relative:page;mso-width-percent:0;mso-height-percent:0;mso-width-relative:page;mso-height-relative:page" from="0,55.55pt" to="467.7pt,55.55pt" o:gfxdata="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" strokecolor="#497dba">
+            <v:line w14:anchorId="1581DF09" id="Line 8" o:spid="_x0000_s1026" style="position:absolute;left:0;text-align:left;z-index:-251688448;visibility:visible;mso-wrap-style:square;mso-width-percent:0;mso-height-percent:0;mso-wrap-distance-left:9pt;mso-wrap-distance-top:0;mso-wrap-distance-right:9pt;mso-wrap-distance-bottom:0;mso-position-horizontal:center;mso-position-horizontal-relative:margin;mso-position-vertical:absolute;mso-position-vertical-relative:page;mso-width-percent:0;mso-height-percent:0;mso-width-relative:page;mso-height-relative:page" from="0,55.55pt" to="467.7pt,55.55pt" o:gfxdata="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" strokecolor="#497dba">
               <w10:wrap anchorx="margin" anchory="page"/>
             </v:line>
           </w:pict>
@@ -16200,7 +18033,7 @@
 </file>
 
 <file path=customXml/itemProps1.xml><?xml version="1.0" encoding="utf-8"?>
-<ds:datastoreItem xmlns:ds="http://schemas.openxmlformats.org/officeDocument/2006/customXml" ds:itemID="{1A6DCDBF-9151-4AFE-99CF-B2B86262A6DD}">
+<ds:datastoreItem xmlns:ds="http://schemas.openxmlformats.org/officeDocument/2006/customXml" ds:itemID="{1061BAA7-3D73-4FD5-8F1E-41EED20307CB}">
   <ds:schemaRefs>
     <ds:schemaRef ds:uri="http://schemas.openxmlformats.org/officeDocument/2006/bibliography"/>
   </ds:schemaRefs>

</xml_diff>